<commit_message>
APP Framework + Machine learning
+Dodano rozdzial opisujacy dzialanie algorytmu
trzeba opisac kazdy z etapow
+Dodano rozdzial do Machine Learning
nie wiem  czy cos tu bedzie
</commit_message>
<xml_diff>
--- a/Dyplom.docx
+++ b/Dyplom.docx
@@ -135,21 +135,7 @@
         <w:rPr>
           <w:lang w:eastAsia="pl-PL"/>
         </w:rPr>
-        <w:t xml:space="preserve">Barwę dźwięku – ulepszona </w:t>
-      </w:r>
-      <w:proofErr w:type="spellStart"/>
-      <w:r>
-        <w:rPr>
-          <w:lang w:eastAsia="pl-PL"/>
-        </w:rPr>
-        <w:t>spectral</w:t>
-      </w:r>
-      <w:proofErr w:type="spellEnd"/>
-      <w:r>
-        <w:rPr>
-          <w:lang w:eastAsia="pl-PL"/>
-        </w:rPr>
-        <w:t xml:space="preserve"> centroid</w:t>
+        <w:t>Barwę dźwięku – ulepszona spectral centroid</w:t>
       </w:r>
     </w:p>
     <w:p>
@@ -181,33 +167,11 @@
           <w:lang w:val="en-US" w:eastAsia="pl-PL"/>
         </w:rPr>
       </w:pPr>
-      <w:proofErr w:type="spellStart"/>
       <w:r>
         <w:rPr>
           <w:lang w:val="en-US" w:eastAsia="pl-PL"/>
         </w:rPr>
-        <w:t>Czas</w:t>
-      </w:r>
-      <w:proofErr w:type="spellEnd"/>
-      <w:r>
-        <w:rPr>
-          <w:lang w:val="en-US" w:eastAsia="pl-PL"/>
-        </w:rPr>
-        <w:t xml:space="preserve"> </w:t>
-      </w:r>
-      <w:proofErr w:type="spellStart"/>
-      <w:r>
-        <w:rPr>
-          <w:lang w:val="en-US" w:eastAsia="pl-PL"/>
-        </w:rPr>
-        <w:t>pogłosu</w:t>
-      </w:r>
-      <w:proofErr w:type="spellEnd"/>
-      <w:r>
-        <w:rPr>
-          <w:lang w:val="en-US" w:eastAsia="pl-PL"/>
-        </w:rPr>
-        <w:t xml:space="preserve"> – T60/T30/Early Decay ti</w:t>
+        <w:t>Czas pogłosu – T60/T30/Early Decay ti</w:t>
       </w:r>
       <w:r>
         <w:rPr>
@@ -254,47 +218,10 @@
         <w:rPr>
           <w:lang w:val="en-US" w:eastAsia="pl-PL"/>
         </w:rPr>
-        <w:t>Main app:</w:t>
-      </w:r>
-      <w:r>
-        <w:rPr>
-          <w:lang w:val="en-US" w:eastAsia="pl-PL"/>
-        </w:rPr>
-        <w:tab/>
-        <w:t>Flutter</w:t>
-      </w:r>
-    </w:p>
-    <w:p>
-      <w:pPr>
-        <w:pStyle w:val="Bezodstpw"/>
-        <w:rPr>
-          <w:lang w:val="en-US" w:eastAsia="pl-PL"/>
-        </w:rPr>
-      </w:pPr>
-      <w:r>
-        <w:rPr>
-          <w:lang w:val="en-US" w:eastAsia="pl-PL"/>
-        </w:rPr>
-        <w:t>Written in:</w:t>
-      </w:r>
-      <w:r>
-        <w:rPr>
-          <w:lang w:val="en-US" w:eastAsia="pl-PL"/>
-        </w:rPr>
-        <w:tab/>
-      </w:r>
-      <w:r>
-        <w:rPr>
-          <w:lang w:val="en-US" w:eastAsia="pl-PL"/>
-        </w:rPr>
-        <w:t xml:space="preserve">Python + Flask </w:t>
-      </w:r>
-      <w:r>
-        <w:rPr>
-          <w:lang w:val="en-US" w:eastAsia="pl-PL"/>
-        </w:rPr>
-        <w:t>framework + JS</w:t>
-      </w:r>
+        <w:t>Python</w:t>
+      </w:r>
+      <w:bookmarkStart w:id="0" w:name="_GoBack"/>
+      <w:bookmarkEnd w:id="0"/>
     </w:p>
     <w:p>
       <w:pPr>
@@ -310,19 +237,11 @@
           <w:lang w:eastAsia="pl-PL"/>
         </w:rPr>
       </w:pPr>
-      <w:proofErr w:type="spellStart"/>
       <w:r>
         <w:rPr>
           <w:lang w:eastAsia="pl-PL"/>
         </w:rPr>
-        <w:t>Pycharm</w:t>
-      </w:r>
-      <w:proofErr w:type="spellEnd"/>
-      <w:r>
-        <w:rPr>
-          <w:lang w:eastAsia="pl-PL"/>
-        </w:rPr>
-        <w:t xml:space="preserve"> + Android studio</w:t>
+        <w:t xml:space="preserve">Pycharm </w:t>
       </w:r>
     </w:p>
     <w:p>
@@ -335,15 +254,7 @@
     </w:p>
     <w:p>
       <w:r>
-        <w:t xml:space="preserve">Testy subiektywne oprogramowania – ocena działania programu w porównaniu z nagraniami wzorcowymi – ocena wierności odtworzenia charakteru nagrania, ocena naturalności brzmienia (osobno dla algorytmu </w:t>
-      </w:r>
-      <w:proofErr w:type="spellStart"/>
-      <w:r>
-        <w:t>machine</w:t>
-      </w:r>
-      <w:proofErr w:type="spellEnd"/>
-      <w:r>
-        <w:t xml:space="preserve"> learning).</w:t>
+        <w:t>Testy subiektywne oprogramowania – ocena działania programu w porównaniu z nagraniami wzorcowymi – ocena wierności odtworzenia charakteru nagrania, ocena naturalności brzmienia (osobno dla algorytmu machine learning).</w:t>
       </w:r>
       <w:r>
         <w:br w:type="page"/>
@@ -381,6 +292,19 @@
         <w:rPr>
           <w:lang w:eastAsia="pl-PL"/>
         </w:rPr>
+        <w:t>Nagranie poddawane analizie w początkowej fazie projektowania algorytmu jest odpowiedzią impulsową pomieszczenia, co dokładniej opisane zostanie w dalszej części pracy.</w:t>
+      </w:r>
+    </w:p>
+    <w:p>
+      <w:pPr>
+        <w:rPr>
+          <w:lang w:eastAsia="pl-PL"/>
+        </w:rPr>
+      </w:pPr>
+      <w:r>
+        <w:rPr>
+          <w:lang w:eastAsia="pl-PL"/>
+        </w:rPr>
         <w:t>Parametryzacja nagrań w dalszym etapie pracy dyplomowej zostanie rozszerzona o uczenie maszynowe będące elementem eksperymentalnym oraz mające na celu usprawnienie obliczeń. Wpływ uczenia maszynowego na rozpoznanie charakteru nagrania (barwy itp.) zostanie zadany poprzez poddanie go ocenie subiektywnej przez słuchaczy.</w:t>
       </w:r>
     </w:p>
@@ -389,7 +313,7 @@
         <w:ind w:firstLine="0"/>
         <w:jc w:val="left"/>
         <w:rPr>
-          <w:rFonts w:ascii="Times New Roman" w:eastAsiaTheme="majorEastAsia" w:hAnsi="Times New Roman" w:cstheme="majorBidi"/>
+          <w:rFonts w:eastAsiaTheme="majorEastAsia" w:cstheme="majorBidi"/>
           <w:b/>
           <w:color w:val="000000" w:themeColor="text1"/>
           <w:sz w:val="32"/>
@@ -513,7 +437,6 @@
       <w:pPr>
         <w:pStyle w:val="Legenda"/>
         <w:keepNext/>
-        <w:jc w:val="center"/>
       </w:pPr>
       <w:r>
         <w:t xml:space="preserve">Tabela </w:t>
@@ -551,8 +474,8 @@
         <w:tblLook w:val="04A0" w:firstRow="1" w:lastRow="0" w:firstColumn="1" w:lastColumn="0" w:noHBand="0" w:noVBand="1"/>
       </w:tblPr>
       <w:tblGrid>
-        <w:gridCol w:w="1779"/>
-        <w:gridCol w:w="977"/>
+        <w:gridCol w:w="1843"/>
+        <w:gridCol w:w="988"/>
       </w:tblGrid>
       <w:tr>
         <w:trPr>
@@ -720,7 +643,6 @@
       <w:pPr>
         <w:pStyle w:val="Legenda"/>
         <w:keepNext/>
-        <w:jc w:val="center"/>
       </w:pPr>
       <w:r>
         <w:t xml:space="preserve">Tabela </w:t>
@@ -797,19 +719,11 @@
                 <w:rFonts w:ascii="Calibri" w:hAnsi="Calibri"/>
               </w:rPr>
             </w:pPr>
-            <w:proofErr w:type="spellStart"/>
             <w:r>
               <w:rPr>
                 <w:rFonts w:ascii="Calibri" w:hAnsi="Calibri"/>
               </w:rPr>
-              <w:t>wsp</w:t>
-            </w:r>
-            <w:proofErr w:type="spellEnd"/>
-            <w:r>
-              <w:rPr>
-                <w:rFonts w:ascii="Calibri" w:hAnsi="Calibri"/>
-              </w:rPr>
-              <w:t>.</w:t>
+              <w:t>wsp.</w:t>
             </w:r>
             <w:r>
               <w:rPr>
@@ -1466,13 +1380,12 @@
                           <w:p>
                             <w:pPr>
                               <w:pStyle w:val="Legenda"/>
-                              <w:jc w:val="center"/>
                               <w:rPr>
                                 <w:b/>
                                 <w:noProof/>
                               </w:rPr>
                             </w:pPr>
-                            <w:bookmarkStart w:id="0" w:name="_Ref5043787"/>
+                            <w:bookmarkStart w:id="1" w:name="_Ref5043787"/>
                             <w:r>
                               <w:t xml:space="preserve">Wykres </w:t>
                             </w:r>
@@ -1497,7 +1410,7 @@
                               </w:rPr>
                               <w:fldChar w:fldCharType="end"/>
                             </w:r>
-                            <w:bookmarkEnd w:id="0"/>
+                            <w:bookmarkEnd w:id="1"/>
                             <w:r>
                               <w:t xml:space="preserve">. </w:t>
                             </w:r>
@@ -1531,13 +1444,12 @@
                     <w:p>
                       <w:pPr>
                         <w:pStyle w:val="Legenda"/>
-                        <w:jc w:val="center"/>
                         <w:rPr>
                           <w:b/>
                           <w:noProof/>
                         </w:rPr>
                       </w:pPr>
-                      <w:bookmarkStart w:id="1" w:name="_Ref5043787"/>
+                      <w:bookmarkStart w:id="2" w:name="_Ref5043787"/>
                       <w:r>
                         <w:t xml:space="preserve">Wykres </w:t>
                       </w:r>
@@ -1562,7 +1474,7 @@
                         </w:rPr>
                         <w:fldChar w:fldCharType="end"/>
                       </w:r>
-                      <w:bookmarkEnd w:id="1"/>
+                      <w:bookmarkEnd w:id="2"/>
                       <w:r>
                         <w:t xml:space="preserve">. </w:t>
                       </w:r>
@@ -1763,7 +1675,6 @@
           <w:ilvl w:val="0"/>
           <w:numId w:val="7"/>
         </w:numPr>
-        <w:jc w:val="center"/>
       </w:pPr>
       <w:r>
         <w:t xml:space="preserve">Rysunek </w:t>
@@ -1790,13 +1701,8 @@
         <w:fldChar w:fldCharType="end"/>
       </w:r>
       <w:r>
-        <w:t xml:space="preserve"> Charakterystyka częstotliwościowa dla impulsu 50 </w:t>
-      </w:r>
-      <w:proofErr w:type="spellStart"/>
-      <w:r>
-        <w:t>μs</w:t>
-      </w:r>
-      <w:proofErr w:type="spellEnd"/>
+        <w:t xml:space="preserve"> Charakterystyka częstotliwościowa dla impulsu 50 μs</w:t>
+      </w:r>
     </w:p>
     <w:p>
       <w:pPr>
@@ -1860,7 +1766,6 @@
     <w:p>
       <w:pPr>
         <w:pStyle w:val="Legenda"/>
-        <w:jc w:val="center"/>
       </w:pPr>
       <w:r>
         <w:t xml:space="preserve">Rysunek </w:t>
@@ -1886,7 +1791,7 @@
         </w:rPr>
         <w:fldChar w:fldCharType="end"/>
       </w:r>
-      <w:bookmarkStart w:id="2" w:name="_Hlk11353340"/>
+      <w:bookmarkStart w:id="3" w:name="_Hlk11353340"/>
       <w:r>
         <w:t xml:space="preserve"> Charakterystyka cz</w:t>
       </w:r>
@@ -1902,12 +1807,10 @@
       <w:r>
         <w:t xml:space="preserve"> </w:t>
       </w:r>
-      <w:proofErr w:type="spellStart"/>
       <w:r>
         <w:t>μs</w:t>
       </w:r>
-      <w:bookmarkEnd w:id="2"/>
-      <w:proofErr w:type="spellEnd"/>
+      <w:bookmarkEnd w:id="3"/>
     </w:p>
     <w:p>
       <w:pPr>
@@ -1971,7 +1874,6 @@
     <w:p>
       <w:pPr>
         <w:pStyle w:val="Legenda"/>
-        <w:jc w:val="center"/>
       </w:pPr>
       <w:r>
         <w:t xml:space="preserve">Rysunek </w:t>
@@ -1980,10 +1882,7 @@
         <w:fldChar w:fldCharType="begin"/>
       </w:r>
       <w:r>
-        <w:instrText xml:space="preserve"> SEQ Rysunek \* A</w:instrText>
-      </w:r>
-      <w:r>
-        <w:instrText xml:space="preserve">RABIC </w:instrText>
+        <w:instrText xml:space="preserve"> SEQ Rysunek \* ARABIC </w:instrText>
       </w:r>
       <w:r>
         <w:fldChar w:fldCharType="separate"/>
@@ -2009,11 +1908,9 @@
       <w:r>
         <w:t xml:space="preserve"> </w:t>
       </w:r>
-      <w:proofErr w:type="spellStart"/>
       <w:r>
         <w:t>μs</w:t>
       </w:r>
-      <w:proofErr w:type="spellEnd"/>
     </w:p>
     <w:p>
       <w:pPr>
@@ -2084,7 +1981,6 @@
     <w:p>
       <w:pPr>
         <w:pStyle w:val="Legenda"/>
-        <w:jc w:val="center"/>
       </w:pPr>
       <w:r>
         <w:t xml:space="preserve">Rysunek </w:t>
@@ -2119,11 +2015,9 @@
       <w:r>
         <w:t xml:space="preserve"> </w:t>
       </w:r>
-      <w:proofErr w:type="spellStart"/>
       <w:r>
         <w:t>μs</w:t>
       </w:r>
-      <w:proofErr w:type="spellEnd"/>
     </w:p>
     <w:p>
       <w:pPr>
@@ -2187,7 +2081,6 @@
     <w:p>
       <w:pPr>
         <w:pStyle w:val="Legenda"/>
-        <w:jc w:val="center"/>
       </w:pPr>
       <w:r>
         <w:t xml:space="preserve">Rysunek </w:t>
@@ -2222,11 +2115,9 @@
       <w:r>
         <w:t xml:space="preserve"> </w:t>
       </w:r>
-      <w:proofErr w:type="spellStart"/>
       <w:r>
         <w:t>μs</w:t>
       </w:r>
-      <w:proofErr w:type="spellEnd"/>
     </w:p>
     <w:p>
       <w:pPr>
@@ -2299,7 +2190,6 @@
     <w:p>
       <w:pPr>
         <w:pStyle w:val="Legenda"/>
-        <w:jc w:val="center"/>
       </w:pPr>
       <w:r>
         <w:t xml:space="preserve">Rysunek </w:t>
@@ -2334,11 +2224,9 @@
       <w:r>
         <w:t xml:space="preserve"> </w:t>
       </w:r>
-      <w:proofErr w:type="spellStart"/>
       <w:r>
         <w:t>μs</w:t>
       </w:r>
-      <w:proofErr w:type="spellEnd"/>
     </w:p>
     <w:p>
       <w:pPr>
@@ -2402,7 +2290,6 @@
     <w:p>
       <w:pPr>
         <w:pStyle w:val="Legenda"/>
-        <w:jc w:val="center"/>
       </w:pPr>
       <w:r>
         <w:t xml:space="preserve">Rysunek </w:t>
@@ -2437,11 +2324,9 @@
       <w:r>
         <w:t xml:space="preserve"> </w:t>
       </w:r>
-      <w:proofErr w:type="spellStart"/>
       <w:r>
         <w:t>μs</w:t>
       </w:r>
-      <w:proofErr w:type="spellEnd"/>
     </w:p>
     <w:p>
       <w:pPr>
@@ -2456,8 +2341,6 @@
         <w:keepNext/>
         <w:jc w:val="center"/>
       </w:pPr>
-      <w:bookmarkStart w:id="3" w:name="_GoBack"/>
-      <w:bookmarkEnd w:id="3"/>
       <w:r>
         <w:rPr>
           <w:noProof/>
@@ -2516,7 +2399,6 @@
     <w:p>
       <w:pPr>
         <w:pStyle w:val="Legenda"/>
-        <w:jc w:val="center"/>
       </w:pPr>
       <w:r>
         <w:t xml:space="preserve">Rysunek </w:t>
@@ -2551,11 +2433,9 @@
       <w:r>
         <w:t xml:space="preserve"> </w:t>
       </w:r>
-      <w:proofErr w:type="spellStart"/>
       <w:r>
         <w:t>μs</w:t>
       </w:r>
-      <w:proofErr w:type="spellEnd"/>
     </w:p>
     <w:p>
       <w:pPr>
@@ -2579,21 +2459,12 @@
       <w:pPr>
         <w:pStyle w:val="Nagwek3"/>
       </w:pPr>
-      <w:proofErr w:type="spellStart"/>
       <w:r>
         <w:rPr>
           <w:rStyle w:val="Nagwek3Znak"/>
           <w:b/>
         </w:rPr>
-        <w:t>Spectal</w:t>
-      </w:r>
-      <w:proofErr w:type="spellEnd"/>
-      <w:r>
-        <w:rPr>
-          <w:rStyle w:val="Nagwek3Znak"/>
-          <w:b/>
-        </w:rPr>
-        <w:t xml:space="preserve"> centroid</w:t>
+        <w:t>Spectal centroid</w:t>
       </w:r>
     </w:p>
     <w:p>
@@ -2602,19 +2473,11 @@
           <w:lang w:eastAsia="pl-PL"/>
         </w:rPr>
       </w:pPr>
-      <w:proofErr w:type="spellStart"/>
       <w:r>
         <w:rPr>
           <w:lang w:eastAsia="pl-PL"/>
         </w:rPr>
-        <w:t>Spectral</w:t>
-      </w:r>
-      <w:proofErr w:type="spellEnd"/>
-      <w:r>
-        <w:rPr>
-          <w:lang w:eastAsia="pl-PL"/>
-        </w:rPr>
-        <w:t xml:space="preserve"> centroid, czyli środek ciężkości charakterystyki częstotliwościowej sygnału jest parametrem, który został użyty w algorytmie w celu aproksymacji barwy dźwięku</w:t>
+        <w:t>Spectral centroid, czyli środek ciężkości charakterystyki częstotliwościowej sygnału jest parametrem, który został użyty w algorytmie w celu aproksymacji barwy dźwięku</w:t>
       </w:r>
       <w:r>
         <w:rPr>
@@ -3173,7 +3036,7 @@
       </w:pPr>
       <w:r>
         <w:lastRenderedPageBreak/>
-        <w:t>Przebieg</w:t>
+        <w:t>Projekt aplikacji – omówienie</w:t>
       </w:r>
     </w:p>
     <w:p>
@@ -3181,6 +3044,461 @@
         <w:pStyle w:val="Nagwek2"/>
       </w:pPr>
       <w:r>
+        <w:t>Schemat</w:t>
+      </w:r>
+    </w:p>
+    <w:p>
+      <w:pPr>
+        <w:spacing w:after="720"/>
+        <w:rPr>
+          <w:lang w:eastAsia="pl-PL"/>
+        </w:rPr>
+      </w:pPr>
+      <w:r>
+        <w:rPr>
+          <w:noProof/>
+          <w:lang w:eastAsia="pl-PL"/>
+        </w:rPr>
+        <mc:AlternateContent>
+          <mc:Choice Requires="wps">
+            <w:drawing>
+              <wp:anchor distT="0" distB="0" distL="114300" distR="114300" simplePos="0" relativeHeight="251660288" behindDoc="0" locked="0" layoutInCell="1" allowOverlap="1" wp14:anchorId="46A2AC64" wp14:editId="441E2581">
+                <wp:simplePos x="0" y="0"/>
+                <wp:positionH relativeFrom="column">
+                  <wp:posOffset>66603</wp:posOffset>
+                </wp:positionH>
+                <wp:positionV relativeFrom="paragraph">
+                  <wp:posOffset>168275</wp:posOffset>
+                </wp:positionV>
+                <wp:extent cx="0" cy="1828800"/>
+                <wp:effectExtent l="95250" t="0" r="57150" b="38100"/>
+                <wp:wrapNone/>
+                <wp:docPr id="14" name="Łącznik prosty ze strzałką 14"/>
+                <wp:cNvGraphicFramePr/>
+                <a:graphic xmlns:a="http://schemas.openxmlformats.org/drawingml/2006/main">
+                  <a:graphicData uri="http://schemas.microsoft.com/office/word/2010/wordprocessingShape">
+                    <wps:wsp>
+                      <wps:cNvCnPr/>
+                      <wps:spPr>
+                        <a:xfrm>
+                          <a:off x="0" y="0"/>
+                          <a:ext cx="0" cy="1828800"/>
+                        </a:xfrm>
+                        <a:prstGeom prst="straightConnector1">
+                          <a:avLst/>
+                        </a:prstGeom>
+                        <a:ln w="38100">
+                          <a:tailEnd type="triangle"/>
+                        </a:ln>
+                      </wps:spPr>
+                      <wps:style>
+                        <a:lnRef idx="1">
+                          <a:schemeClr val="dk1"/>
+                        </a:lnRef>
+                        <a:fillRef idx="0">
+                          <a:schemeClr val="dk1"/>
+                        </a:fillRef>
+                        <a:effectRef idx="0">
+                          <a:schemeClr val="dk1"/>
+                        </a:effectRef>
+                        <a:fontRef idx="minor">
+                          <a:schemeClr val="tx1"/>
+                        </a:fontRef>
+                      </wps:style>
+                      <wps:bodyPr/>
+                    </wps:wsp>
+                  </a:graphicData>
+                </a:graphic>
+              </wp:anchor>
+            </w:drawing>
+          </mc:Choice>
+          <mc:Fallback>
+            <w:pict>
+              <v:shapetype w14:anchorId="1D181B1C" id="_x0000_t32" coordsize="21600,21600" o:spt="32" o:oned="t" path="m,l21600,21600e" filled="f">
+                <v:path arrowok="t" fillok="f" o:connecttype="none"/>
+                <o:lock v:ext="edit" shapetype="t"/>
+              </v:shapetype>
+              <v:shape id="Łącznik prosty ze strzałką 14" o:spid="_x0000_s1026" type="#_x0000_t32" style="position:absolute;margin-left:5.25pt;margin-top:13.25pt;width:0;height:2in;z-index:251660288;visibility:visible;mso-wrap-style:square;mso-wrap-distance-left:9pt;mso-wrap-distance-top:0;mso-wrap-distance-right:9pt;mso-wrap-distance-bottom:0;mso-position-horizontal:absolute;mso-position-horizontal-relative:text;mso-position-vertical:absolute;mso-position-vertical-relative:text" o:gfxdata="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" strokecolor="black [3200]" strokeweight="3pt">
+                <v:stroke endarrow="block" joinstyle="miter"/>
+              </v:shape>
+            </w:pict>
+          </mc:Fallback>
+        </mc:AlternateContent>
+      </w:r>
+      <w:r>
+        <w:rPr>
+          <w:noProof/>
+          <w:lang w:eastAsia="pl-PL"/>
+        </w:rPr>
+        <w:drawing>
+          <wp:inline distT="0" distB="0" distL="0" distR="0" wp14:anchorId="27EEA6E1" wp14:editId="3AA7518C">
+            <wp:extent cx="4680000" cy="2088000"/>
+            <wp:effectExtent l="19050" t="0" r="25400" b="26670"/>
+            <wp:docPr id="13" name="Diagram 13"/>
+            <wp:cNvGraphicFramePr/>
+            <a:graphic xmlns:a="http://schemas.openxmlformats.org/drawingml/2006/main">
+              <a:graphicData uri="http://schemas.openxmlformats.org/drawingml/2006/diagram">
+                <dgm:relIds xmlns:dgm="http://schemas.openxmlformats.org/drawingml/2006/diagram" xmlns:r="http://schemas.openxmlformats.org/officeDocument/2006/relationships" r:dm="rId22" r:lo="rId23" r:qs="rId24" r:cs="rId25"/>
+              </a:graphicData>
+            </a:graphic>
+          </wp:inline>
+        </w:drawing>
+      </w:r>
+    </w:p>
+    <w:p>
+      <w:pPr>
+        <w:rPr>
+          <w:lang w:eastAsia="pl-PL"/>
+        </w:rPr>
+      </w:pPr>
+      <w:r>
+        <w:rPr>
+          <w:lang w:eastAsia="pl-PL"/>
+        </w:rPr>
+        <w:t>W pierwszy kroku algorytm dokonuje odczytu pliku w formacie wave, który umożliwia zapis nagrania bez kompresji. Wstępnie określany jest zapis: ilość kanałów, częstotliwość próbkowania, ilość próbek</w:t>
+      </w:r>
+      <w:r>
+        <w:rPr>
+          <w:lang w:eastAsia="pl-PL"/>
+        </w:rPr>
+        <w:t>. Na tej podstawie podejmowane są decyzje dotyczące kolejnych etapów działania algorytmu.</w:t>
+      </w:r>
+    </w:p>
+    <w:p>
+      <w:pPr>
+        <w:rPr>
+          <w:lang w:eastAsia="pl-PL"/>
+        </w:rPr>
+      </w:pPr>
+      <w:r>
+        <w:rPr>
+          <w:lang w:eastAsia="pl-PL"/>
+        </w:rPr>
+        <w:t xml:space="preserve">Na pliku reprezentującym odpowiedź impulsową pomieszczenia przeprowadzana zostaje operacja całkowania. </w:t>
+      </w:r>
+    </w:p>
+    <w:p>
+      <w:pPr>
+        <w:keepNext/>
+        <w:jc w:val="center"/>
+        <w:rPr>
+          <w:sz w:val="28"/>
+          <w:szCs w:val="28"/>
+          <w:lang w:eastAsia="pl-PL"/>
+        </w:rPr>
+      </w:pPr>
+      <m:oMathPara>
+        <m:oMath>
+          <m:r>
+            <w:rPr>
+              <w:rFonts w:ascii="Cambria Math" w:hAnsi="Cambria Math"/>
+              <w:sz w:val="28"/>
+              <w:szCs w:val="28"/>
+              <w:lang w:eastAsia="pl-PL"/>
+            </w:rPr>
+            <m:t>E</m:t>
+          </m:r>
+          <m:d>
+            <m:dPr>
+              <m:ctrlPr>
+                <w:rPr>
+                  <w:rFonts w:ascii="Cambria Math" w:hAnsi="Cambria Math"/>
+                  <w:i/>
+                  <w:sz w:val="28"/>
+                  <w:szCs w:val="28"/>
+                  <w:lang w:eastAsia="pl-PL"/>
+                </w:rPr>
+              </m:ctrlPr>
+            </m:dPr>
+            <m:e>
+              <m:r>
+                <w:rPr>
+                  <w:rFonts w:ascii="Cambria Math" w:hAnsi="Cambria Math"/>
+                  <w:sz w:val="28"/>
+                  <w:szCs w:val="28"/>
+                  <w:lang w:eastAsia="pl-PL"/>
+                </w:rPr>
+                <m:t>t</m:t>
+              </m:r>
+            </m:e>
+          </m:d>
+          <m:r>
+            <w:rPr>
+              <w:rFonts w:ascii="Cambria Math" w:hAnsi="Cambria Math"/>
+              <w:sz w:val="28"/>
+              <w:szCs w:val="28"/>
+              <w:lang w:eastAsia="pl-PL"/>
+            </w:rPr>
+            <m:t>=</m:t>
+          </m:r>
+          <m:nary>
+            <m:naryPr>
+              <m:limLoc m:val="undOvr"/>
+              <m:grow m:val="1"/>
+              <m:ctrlPr>
+                <w:rPr>
+                  <w:rFonts w:ascii="Cambria Math" w:hAnsi="Cambria Math"/>
+                  <w:i/>
+                  <w:sz w:val="28"/>
+                  <w:szCs w:val="28"/>
+                  <w:lang w:eastAsia="pl-PL"/>
+                </w:rPr>
+              </m:ctrlPr>
+            </m:naryPr>
+            <m:sub>
+              <m:r>
+                <w:rPr>
+                  <w:rFonts w:ascii="Cambria Math" w:hAnsi="Cambria Math"/>
+                  <w:sz w:val="28"/>
+                  <w:szCs w:val="28"/>
+                  <w:lang w:eastAsia="pl-PL"/>
+                </w:rPr>
+                <m:t>t+</m:t>
+              </m:r>
+              <m:sSub>
+                <m:sSubPr>
+                  <m:ctrlPr>
+                    <w:rPr>
+                      <w:rFonts w:ascii="Cambria Math" w:hAnsi="Cambria Math"/>
+                      <w:i/>
+                      <w:sz w:val="28"/>
+                      <w:szCs w:val="28"/>
+                      <w:lang w:eastAsia="pl-PL"/>
+                    </w:rPr>
+                  </m:ctrlPr>
+                </m:sSubPr>
+                <m:e>
+                  <m:r>
+                    <w:rPr>
+                      <w:rFonts w:ascii="Cambria Math" w:hAnsi="Cambria Math"/>
+                      <w:sz w:val="28"/>
+                      <w:szCs w:val="28"/>
+                      <w:lang w:eastAsia="pl-PL"/>
+                    </w:rPr>
+                    <m:t>T</m:t>
+                  </m:r>
+                </m:e>
+                <m:sub>
+                  <m:r>
+                    <w:rPr>
+                      <w:rFonts w:ascii="Cambria Math" w:hAnsi="Cambria Math"/>
+                      <w:sz w:val="28"/>
+                      <w:szCs w:val="28"/>
+                      <w:lang w:eastAsia="pl-PL"/>
+                    </w:rPr>
+                    <m:t>0</m:t>
+                  </m:r>
+                </m:sub>
+              </m:sSub>
+            </m:sub>
+            <m:sup>
+              <m:r>
+                <w:rPr>
+                  <w:rFonts w:ascii="Cambria Math" w:hAnsi="Cambria Math"/>
+                  <w:sz w:val="28"/>
+                  <w:szCs w:val="28"/>
+                  <w:lang w:eastAsia="pl-PL"/>
+                </w:rPr>
+                <m:t>t</m:t>
+              </m:r>
+            </m:sup>
+            <m:e>
+              <m:sSup>
+                <m:sSupPr>
+                  <m:ctrlPr>
+                    <w:rPr>
+                      <w:rFonts w:ascii="Cambria Math" w:hAnsi="Cambria Math"/>
+                      <w:i/>
+                      <w:sz w:val="28"/>
+                      <w:szCs w:val="28"/>
+                      <w:lang w:eastAsia="pl-PL"/>
+                    </w:rPr>
+                  </m:ctrlPr>
+                </m:sSupPr>
+                <m:e>
+                  <m:r>
+                    <w:rPr>
+                      <w:rFonts w:ascii="Cambria Math" w:hAnsi="Cambria Math"/>
+                      <w:sz w:val="28"/>
+                      <w:szCs w:val="28"/>
+                      <w:lang w:eastAsia="pl-PL"/>
+                    </w:rPr>
+                    <m:t>p</m:t>
+                  </m:r>
+                </m:e>
+                <m:sup>
+                  <m:r>
+                    <w:rPr>
+                      <w:rFonts w:ascii="Cambria Math" w:hAnsi="Cambria Math"/>
+                      <w:sz w:val="28"/>
+                      <w:szCs w:val="28"/>
+                      <w:lang w:eastAsia="pl-PL"/>
+                    </w:rPr>
+                    <m:t>2</m:t>
+                  </m:r>
+                </m:sup>
+              </m:sSup>
+              <m:d>
+                <m:dPr>
+                  <m:ctrlPr>
+                    <w:rPr>
+                      <w:rFonts w:ascii="Cambria Math" w:hAnsi="Cambria Math"/>
+                      <w:i/>
+                      <w:sz w:val="28"/>
+                      <w:szCs w:val="28"/>
+                      <w:lang w:eastAsia="pl-PL"/>
+                    </w:rPr>
+                  </m:ctrlPr>
+                </m:dPr>
+                <m:e>
+                  <m:r>
+                    <w:rPr>
+                      <w:rFonts w:ascii="Cambria Math" w:hAnsi="Cambria Math"/>
+                      <w:sz w:val="28"/>
+                      <w:szCs w:val="28"/>
+                      <w:lang w:eastAsia="pl-PL"/>
+                    </w:rPr>
+                    <m:t>τ</m:t>
+                  </m:r>
+                </m:e>
+              </m:d>
+              <m:r>
+                <w:rPr>
+                  <w:rFonts w:ascii="Cambria Math" w:hAnsi="Cambria Math"/>
+                  <w:sz w:val="28"/>
+                  <w:szCs w:val="28"/>
+                  <w:lang w:eastAsia="pl-PL"/>
+                </w:rPr>
+                <m:t>ⅆ</m:t>
+              </m:r>
+              <m:d>
+                <m:dPr>
+                  <m:ctrlPr>
+                    <w:rPr>
+                      <w:rFonts w:ascii="Cambria Math" w:hAnsi="Cambria Math"/>
+                      <w:i/>
+                      <w:sz w:val="28"/>
+                      <w:szCs w:val="28"/>
+                      <w:lang w:eastAsia="pl-PL"/>
+                    </w:rPr>
+                  </m:ctrlPr>
+                </m:dPr>
+                <m:e>
+                  <m:r>
+                    <w:rPr>
+                      <w:rFonts w:ascii="Cambria Math" w:hAnsi="Cambria Math"/>
+                      <w:sz w:val="28"/>
+                      <w:szCs w:val="28"/>
+                      <w:lang w:eastAsia="pl-PL"/>
+                    </w:rPr>
+                    <m:t>-τ</m:t>
+                  </m:r>
+                </m:e>
+              </m:d>
+            </m:e>
+          </m:nary>
+        </m:oMath>
+      </m:oMathPara>
+    </w:p>
+    <w:p>
+      <w:pPr>
+        <w:pStyle w:val="Legenda"/>
+      </w:pPr>
+      <w:r>
+        <w:t xml:space="preserve">Równanie </w:t>
+      </w:r>
+      <w:r>
+        <w:fldChar w:fldCharType="begin"/>
+      </w:r>
+      <w:r>
+        <w:instrText xml:space="preserve"> SEQ Równanie \* ARABIC </w:instrText>
+      </w:r>
+      <w:r>
+        <w:fldChar w:fldCharType="separate"/>
+      </w:r>
+      <w:r>
+        <w:rPr>
+          <w:noProof/>
+        </w:rPr>
+        <w:t>1</w:t>
+      </w:r>
+      <w:r>
+        <w:fldChar w:fldCharType="end"/>
+      </w:r>
+      <w:r>
+        <w:t xml:space="preserve"> </w:t>
+      </w:r>
+      <w:r>
+        <w:t>PN-EN ISO 3382</w:t>
+      </w:r>
+    </w:p>
+    <w:p>
+      <w:r>
+        <w:t>Z</w:t>
+      </w:r>
+      <w:r>
+        <w:t xml:space="preserve"> wykresu </w:t>
+      </w:r>
+      <w:r>
+        <w:t>krzywej zaniku poziomu energii</w:t>
+      </w:r>
+      <w:r>
+        <w:t xml:space="preserve"> szacowany jest spadek o 60dB</w:t>
+      </w:r>
+      <w:r>
+        <w:t xml:space="preserve"> na podstawie</w:t>
+      </w:r>
+      <w:r>
+        <w:t xml:space="preserve"> </w:t>
+      </w:r>
+      <w:r>
+        <w:t>zakresu</w:t>
+      </w:r>
+      <w:r>
+        <w:t xml:space="preserve"> 30dB [parametr T30].</w:t>
+      </w:r>
+    </w:p>
+    <w:p>
+      <w:pPr>
+        <w:rPr>
+          <w:lang w:eastAsia="pl-PL"/>
+        </w:rPr>
+      </w:pPr>
+    </w:p>
+    <w:p>
+      <w:pPr>
+        <w:ind w:firstLine="0"/>
+        <w:jc w:val="left"/>
+        <w:rPr>
+          <w:lang w:eastAsia="pl-PL"/>
+        </w:rPr>
+      </w:pPr>
+      <w:r>
+        <w:rPr>
+          <w:lang w:eastAsia="pl-PL"/>
+        </w:rPr>
+        <w:br w:type="page"/>
+      </w:r>
+      <w:r>
+        <w:rPr>
+          <w:lang w:eastAsia="pl-PL"/>
+        </w:rPr>
+        <w:lastRenderedPageBreak/>
+        <w:t xml:space="preserve"> </w:t>
+      </w:r>
+    </w:p>
+    <w:p>
+      <w:pPr>
+        <w:rPr>
+          <w:lang w:eastAsia="pl-PL"/>
+        </w:rPr>
+      </w:pPr>
+    </w:p>
+    <w:p>
+      <w:pPr>
+        <w:pStyle w:val="Nagwek2"/>
+      </w:pPr>
+      <w:r>
         <w:t>Pogłos</w:t>
       </w:r>
     </w:p>
@@ -3248,15 +3566,13 @@
       </w:r>
       <w:r>
         <w:rPr>
-          <w:color w:val="FF0000"/>
-          <w:lang w:eastAsia="pl-PL"/>
+          <w:rStyle w:val="TODOZnak"/>
         </w:rPr>
         <w:t>[fragment kodu z omówieniem]</w:t>
       </w:r>
       <w:r>
         <w:rPr>
-          <w:color w:val="FF0000"/>
-          <w:lang w:eastAsia="pl-PL"/>
+          <w:rStyle w:val="TODOZnak"/>
         </w:rPr>
         <w:t>.</w:t>
       </w:r>
@@ -3295,7 +3611,7 @@
                     <pic:cNvPicPr/>
                   </pic:nvPicPr>
                   <pic:blipFill>
-                    <a:blip r:embed="rId22">
+                    <a:blip r:embed="rId27">
                       <a:extLst>
                         <a:ext uri="{28A0092B-C50C-407E-A947-70E740481C1C}">
                           <a14:useLocalDpi xmlns:a14="http://schemas.microsoft.com/office/drawing/2010/main" val="0"/>
@@ -3398,7 +3714,19 @@
         <w:rPr>
           <w:lang w:eastAsia="pl-PL"/>
         </w:rPr>
-        <w:t xml:space="preserve">Algorytm wyliczający czas pogłosu bazuje na metodzie impulsowej. Do wykonania nagrań odpowiedzi impulsowej jako źródła dźwięku użyto pękający balon. </w:t>
+        <w:t xml:space="preserve">Algorytm wyliczający czas pogłosu bazuje na metodzie impulsowej. Do wykonania nagrań odpowiedzi impulsowej jako </w:t>
+      </w:r>
+      <w:r>
+        <w:rPr>
+          <w:lang w:eastAsia="pl-PL"/>
+        </w:rPr>
+        <w:t>użyto różnego źródła dźwięku różnego rodzaju, między innymi – pękający balon, trzaśnięcie, klaśnięcie, aby oszacować wpływ jakości nagrania odpowiedzi impulsowej na późniejszą operację splotu [całe badanie ma charakter subiektywnego postrzegania działania algorytmu, aniżeli odwzorowywania pomiarów zgodnie ze sztuką]</w:t>
+      </w:r>
+      <w:r>
+        <w:rPr>
+          <w:lang w:eastAsia="pl-PL"/>
+        </w:rPr>
+        <w:t xml:space="preserve">. </w:t>
       </w:r>
     </w:p>
     <w:p>
@@ -3451,6 +3779,7 @@
         <w:rPr>
           <w:lang w:eastAsia="pl-PL"/>
         </w:rPr>
+        <w:lastRenderedPageBreak/>
         <w:t>Nag</w:t>
       </w:r>
       <w:r>
@@ -3470,8 +3799,39 @@
         <w:rPr>
           <w:lang w:eastAsia="pl-PL"/>
         </w:rPr>
+        <w:t>Z założeń projektowych algorytmu, przy analizie nagrania pominięto częstotliwości mniejsze, jak 120Hz ze względu na dodatkowe trudności występujące w analizie tychże częstotliwości, takie jak rezonanse osiowe, styczne i skośne, a także wpływ jakości mikrofonu na pomiar częstotliwości w tym zakresie. Zjawiska te mogą wpływać na dodatkowe błędy, które utrudnią analizę działania projektowanego algorytmu, z tego powodu zostaną one pominięte, a analiza zostanie przeprowadzana w przypadkach „idealnych”, czyli niestwarzających dodatkowych problemów.</w:t>
+      </w:r>
+    </w:p>
+    <w:p>
+      <w:pPr>
+        <w:ind w:firstLine="0"/>
+        <w:jc w:val="left"/>
+        <w:rPr>
+          <w:lang w:eastAsia="pl-PL"/>
+        </w:rPr>
+      </w:pPr>
+      <w:r>
+        <w:rPr>
+          <w:lang w:eastAsia="pl-PL"/>
+        </w:rPr>
+        <w:br w:type="page"/>
+      </w:r>
+    </w:p>
+    <w:p>
+      <w:pPr>
+        <w:pStyle w:val="Nagwek1"/>
+      </w:pPr>
+      <w:r>
         <w:lastRenderedPageBreak/>
-        <w:t>Z założeń projektowych algorytmu, przy analizie nagrania pominięto częstotliwości mniejsze, jak 120Hz ze względu na dodatkowe trudności występujące w analizie tychże częstotliwości, takie jak rezonanse osiowe, styczne i skośne, a także wpływ jakości mikrofonu na pomiar częstotliwości w tym zakresie. Zjawiska te mogą wpływać na dodatkowe błędy, które utrudnią analizę działania projektowanego algorytmu, z tego powodu zostaną one pominięte, a analiza zostanie przeprowadzana w przypadkach „idealnych”, czyli niestwarzających dodatkowych problemów.</w:t>
+        <w:t>Uczenie maszynowe</w:t>
+      </w:r>
+    </w:p>
+    <w:p>
+      <w:pPr>
+        <w:pStyle w:val="Nagwek2"/>
+      </w:pPr>
+      <w:r>
+        <w:t>Wstęp</w:t>
       </w:r>
     </w:p>
     <w:p>
@@ -3480,19 +3840,44 @@
           <w:lang w:eastAsia="pl-PL"/>
         </w:rPr>
       </w:pPr>
-    </w:p>
-    <w:p>
-      <w:pPr>
+      <w:r>
         <w:rPr>
           <w:lang w:eastAsia="pl-PL"/>
         </w:rPr>
+        <w:t xml:space="preserve">W celach eksperymentalnych założono implementację algorytmów uczenia maszynowego do wcześniej omówionego programu. </w:t>
+      </w:r>
+    </w:p>
+    <w:p>
+      <w:pPr>
+        <w:rPr>
+          <w:lang w:eastAsia="pl-PL"/>
+        </w:rPr>
+      </w:pPr>
+      <w:r>
+        <w:rPr>
+          <w:lang w:eastAsia="pl-PL"/>
+        </w:rPr>
+        <w:t>Uczenie maszynowe pozwala na optymalizację oraz znajdywanie rozwiązań dla złożonych problemów</w:t>
+      </w:r>
+      <w:r>
+        <w:rPr>
+          <w:lang w:eastAsia="pl-PL"/>
+        </w:rPr>
+        <w:t xml:space="preserve"> w mniej konwencjonalny sposób, niż wierne sztuce metody opisywane w normach.</w:t>
+      </w:r>
+    </w:p>
+    <w:p>
+      <w:pPr>
+        <w:rPr>
+          <w:lang w:eastAsia="pl-PL"/>
+        </w:rPr>
       </w:pPr>
     </w:p>
     <w:sectPr>
-      <w:headerReference w:type="even" r:id="rId23"/>
-      <w:headerReference w:type="default" r:id="rId24"/>
-      <w:footerReference w:type="even" r:id="rId25"/>
-      <w:footerReference w:type="default" r:id="rId26"/>
+      <w:headerReference w:type="even" r:id="rId28"/>
+      <w:headerReference w:type="default" r:id="rId29"/>
+      <w:footerReference w:type="even" r:id="rId30"/>
+      <w:footerReference w:type="default" r:id="rId31"/>
       <w:pgSz w:w="11906" w:h="16838"/>
       <w:pgMar w:top="1417" w:right="1417" w:bottom="1417" w:left="1417" w:header="340" w:footer="340" w:gutter="0"/>
       <w:cols w:space="708"/>
@@ -3537,6 +3922,7 @@
         <w:docPartUnique/>
       </w:docPartObj>
     </w:sdtPr>
+    <w:sdtEndPr/>
     <w:sdtContent>
       <w:p>
         <w:pPr>
@@ -3579,6 +3965,7 @@
         <w:docPartUnique/>
       </w:docPartObj>
     </w:sdtPr>
+    <w:sdtEndPr/>
     <w:sdtContent>
       <w:p>
         <w:pPr>
@@ -3654,6 +4041,7 @@
       <w:dataBinding w:prefixMappings="xmlns:ns0='http://purl.org/dc/elements/1.1/' xmlns:ns1='http://schemas.openxmlformats.org/package/2006/metadata/core-properties' " w:xpath="/ns1:coreProperties[1]/ns0:creator[1]" w:storeItemID="{6C3C8BC8-F283-45AE-878A-BAB7291924A1}"/>
       <w:text/>
     </w:sdtPr>
+    <w:sdtEndPr/>
     <w:sdtContent>
       <w:p>
         <w:pPr>
@@ -3700,6 +4088,7 @@
         <w:calendar w:val="gregorian"/>
       </w:date>
     </w:sdtPr>
+    <w:sdtEndPr/>
     <w:sdtContent>
       <w:p>
         <w:pPr>
@@ -3885,6 +4274,11 @@
         <w:dataBinding w:prefixMappings="xmlns:ns0='http://purl.org/dc/elements/1.1/' xmlns:ns1='http://schemas.openxmlformats.org/package/2006/metadata/core-properties' " w:xpath="/ns1:coreProperties[1]/ns0:title[1]" w:storeItemID="{6C3C8BC8-F283-45AE-878A-BAB7291924A1}"/>
         <w:text/>
       </w:sdtPr>
+      <w:sdtEndPr>
+        <w:rPr>
+          <w:rStyle w:val="Wyrnieniedelikatne"/>
+        </w:rPr>
+      </w:sdtEndPr>
       <w:sdtContent>
         <w:r>
           <w:rPr>
@@ -3919,6 +4313,7 @@
       <w:dataBinding w:prefixMappings="xmlns:ns0='http://purl.org/dc/elements/1.1/' xmlns:ns1='http://schemas.openxmlformats.org/package/2006/metadata/core-properties' " w:xpath="/ns1:coreProperties[1]/ns0:creator[1]" w:storeItemID="{6C3C8BC8-F283-45AE-878A-BAB7291924A1}"/>
       <w:text/>
     </w:sdtPr>
+    <w:sdtEndPr/>
     <w:sdtContent>
       <w:p>
         <w:pPr>
@@ -3966,6 +4361,7 @@
         <w:calendar w:val="gregorian"/>
       </w:date>
     </w:sdtPr>
+    <w:sdtEndPr/>
     <w:sdtContent>
       <w:p>
         <w:pPr>
@@ -4147,6 +4543,11 @@
         <w:dataBinding w:prefixMappings="xmlns:ns0='http://purl.org/dc/elements/1.1/' xmlns:ns1='http://schemas.openxmlformats.org/package/2006/metadata/core-properties' " w:xpath="/ns1:coreProperties[1]/ns0:title[1]" w:storeItemID="{6C3C8BC8-F283-45AE-878A-BAB7291924A1}"/>
         <w:text/>
       </w:sdtPr>
+      <w:sdtEndPr>
+        <w:rPr>
+          <w:rStyle w:val="Wyrnieniedelikatne"/>
+        </w:rPr>
+      </w:sdtEndPr>
       <w:sdtContent>
         <w:r>
           <w:rPr>
@@ -5533,11 +5934,14 @@
   <w:style w:type="paragraph" w:default="1" w:styleId="Normalny">
     <w:name w:val="Normal"/>
     <w:qFormat/>
-    <w:rsid w:val="00B11336"/>
+    <w:rsid w:val="009804D0"/>
     <w:pPr>
       <w:ind w:firstLine="709"/>
       <w:jc w:val="both"/>
     </w:pPr>
+    <w:rPr>
+      <w:rFonts w:ascii="Times New Roman" w:hAnsi="Times New Roman"/>
+    </w:rPr>
   </w:style>
   <w:style w:type="paragraph" w:styleId="Nagwek1">
     <w:name w:val="heading 1"/>
@@ -5561,7 +5965,7 @@
       <w:outlineLvl w:val="0"/>
     </w:pPr>
     <w:rPr>
-      <w:rFonts w:ascii="Times New Roman" w:eastAsiaTheme="majorEastAsia" w:hAnsi="Times New Roman" w:cstheme="majorBidi"/>
+      <w:rFonts w:eastAsiaTheme="majorEastAsia" w:cstheme="majorBidi"/>
       <w:b/>
       <w:color w:val="000000" w:themeColor="text1"/>
       <w:sz w:val="32"/>
@@ -5637,7 +6041,6 @@
   <w:style w:type="character" w:default="1" w:styleId="Domylnaczcionkaakapitu">
     <w:name w:val="Default Paragraph Font"/>
     <w:uiPriority w:val="1"/>
-    <w:semiHidden/>
     <w:unhideWhenUsed/>
   </w:style>
   <w:style w:type="table" w:default="1" w:styleId="Standardowy">
@@ -5676,7 +6079,7 @@
       <w:spacing w:after="0" w:line="240" w:lineRule="auto"/>
     </w:pPr>
     <w:rPr>
-      <w:rFonts w:ascii="Times New Roman" w:eastAsia="Times New Roman" w:hAnsi="Times New Roman" w:cs="Times New Roman"/>
+      <w:rFonts w:eastAsia="Times New Roman" w:cs="Times New Roman"/>
       <w:sz w:val="24"/>
       <w:szCs w:val="24"/>
       <w:lang w:eastAsia="pl-PL"/>
@@ -5815,10 +6218,11 @@
     <w:uiPriority w:val="35"/>
     <w:unhideWhenUsed/>
     <w:qFormat/>
-    <w:rsid w:val="008C60EC"/>
+    <w:rsid w:val="009804D0"/>
     <w:pPr>
       <w:spacing w:after="200" w:line="240" w:lineRule="auto"/>
       <w:ind w:firstLine="0"/>
+      <w:jc w:val="center"/>
     </w:pPr>
     <w:rPr>
       <w:i/>
@@ -6258,7 +6662,3443 @@
       <w:color w:val="808080"/>
     </w:rPr>
   </w:style>
+  <w:style w:type="paragraph" w:customStyle="1" w:styleId="TODO">
+    <w:name w:val="TODO"/>
+    <w:basedOn w:val="Normalny"/>
+    <w:link w:val="TODOZnak"/>
+    <w:qFormat/>
+    <w:rsid w:val="009804D0"/>
+    <w:pPr>
+      <w:jc w:val="left"/>
+    </w:pPr>
+    <w:rPr>
+      <w:color w:val="FF0000"/>
+      <w:lang w:eastAsia="pl-PL"/>
+    </w:rPr>
+  </w:style>
+  <w:style w:type="character" w:customStyle="1" w:styleId="TODOZnak">
+    <w:name w:val="TODO Znak"/>
+    <w:basedOn w:val="Domylnaczcionkaakapitu"/>
+    <w:link w:val="TODO"/>
+    <w:rsid w:val="009804D0"/>
+    <w:rPr>
+      <w:rFonts w:ascii="Times New Roman" w:hAnsi="Times New Roman"/>
+      <w:color w:val="FF0000"/>
+      <w:lang w:eastAsia="pl-PL"/>
+    </w:rPr>
+  </w:style>
 </w:styles>
+</file>
+
+<file path=word/diagrams/colors1.xml><?xml version="1.0" encoding="utf-8"?>
+<dgm:colorsDef xmlns:dgm="http://schemas.openxmlformats.org/drawingml/2006/diagram" xmlns:a="http://schemas.openxmlformats.org/drawingml/2006/main" uniqueId="urn:microsoft.com/office/officeart/2005/8/colors/accent0_1">
+  <dgm:title val=""/>
+  <dgm:desc val=""/>
+  <dgm:catLst>
+    <dgm:cat type="mainScheme" pri="10100"/>
+  </dgm:catLst>
+  <dgm:styleLbl name="node0">
+    <dgm:fillClrLst meth="repeat">
+      <a:schemeClr val="lt1"/>
+    </dgm:fillClrLst>
+    <dgm:linClrLst meth="repeat">
+      <a:schemeClr val="dk1">
+        <a:shade val="80000"/>
+      </a:schemeClr>
+    </dgm:linClrLst>
+    <dgm:effectClrLst/>
+    <dgm:txLinClrLst/>
+    <dgm:txFillClrLst meth="repeat">
+      <a:schemeClr val="dk1"/>
+    </dgm:txFillClrLst>
+    <dgm:txEffectClrLst/>
+  </dgm:styleLbl>
+  <dgm:styleLbl name="node1">
+    <dgm:fillClrLst meth="repeat">
+      <a:schemeClr val="lt1"/>
+    </dgm:fillClrLst>
+    <dgm:linClrLst meth="repeat">
+      <a:schemeClr val="dk1">
+        <a:shade val="80000"/>
+      </a:schemeClr>
+    </dgm:linClrLst>
+    <dgm:effectClrLst/>
+    <dgm:txLinClrLst/>
+    <dgm:txFillClrLst meth="repeat">
+      <a:schemeClr val="dk1"/>
+    </dgm:txFillClrLst>
+    <dgm:txEffectClrLst/>
+  </dgm:styleLbl>
+  <dgm:styleLbl name="alignNode1">
+    <dgm:fillClrLst meth="repeat">
+      <a:schemeClr val="lt1"/>
+    </dgm:fillClrLst>
+    <dgm:linClrLst meth="repeat">
+      <a:schemeClr val="dk1">
+        <a:shade val="80000"/>
+      </a:schemeClr>
+    </dgm:linClrLst>
+    <dgm:effectClrLst/>
+    <dgm:txLinClrLst/>
+    <dgm:txFillClrLst meth="repeat">
+      <a:schemeClr val="dk1"/>
+    </dgm:txFillClrLst>
+    <dgm:txEffectClrLst/>
+  </dgm:styleLbl>
+  <dgm:styleLbl name="lnNode1">
+    <dgm:fillClrLst meth="repeat">
+      <a:schemeClr val="lt1"/>
+    </dgm:fillClrLst>
+    <dgm:linClrLst meth="repeat">
+      <a:schemeClr val="dk1">
+        <a:shade val="80000"/>
+      </a:schemeClr>
+    </dgm:linClrLst>
+    <dgm:effectClrLst/>
+    <dgm:txLinClrLst/>
+    <dgm:txFillClrLst meth="repeat">
+      <a:schemeClr val="dk1"/>
+    </dgm:txFillClrLst>
+    <dgm:txEffectClrLst/>
+  </dgm:styleLbl>
+  <dgm:styleLbl name="vennNode1">
+    <dgm:fillClrLst meth="repeat">
+      <a:schemeClr val="lt1">
+        <a:alpha val="50000"/>
+      </a:schemeClr>
+    </dgm:fillClrLst>
+    <dgm:linClrLst meth="repeat">
+      <a:schemeClr val="dk1">
+        <a:shade val="80000"/>
+      </a:schemeClr>
+    </dgm:linClrLst>
+    <dgm:effectClrLst/>
+    <dgm:txLinClrLst/>
+    <dgm:txFillClrLst/>
+    <dgm:txEffectClrLst/>
+  </dgm:styleLbl>
+  <dgm:styleLbl name="node2">
+    <dgm:fillClrLst meth="repeat">
+      <a:schemeClr val="lt1"/>
+    </dgm:fillClrLst>
+    <dgm:linClrLst meth="repeat">
+      <a:schemeClr val="dk1">
+        <a:shade val="80000"/>
+      </a:schemeClr>
+    </dgm:linClrLst>
+    <dgm:effectClrLst/>
+    <dgm:txLinClrLst/>
+    <dgm:txFillClrLst meth="repeat">
+      <a:schemeClr val="dk1"/>
+    </dgm:txFillClrLst>
+    <dgm:txEffectClrLst/>
+  </dgm:styleLbl>
+  <dgm:styleLbl name="node3">
+    <dgm:fillClrLst meth="repeat">
+      <a:schemeClr val="lt1"/>
+    </dgm:fillClrLst>
+    <dgm:linClrLst meth="repeat">
+      <a:schemeClr val="dk1">
+        <a:shade val="80000"/>
+      </a:schemeClr>
+    </dgm:linClrLst>
+    <dgm:effectClrLst/>
+    <dgm:txLinClrLst/>
+    <dgm:txFillClrLst meth="repeat">
+      <a:schemeClr val="dk1"/>
+    </dgm:txFillClrLst>
+    <dgm:txEffectClrLst/>
+  </dgm:styleLbl>
+  <dgm:styleLbl name="node4">
+    <dgm:fillClrLst meth="repeat">
+      <a:schemeClr val="lt1"/>
+    </dgm:fillClrLst>
+    <dgm:linClrLst meth="repeat">
+      <a:schemeClr val="dk1">
+        <a:shade val="80000"/>
+      </a:schemeClr>
+    </dgm:linClrLst>
+    <dgm:effectClrLst/>
+    <dgm:txLinClrLst/>
+    <dgm:txFillClrLst meth="repeat">
+      <a:schemeClr val="dk1"/>
+    </dgm:txFillClrLst>
+    <dgm:txEffectClrLst/>
+  </dgm:styleLbl>
+  <dgm:styleLbl name="fgImgPlace1">
+    <dgm:fillClrLst meth="repeat">
+      <a:schemeClr val="dk1">
+        <a:tint val="40000"/>
+      </a:schemeClr>
+    </dgm:fillClrLst>
+    <dgm:linClrLst meth="repeat">
+      <a:schemeClr val="dk1">
+        <a:shade val="80000"/>
+      </a:schemeClr>
+    </dgm:linClrLst>
+    <dgm:effectClrLst/>
+    <dgm:txLinClrLst/>
+    <dgm:txFillClrLst meth="repeat">
+      <a:schemeClr val="lt1"/>
+    </dgm:txFillClrLst>
+    <dgm:txEffectClrLst/>
+  </dgm:styleLbl>
+  <dgm:styleLbl name="alignImgPlace1">
+    <dgm:fillClrLst meth="repeat">
+      <a:schemeClr val="dk1">
+        <a:tint val="40000"/>
+      </a:schemeClr>
+    </dgm:fillClrLst>
+    <dgm:linClrLst meth="repeat">
+      <a:schemeClr val="dk1">
+        <a:shade val="80000"/>
+      </a:schemeClr>
+    </dgm:linClrLst>
+    <dgm:effectClrLst/>
+    <dgm:txLinClrLst/>
+    <dgm:txFillClrLst meth="repeat">
+      <a:schemeClr val="lt1"/>
+    </dgm:txFillClrLst>
+    <dgm:txEffectClrLst/>
+  </dgm:styleLbl>
+  <dgm:styleLbl name="bgImgPlace1">
+    <dgm:fillClrLst meth="repeat">
+      <a:schemeClr val="dk1">
+        <a:tint val="40000"/>
+      </a:schemeClr>
+    </dgm:fillClrLst>
+    <dgm:linClrLst meth="repeat">
+      <a:schemeClr val="dk1">
+        <a:shade val="80000"/>
+      </a:schemeClr>
+    </dgm:linClrLst>
+    <dgm:effectClrLst/>
+    <dgm:txLinClrLst/>
+    <dgm:txFillClrLst meth="repeat">
+      <a:schemeClr val="lt1"/>
+    </dgm:txFillClrLst>
+    <dgm:txEffectClrLst/>
+  </dgm:styleLbl>
+  <dgm:styleLbl name="sibTrans2D1">
+    <dgm:fillClrLst meth="repeat">
+      <a:schemeClr val="dk1">
+        <a:tint val="60000"/>
+      </a:schemeClr>
+    </dgm:fillClrLst>
+    <dgm:linClrLst meth="repeat">
+      <a:schemeClr val="dk1">
+        <a:tint val="60000"/>
+      </a:schemeClr>
+    </dgm:linClrLst>
+    <dgm:effectClrLst/>
+    <dgm:txLinClrLst/>
+    <dgm:txFillClrLst meth="repeat">
+      <a:schemeClr val="dk1"/>
+    </dgm:txFillClrLst>
+    <dgm:txEffectClrLst/>
+  </dgm:styleLbl>
+  <dgm:styleLbl name="fgSibTrans2D1">
+    <dgm:fillClrLst meth="repeat">
+      <a:schemeClr val="dk1">
+        <a:tint val="60000"/>
+      </a:schemeClr>
+    </dgm:fillClrLst>
+    <dgm:linClrLst meth="repeat">
+      <a:schemeClr val="dk1">
+        <a:tint val="60000"/>
+      </a:schemeClr>
+    </dgm:linClrLst>
+    <dgm:effectClrLst/>
+    <dgm:txLinClrLst/>
+    <dgm:txFillClrLst meth="repeat">
+      <a:schemeClr val="dk1"/>
+    </dgm:txFillClrLst>
+    <dgm:txEffectClrLst/>
+  </dgm:styleLbl>
+  <dgm:styleLbl name="bgSibTrans2D1">
+    <dgm:fillClrLst meth="repeat">
+      <a:schemeClr val="dk1">
+        <a:tint val="60000"/>
+      </a:schemeClr>
+    </dgm:fillClrLst>
+    <dgm:linClrLst meth="repeat">
+      <a:schemeClr val="dk1">
+        <a:tint val="60000"/>
+      </a:schemeClr>
+    </dgm:linClrLst>
+    <dgm:effectClrLst/>
+    <dgm:txLinClrLst/>
+    <dgm:txFillClrLst meth="repeat">
+      <a:schemeClr val="dk1"/>
+    </dgm:txFillClrLst>
+    <dgm:txEffectClrLst/>
+  </dgm:styleLbl>
+  <dgm:styleLbl name="sibTrans1D1">
+    <dgm:fillClrLst meth="repeat">
+      <a:schemeClr val="dk1"/>
+    </dgm:fillClrLst>
+    <dgm:linClrLst meth="repeat">
+      <a:schemeClr val="dk1"/>
+    </dgm:linClrLst>
+    <dgm:effectClrLst/>
+    <dgm:txLinClrLst/>
+    <dgm:txFillClrLst meth="repeat">
+      <a:schemeClr val="tx1"/>
+    </dgm:txFillClrLst>
+    <dgm:txEffectClrLst/>
+  </dgm:styleLbl>
+  <dgm:styleLbl name="callout">
+    <dgm:fillClrLst meth="repeat">
+      <a:schemeClr val="dk1"/>
+    </dgm:fillClrLst>
+    <dgm:linClrLst meth="repeat">
+      <a:schemeClr val="dk1"/>
+    </dgm:linClrLst>
+    <dgm:effectClrLst/>
+    <dgm:txLinClrLst/>
+    <dgm:txFillClrLst meth="repeat">
+      <a:schemeClr val="tx1"/>
+    </dgm:txFillClrLst>
+    <dgm:txEffectClrLst/>
+  </dgm:styleLbl>
+  <dgm:styleLbl name="asst0">
+    <dgm:fillClrLst meth="repeat">
+      <a:schemeClr val="lt1"/>
+    </dgm:fillClrLst>
+    <dgm:linClrLst meth="repeat">
+      <a:schemeClr val="dk1">
+        <a:shade val="80000"/>
+      </a:schemeClr>
+    </dgm:linClrLst>
+    <dgm:effectClrLst/>
+    <dgm:txLinClrLst/>
+    <dgm:txFillClrLst meth="repeat">
+      <a:schemeClr val="dk1"/>
+    </dgm:txFillClrLst>
+    <dgm:txEffectClrLst/>
+  </dgm:styleLbl>
+  <dgm:styleLbl name="asst1">
+    <dgm:fillClrLst meth="repeat">
+      <a:schemeClr val="lt1"/>
+    </dgm:fillClrLst>
+    <dgm:linClrLst meth="repeat">
+      <a:schemeClr val="dk1">
+        <a:shade val="80000"/>
+      </a:schemeClr>
+    </dgm:linClrLst>
+    <dgm:effectClrLst/>
+    <dgm:txLinClrLst/>
+    <dgm:txFillClrLst meth="repeat">
+      <a:schemeClr val="dk1"/>
+    </dgm:txFillClrLst>
+    <dgm:txEffectClrLst/>
+  </dgm:styleLbl>
+  <dgm:styleLbl name="asst2">
+    <dgm:fillClrLst meth="repeat">
+      <a:schemeClr val="lt1"/>
+    </dgm:fillClrLst>
+    <dgm:linClrLst meth="repeat">
+      <a:schemeClr val="dk1">
+        <a:shade val="80000"/>
+      </a:schemeClr>
+    </dgm:linClrLst>
+    <dgm:effectClrLst/>
+    <dgm:txLinClrLst/>
+    <dgm:txFillClrLst meth="repeat">
+      <a:schemeClr val="dk1"/>
+    </dgm:txFillClrLst>
+    <dgm:txEffectClrLst/>
+  </dgm:styleLbl>
+  <dgm:styleLbl name="asst3">
+    <dgm:fillClrLst meth="repeat">
+      <a:schemeClr val="lt1"/>
+    </dgm:fillClrLst>
+    <dgm:linClrLst meth="repeat">
+      <a:schemeClr val="dk1">
+        <a:shade val="80000"/>
+      </a:schemeClr>
+    </dgm:linClrLst>
+    <dgm:effectClrLst/>
+    <dgm:txLinClrLst/>
+    <dgm:txFillClrLst meth="repeat">
+      <a:schemeClr val="dk1"/>
+    </dgm:txFillClrLst>
+    <dgm:txEffectClrLst/>
+  </dgm:styleLbl>
+  <dgm:styleLbl name="asst4">
+    <dgm:fillClrLst meth="repeat">
+      <a:schemeClr val="lt1"/>
+    </dgm:fillClrLst>
+    <dgm:linClrLst meth="repeat">
+      <a:schemeClr val="dk1">
+        <a:shade val="80000"/>
+      </a:schemeClr>
+    </dgm:linClrLst>
+    <dgm:effectClrLst/>
+    <dgm:txLinClrLst/>
+    <dgm:txFillClrLst meth="repeat">
+      <a:schemeClr val="dk1"/>
+    </dgm:txFillClrLst>
+    <dgm:txEffectClrLst/>
+  </dgm:styleLbl>
+  <dgm:styleLbl name="parChTrans2D1">
+    <dgm:fillClrLst meth="repeat">
+      <a:schemeClr val="dk1">
+        <a:tint val="60000"/>
+      </a:schemeClr>
+    </dgm:fillClrLst>
+    <dgm:linClrLst meth="repeat">
+      <a:schemeClr val="dk1">
+        <a:tint val="60000"/>
+      </a:schemeClr>
+    </dgm:linClrLst>
+    <dgm:effectClrLst/>
+    <dgm:txLinClrLst/>
+    <dgm:txFillClrLst/>
+    <dgm:txEffectClrLst/>
+  </dgm:styleLbl>
+  <dgm:styleLbl name="parChTrans2D2">
+    <dgm:fillClrLst meth="repeat">
+      <a:schemeClr val="dk1"/>
+    </dgm:fillClrLst>
+    <dgm:linClrLst meth="repeat">
+      <a:schemeClr val="dk1"/>
+    </dgm:linClrLst>
+    <dgm:effectClrLst/>
+    <dgm:txLinClrLst/>
+    <dgm:txFillClrLst/>
+    <dgm:txEffectClrLst/>
+  </dgm:styleLbl>
+  <dgm:styleLbl name="parChTrans2D3">
+    <dgm:fillClrLst meth="repeat">
+      <a:schemeClr val="dk1"/>
+    </dgm:fillClrLst>
+    <dgm:linClrLst meth="repeat">
+      <a:schemeClr val="dk1"/>
+    </dgm:linClrLst>
+    <dgm:effectClrLst/>
+    <dgm:txLinClrLst/>
+    <dgm:txFillClrLst/>
+    <dgm:txEffectClrLst/>
+  </dgm:styleLbl>
+  <dgm:styleLbl name="parChTrans2D4">
+    <dgm:fillClrLst meth="repeat">
+      <a:schemeClr val="dk1"/>
+    </dgm:fillClrLst>
+    <dgm:linClrLst meth="repeat">
+      <a:schemeClr val="dk1"/>
+    </dgm:linClrLst>
+    <dgm:effectClrLst/>
+    <dgm:txLinClrLst/>
+    <dgm:txFillClrLst meth="repeat">
+      <a:schemeClr val="lt1"/>
+    </dgm:txFillClrLst>
+    <dgm:txEffectClrLst/>
+  </dgm:styleLbl>
+  <dgm:styleLbl name="parChTrans1D1">
+    <dgm:fillClrLst meth="repeat">
+      <a:schemeClr val="dk1"/>
+    </dgm:fillClrLst>
+    <dgm:linClrLst meth="repeat">
+      <a:schemeClr val="dk1">
+        <a:shade val="60000"/>
+      </a:schemeClr>
+    </dgm:linClrLst>
+    <dgm:effectClrLst/>
+    <dgm:txLinClrLst/>
+    <dgm:txFillClrLst meth="repeat">
+      <a:schemeClr val="tx1"/>
+    </dgm:txFillClrLst>
+    <dgm:txEffectClrLst/>
+  </dgm:styleLbl>
+  <dgm:styleLbl name="parChTrans1D2">
+    <dgm:fillClrLst meth="repeat">
+      <a:schemeClr val="dk1"/>
+    </dgm:fillClrLst>
+    <dgm:linClrLst meth="repeat">
+      <a:schemeClr val="dk1">
+        <a:shade val="60000"/>
+      </a:schemeClr>
+    </dgm:linClrLst>
+    <dgm:effectClrLst/>
+    <dgm:txLinClrLst/>
+    <dgm:txFillClrLst meth="repeat">
+      <a:schemeClr val="tx1"/>
+    </dgm:txFillClrLst>
+    <dgm:txEffectClrLst/>
+  </dgm:styleLbl>
+  <dgm:styleLbl name="parChTrans1D3">
+    <dgm:fillClrLst meth="repeat">
+      <a:schemeClr val="dk1"/>
+    </dgm:fillClrLst>
+    <dgm:linClrLst meth="repeat">
+      <a:schemeClr val="dk1">
+        <a:shade val="80000"/>
+      </a:schemeClr>
+    </dgm:linClrLst>
+    <dgm:effectClrLst/>
+    <dgm:txLinClrLst/>
+    <dgm:txFillClrLst meth="repeat">
+      <a:schemeClr val="tx1"/>
+    </dgm:txFillClrLst>
+    <dgm:txEffectClrLst/>
+  </dgm:styleLbl>
+  <dgm:styleLbl name="parChTrans1D4">
+    <dgm:fillClrLst meth="repeat">
+      <a:schemeClr val="dk1"/>
+    </dgm:fillClrLst>
+    <dgm:linClrLst meth="repeat">
+      <a:schemeClr val="dk1">
+        <a:shade val="80000"/>
+      </a:schemeClr>
+    </dgm:linClrLst>
+    <dgm:effectClrLst/>
+    <dgm:txLinClrLst/>
+    <dgm:txFillClrLst meth="repeat">
+      <a:schemeClr val="tx1"/>
+    </dgm:txFillClrLst>
+    <dgm:txEffectClrLst/>
+  </dgm:styleLbl>
+  <dgm:styleLbl name="fgAcc1">
+    <dgm:fillClrLst meth="repeat">
+      <a:schemeClr val="dk1">
+        <a:alpha val="90000"/>
+        <a:tint val="40000"/>
+      </a:schemeClr>
+    </dgm:fillClrLst>
+    <dgm:linClrLst meth="repeat">
+      <a:schemeClr val="dk1"/>
+    </dgm:linClrLst>
+    <dgm:effectClrLst/>
+    <dgm:txLinClrLst/>
+    <dgm:txFillClrLst meth="repeat">
+      <a:schemeClr val="dk1"/>
+    </dgm:txFillClrLst>
+    <dgm:txEffectClrLst/>
+  </dgm:styleLbl>
+  <dgm:styleLbl name="conFgAcc1">
+    <dgm:fillClrLst meth="repeat">
+      <a:schemeClr val="dk1">
+        <a:alpha val="90000"/>
+        <a:tint val="40000"/>
+      </a:schemeClr>
+    </dgm:fillClrLst>
+    <dgm:linClrLst meth="repeat">
+      <a:schemeClr val="dk1"/>
+    </dgm:linClrLst>
+    <dgm:effectClrLst/>
+    <dgm:txLinClrLst/>
+    <dgm:txFillClrLst meth="repeat">
+      <a:schemeClr val="dk1"/>
+    </dgm:txFillClrLst>
+    <dgm:txEffectClrLst/>
+  </dgm:styleLbl>
+  <dgm:styleLbl name="alignAcc1">
+    <dgm:fillClrLst meth="repeat">
+      <a:schemeClr val="dk1">
+        <a:alpha val="90000"/>
+        <a:tint val="40000"/>
+      </a:schemeClr>
+    </dgm:fillClrLst>
+    <dgm:linClrLst meth="repeat">
+      <a:schemeClr val="dk1"/>
+    </dgm:linClrLst>
+    <dgm:effectClrLst/>
+    <dgm:txLinClrLst/>
+    <dgm:txFillClrLst meth="repeat">
+      <a:schemeClr val="dk1"/>
+    </dgm:txFillClrLst>
+    <dgm:txEffectClrLst/>
+  </dgm:styleLbl>
+  <dgm:styleLbl name="trAlignAcc1">
+    <dgm:fillClrLst meth="repeat">
+      <a:schemeClr val="dk1">
+        <a:alpha val="40000"/>
+        <a:tint val="40000"/>
+      </a:schemeClr>
+    </dgm:fillClrLst>
+    <dgm:linClrLst meth="repeat">
+      <a:schemeClr val="dk1"/>
+    </dgm:linClrLst>
+    <dgm:effectClrLst/>
+    <dgm:txLinClrLst/>
+    <dgm:txFillClrLst meth="repeat">
+      <a:schemeClr val="dk1"/>
+    </dgm:txFillClrLst>
+    <dgm:txEffectClrLst/>
+  </dgm:styleLbl>
+  <dgm:styleLbl name="bgAcc1">
+    <dgm:fillClrLst meth="repeat">
+      <a:schemeClr val="dk1">
+        <a:alpha val="90000"/>
+        <a:tint val="40000"/>
+      </a:schemeClr>
+    </dgm:fillClrLst>
+    <dgm:linClrLst meth="repeat">
+      <a:schemeClr val="dk1"/>
+    </dgm:linClrLst>
+    <dgm:effectClrLst/>
+    <dgm:txLinClrLst/>
+    <dgm:txFillClrLst meth="repeat">
+      <a:schemeClr val="dk1"/>
+    </dgm:txFillClrLst>
+    <dgm:txEffectClrLst/>
+  </dgm:styleLbl>
+  <dgm:styleLbl name="solidFgAcc1">
+    <dgm:fillClrLst meth="repeat">
+      <a:schemeClr val="lt1"/>
+    </dgm:fillClrLst>
+    <dgm:linClrLst meth="repeat">
+      <a:schemeClr val="dk1"/>
+    </dgm:linClrLst>
+    <dgm:effectClrLst/>
+    <dgm:txLinClrLst/>
+    <dgm:txFillClrLst meth="repeat">
+      <a:schemeClr val="dk1"/>
+    </dgm:txFillClrLst>
+    <dgm:txEffectClrLst/>
+  </dgm:styleLbl>
+  <dgm:styleLbl name="solidAlignAcc1">
+    <dgm:fillClrLst meth="repeat">
+      <a:schemeClr val="lt1"/>
+    </dgm:fillClrLst>
+    <dgm:linClrLst meth="repeat">
+      <a:schemeClr val="dk1"/>
+    </dgm:linClrLst>
+    <dgm:effectClrLst/>
+    <dgm:txLinClrLst/>
+    <dgm:txFillClrLst meth="repeat">
+      <a:schemeClr val="dk1"/>
+    </dgm:txFillClrLst>
+    <dgm:txEffectClrLst/>
+  </dgm:styleLbl>
+  <dgm:styleLbl name="solidBgAcc1">
+    <dgm:fillClrLst meth="repeat">
+      <a:schemeClr val="lt1"/>
+    </dgm:fillClrLst>
+    <dgm:linClrLst meth="repeat">
+      <a:schemeClr val="dk1"/>
+    </dgm:linClrLst>
+    <dgm:effectClrLst/>
+    <dgm:txLinClrLst/>
+    <dgm:txFillClrLst meth="repeat">
+      <a:schemeClr val="dk1"/>
+    </dgm:txFillClrLst>
+    <dgm:txEffectClrLst/>
+  </dgm:styleLbl>
+  <dgm:styleLbl name="fgAccFollowNode1">
+    <dgm:fillClrLst meth="repeat">
+      <a:schemeClr val="lt1">
+        <a:alpha val="90000"/>
+        <a:tint val="40000"/>
+      </a:schemeClr>
+    </dgm:fillClrLst>
+    <dgm:linClrLst meth="repeat">
+      <a:schemeClr val="dk1">
+        <a:alpha val="90000"/>
+      </a:schemeClr>
+    </dgm:linClrLst>
+    <dgm:effectClrLst/>
+    <dgm:txLinClrLst/>
+    <dgm:txFillClrLst meth="repeat">
+      <a:schemeClr val="dk1"/>
+    </dgm:txFillClrLst>
+    <dgm:txEffectClrLst/>
+  </dgm:styleLbl>
+  <dgm:styleLbl name="alignAccFollowNode1">
+    <dgm:fillClrLst meth="repeat">
+      <a:schemeClr val="lt1">
+        <a:alpha val="90000"/>
+        <a:tint val="40000"/>
+      </a:schemeClr>
+    </dgm:fillClrLst>
+    <dgm:linClrLst meth="repeat">
+      <a:schemeClr val="dk1">
+        <a:alpha val="90000"/>
+      </a:schemeClr>
+    </dgm:linClrLst>
+    <dgm:effectClrLst/>
+    <dgm:txLinClrLst/>
+    <dgm:txFillClrLst meth="repeat">
+      <a:schemeClr val="dk1"/>
+    </dgm:txFillClrLst>
+    <dgm:txEffectClrLst/>
+  </dgm:styleLbl>
+  <dgm:styleLbl name="bgAccFollowNode1">
+    <dgm:fillClrLst meth="repeat">
+      <a:schemeClr val="lt1">
+        <a:alpha val="90000"/>
+        <a:tint val="40000"/>
+      </a:schemeClr>
+    </dgm:fillClrLst>
+    <dgm:linClrLst meth="repeat">
+      <a:schemeClr val="dk1">
+        <a:alpha val="90000"/>
+      </a:schemeClr>
+    </dgm:linClrLst>
+    <dgm:effectClrLst/>
+    <dgm:txLinClrLst/>
+    <dgm:txFillClrLst meth="repeat">
+      <a:schemeClr val="dk1"/>
+    </dgm:txFillClrLst>
+    <dgm:txEffectClrLst/>
+  </dgm:styleLbl>
+  <dgm:styleLbl name="fgAcc0">
+    <dgm:fillClrLst meth="repeat">
+      <a:schemeClr val="dk1">
+        <a:alpha val="90000"/>
+        <a:tint val="40000"/>
+      </a:schemeClr>
+    </dgm:fillClrLst>
+    <dgm:linClrLst meth="repeat">
+      <a:schemeClr val="dk1"/>
+    </dgm:linClrLst>
+    <dgm:effectClrLst/>
+    <dgm:txLinClrLst/>
+    <dgm:txFillClrLst meth="repeat">
+      <a:schemeClr val="dk1"/>
+    </dgm:txFillClrLst>
+    <dgm:txEffectClrLst/>
+  </dgm:styleLbl>
+  <dgm:styleLbl name="fgAcc2">
+    <dgm:fillClrLst meth="repeat">
+      <a:schemeClr val="dk1">
+        <a:alpha val="90000"/>
+        <a:tint val="40000"/>
+      </a:schemeClr>
+    </dgm:fillClrLst>
+    <dgm:linClrLst meth="repeat">
+      <a:schemeClr val="dk1"/>
+    </dgm:linClrLst>
+    <dgm:effectClrLst/>
+    <dgm:txLinClrLst/>
+    <dgm:txFillClrLst meth="repeat">
+      <a:schemeClr val="dk1"/>
+    </dgm:txFillClrLst>
+    <dgm:txEffectClrLst/>
+  </dgm:styleLbl>
+  <dgm:styleLbl name="fgAcc3">
+    <dgm:fillClrLst meth="repeat">
+      <a:schemeClr val="dk1">
+        <a:alpha val="90000"/>
+        <a:tint val="40000"/>
+      </a:schemeClr>
+    </dgm:fillClrLst>
+    <dgm:linClrLst meth="repeat">
+      <a:schemeClr val="dk1"/>
+    </dgm:linClrLst>
+    <dgm:effectClrLst/>
+    <dgm:txLinClrLst/>
+    <dgm:txFillClrLst meth="repeat">
+      <a:schemeClr val="dk1"/>
+    </dgm:txFillClrLst>
+    <dgm:txEffectClrLst/>
+  </dgm:styleLbl>
+  <dgm:styleLbl name="fgAcc4">
+    <dgm:fillClrLst meth="repeat">
+      <a:schemeClr val="dk1">
+        <a:alpha val="90000"/>
+        <a:tint val="40000"/>
+      </a:schemeClr>
+    </dgm:fillClrLst>
+    <dgm:linClrLst meth="repeat">
+      <a:schemeClr val="dk1"/>
+    </dgm:linClrLst>
+    <dgm:effectClrLst/>
+    <dgm:txLinClrLst/>
+    <dgm:txFillClrLst meth="repeat">
+      <a:schemeClr val="dk1"/>
+    </dgm:txFillClrLst>
+    <dgm:txEffectClrLst/>
+  </dgm:styleLbl>
+  <dgm:styleLbl name="bgShp">
+    <dgm:fillClrLst meth="repeat">
+      <a:schemeClr val="dk1">
+        <a:tint val="40000"/>
+      </a:schemeClr>
+    </dgm:fillClrLst>
+    <dgm:linClrLst meth="repeat">
+      <a:schemeClr val="dk1"/>
+    </dgm:linClrLst>
+    <dgm:effectClrLst/>
+    <dgm:txLinClrLst/>
+    <dgm:txFillClrLst meth="repeat">
+      <a:schemeClr val="dk1"/>
+    </dgm:txFillClrLst>
+    <dgm:txEffectClrLst/>
+  </dgm:styleLbl>
+  <dgm:styleLbl name="dkBgShp">
+    <dgm:fillClrLst meth="repeat">
+      <a:schemeClr val="dk1">
+        <a:shade val="80000"/>
+      </a:schemeClr>
+    </dgm:fillClrLst>
+    <dgm:linClrLst meth="repeat">
+      <a:schemeClr val="dk1"/>
+    </dgm:linClrLst>
+    <dgm:effectClrLst/>
+    <dgm:txLinClrLst/>
+    <dgm:txFillClrLst meth="repeat">
+      <a:schemeClr val="lt1"/>
+    </dgm:txFillClrLst>
+    <dgm:txEffectClrLst/>
+  </dgm:styleLbl>
+  <dgm:styleLbl name="trBgShp">
+    <dgm:fillClrLst meth="repeat">
+      <a:schemeClr val="dk1">
+        <a:tint val="50000"/>
+        <a:alpha val="40000"/>
+      </a:schemeClr>
+    </dgm:fillClrLst>
+    <dgm:linClrLst meth="repeat">
+      <a:schemeClr val="dk1"/>
+    </dgm:linClrLst>
+    <dgm:effectClrLst/>
+    <dgm:txLinClrLst/>
+    <dgm:txFillClrLst meth="repeat">
+      <a:schemeClr val="lt1"/>
+    </dgm:txFillClrLst>
+    <dgm:txEffectClrLst/>
+  </dgm:styleLbl>
+  <dgm:styleLbl name="fgShp">
+    <dgm:fillClrLst meth="repeat">
+      <a:schemeClr val="dk1">
+        <a:tint val="60000"/>
+      </a:schemeClr>
+    </dgm:fillClrLst>
+    <dgm:linClrLst meth="repeat">
+      <a:schemeClr val="lt1"/>
+    </dgm:linClrLst>
+    <dgm:effectClrLst/>
+    <dgm:txLinClrLst/>
+    <dgm:txFillClrLst meth="repeat">
+      <a:schemeClr val="dk1"/>
+    </dgm:txFillClrLst>
+    <dgm:txEffectClrLst/>
+  </dgm:styleLbl>
+  <dgm:styleLbl name="revTx">
+    <dgm:fillClrLst meth="repeat">
+      <a:schemeClr val="lt1">
+        <a:alpha val="0"/>
+      </a:schemeClr>
+    </dgm:fillClrLst>
+    <dgm:linClrLst meth="repeat">
+      <a:schemeClr val="dk1">
+        <a:alpha val="0"/>
+      </a:schemeClr>
+    </dgm:linClrLst>
+    <dgm:effectClrLst/>
+    <dgm:txLinClrLst/>
+    <dgm:txFillClrLst meth="repeat">
+      <a:schemeClr val="tx1"/>
+    </dgm:txFillClrLst>
+    <dgm:txEffectClrLst/>
+  </dgm:styleLbl>
+</dgm:colorsDef>
+</file>
+
+<file path=word/diagrams/data1.xml><?xml version="1.0" encoding="utf-8"?>
+<dgm:dataModel xmlns:dgm="http://schemas.openxmlformats.org/drawingml/2006/diagram" xmlns:a="http://schemas.openxmlformats.org/drawingml/2006/main">
+  <dgm:ptLst>
+    <dgm:pt modelId="{845B0733-A7A9-43C3-AE55-214E2FDB5934}" type="doc">
+      <dgm:prSet loTypeId="urn:microsoft.com/office/officeart/2005/8/layout/hierarchy4" loCatId="hierarchy" qsTypeId="urn:microsoft.com/office/officeart/2005/8/quickstyle/simple1" qsCatId="simple" csTypeId="urn:microsoft.com/office/officeart/2005/8/colors/accent0_1" csCatId="mainScheme" phldr="1"/>
+      <dgm:spPr/>
+      <dgm:t>
+        <a:bodyPr/>
+        <a:lstStyle/>
+        <a:p>
+          <a:endParaRPr lang="pl-PL"/>
+        </a:p>
+      </dgm:t>
+    </dgm:pt>
+    <dgm:pt modelId="{2B1121F8-0A49-4999-B51C-398EB5AA5B0D}">
+      <dgm:prSet phldrT="[Tekst]" custT="1"/>
+      <dgm:spPr/>
+      <dgm:t>
+        <a:bodyPr/>
+        <a:lstStyle/>
+        <a:p>
+          <a:r>
+            <a:rPr lang="pl-PL" sz="1300"/>
+            <a:t>Odczyt nagrania</a:t>
+          </a:r>
+        </a:p>
+      </dgm:t>
+    </dgm:pt>
+    <dgm:pt modelId="{12611580-F718-4482-9B97-C4D95AD3C877}" type="parTrans" cxnId="{AEE477AD-F802-4BBD-BFD2-F03440598CBC}">
+      <dgm:prSet/>
+      <dgm:spPr/>
+      <dgm:t>
+        <a:bodyPr/>
+        <a:lstStyle/>
+        <a:p>
+          <a:endParaRPr lang="pl-PL" sz="1300"/>
+        </a:p>
+      </dgm:t>
+    </dgm:pt>
+    <dgm:pt modelId="{99E14512-2B77-48F7-8BC8-351659E7441A}" type="sibTrans" cxnId="{AEE477AD-F802-4BBD-BFD2-F03440598CBC}">
+      <dgm:prSet/>
+      <dgm:spPr/>
+      <dgm:t>
+        <a:bodyPr/>
+        <a:lstStyle/>
+        <a:p>
+          <a:endParaRPr lang="pl-PL" sz="1300"/>
+        </a:p>
+      </dgm:t>
+    </dgm:pt>
+    <dgm:pt modelId="{7A8A5FA1-D300-4279-89FB-8796B813134F}">
+      <dgm:prSet phldrT="[Tekst]" custT="1"/>
+      <dgm:spPr/>
+      <dgm:t>
+        <a:bodyPr/>
+        <a:lstStyle/>
+        <a:p>
+          <a:r>
+            <a:rPr lang="pl-PL" sz="1300"/>
+            <a:t>Parametryzacja</a:t>
+          </a:r>
+        </a:p>
+      </dgm:t>
+    </dgm:pt>
+    <dgm:pt modelId="{634D43FC-D6C6-4557-8CC5-C5C35098568C}" type="parTrans" cxnId="{9AEF247C-F792-4325-ACA5-7033837458A5}">
+      <dgm:prSet/>
+      <dgm:spPr/>
+      <dgm:t>
+        <a:bodyPr/>
+        <a:lstStyle/>
+        <a:p>
+          <a:endParaRPr lang="pl-PL" sz="1300"/>
+        </a:p>
+      </dgm:t>
+    </dgm:pt>
+    <dgm:pt modelId="{BAFCC0C6-F4A5-4EA5-B294-AD11EC90A67C}" type="sibTrans" cxnId="{9AEF247C-F792-4325-ACA5-7033837458A5}">
+      <dgm:prSet/>
+      <dgm:spPr/>
+      <dgm:t>
+        <a:bodyPr/>
+        <a:lstStyle/>
+        <a:p>
+          <a:endParaRPr lang="pl-PL" sz="1300"/>
+        </a:p>
+      </dgm:t>
+    </dgm:pt>
+    <dgm:pt modelId="{A26AC82B-A0B5-42C6-90D5-D8616FC0752B}">
+      <dgm:prSet phldrT="[Tekst]" custT="1"/>
+      <dgm:spPr/>
+      <dgm:t>
+        <a:bodyPr/>
+        <a:lstStyle/>
+        <a:p>
+          <a:r>
+            <a:rPr lang="pl-PL" sz="1300"/>
+            <a:t>Estymacja czasu pogłosu</a:t>
+          </a:r>
+        </a:p>
+      </dgm:t>
+    </dgm:pt>
+    <dgm:pt modelId="{C96C0C9F-4F9F-493A-8B3E-4CC4142265A4}" type="parTrans" cxnId="{2A92F604-2D51-4661-BC26-5B26DFC32A0C}">
+      <dgm:prSet/>
+      <dgm:spPr/>
+      <dgm:t>
+        <a:bodyPr/>
+        <a:lstStyle/>
+        <a:p>
+          <a:endParaRPr lang="pl-PL" sz="1300"/>
+        </a:p>
+      </dgm:t>
+    </dgm:pt>
+    <dgm:pt modelId="{DD82C49A-1DCC-46F9-9366-777DC121C8D2}" type="sibTrans" cxnId="{2A92F604-2D51-4661-BC26-5B26DFC32A0C}">
+      <dgm:prSet/>
+      <dgm:spPr/>
+      <dgm:t>
+        <a:bodyPr/>
+        <a:lstStyle/>
+        <a:p>
+          <a:endParaRPr lang="pl-PL" sz="1300"/>
+        </a:p>
+      </dgm:t>
+    </dgm:pt>
+    <dgm:pt modelId="{555FA02D-BCC5-4148-8E38-CE34351FEBB6}">
+      <dgm:prSet phldrT="[Tekst]" custT="1"/>
+      <dgm:spPr/>
+      <dgm:t>
+        <a:bodyPr/>
+        <a:lstStyle/>
+        <a:p>
+          <a:r>
+            <a:rPr lang="pl-PL" sz="1300"/>
+            <a:t>Analiza odbić</a:t>
+          </a:r>
+        </a:p>
+      </dgm:t>
+    </dgm:pt>
+    <dgm:pt modelId="{D742371C-3C5B-4494-B98F-FB289B5588A0}" type="parTrans" cxnId="{7B484F38-5884-4F9A-8015-4757019EE0DC}">
+      <dgm:prSet/>
+      <dgm:spPr/>
+      <dgm:t>
+        <a:bodyPr/>
+        <a:lstStyle/>
+        <a:p>
+          <a:endParaRPr lang="pl-PL" sz="1300"/>
+        </a:p>
+      </dgm:t>
+    </dgm:pt>
+    <dgm:pt modelId="{F8A3B185-FC68-4663-A27A-1DC5D91A82D6}" type="sibTrans" cxnId="{7B484F38-5884-4F9A-8015-4757019EE0DC}">
+      <dgm:prSet/>
+      <dgm:spPr/>
+      <dgm:t>
+        <a:bodyPr/>
+        <a:lstStyle/>
+        <a:p>
+          <a:endParaRPr lang="pl-PL" sz="1300"/>
+        </a:p>
+      </dgm:t>
+    </dgm:pt>
+    <dgm:pt modelId="{4EE868BA-82EB-4AB9-853F-0453C712E7A0}">
+      <dgm:prSet phldrT="[Tekst]" custT="1"/>
+      <dgm:spPr/>
+      <dgm:t>
+        <a:bodyPr/>
+        <a:lstStyle/>
+        <a:p>
+          <a:r>
+            <a:rPr lang="pl-PL" sz="1300"/>
+            <a:t>Analiza barwy</a:t>
+          </a:r>
+        </a:p>
+      </dgm:t>
+    </dgm:pt>
+    <dgm:pt modelId="{BD193431-CB81-4D54-9B84-40E54B39BA62}" type="parTrans" cxnId="{6D7A9D8A-C454-4A0F-8585-E9E43B1D8DE6}">
+      <dgm:prSet/>
+      <dgm:spPr/>
+      <dgm:t>
+        <a:bodyPr/>
+        <a:lstStyle/>
+        <a:p>
+          <a:endParaRPr lang="pl-PL" sz="1300"/>
+        </a:p>
+      </dgm:t>
+    </dgm:pt>
+    <dgm:pt modelId="{557B4E05-44C2-4102-9D92-8BD6218CAE3C}" type="sibTrans" cxnId="{6D7A9D8A-C454-4A0F-8585-E9E43B1D8DE6}">
+      <dgm:prSet/>
+      <dgm:spPr/>
+      <dgm:t>
+        <a:bodyPr/>
+        <a:lstStyle/>
+        <a:p>
+          <a:endParaRPr lang="pl-PL" sz="1300"/>
+        </a:p>
+      </dgm:t>
+    </dgm:pt>
+    <dgm:pt modelId="{78F9547E-8C84-4720-AC3D-DA12946790B7}">
+      <dgm:prSet phldrT="[Tekst]" custT="1"/>
+      <dgm:spPr/>
+      <dgm:t>
+        <a:bodyPr/>
+        <a:lstStyle/>
+        <a:p>
+          <a:r>
+            <a:rPr lang="pl-PL" sz="1300"/>
+            <a:t>Analiza  pliku</a:t>
+          </a:r>
+        </a:p>
+      </dgm:t>
+    </dgm:pt>
+    <dgm:pt modelId="{4C72496E-051D-4FB2-BF6F-A26DA47066AD}" type="parTrans" cxnId="{F040F3DC-4459-4722-B6A0-AFCF77AB301F}">
+      <dgm:prSet/>
+      <dgm:spPr/>
+      <dgm:t>
+        <a:bodyPr/>
+        <a:lstStyle/>
+        <a:p>
+          <a:endParaRPr lang="pl-PL" sz="1300"/>
+        </a:p>
+      </dgm:t>
+    </dgm:pt>
+    <dgm:pt modelId="{7DF8C011-EDB0-4AA9-A43C-DDFB20DB429D}" type="sibTrans" cxnId="{F040F3DC-4459-4722-B6A0-AFCF77AB301F}">
+      <dgm:prSet/>
+      <dgm:spPr/>
+      <dgm:t>
+        <a:bodyPr/>
+        <a:lstStyle/>
+        <a:p>
+          <a:endParaRPr lang="pl-PL" sz="1300"/>
+        </a:p>
+      </dgm:t>
+    </dgm:pt>
+    <dgm:pt modelId="{0F47B6F1-69CB-4006-A2FC-C51471F63AEB}">
+      <dgm:prSet phldrT="[Tekst]" custT="1"/>
+      <dgm:spPr/>
+      <dgm:t>
+        <a:bodyPr/>
+        <a:lstStyle/>
+        <a:p>
+          <a:r>
+            <a:rPr lang="pl-PL" sz="1300"/>
+            <a:t>Parametry zapisu</a:t>
+          </a:r>
+        </a:p>
+      </dgm:t>
+    </dgm:pt>
+    <dgm:pt modelId="{421CD8AB-6FEF-4AA1-A068-39CBDA7D4EE8}" type="parTrans" cxnId="{0DF0B643-6381-4067-8E58-63A178C6B528}">
+      <dgm:prSet/>
+      <dgm:spPr/>
+      <dgm:t>
+        <a:bodyPr/>
+        <a:lstStyle/>
+        <a:p>
+          <a:endParaRPr lang="pl-PL" sz="1300"/>
+        </a:p>
+      </dgm:t>
+    </dgm:pt>
+    <dgm:pt modelId="{58C27633-FF0E-4CA3-99D0-70B3C3E97D4D}" type="sibTrans" cxnId="{0DF0B643-6381-4067-8E58-63A178C6B528}">
+      <dgm:prSet/>
+      <dgm:spPr/>
+      <dgm:t>
+        <a:bodyPr/>
+        <a:lstStyle/>
+        <a:p>
+          <a:endParaRPr lang="pl-PL" sz="1300"/>
+        </a:p>
+      </dgm:t>
+    </dgm:pt>
+    <dgm:pt modelId="{5457FE6F-91AE-4F23-8D8F-6A08E27175AB}" type="pres">
+      <dgm:prSet presAssocID="{845B0733-A7A9-43C3-AE55-214E2FDB5934}" presName="Name0" presStyleCnt="0">
+        <dgm:presLayoutVars>
+          <dgm:chPref val="1"/>
+          <dgm:dir/>
+          <dgm:animOne val="branch"/>
+          <dgm:animLvl val="lvl"/>
+          <dgm:resizeHandles/>
+        </dgm:presLayoutVars>
+      </dgm:prSet>
+      <dgm:spPr/>
+    </dgm:pt>
+    <dgm:pt modelId="{43A16C9D-5F95-4411-9C26-0A82371FDDC2}" type="pres">
+      <dgm:prSet presAssocID="{2B1121F8-0A49-4999-B51C-398EB5AA5B0D}" presName="vertOne" presStyleCnt="0"/>
+      <dgm:spPr/>
+    </dgm:pt>
+    <dgm:pt modelId="{EC58A59E-9109-4610-8990-34B6D19913CD}" type="pres">
+      <dgm:prSet presAssocID="{2B1121F8-0A49-4999-B51C-398EB5AA5B0D}" presName="txOne" presStyleLbl="node0" presStyleIdx="0" presStyleCnt="1">
+        <dgm:presLayoutVars>
+          <dgm:chPref val="3"/>
+        </dgm:presLayoutVars>
+      </dgm:prSet>
+      <dgm:spPr/>
+    </dgm:pt>
+    <dgm:pt modelId="{AF276B00-09B4-4724-81F6-077F7F25759E}" type="pres">
+      <dgm:prSet presAssocID="{2B1121F8-0A49-4999-B51C-398EB5AA5B0D}" presName="parTransOne" presStyleCnt="0"/>
+      <dgm:spPr/>
+    </dgm:pt>
+    <dgm:pt modelId="{9E4B5293-0232-4F7D-BA7E-F9782DB8486B}" type="pres">
+      <dgm:prSet presAssocID="{2B1121F8-0A49-4999-B51C-398EB5AA5B0D}" presName="horzOne" presStyleCnt="0"/>
+      <dgm:spPr/>
+    </dgm:pt>
+    <dgm:pt modelId="{8AB4763E-F089-49B7-B08E-DF4720A8398F}" type="pres">
+      <dgm:prSet presAssocID="{7A8A5FA1-D300-4279-89FB-8796B813134F}" presName="vertTwo" presStyleCnt="0"/>
+      <dgm:spPr/>
+    </dgm:pt>
+    <dgm:pt modelId="{97CF4DA8-0A33-4F2A-801F-89D10B8D6133}" type="pres">
+      <dgm:prSet presAssocID="{7A8A5FA1-D300-4279-89FB-8796B813134F}" presName="txTwo" presStyleLbl="node2" presStyleIdx="0" presStyleCnt="2">
+        <dgm:presLayoutVars>
+          <dgm:chPref val="3"/>
+        </dgm:presLayoutVars>
+      </dgm:prSet>
+      <dgm:spPr/>
+    </dgm:pt>
+    <dgm:pt modelId="{107DA23B-7131-44BF-97A9-01EC5E9A5E0D}" type="pres">
+      <dgm:prSet presAssocID="{7A8A5FA1-D300-4279-89FB-8796B813134F}" presName="parTransTwo" presStyleCnt="0"/>
+      <dgm:spPr/>
+    </dgm:pt>
+    <dgm:pt modelId="{E40B53B1-9428-4516-B3E2-F9D5ADB79369}" type="pres">
+      <dgm:prSet presAssocID="{7A8A5FA1-D300-4279-89FB-8796B813134F}" presName="horzTwo" presStyleCnt="0"/>
+      <dgm:spPr/>
+    </dgm:pt>
+    <dgm:pt modelId="{FB97CAE7-B16A-4AAD-BB7E-ADDCD561ED34}" type="pres">
+      <dgm:prSet presAssocID="{A26AC82B-A0B5-42C6-90D5-D8616FC0752B}" presName="vertThree" presStyleCnt="0"/>
+      <dgm:spPr/>
+    </dgm:pt>
+    <dgm:pt modelId="{A84E8F2F-83CB-4F78-B9E2-9640706C6D55}" type="pres">
+      <dgm:prSet presAssocID="{A26AC82B-A0B5-42C6-90D5-D8616FC0752B}" presName="txThree" presStyleLbl="node3" presStyleIdx="0" presStyleCnt="4">
+        <dgm:presLayoutVars>
+          <dgm:chPref val="3"/>
+        </dgm:presLayoutVars>
+      </dgm:prSet>
+      <dgm:spPr/>
+    </dgm:pt>
+    <dgm:pt modelId="{C44C3A25-9C50-4813-AE32-C24A4BEEA884}" type="pres">
+      <dgm:prSet presAssocID="{A26AC82B-A0B5-42C6-90D5-D8616FC0752B}" presName="horzThree" presStyleCnt="0"/>
+      <dgm:spPr/>
+    </dgm:pt>
+    <dgm:pt modelId="{0608A48C-048A-4BE0-BEEC-7E17557B7B00}" type="pres">
+      <dgm:prSet presAssocID="{DD82C49A-1DCC-46F9-9366-777DC121C8D2}" presName="sibSpaceThree" presStyleCnt="0"/>
+      <dgm:spPr/>
+    </dgm:pt>
+    <dgm:pt modelId="{2719F6DF-5E75-4C9A-B003-3247E3C0B654}" type="pres">
+      <dgm:prSet presAssocID="{555FA02D-BCC5-4148-8E38-CE34351FEBB6}" presName="vertThree" presStyleCnt="0"/>
+      <dgm:spPr/>
+    </dgm:pt>
+    <dgm:pt modelId="{3DC7B5D1-13D4-4844-80F3-0B219D4AA23B}" type="pres">
+      <dgm:prSet presAssocID="{555FA02D-BCC5-4148-8E38-CE34351FEBB6}" presName="txThree" presStyleLbl="node3" presStyleIdx="1" presStyleCnt="4">
+        <dgm:presLayoutVars>
+          <dgm:chPref val="3"/>
+        </dgm:presLayoutVars>
+      </dgm:prSet>
+      <dgm:spPr/>
+    </dgm:pt>
+    <dgm:pt modelId="{74B21900-1FEC-48C3-A06A-ED59FCF02D3D}" type="pres">
+      <dgm:prSet presAssocID="{555FA02D-BCC5-4148-8E38-CE34351FEBB6}" presName="horzThree" presStyleCnt="0"/>
+      <dgm:spPr/>
+    </dgm:pt>
+    <dgm:pt modelId="{E9318B94-BC69-427A-AEE2-76C92861AC8C}" type="pres">
+      <dgm:prSet presAssocID="{F8A3B185-FC68-4663-A27A-1DC5D91A82D6}" presName="sibSpaceThree" presStyleCnt="0"/>
+      <dgm:spPr/>
+    </dgm:pt>
+    <dgm:pt modelId="{48B3FF13-5CA9-43F6-8E2F-570EA6F5FBCF}" type="pres">
+      <dgm:prSet presAssocID="{4EE868BA-82EB-4AB9-853F-0453C712E7A0}" presName="vertThree" presStyleCnt="0"/>
+      <dgm:spPr/>
+    </dgm:pt>
+    <dgm:pt modelId="{5EC41930-47AB-4636-AFF7-3E0F4192F26D}" type="pres">
+      <dgm:prSet presAssocID="{4EE868BA-82EB-4AB9-853F-0453C712E7A0}" presName="txThree" presStyleLbl="node3" presStyleIdx="2" presStyleCnt="4">
+        <dgm:presLayoutVars>
+          <dgm:chPref val="3"/>
+        </dgm:presLayoutVars>
+      </dgm:prSet>
+      <dgm:spPr/>
+    </dgm:pt>
+    <dgm:pt modelId="{B2778F63-A182-4B9F-A90F-6911C7A744C7}" type="pres">
+      <dgm:prSet presAssocID="{4EE868BA-82EB-4AB9-853F-0453C712E7A0}" presName="horzThree" presStyleCnt="0"/>
+      <dgm:spPr/>
+    </dgm:pt>
+    <dgm:pt modelId="{47549A8B-63F4-4E7C-A4C5-6A629D9172EB}" type="pres">
+      <dgm:prSet presAssocID="{BAFCC0C6-F4A5-4EA5-B294-AD11EC90A67C}" presName="sibSpaceTwo" presStyleCnt="0"/>
+      <dgm:spPr/>
+    </dgm:pt>
+    <dgm:pt modelId="{2C29059C-EB2B-4150-9762-B7511AB9E1E0}" type="pres">
+      <dgm:prSet presAssocID="{78F9547E-8C84-4720-AC3D-DA12946790B7}" presName="vertTwo" presStyleCnt="0"/>
+      <dgm:spPr/>
+    </dgm:pt>
+    <dgm:pt modelId="{47684B75-E2CB-46FB-B665-5AAB661D6D6C}" type="pres">
+      <dgm:prSet presAssocID="{78F9547E-8C84-4720-AC3D-DA12946790B7}" presName="txTwo" presStyleLbl="node2" presStyleIdx="1" presStyleCnt="2">
+        <dgm:presLayoutVars>
+          <dgm:chPref val="3"/>
+        </dgm:presLayoutVars>
+      </dgm:prSet>
+      <dgm:spPr/>
+    </dgm:pt>
+    <dgm:pt modelId="{B9EB813D-9333-455A-B23D-064314915CB7}" type="pres">
+      <dgm:prSet presAssocID="{78F9547E-8C84-4720-AC3D-DA12946790B7}" presName="parTransTwo" presStyleCnt="0"/>
+      <dgm:spPr/>
+    </dgm:pt>
+    <dgm:pt modelId="{B5A93352-B63E-426D-8923-EB1904C1C01C}" type="pres">
+      <dgm:prSet presAssocID="{78F9547E-8C84-4720-AC3D-DA12946790B7}" presName="horzTwo" presStyleCnt="0"/>
+      <dgm:spPr/>
+    </dgm:pt>
+    <dgm:pt modelId="{BACB3DC1-CF79-4B9F-AD99-486FB3F08059}" type="pres">
+      <dgm:prSet presAssocID="{0F47B6F1-69CB-4006-A2FC-C51471F63AEB}" presName="vertThree" presStyleCnt="0"/>
+      <dgm:spPr/>
+    </dgm:pt>
+    <dgm:pt modelId="{D0FB5753-D5B9-43F1-AFE6-A4C20974CFB6}" type="pres">
+      <dgm:prSet presAssocID="{0F47B6F1-69CB-4006-A2FC-C51471F63AEB}" presName="txThree" presStyleLbl="node3" presStyleIdx="3" presStyleCnt="4">
+        <dgm:presLayoutVars>
+          <dgm:chPref val="3"/>
+        </dgm:presLayoutVars>
+      </dgm:prSet>
+      <dgm:spPr/>
+    </dgm:pt>
+    <dgm:pt modelId="{6B9E5E71-ED2C-411D-B559-88F418BA6AB6}" type="pres">
+      <dgm:prSet presAssocID="{0F47B6F1-69CB-4006-A2FC-C51471F63AEB}" presName="horzThree" presStyleCnt="0"/>
+      <dgm:spPr/>
+    </dgm:pt>
+  </dgm:ptLst>
+  <dgm:cxnLst>
+    <dgm:cxn modelId="{A0D7EA03-E9AD-45A0-A9B2-16FA337E94DB}" type="presOf" srcId="{78F9547E-8C84-4720-AC3D-DA12946790B7}" destId="{47684B75-E2CB-46FB-B665-5AAB661D6D6C}" srcOrd="0" destOrd="0" presId="urn:microsoft.com/office/officeart/2005/8/layout/hierarchy4"/>
+    <dgm:cxn modelId="{ABA35904-B599-4C92-8CDB-209DBF43699C}" type="presOf" srcId="{845B0733-A7A9-43C3-AE55-214E2FDB5934}" destId="{5457FE6F-91AE-4F23-8D8F-6A08E27175AB}" srcOrd="0" destOrd="0" presId="urn:microsoft.com/office/officeart/2005/8/layout/hierarchy4"/>
+    <dgm:cxn modelId="{2A92F604-2D51-4661-BC26-5B26DFC32A0C}" srcId="{7A8A5FA1-D300-4279-89FB-8796B813134F}" destId="{A26AC82B-A0B5-42C6-90D5-D8616FC0752B}" srcOrd="0" destOrd="0" parTransId="{C96C0C9F-4F9F-493A-8B3E-4CC4142265A4}" sibTransId="{DD82C49A-1DCC-46F9-9366-777DC121C8D2}"/>
+    <dgm:cxn modelId="{FA54012E-4BF0-41D1-B0F4-1D8C48339B7A}" type="presOf" srcId="{7A8A5FA1-D300-4279-89FB-8796B813134F}" destId="{97CF4DA8-0A33-4F2A-801F-89D10B8D6133}" srcOrd="0" destOrd="0" presId="urn:microsoft.com/office/officeart/2005/8/layout/hierarchy4"/>
+    <dgm:cxn modelId="{7B484F38-5884-4F9A-8015-4757019EE0DC}" srcId="{7A8A5FA1-D300-4279-89FB-8796B813134F}" destId="{555FA02D-BCC5-4148-8E38-CE34351FEBB6}" srcOrd="1" destOrd="0" parTransId="{D742371C-3C5B-4494-B98F-FB289B5588A0}" sibTransId="{F8A3B185-FC68-4663-A27A-1DC5D91A82D6}"/>
+    <dgm:cxn modelId="{0DF0B643-6381-4067-8E58-63A178C6B528}" srcId="{78F9547E-8C84-4720-AC3D-DA12946790B7}" destId="{0F47B6F1-69CB-4006-A2FC-C51471F63AEB}" srcOrd="0" destOrd="0" parTransId="{421CD8AB-6FEF-4AA1-A068-39CBDA7D4EE8}" sibTransId="{58C27633-FF0E-4CA3-99D0-70B3C3E97D4D}"/>
+    <dgm:cxn modelId="{9AEF247C-F792-4325-ACA5-7033837458A5}" srcId="{2B1121F8-0A49-4999-B51C-398EB5AA5B0D}" destId="{7A8A5FA1-D300-4279-89FB-8796B813134F}" srcOrd="0" destOrd="0" parTransId="{634D43FC-D6C6-4557-8CC5-C5C35098568C}" sibTransId="{BAFCC0C6-F4A5-4EA5-B294-AD11EC90A67C}"/>
+    <dgm:cxn modelId="{6D7A9D8A-C454-4A0F-8585-E9E43B1D8DE6}" srcId="{7A8A5FA1-D300-4279-89FB-8796B813134F}" destId="{4EE868BA-82EB-4AB9-853F-0453C712E7A0}" srcOrd="2" destOrd="0" parTransId="{BD193431-CB81-4D54-9B84-40E54B39BA62}" sibTransId="{557B4E05-44C2-4102-9D92-8BD6218CAE3C}"/>
+    <dgm:cxn modelId="{5771838F-67D0-4657-AFC2-155094742F40}" type="presOf" srcId="{2B1121F8-0A49-4999-B51C-398EB5AA5B0D}" destId="{EC58A59E-9109-4610-8990-34B6D19913CD}" srcOrd="0" destOrd="0" presId="urn:microsoft.com/office/officeart/2005/8/layout/hierarchy4"/>
+    <dgm:cxn modelId="{CE5978A0-BDE2-4338-B559-0A364B38F04B}" type="presOf" srcId="{0F47B6F1-69CB-4006-A2FC-C51471F63AEB}" destId="{D0FB5753-D5B9-43F1-AFE6-A4C20974CFB6}" srcOrd="0" destOrd="0" presId="urn:microsoft.com/office/officeart/2005/8/layout/hierarchy4"/>
+    <dgm:cxn modelId="{AEE477AD-F802-4BBD-BFD2-F03440598CBC}" srcId="{845B0733-A7A9-43C3-AE55-214E2FDB5934}" destId="{2B1121F8-0A49-4999-B51C-398EB5AA5B0D}" srcOrd="0" destOrd="0" parTransId="{12611580-F718-4482-9B97-C4D95AD3C877}" sibTransId="{99E14512-2B77-48F7-8BC8-351659E7441A}"/>
+    <dgm:cxn modelId="{310D50C6-87F0-4E52-ADD1-AAB3750F990B}" type="presOf" srcId="{4EE868BA-82EB-4AB9-853F-0453C712E7A0}" destId="{5EC41930-47AB-4636-AFF7-3E0F4192F26D}" srcOrd="0" destOrd="0" presId="urn:microsoft.com/office/officeart/2005/8/layout/hierarchy4"/>
+    <dgm:cxn modelId="{FB0B07CF-0871-48F8-85F4-3BCCE0AF8026}" type="presOf" srcId="{555FA02D-BCC5-4148-8E38-CE34351FEBB6}" destId="{3DC7B5D1-13D4-4844-80F3-0B219D4AA23B}" srcOrd="0" destOrd="0" presId="urn:microsoft.com/office/officeart/2005/8/layout/hierarchy4"/>
+    <dgm:cxn modelId="{984745DA-E1FB-4043-A556-39ADA592F763}" type="presOf" srcId="{A26AC82B-A0B5-42C6-90D5-D8616FC0752B}" destId="{A84E8F2F-83CB-4F78-B9E2-9640706C6D55}" srcOrd="0" destOrd="0" presId="urn:microsoft.com/office/officeart/2005/8/layout/hierarchy4"/>
+    <dgm:cxn modelId="{F040F3DC-4459-4722-B6A0-AFCF77AB301F}" srcId="{2B1121F8-0A49-4999-B51C-398EB5AA5B0D}" destId="{78F9547E-8C84-4720-AC3D-DA12946790B7}" srcOrd="1" destOrd="0" parTransId="{4C72496E-051D-4FB2-BF6F-A26DA47066AD}" sibTransId="{7DF8C011-EDB0-4AA9-A43C-DDFB20DB429D}"/>
+    <dgm:cxn modelId="{98B1C323-880A-43CD-BE81-5E44FA4D6A17}" type="presParOf" srcId="{5457FE6F-91AE-4F23-8D8F-6A08E27175AB}" destId="{43A16C9D-5F95-4411-9C26-0A82371FDDC2}" srcOrd="0" destOrd="0" presId="urn:microsoft.com/office/officeart/2005/8/layout/hierarchy4"/>
+    <dgm:cxn modelId="{23397367-8DAE-40A7-B1B3-C27313B88AC0}" type="presParOf" srcId="{43A16C9D-5F95-4411-9C26-0A82371FDDC2}" destId="{EC58A59E-9109-4610-8990-34B6D19913CD}" srcOrd="0" destOrd="0" presId="urn:microsoft.com/office/officeart/2005/8/layout/hierarchy4"/>
+    <dgm:cxn modelId="{03DCF733-DBC5-42E3-A165-4DB00551FF6B}" type="presParOf" srcId="{43A16C9D-5F95-4411-9C26-0A82371FDDC2}" destId="{AF276B00-09B4-4724-81F6-077F7F25759E}" srcOrd="1" destOrd="0" presId="urn:microsoft.com/office/officeart/2005/8/layout/hierarchy4"/>
+    <dgm:cxn modelId="{88B4E385-5B48-4AD6-85B1-313720AEED35}" type="presParOf" srcId="{43A16C9D-5F95-4411-9C26-0A82371FDDC2}" destId="{9E4B5293-0232-4F7D-BA7E-F9782DB8486B}" srcOrd="2" destOrd="0" presId="urn:microsoft.com/office/officeart/2005/8/layout/hierarchy4"/>
+    <dgm:cxn modelId="{D33E18FD-C764-4A89-8AA2-1E8556EFCB98}" type="presParOf" srcId="{9E4B5293-0232-4F7D-BA7E-F9782DB8486B}" destId="{8AB4763E-F089-49B7-B08E-DF4720A8398F}" srcOrd="0" destOrd="0" presId="urn:microsoft.com/office/officeart/2005/8/layout/hierarchy4"/>
+    <dgm:cxn modelId="{1564634C-AF1E-4A29-BA5B-B4AA2BC381EA}" type="presParOf" srcId="{8AB4763E-F089-49B7-B08E-DF4720A8398F}" destId="{97CF4DA8-0A33-4F2A-801F-89D10B8D6133}" srcOrd="0" destOrd="0" presId="urn:microsoft.com/office/officeart/2005/8/layout/hierarchy4"/>
+    <dgm:cxn modelId="{CCAB6AA0-A860-410D-9AF3-3FF63D51D1B8}" type="presParOf" srcId="{8AB4763E-F089-49B7-B08E-DF4720A8398F}" destId="{107DA23B-7131-44BF-97A9-01EC5E9A5E0D}" srcOrd="1" destOrd="0" presId="urn:microsoft.com/office/officeart/2005/8/layout/hierarchy4"/>
+    <dgm:cxn modelId="{E902CC07-DA85-49BA-AEA1-B4B588C7B4D3}" type="presParOf" srcId="{8AB4763E-F089-49B7-B08E-DF4720A8398F}" destId="{E40B53B1-9428-4516-B3E2-F9D5ADB79369}" srcOrd="2" destOrd="0" presId="urn:microsoft.com/office/officeart/2005/8/layout/hierarchy4"/>
+    <dgm:cxn modelId="{300F5F42-C02A-4E0F-A9B7-BA9BAF6C90C6}" type="presParOf" srcId="{E40B53B1-9428-4516-B3E2-F9D5ADB79369}" destId="{FB97CAE7-B16A-4AAD-BB7E-ADDCD561ED34}" srcOrd="0" destOrd="0" presId="urn:microsoft.com/office/officeart/2005/8/layout/hierarchy4"/>
+    <dgm:cxn modelId="{D4BE15BA-FEF8-408D-AD37-C3C498AD1E55}" type="presParOf" srcId="{FB97CAE7-B16A-4AAD-BB7E-ADDCD561ED34}" destId="{A84E8F2F-83CB-4F78-B9E2-9640706C6D55}" srcOrd="0" destOrd="0" presId="urn:microsoft.com/office/officeart/2005/8/layout/hierarchy4"/>
+    <dgm:cxn modelId="{6FA638D3-D754-414E-8491-732C8C6F525B}" type="presParOf" srcId="{FB97CAE7-B16A-4AAD-BB7E-ADDCD561ED34}" destId="{C44C3A25-9C50-4813-AE32-C24A4BEEA884}" srcOrd="1" destOrd="0" presId="urn:microsoft.com/office/officeart/2005/8/layout/hierarchy4"/>
+    <dgm:cxn modelId="{DC3CACE3-86D1-4C10-B4FD-BECB2884FE98}" type="presParOf" srcId="{E40B53B1-9428-4516-B3E2-F9D5ADB79369}" destId="{0608A48C-048A-4BE0-BEEC-7E17557B7B00}" srcOrd="1" destOrd="0" presId="urn:microsoft.com/office/officeart/2005/8/layout/hierarchy4"/>
+    <dgm:cxn modelId="{05D6939A-6EB0-4EDC-8133-71A38B759A2C}" type="presParOf" srcId="{E40B53B1-9428-4516-B3E2-F9D5ADB79369}" destId="{2719F6DF-5E75-4C9A-B003-3247E3C0B654}" srcOrd="2" destOrd="0" presId="urn:microsoft.com/office/officeart/2005/8/layout/hierarchy4"/>
+    <dgm:cxn modelId="{35550316-9426-45C5-8C3A-5070E6D8208C}" type="presParOf" srcId="{2719F6DF-5E75-4C9A-B003-3247E3C0B654}" destId="{3DC7B5D1-13D4-4844-80F3-0B219D4AA23B}" srcOrd="0" destOrd="0" presId="urn:microsoft.com/office/officeart/2005/8/layout/hierarchy4"/>
+    <dgm:cxn modelId="{C9CB64B4-FA52-49C7-A998-1310208294BE}" type="presParOf" srcId="{2719F6DF-5E75-4C9A-B003-3247E3C0B654}" destId="{74B21900-1FEC-48C3-A06A-ED59FCF02D3D}" srcOrd="1" destOrd="0" presId="urn:microsoft.com/office/officeart/2005/8/layout/hierarchy4"/>
+    <dgm:cxn modelId="{0BEE8AA6-4095-4C21-A1E5-BFC4B021C416}" type="presParOf" srcId="{E40B53B1-9428-4516-B3E2-F9D5ADB79369}" destId="{E9318B94-BC69-427A-AEE2-76C92861AC8C}" srcOrd="3" destOrd="0" presId="urn:microsoft.com/office/officeart/2005/8/layout/hierarchy4"/>
+    <dgm:cxn modelId="{7FE3644F-C332-45F6-ABBC-4CCFBC6A8644}" type="presParOf" srcId="{E40B53B1-9428-4516-B3E2-F9D5ADB79369}" destId="{48B3FF13-5CA9-43F6-8E2F-570EA6F5FBCF}" srcOrd="4" destOrd="0" presId="urn:microsoft.com/office/officeart/2005/8/layout/hierarchy4"/>
+    <dgm:cxn modelId="{E55BA250-37D9-4ED1-A174-B231BD948379}" type="presParOf" srcId="{48B3FF13-5CA9-43F6-8E2F-570EA6F5FBCF}" destId="{5EC41930-47AB-4636-AFF7-3E0F4192F26D}" srcOrd="0" destOrd="0" presId="urn:microsoft.com/office/officeart/2005/8/layout/hierarchy4"/>
+    <dgm:cxn modelId="{EE7BB25C-7E9A-4F79-987F-75510A72A5C9}" type="presParOf" srcId="{48B3FF13-5CA9-43F6-8E2F-570EA6F5FBCF}" destId="{B2778F63-A182-4B9F-A90F-6911C7A744C7}" srcOrd="1" destOrd="0" presId="urn:microsoft.com/office/officeart/2005/8/layout/hierarchy4"/>
+    <dgm:cxn modelId="{03070A0E-BC3A-44FF-BAF6-7C948F3950AF}" type="presParOf" srcId="{9E4B5293-0232-4F7D-BA7E-F9782DB8486B}" destId="{47549A8B-63F4-4E7C-A4C5-6A629D9172EB}" srcOrd="1" destOrd="0" presId="urn:microsoft.com/office/officeart/2005/8/layout/hierarchy4"/>
+    <dgm:cxn modelId="{141DD517-63CD-4140-AA68-78DC3AB8CA28}" type="presParOf" srcId="{9E4B5293-0232-4F7D-BA7E-F9782DB8486B}" destId="{2C29059C-EB2B-4150-9762-B7511AB9E1E0}" srcOrd="2" destOrd="0" presId="urn:microsoft.com/office/officeart/2005/8/layout/hierarchy4"/>
+    <dgm:cxn modelId="{C27BFC2F-4BF7-4ADA-A754-F2D44006C0B3}" type="presParOf" srcId="{2C29059C-EB2B-4150-9762-B7511AB9E1E0}" destId="{47684B75-E2CB-46FB-B665-5AAB661D6D6C}" srcOrd="0" destOrd="0" presId="urn:microsoft.com/office/officeart/2005/8/layout/hierarchy4"/>
+    <dgm:cxn modelId="{8D103809-B2FE-4023-A52F-F366F4570ADA}" type="presParOf" srcId="{2C29059C-EB2B-4150-9762-B7511AB9E1E0}" destId="{B9EB813D-9333-455A-B23D-064314915CB7}" srcOrd="1" destOrd="0" presId="urn:microsoft.com/office/officeart/2005/8/layout/hierarchy4"/>
+    <dgm:cxn modelId="{D3937C89-D27E-45A8-B192-EF62985608F7}" type="presParOf" srcId="{2C29059C-EB2B-4150-9762-B7511AB9E1E0}" destId="{B5A93352-B63E-426D-8923-EB1904C1C01C}" srcOrd="2" destOrd="0" presId="urn:microsoft.com/office/officeart/2005/8/layout/hierarchy4"/>
+    <dgm:cxn modelId="{5C01B00E-6C0F-4336-AC31-71B06CBBD31C}" type="presParOf" srcId="{B5A93352-B63E-426D-8923-EB1904C1C01C}" destId="{BACB3DC1-CF79-4B9F-AD99-486FB3F08059}" srcOrd="0" destOrd="0" presId="urn:microsoft.com/office/officeart/2005/8/layout/hierarchy4"/>
+    <dgm:cxn modelId="{30E3C8EB-B36A-4447-94D7-916EB6526EB7}" type="presParOf" srcId="{BACB3DC1-CF79-4B9F-AD99-486FB3F08059}" destId="{D0FB5753-D5B9-43F1-AFE6-A4C20974CFB6}" srcOrd="0" destOrd="0" presId="urn:microsoft.com/office/officeart/2005/8/layout/hierarchy4"/>
+    <dgm:cxn modelId="{DECB01E2-56EA-4B8A-A759-BE8C3501089A}" type="presParOf" srcId="{BACB3DC1-CF79-4B9F-AD99-486FB3F08059}" destId="{6B9E5E71-ED2C-411D-B559-88F418BA6AB6}" srcOrd="1" destOrd="0" presId="urn:microsoft.com/office/officeart/2005/8/layout/hierarchy4"/>
+  </dgm:cxnLst>
+  <dgm:bg/>
+  <dgm:whole/>
+  <dgm:extLst>
+    <a:ext uri="http://schemas.microsoft.com/office/drawing/2008/diagram">
+      <dsp:dataModelExt xmlns:dsp="http://schemas.microsoft.com/office/drawing/2008/diagram" relId="rId26" minVer="http://schemas.openxmlformats.org/drawingml/2006/diagram"/>
+    </a:ext>
+  </dgm:extLst>
+</dgm:dataModel>
+</file>
+
+<file path=word/diagrams/drawing1.xml><?xml version="1.0" encoding="utf-8"?>
+<dsp:drawing xmlns:dgm="http://schemas.openxmlformats.org/drawingml/2006/diagram" xmlns:dsp="http://schemas.microsoft.com/office/drawing/2008/diagram" xmlns:a="http://schemas.openxmlformats.org/drawingml/2006/main">
+  <dsp:spTree>
+    <dsp:nvGrpSpPr>
+      <dsp:cNvPr id="0" name=""/>
+      <dsp:cNvGrpSpPr/>
+    </dsp:nvGrpSpPr>
+    <dsp:grpSpPr/>
+    <dsp:sp modelId="{EC58A59E-9109-4610-8990-34B6D19913CD}">
+      <dsp:nvSpPr>
+        <dsp:cNvPr id="0" name=""/>
+        <dsp:cNvSpPr/>
+      </dsp:nvSpPr>
+      <dsp:spPr>
+        <a:xfrm>
+          <a:off x="1727" y="1579"/>
+          <a:ext cx="4676544" cy="641285"/>
+        </a:xfrm>
+        <a:prstGeom prst="roundRect">
+          <a:avLst>
+            <a:gd name="adj" fmla="val 10000"/>
+          </a:avLst>
+        </a:prstGeom>
+        <a:solidFill>
+          <a:schemeClr val="lt1">
+            <a:hueOff val="0"/>
+            <a:satOff val="0"/>
+            <a:lumOff val="0"/>
+            <a:alphaOff val="0"/>
+          </a:schemeClr>
+        </a:solidFill>
+        <a:ln w="12700" cap="flat" cmpd="sng" algn="ctr">
+          <a:solidFill>
+            <a:schemeClr val="dk1">
+              <a:shade val="80000"/>
+              <a:hueOff val="0"/>
+              <a:satOff val="0"/>
+              <a:lumOff val="0"/>
+              <a:alphaOff val="0"/>
+            </a:schemeClr>
+          </a:solidFill>
+          <a:prstDash val="solid"/>
+          <a:miter lim="800000"/>
+        </a:ln>
+        <a:effectLst/>
+      </dsp:spPr>
+      <dsp:style>
+        <a:lnRef idx="2">
+          <a:scrgbClr r="0" g="0" b="0"/>
+        </a:lnRef>
+        <a:fillRef idx="1">
+          <a:scrgbClr r="0" g="0" b="0"/>
+        </a:fillRef>
+        <a:effectRef idx="0">
+          <a:scrgbClr r="0" g="0" b="0"/>
+        </a:effectRef>
+        <a:fontRef idx="minor">
+          <a:schemeClr val="lt1"/>
+        </a:fontRef>
+      </dsp:style>
+      <dsp:txBody>
+        <a:bodyPr spcFirstLastPara="0" vert="horz" wrap="square" lIns="49530" tIns="49530" rIns="49530" bIns="49530" numCol="1" spcCol="1270" anchor="ctr" anchorCtr="0">
+          <a:noAutofit/>
+        </a:bodyPr>
+        <a:lstStyle/>
+        <a:p>
+          <a:pPr marL="0" lvl="0" indent="0" algn="ctr" defTabSz="577850">
+            <a:lnSpc>
+              <a:spcPct val="90000"/>
+            </a:lnSpc>
+            <a:spcBef>
+              <a:spcPct val="0"/>
+            </a:spcBef>
+            <a:spcAft>
+              <a:spcPct val="35000"/>
+            </a:spcAft>
+            <a:buNone/>
+          </a:pPr>
+          <a:r>
+            <a:rPr lang="pl-PL" sz="1300" kern="1200"/>
+            <a:t>Odczyt nagrania</a:t>
+          </a:r>
+        </a:p>
+      </dsp:txBody>
+      <dsp:txXfrm>
+        <a:off x="20510" y="20362"/>
+        <a:ext cx="4638978" cy="603719"/>
+      </dsp:txXfrm>
+    </dsp:sp>
+    <dsp:sp modelId="{97CF4DA8-0A33-4F2A-801F-89D10B8D6133}">
+      <dsp:nvSpPr>
+        <dsp:cNvPr id="0" name=""/>
+        <dsp:cNvSpPr/>
+      </dsp:nvSpPr>
+      <dsp:spPr>
+        <a:xfrm>
+          <a:off x="1727" y="723357"/>
+          <a:ext cx="3460284" cy="641285"/>
+        </a:xfrm>
+        <a:prstGeom prst="roundRect">
+          <a:avLst>
+            <a:gd name="adj" fmla="val 10000"/>
+          </a:avLst>
+        </a:prstGeom>
+        <a:solidFill>
+          <a:schemeClr val="lt1">
+            <a:hueOff val="0"/>
+            <a:satOff val="0"/>
+            <a:lumOff val="0"/>
+            <a:alphaOff val="0"/>
+          </a:schemeClr>
+        </a:solidFill>
+        <a:ln w="12700" cap="flat" cmpd="sng" algn="ctr">
+          <a:solidFill>
+            <a:schemeClr val="dk1">
+              <a:shade val="80000"/>
+              <a:hueOff val="0"/>
+              <a:satOff val="0"/>
+              <a:lumOff val="0"/>
+              <a:alphaOff val="0"/>
+            </a:schemeClr>
+          </a:solidFill>
+          <a:prstDash val="solid"/>
+          <a:miter lim="800000"/>
+        </a:ln>
+        <a:effectLst/>
+      </dsp:spPr>
+      <dsp:style>
+        <a:lnRef idx="2">
+          <a:scrgbClr r="0" g="0" b="0"/>
+        </a:lnRef>
+        <a:fillRef idx="1">
+          <a:scrgbClr r="0" g="0" b="0"/>
+        </a:fillRef>
+        <a:effectRef idx="0">
+          <a:scrgbClr r="0" g="0" b="0"/>
+        </a:effectRef>
+        <a:fontRef idx="minor">
+          <a:schemeClr val="lt1"/>
+        </a:fontRef>
+      </dsp:style>
+      <dsp:txBody>
+        <a:bodyPr spcFirstLastPara="0" vert="horz" wrap="square" lIns="49530" tIns="49530" rIns="49530" bIns="49530" numCol="1" spcCol="1270" anchor="ctr" anchorCtr="0">
+          <a:noAutofit/>
+        </a:bodyPr>
+        <a:lstStyle/>
+        <a:p>
+          <a:pPr marL="0" lvl="0" indent="0" algn="ctr" defTabSz="577850">
+            <a:lnSpc>
+              <a:spcPct val="90000"/>
+            </a:lnSpc>
+            <a:spcBef>
+              <a:spcPct val="0"/>
+            </a:spcBef>
+            <a:spcAft>
+              <a:spcPct val="35000"/>
+            </a:spcAft>
+            <a:buNone/>
+          </a:pPr>
+          <a:r>
+            <a:rPr lang="pl-PL" sz="1300" kern="1200"/>
+            <a:t>Parametryzacja</a:t>
+          </a:r>
+        </a:p>
+      </dsp:txBody>
+      <dsp:txXfrm>
+        <a:off x="20510" y="742140"/>
+        <a:ext cx="3422718" cy="603719"/>
+      </dsp:txXfrm>
+    </dsp:sp>
+    <dsp:sp modelId="{A84E8F2F-83CB-4F78-B9E2-9640706C6D55}">
+      <dsp:nvSpPr>
+        <dsp:cNvPr id="0" name=""/>
+        <dsp:cNvSpPr/>
+      </dsp:nvSpPr>
+      <dsp:spPr>
+        <a:xfrm>
+          <a:off x="1727" y="1445134"/>
+          <a:ext cx="1122011" cy="641285"/>
+        </a:xfrm>
+        <a:prstGeom prst="roundRect">
+          <a:avLst>
+            <a:gd name="adj" fmla="val 10000"/>
+          </a:avLst>
+        </a:prstGeom>
+        <a:solidFill>
+          <a:schemeClr val="lt1">
+            <a:hueOff val="0"/>
+            <a:satOff val="0"/>
+            <a:lumOff val="0"/>
+            <a:alphaOff val="0"/>
+          </a:schemeClr>
+        </a:solidFill>
+        <a:ln w="12700" cap="flat" cmpd="sng" algn="ctr">
+          <a:solidFill>
+            <a:schemeClr val="dk1">
+              <a:shade val="80000"/>
+              <a:hueOff val="0"/>
+              <a:satOff val="0"/>
+              <a:lumOff val="0"/>
+              <a:alphaOff val="0"/>
+            </a:schemeClr>
+          </a:solidFill>
+          <a:prstDash val="solid"/>
+          <a:miter lim="800000"/>
+        </a:ln>
+        <a:effectLst/>
+      </dsp:spPr>
+      <dsp:style>
+        <a:lnRef idx="2">
+          <a:scrgbClr r="0" g="0" b="0"/>
+        </a:lnRef>
+        <a:fillRef idx="1">
+          <a:scrgbClr r="0" g="0" b="0"/>
+        </a:fillRef>
+        <a:effectRef idx="0">
+          <a:scrgbClr r="0" g="0" b="0"/>
+        </a:effectRef>
+        <a:fontRef idx="minor">
+          <a:schemeClr val="lt1"/>
+        </a:fontRef>
+      </dsp:style>
+      <dsp:txBody>
+        <a:bodyPr spcFirstLastPara="0" vert="horz" wrap="square" lIns="49530" tIns="49530" rIns="49530" bIns="49530" numCol="1" spcCol="1270" anchor="ctr" anchorCtr="0">
+          <a:noAutofit/>
+        </a:bodyPr>
+        <a:lstStyle/>
+        <a:p>
+          <a:pPr marL="0" lvl="0" indent="0" algn="ctr" defTabSz="577850">
+            <a:lnSpc>
+              <a:spcPct val="90000"/>
+            </a:lnSpc>
+            <a:spcBef>
+              <a:spcPct val="0"/>
+            </a:spcBef>
+            <a:spcAft>
+              <a:spcPct val="35000"/>
+            </a:spcAft>
+            <a:buNone/>
+          </a:pPr>
+          <a:r>
+            <a:rPr lang="pl-PL" sz="1300" kern="1200"/>
+            <a:t>Estymacja czasu pogłosu</a:t>
+          </a:r>
+        </a:p>
+      </dsp:txBody>
+      <dsp:txXfrm>
+        <a:off x="20510" y="1463917"/>
+        <a:ext cx="1084445" cy="603719"/>
+      </dsp:txXfrm>
+    </dsp:sp>
+    <dsp:sp modelId="{3DC7B5D1-13D4-4844-80F3-0B219D4AA23B}">
+      <dsp:nvSpPr>
+        <dsp:cNvPr id="0" name=""/>
+        <dsp:cNvSpPr/>
+      </dsp:nvSpPr>
+      <dsp:spPr>
+        <a:xfrm>
+          <a:off x="1170863" y="1445134"/>
+          <a:ext cx="1122011" cy="641285"/>
+        </a:xfrm>
+        <a:prstGeom prst="roundRect">
+          <a:avLst>
+            <a:gd name="adj" fmla="val 10000"/>
+          </a:avLst>
+        </a:prstGeom>
+        <a:solidFill>
+          <a:schemeClr val="lt1">
+            <a:hueOff val="0"/>
+            <a:satOff val="0"/>
+            <a:lumOff val="0"/>
+            <a:alphaOff val="0"/>
+          </a:schemeClr>
+        </a:solidFill>
+        <a:ln w="12700" cap="flat" cmpd="sng" algn="ctr">
+          <a:solidFill>
+            <a:schemeClr val="dk1">
+              <a:shade val="80000"/>
+              <a:hueOff val="0"/>
+              <a:satOff val="0"/>
+              <a:lumOff val="0"/>
+              <a:alphaOff val="0"/>
+            </a:schemeClr>
+          </a:solidFill>
+          <a:prstDash val="solid"/>
+          <a:miter lim="800000"/>
+        </a:ln>
+        <a:effectLst/>
+      </dsp:spPr>
+      <dsp:style>
+        <a:lnRef idx="2">
+          <a:scrgbClr r="0" g="0" b="0"/>
+        </a:lnRef>
+        <a:fillRef idx="1">
+          <a:scrgbClr r="0" g="0" b="0"/>
+        </a:fillRef>
+        <a:effectRef idx="0">
+          <a:scrgbClr r="0" g="0" b="0"/>
+        </a:effectRef>
+        <a:fontRef idx="minor">
+          <a:schemeClr val="lt1"/>
+        </a:fontRef>
+      </dsp:style>
+      <dsp:txBody>
+        <a:bodyPr spcFirstLastPara="0" vert="horz" wrap="square" lIns="49530" tIns="49530" rIns="49530" bIns="49530" numCol="1" spcCol="1270" anchor="ctr" anchorCtr="0">
+          <a:noAutofit/>
+        </a:bodyPr>
+        <a:lstStyle/>
+        <a:p>
+          <a:pPr marL="0" lvl="0" indent="0" algn="ctr" defTabSz="577850">
+            <a:lnSpc>
+              <a:spcPct val="90000"/>
+            </a:lnSpc>
+            <a:spcBef>
+              <a:spcPct val="0"/>
+            </a:spcBef>
+            <a:spcAft>
+              <a:spcPct val="35000"/>
+            </a:spcAft>
+            <a:buNone/>
+          </a:pPr>
+          <a:r>
+            <a:rPr lang="pl-PL" sz="1300" kern="1200"/>
+            <a:t>Analiza odbić</a:t>
+          </a:r>
+        </a:p>
+      </dsp:txBody>
+      <dsp:txXfrm>
+        <a:off x="1189646" y="1463917"/>
+        <a:ext cx="1084445" cy="603719"/>
+      </dsp:txXfrm>
+    </dsp:sp>
+    <dsp:sp modelId="{5EC41930-47AB-4636-AFF7-3E0F4192F26D}">
+      <dsp:nvSpPr>
+        <dsp:cNvPr id="0" name=""/>
+        <dsp:cNvSpPr/>
+      </dsp:nvSpPr>
+      <dsp:spPr>
+        <a:xfrm>
+          <a:off x="2340000" y="1445134"/>
+          <a:ext cx="1122011" cy="641285"/>
+        </a:xfrm>
+        <a:prstGeom prst="roundRect">
+          <a:avLst>
+            <a:gd name="adj" fmla="val 10000"/>
+          </a:avLst>
+        </a:prstGeom>
+        <a:solidFill>
+          <a:schemeClr val="lt1">
+            <a:hueOff val="0"/>
+            <a:satOff val="0"/>
+            <a:lumOff val="0"/>
+            <a:alphaOff val="0"/>
+          </a:schemeClr>
+        </a:solidFill>
+        <a:ln w="12700" cap="flat" cmpd="sng" algn="ctr">
+          <a:solidFill>
+            <a:schemeClr val="dk1">
+              <a:shade val="80000"/>
+              <a:hueOff val="0"/>
+              <a:satOff val="0"/>
+              <a:lumOff val="0"/>
+              <a:alphaOff val="0"/>
+            </a:schemeClr>
+          </a:solidFill>
+          <a:prstDash val="solid"/>
+          <a:miter lim="800000"/>
+        </a:ln>
+        <a:effectLst/>
+      </dsp:spPr>
+      <dsp:style>
+        <a:lnRef idx="2">
+          <a:scrgbClr r="0" g="0" b="0"/>
+        </a:lnRef>
+        <a:fillRef idx="1">
+          <a:scrgbClr r="0" g="0" b="0"/>
+        </a:fillRef>
+        <a:effectRef idx="0">
+          <a:scrgbClr r="0" g="0" b="0"/>
+        </a:effectRef>
+        <a:fontRef idx="minor">
+          <a:schemeClr val="lt1"/>
+        </a:fontRef>
+      </dsp:style>
+      <dsp:txBody>
+        <a:bodyPr spcFirstLastPara="0" vert="horz" wrap="square" lIns="49530" tIns="49530" rIns="49530" bIns="49530" numCol="1" spcCol="1270" anchor="ctr" anchorCtr="0">
+          <a:noAutofit/>
+        </a:bodyPr>
+        <a:lstStyle/>
+        <a:p>
+          <a:pPr marL="0" lvl="0" indent="0" algn="ctr" defTabSz="577850">
+            <a:lnSpc>
+              <a:spcPct val="90000"/>
+            </a:lnSpc>
+            <a:spcBef>
+              <a:spcPct val="0"/>
+            </a:spcBef>
+            <a:spcAft>
+              <a:spcPct val="35000"/>
+            </a:spcAft>
+            <a:buNone/>
+          </a:pPr>
+          <a:r>
+            <a:rPr lang="pl-PL" sz="1300" kern="1200"/>
+            <a:t>Analiza barwy</a:t>
+          </a:r>
+        </a:p>
+      </dsp:txBody>
+      <dsp:txXfrm>
+        <a:off x="2358783" y="1463917"/>
+        <a:ext cx="1084445" cy="603719"/>
+      </dsp:txXfrm>
+    </dsp:sp>
+    <dsp:sp modelId="{47684B75-E2CB-46FB-B665-5AAB661D6D6C}">
+      <dsp:nvSpPr>
+        <dsp:cNvPr id="0" name=""/>
+        <dsp:cNvSpPr/>
+      </dsp:nvSpPr>
+      <dsp:spPr>
+        <a:xfrm>
+          <a:off x="3556260" y="723357"/>
+          <a:ext cx="1122011" cy="641285"/>
+        </a:xfrm>
+        <a:prstGeom prst="roundRect">
+          <a:avLst>
+            <a:gd name="adj" fmla="val 10000"/>
+          </a:avLst>
+        </a:prstGeom>
+        <a:solidFill>
+          <a:schemeClr val="lt1">
+            <a:hueOff val="0"/>
+            <a:satOff val="0"/>
+            <a:lumOff val="0"/>
+            <a:alphaOff val="0"/>
+          </a:schemeClr>
+        </a:solidFill>
+        <a:ln w="12700" cap="flat" cmpd="sng" algn="ctr">
+          <a:solidFill>
+            <a:schemeClr val="dk1">
+              <a:shade val="80000"/>
+              <a:hueOff val="0"/>
+              <a:satOff val="0"/>
+              <a:lumOff val="0"/>
+              <a:alphaOff val="0"/>
+            </a:schemeClr>
+          </a:solidFill>
+          <a:prstDash val="solid"/>
+          <a:miter lim="800000"/>
+        </a:ln>
+        <a:effectLst/>
+      </dsp:spPr>
+      <dsp:style>
+        <a:lnRef idx="2">
+          <a:scrgbClr r="0" g="0" b="0"/>
+        </a:lnRef>
+        <a:fillRef idx="1">
+          <a:scrgbClr r="0" g="0" b="0"/>
+        </a:fillRef>
+        <a:effectRef idx="0">
+          <a:scrgbClr r="0" g="0" b="0"/>
+        </a:effectRef>
+        <a:fontRef idx="minor">
+          <a:schemeClr val="lt1"/>
+        </a:fontRef>
+      </dsp:style>
+      <dsp:txBody>
+        <a:bodyPr spcFirstLastPara="0" vert="horz" wrap="square" lIns="49530" tIns="49530" rIns="49530" bIns="49530" numCol="1" spcCol="1270" anchor="ctr" anchorCtr="0">
+          <a:noAutofit/>
+        </a:bodyPr>
+        <a:lstStyle/>
+        <a:p>
+          <a:pPr marL="0" lvl="0" indent="0" algn="ctr" defTabSz="577850">
+            <a:lnSpc>
+              <a:spcPct val="90000"/>
+            </a:lnSpc>
+            <a:spcBef>
+              <a:spcPct val="0"/>
+            </a:spcBef>
+            <a:spcAft>
+              <a:spcPct val="35000"/>
+            </a:spcAft>
+            <a:buNone/>
+          </a:pPr>
+          <a:r>
+            <a:rPr lang="pl-PL" sz="1300" kern="1200"/>
+            <a:t>Analiza  pliku</a:t>
+          </a:r>
+        </a:p>
+      </dsp:txBody>
+      <dsp:txXfrm>
+        <a:off x="3575043" y="742140"/>
+        <a:ext cx="1084445" cy="603719"/>
+      </dsp:txXfrm>
+    </dsp:sp>
+    <dsp:sp modelId="{D0FB5753-D5B9-43F1-AFE6-A4C20974CFB6}">
+      <dsp:nvSpPr>
+        <dsp:cNvPr id="0" name=""/>
+        <dsp:cNvSpPr/>
+      </dsp:nvSpPr>
+      <dsp:spPr>
+        <a:xfrm>
+          <a:off x="3556260" y="1445134"/>
+          <a:ext cx="1122011" cy="641285"/>
+        </a:xfrm>
+        <a:prstGeom prst="roundRect">
+          <a:avLst>
+            <a:gd name="adj" fmla="val 10000"/>
+          </a:avLst>
+        </a:prstGeom>
+        <a:solidFill>
+          <a:schemeClr val="lt1">
+            <a:hueOff val="0"/>
+            <a:satOff val="0"/>
+            <a:lumOff val="0"/>
+            <a:alphaOff val="0"/>
+          </a:schemeClr>
+        </a:solidFill>
+        <a:ln w="12700" cap="flat" cmpd="sng" algn="ctr">
+          <a:solidFill>
+            <a:schemeClr val="dk1">
+              <a:shade val="80000"/>
+              <a:hueOff val="0"/>
+              <a:satOff val="0"/>
+              <a:lumOff val="0"/>
+              <a:alphaOff val="0"/>
+            </a:schemeClr>
+          </a:solidFill>
+          <a:prstDash val="solid"/>
+          <a:miter lim="800000"/>
+        </a:ln>
+        <a:effectLst/>
+      </dsp:spPr>
+      <dsp:style>
+        <a:lnRef idx="2">
+          <a:scrgbClr r="0" g="0" b="0"/>
+        </a:lnRef>
+        <a:fillRef idx="1">
+          <a:scrgbClr r="0" g="0" b="0"/>
+        </a:fillRef>
+        <a:effectRef idx="0">
+          <a:scrgbClr r="0" g="0" b="0"/>
+        </a:effectRef>
+        <a:fontRef idx="minor">
+          <a:schemeClr val="lt1"/>
+        </a:fontRef>
+      </dsp:style>
+      <dsp:txBody>
+        <a:bodyPr spcFirstLastPara="0" vert="horz" wrap="square" lIns="49530" tIns="49530" rIns="49530" bIns="49530" numCol="1" spcCol="1270" anchor="ctr" anchorCtr="0">
+          <a:noAutofit/>
+        </a:bodyPr>
+        <a:lstStyle/>
+        <a:p>
+          <a:pPr marL="0" lvl="0" indent="0" algn="ctr" defTabSz="577850">
+            <a:lnSpc>
+              <a:spcPct val="90000"/>
+            </a:lnSpc>
+            <a:spcBef>
+              <a:spcPct val="0"/>
+            </a:spcBef>
+            <a:spcAft>
+              <a:spcPct val="35000"/>
+            </a:spcAft>
+            <a:buNone/>
+          </a:pPr>
+          <a:r>
+            <a:rPr lang="pl-PL" sz="1300" kern="1200"/>
+            <a:t>Parametry zapisu</a:t>
+          </a:r>
+        </a:p>
+      </dsp:txBody>
+      <dsp:txXfrm>
+        <a:off x="3575043" y="1463917"/>
+        <a:ext cx="1084445" cy="603719"/>
+      </dsp:txXfrm>
+    </dsp:sp>
+  </dsp:spTree>
+</dsp:drawing>
+</file>
+
+<file path=word/diagrams/layout1.xml><?xml version="1.0" encoding="utf-8"?>
+<dgm:layoutDef xmlns:dgm="http://schemas.openxmlformats.org/drawingml/2006/diagram" xmlns:a="http://schemas.openxmlformats.org/drawingml/2006/main" uniqueId="urn:microsoft.com/office/officeart/2005/8/layout/hierarchy4">
+  <dgm:title val=""/>
+  <dgm:desc val=""/>
+  <dgm:catLst>
+    <dgm:cat type="hierarchy" pri="4000"/>
+    <dgm:cat type="list" pri="24000"/>
+    <dgm:cat type="relationship" pri="10000"/>
+  </dgm:catLst>
+  <dgm:sampData>
+    <dgm:dataModel>
+      <dgm:ptLst>
+        <dgm:pt modelId="0" type="doc"/>
+        <dgm:pt modelId="1">
+          <dgm:prSet phldr="1"/>
+        </dgm:pt>
+        <dgm:pt modelId="2">
+          <dgm:prSet phldr="1"/>
+        </dgm:pt>
+        <dgm:pt modelId="21">
+          <dgm:prSet phldr="1"/>
+        </dgm:pt>
+        <dgm:pt modelId="22">
+          <dgm:prSet phldr="1"/>
+        </dgm:pt>
+        <dgm:pt modelId="3">
+          <dgm:prSet phldr="1"/>
+        </dgm:pt>
+        <dgm:pt modelId="31">
+          <dgm:prSet phldr="1"/>
+        </dgm:pt>
+      </dgm:ptLst>
+      <dgm:cxnLst>
+        <dgm:cxn modelId="4" srcId="0" destId="1" srcOrd="0" destOrd="0"/>
+        <dgm:cxn modelId="5" srcId="1" destId="2" srcOrd="0" destOrd="0"/>
+        <dgm:cxn modelId="6" srcId="1" destId="3" srcOrd="1" destOrd="0"/>
+        <dgm:cxn modelId="23" srcId="2" destId="21" srcOrd="0" destOrd="0"/>
+        <dgm:cxn modelId="24" srcId="2" destId="22" srcOrd="1" destOrd="0"/>
+        <dgm:cxn modelId="33" srcId="3" destId="31" srcOrd="0" destOrd="0"/>
+      </dgm:cxnLst>
+      <dgm:bg/>
+      <dgm:whole/>
+    </dgm:dataModel>
+  </dgm:sampData>
+  <dgm:styleData>
+    <dgm:dataModel>
+      <dgm:ptLst>
+        <dgm:pt modelId="0" type="doc"/>
+        <dgm:pt modelId="1"/>
+        <dgm:pt modelId="11"/>
+        <dgm:pt modelId="12"/>
+      </dgm:ptLst>
+      <dgm:cxnLst>
+        <dgm:cxn modelId="2" srcId="0" destId="1" srcOrd="0" destOrd="0"/>
+        <dgm:cxn modelId="13" srcId="1" destId="11" srcOrd="0" destOrd="0"/>
+        <dgm:cxn modelId="14" srcId="1" destId="12" srcOrd="1" destOrd="0"/>
+      </dgm:cxnLst>
+      <dgm:bg/>
+      <dgm:whole/>
+    </dgm:dataModel>
+  </dgm:styleData>
+  <dgm:clrData>
+    <dgm:dataModel>
+      <dgm:ptLst>
+        <dgm:pt modelId="0" type="doc"/>
+        <dgm:pt modelId="1"/>
+        <dgm:pt modelId="2"/>
+        <dgm:pt modelId="21"/>
+        <dgm:pt modelId="211"/>
+        <dgm:pt modelId="3"/>
+        <dgm:pt modelId="31"/>
+        <dgm:pt modelId="311"/>
+      </dgm:ptLst>
+      <dgm:cxnLst>
+        <dgm:cxn modelId="4" srcId="0" destId="1" srcOrd="0" destOrd="0"/>
+        <dgm:cxn modelId="5" srcId="1" destId="2" srcOrd="0" destOrd="0"/>
+        <dgm:cxn modelId="6" srcId="1" destId="3" srcOrd="1" destOrd="0"/>
+        <dgm:cxn modelId="23" srcId="2" destId="21" srcOrd="0" destOrd="0"/>
+        <dgm:cxn modelId="24" srcId="21" destId="211" srcOrd="0" destOrd="0"/>
+        <dgm:cxn modelId="33" srcId="3" destId="31" srcOrd="0" destOrd="0"/>
+        <dgm:cxn modelId="34" srcId="31" destId="311" srcOrd="0" destOrd="0"/>
+      </dgm:cxnLst>
+      <dgm:bg/>
+      <dgm:whole/>
+    </dgm:dataModel>
+  </dgm:clrData>
+  <dgm:layoutNode name="Name0">
+    <dgm:varLst>
+      <dgm:chPref val="1"/>
+      <dgm:dir/>
+      <dgm:animOne val="branch"/>
+      <dgm:animLvl val="lvl"/>
+      <dgm:resizeHandles/>
+    </dgm:varLst>
+    <dgm:choose name="Name1">
+      <dgm:if name="Name2" func="var" arg="dir" op="equ" val="norm">
+        <dgm:alg type="lin">
+          <dgm:param type="linDir" val="fromL"/>
+          <dgm:param type="nodeVertAlign" val="t"/>
+        </dgm:alg>
+      </dgm:if>
+      <dgm:else name="Name3">
+        <dgm:alg type="lin">
+          <dgm:param type="linDir" val="fromR"/>
+          <dgm:param type="nodeVertAlign" val="t"/>
+        </dgm:alg>
+      </dgm:else>
+    </dgm:choose>
+    <dgm:shape xmlns:r="http://schemas.openxmlformats.org/officeDocument/2006/relationships" r:blip="">
+      <dgm:adjLst/>
+    </dgm:shape>
+    <dgm:presOf/>
+    <dgm:constrLst>
+      <dgm:constr type="w" for="ch" forName="vertOne" refType="w"/>
+      <dgm:constr type="w" for="des" forName="horzOne" refType="w"/>
+      <dgm:constr type="w" for="des" forName="txOne" refType="w"/>
+      <dgm:constr type="w" for="des" forName="vertTwo" refType="w"/>
+      <dgm:constr type="w" for="des" forName="horzTwo" refType="w"/>
+      <dgm:constr type="w" for="des" forName="txTwo" refType="w"/>
+      <dgm:constr type="w" for="des" forName="vertThree" refType="w"/>
+      <dgm:constr type="w" for="des" forName="horzThree" refType="w"/>
+      <dgm:constr type="w" for="des" forName="txThree" refType="w"/>
+      <dgm:constr type="w" for="des" forName="vertFour" refType="w"/>
+      <dgm:constr type="w" for="des" forName="horzFour" refType="w"/>
+      <dgm:constr type="w" for="des" forName="txFour" refType="w"/>
+      <dgm:constr type="h" for="des" ptType="node" op="equ"/>
+      <dgm:constr type="h" for="des" forName="txOne" refType="h"/>
+      <dgm:constr type="userH" for="des" ptType="node" refType="h" refFor="des" refForName="txOne"/>
+      <dgm:constr type="primFontSz" for="des" forName="txOne" val="65"/>
+      <dgm:constr type="primFontSz" for="des" forName="txTwo" val="65"/>
+      <dgm:constr type="primFontSz" for="des" forName="txTwo" refType="primFontSz" refFor="des" refForName="txOne" op="lte"/>
+      <dgm:constr type="primFontSz" for="des" forName="txThree" val="65"/>
+      <dgm:constr type="primFontSz" for="des" forName="txThree" refType="primFontSz" refFor="des" refForName="txOne" op="lte"/>
+      <dgm:constr type="primFontSz" for="des" forName="txThree" refType="primFontSz" refFor="des" refForName="txTwo" op="lte"/>
+      <dgm:constr type="primFontSz" for="des" forName="txFour" val="65"/>
+      <dgm:constr type="primFontSz" for="des" forName="txFour" refType="primFontSz" refFor="des" refForName="txOne" op="lte"/>
+      <dgm:constr type="primFontSz" for="des" forName="txFour" refType="primFontSz" refFor="des" refForName="txTwo" op="lte"/>
+      <dgm:constr type="primFontSz" for="des" forName="txFour" refType="primFontSz" refFor="des" refForName="txThree" op="lte"/>
+      <dgm:constr type="w" for="des" forName="sibSpaceOne" refType="w" fact="0.168"/>
+      <dgm:constr type="w" for="des" forName="sibSpaceTwo" refType="w" refFor="des" refForName="sibSpaceOne" op="equ" fact="0.5"/>
+      <dgm:constr type="w" for="des" forName="sibSpaceThree" refType="w" refFor="des" refForName="sibSpaceTwo" op="equ" fact="0.5"/>
+      <dgm:constr type="w" for="des" forName="sibSpaceFour" refType="w" refFor="des" refForName="sibSpaceThree" op="equ" fact="0.5"/>
+      <dgm:constr type="h" for="des" forName="parTransOne" refType="w" fact="0.056"/>
+      <dgm:constr type="h" for="des" forName="parTransTwo" refType="h" refFor="des" refForName="parTransOne" op="equ"/>
+      <dgm:constr type="h" for="des" forName="parTransThree" refType="h" refFor="des" refForName="parTransTwo" op="equ"/>
+      <dgm:constr type="h" for="des" forName="parTransFour" refType="h" refFor="des" refForName="parTransThree" op="equ"/>
+    </dgm:constrLst>
+    <dgm:ruleLst/>
+    <dgm:forEach name="Name4" axis="ch" ptType="node">
+      <dgm:layoutNode name="vertOne">
+        <dgm:alg type="lin">
+          <dgm:param type="linDir" val="fromT"/>
+        </dgm:alg>
+        <dgm:shape xmlns:r="http://schemas.openxmlformats.org/officeDocument/2006/relationships" r:blip="">
+          <dgm:adjLst/>
+        </dgm:shape>
+        <dgm:presOf/>
+        <dgm:constrLst>
+          <dgm:constr type="w" for="ch" forName="txOne" refType="w" refFor="ch" refForName="horzOne" op="gte"/>
+        </dgm:constrLst>
+        <dgm:ruleLst/>
+        <dgm:layoutNode name="txOne" styleLbl="node0">
+          <dgm:varLst>
+            <dgm:chPref val="3"/>
+          </dgm:varLst>
+          <dgm:alg type="tx"/>
+          <dgm:shape xmlns:r="http://schemas.openxmlformats.org/officeDocument/2006/relationships" type="roundRect" r:blip="">
+            <dgm:adjLst>
+              <dgm:adj idx="1" val="0.1"/>
+            </dgm:adjLst>
+          </dgm:shape>
+          <dgm:presOf axis="self"/>
+          <dgm:constrLst>
+            <dgm:constr type="tMarg" refType="primFontSz" fact="0.3"/>
+            <dgm:constr type="bMarg" refType="primFontSz" fact="0.3"/>
+            <dgm:constr type="lMarg" refType="primFontSz" fact="0.3"/>
+            <dgm:constr type="rMarg" refType="primFontSz" fact="0.3"/>
+          </dgm:constrLst>
+          <dgm:ruleLst>
+            <dgm:rule type="primFontSz" val="5" fact="NaN" max="NaN"/>
+          </dgm:ruleLst>
+        </dgm:layoutNode>
+        <dgm:choose name="Name5">
+          <dgm:if name="Name6" axis="des" ptType="node" func="cnt" op="gt" val="0">
+            <dgm:layoutNode name="parTransOne">
+              <dgm:alg type="sp"/>
+              <dgm:shape xmlns:r="http://schemas.openxmlformats.org/officeDocument/2006/relationships" r:blip="">
+                <dgm:adjLst/>
+              </dgm:shape>
+              <dgm:presOf/>
+              <dgm:constrLst/>
+              <dgm:ruleLst/>
+            </dgm:layoutNode>
+          </dgm:if>
+          <dgm:else name="Name7"/>
+        </dgm:choose>
+        <dgm:layoutNode name="horzOne">
+          <dgm:choose name="Name8">
+            <dgm:if name="Name9" func="var" arg="dir" op="equ" val="norm">
+              <dgm:alg type="lin">
+                <dgm:param type="linDir" val="fromL"/>
+                <dgm:param type="nodeVertAlign" val="t"/>
+              </dgm:alg>
+            </dgm:if>
+            <dgm:else name="Name10">
+              <dgm:alg type="lin">
+                <dgm:param type="linDir" val="fromR"/>
+                <dgm:param type="nodeVertAlign" val="t"/>
+              </dgm:alg>
+            </dgm:else>
+          </dgm:choose>
+          <dgm:shape xmlns:r="http://schemas.openxmlformats.org/officeDocument/2006/relationships" r:blip="">
+            <dgm:adjLst/>
+          </dgm:shape>
+          <dgm:presOf/>
+          <dgm:constrLst/>
+          <dgm:ruleLst>
+            <dgm:rule type="w" val="INF" fact="NaN" max="NaN"/>
+          </dgm:ruleLst>
+          <dgm:forEach name="Name11" axis="ch" ptType="node">
+            <dgm:layoutNode name="vertTwo">
+              <dgm:alg type="lin">
+                <dgm:param type="linDir" val="fromT"/>
+              </dgm:alg>
+              <dgm:shape xmlns:r="http://schemas.openxmlformats.org/officeDocument/2006/relationships" r:blip="">
+                <dgm:adjLst/>
+              </dgm:shape>
+              <dgm:presOf/>
+              <dgm:constrLst>
+                <dgm:constr type="w" for="ch" forName="txTwo" refType="w" refFor="ch" refForName="horzTwo" op="gte"/>
+              </dgm:constrLst>
+              <dgm:ruleLst/>
+              <dgm:layoutNode name="txTwo">
+                <dgm:varLst>
+                  <dgm:chPref val="3"/>
+                </dgm:varLst>
+                <dgm:alg type="tx"/>
+                <dgm:shape xmlns:r="http://schemas.openxmlformats.org/officeDocument/2006/relationships" type="roundRect" r:blip="">
+                  <dgm:adjLst>
+                    <dgm:adj idx="1" val="0.1"/>
+                  </dgm:adjLst>
+                </dgm:shape>
+                <dgm:presOf axis="self"/>
+                <dgm:constrLst>
+                  <dgm:constr type="userH"/>
+                  <dgm:constr type="h" refType="userH"/>
+                  <dgm:constr type="tMarg" refType="primFontSz" fact="0.3"/>
+                  <dgm:constr type="bMarg" refType="primFontSz" fact="0.3"/>
+                  <dgm:constr type="lMarg" refType="primFontSz" fact="0.3"/>
+                  <dgm:constr type="rMarg" refType="primFontSz" fact="0.3"/>
+                </dgm:constrLst>
+                <dgm:ruleLst>
+                  <dgm:rule type="primFontSz" val="5" fact="NaN" max="NaN"/>
+                </dgm:ruleLst>
+              </dgm:layoutNode>
+              <dgm:choose name="Name12">
+                <dgm:if name="Name13" axis="des" ptType="node" func="cnt" op="gt" val="0">
+                  <dgm:layoutNode name="parTransTwo">
+                    <dgm:alg type="sp"/>
+                    <dgm:shape xmlns:r="http://schemas.openxmlformats.org/officeDocument/2006/relationships" r:blip="">
+                      <dgm:adjLst/>
+                    </dgm:shape>
+                    <dgm:presOf/>
+                    <dgm:constrLst/>
+                    <dgm:ruleLst/>
+                  </dgm:layoutNode>
+                </dgm:if>
+                <dgm:else name="Name14"/>
+              </dgm:choose>
+              <dgm:layoutNode name="horzTwo">
+                <dgm:choose name="Name15">
+                  <dgm:if name="Name16" func="var" arg="dir" op="equ" val="norm">
+                    <dgm:alg type="lin">
+                      <dgm:param type="linDir" val="fromL"/>
+                      <dgm:param type="nodeVertAlign" val="t"/>
+                    </dgm:alg>
+                  </dgm:if>
+                  <dgm:else name="Name17">
+                    <dgm:alg type="lin">
+                      <dgm:param type="linDir" val="fromR"/>
+                      <dgm:param type="nodeVertAlign" val="t"/>
+                    </dgm:alg>
+                  </dgm:else>
+                </dgm:choose>
+                <dgm:shape xmlns:r="http://schemas.openxmlformats.org/officeDocument/2006/relationships" r:blip="">
+                  <dgm:adjLst/>
+                </dgm:shape>
+                <dgm:presOf/>
+                <dgm:constrLst/>
+                <dgm:ruleLst>
+                  <dgm:rule type="w" val="INF" fact="NaN" max="NaN"/>
+                </dgm:ruleLst>
+                <dgm:forEach name="Name18" axis="ch" ptType="node">
+                  <dgm:layoutNode name="vertThree">
+                    <dgm:alg type="lin">
+                      <dgm:param type="linDir" val="fromT"/>
+                    </dgm:alg>
+                    <dgm:shape xmlns:r="http://schemas.openxmlformats.org/officeDocument/2006/relationships" r:blip="">
+                      <dgm:adjLst/>
+                    </dgm:shape>
+                    <dgm:presOf/>
+                    <dgm:constrLst>
+                      <dgm:constr type="w" for="ch" forName="txThree" refType="w" refFor="ch" refForName="horzThree" op="gte"/>
+                    </dgm:constrLst>
+                    <dgm:ruleLst/>
+                    <dgm:layoutNode name="txThree">
+                      <dgm:varLst>
+                        <dgm:chPref val="3"/>
+                      </dgm:varLst>
+                      <dgm:alg type="tx"/>
+                      <dgm:shape xmlns:r="http://schemas.openxmlformats.org/officeDocument/2006/relationships" type="roundRect" r:blip="">
+                        <dgm:adjLst>
+                          <dgm:adj idx="1" val="0.1"/>
+                        </dgm:adjLst>
+                      </dgm:shape>
+                      <dgm:presOf axis="self"/>
+                      <dgm:constrLst>
+                        <dgm:constr type="userH"/>
+                        <dgm:constr type="h" refType="userH"/>
+                        <dgm:constr type="tMarg" refType="primFontSz" fact="0.3"/>
+                        <dgm:constr type="bMarg" refType="primFontSz" fact="0.3"/>
+                        <dgm:constr type="lMarg" refType="primFontSz" fact="0.3"/>
+                        <dgm:constr type="rMarg" refType="primFontSz" fact="0.3"/>
+                      </dgm:constrLst>
+                      <dgm:ruleLst>
+                        <dgm:rule type="primFontSz" val="5" fact="NaN" max="NaN"/>
+                      </dgm:ruleLst>
+                    </dgm:layoutNode>
+                    <dgm:choose name="Name19">
+                      <dgm:if name="Name20" axis="des" ptType="node" func="cnt" op="gt" val="0">
+                        <dgm:layoutNode name="parTransThree">
+                          <dgm:alg type="sp"/>
+                          <dgm:shape xmlns:r="http://schemas.openxmlformats.org/officeDocument/2006/relationships" r:blip="">
+                            <dgm:adjLst/>
+                          </dgm:shape>
+                          <dgm:presOf/>
+                          <dgm:constrLst/>
+                          <dgm:ruleLst/>
+                        </dgm:layoutNode>
+                      </dgm:if>
+                      <dgm:else name="Name21"/>
+                    </dgm:choose>
+                    <dgm:layoutNode name="horzThree">
+                      <dgm:choose name="Name22">
+                        <dgm:if name="Name23" func="var" arg="dir" op="equ" val="norm">
+                          <dgm:alg type="lin">
+                            <dgm:param type="linDir" val="fromL"/>
+                            <dgm:param type="nodeVertAlign" val="t"/>
+                          </dgm:alg>
+                        </dgm:if>
+                        <dgm:else name="Name24">
+                          <dgm:alg type="lin">
+                            <dgm:param type="linDir" val="fromR"/>
+                            <dgm:param type="nodeVertAlign" val="t"/>
+                          </dgm:alg>
+                        </dgm:else>
+                      </dgm:choose>
+                      <dgm:shape xmlns:r="http://schemas.openxmlformats.org/officeDocument/2006/relationships" r:blip="">
+                        <dgm:adjLst/>
+                      </dgm:shape>
+                      <dgm:presOf/>
+                      <dgm:constrLst/>
+                      <dgm:ruleLst>
+                        <dgm:rule type="w" val="INF" fact="NaN" max="NaN"/>
+                      </dgm:ruleLst>
+                      <dgm:forEach name="repeat" axis="ch" ptType="node">
+                        <dgm:layoutNode name="vertFour">
+                          <dgm:varLst>
+                            <dgm:chPref val="3"/>
+                          </dgm:varLst>
+                          <dgm:alg type="lin">
+                            <dgm:param type="linDir" val="fromT"/>
+                          </dgm:alg>
+                          <dgm:shape xmlns:r="http://schemas.openxmlformats.org/officeDocument/2006/relationships" r:blip="">
+                            <dgm:adjLst/>
+                          </dgm:shape>
+                          <dgm:presOf/>
+                          <dgm:constrLst>
+                            <dgm:constr type="w" for="ch" forName="txFour" refType="w" refFor="ch" refForName="horzFour" op="gte"/>
+                          </dgm:constrLst>
+                          <dgm:ruleLst/>
+                          <dgm:layoutNode name="txFour">
+                            <dgm:varLst>
+                              <dgm:chPref val="3"/>
+                            </dgm:varLst>
+                            <dgm:alg type="tx"/>
+                            <dgm:shape xmlns:r="http://schemas.openxmlformats.org/officeDocument/2006/relationships" type="roundRect" r:blip="">
+                              <dgm:adjLst>
+                                <dgm:adj idx="1" val="0.1"/>
+                              </dgm:adjLst>
+                            </dgm:shape>
+                            <dgm:presOf axis="self"/>
+                            <dgm:constrLst>
+                              <dgm:constr type="userH"/>
+                              <dgm:constr type="h" refType="userH"/>
+                              <dgm:constr type="tMarg" refType="primFontSz" fact="0.3"/>
+                              <dgm:constr type="bMarg" refType="primFontSz" fact="0.3"/>
+                              <dgm:constr type="lMarg" refType="primFontSz" fact="0.3"/>
+                              <dgm:constr type="rMarg" refType="primFontSz" fact="0.3"/>
+                            </dgm:constrLst>
+                            <dgm:ruleLst>
+                              <dgm:rule type="primFontSz" val="5" fact="NaN" max="NaN"/>
+                            </dgm:ruleLst>
+                          </dgm:layoutNode>
+                          <dgm:choose name="Name25">
+                            <dgm:if name="Name26" axis="des" ptType="node" func="cnt" op="gt" val="0">
+                              <dgm:layoutNode name="parTransFour">
+                                <dgm:alg type="sp"/>
+                                <dgm:shape xmlns:r="http://schemas.openxmlformats.org/officeDocument/2006/relationships" r:blip="">
+                                  <dgm:adjLst/>
+                                </dgm:shape>
+                                <dgm:presOf/>
+                                <dgm:constrLst/>
+                                <dgm:ruleLst/>
+                              </dgm:layoutNode>
+                            </dgm:if>
+                            <dgm:else name="Name27"/>
+                          </dgm:choose>
+                          <dgm:layoutNode name="horzFour">
+                            <dgm:choose name="Name28">
+                              <dgm:if name="Name29" func="var" arg="dir" op="equ" val="norm">
+                                <dgm:alg type="lin">
+                                  <dgm:param type="linDir" val="fromL"/>
+                                  <dgm:param type="nodeVertAlign" val="t"/>
+                                </dgm:alg>
+                              </dgm:if>
+                              <dgm:else name="Name30">
+                                <dgm:alg type="lin">
+                                  <dgm:param type="linDir" val="fromR"/>
+                                  <dgm:param type="nodeVertAlign" val="t"/>
+                                </dgm:alg>
+                              </dgm:else>
+                            </dgm:choose>
+                            <dgm:shape xmlns:r="http://schemas.openxmlformats.org/officeDocument/2006/relationships" r:blip="">
+                              <dgm:adjLst/>
+                            </dgm:shape>
+                            <dgm:presOf/>
+                            <dgm:constrLst/>
+                            <dgm:ruleLst>
+                              <dgm:rule type="w" val="INF" fact="NaN" max="NaN"/>
+                            </dgm:ruleLst>
+                            <dgm:forEach name="Name31" ref="repeat"/>
+                          </dgm:layoutNode>
+                        </dgm:layoutNode>
+                        <dgm:choose name="Name32">
+                          <dgm:if name="Name33" axis="self" ptType="node" func="revPos" op="gte" val="2">
+                            <dgm:forEach name="Name34" axis="followSib" ptType="sibTrans" cnt="1">
+                              <dgm:layoutNode name="sibSpaceFour">
+                                <dgm:alg type="sp"/>
+                                <dgm:shape xmlns:r="http://schemas.openxmlformats.org/officeDocument/2006/relationships" r:blip="">
+                                  <dgm:adjLst/>
+                                </dgm:shape>
+                                <dgm:presOf/>
+                                <dgm:constrLst/>
+                                <dgm:ruleLst/>
+                              </dgm:layoutNode>
+                            </dgm:forEach>
+                          </dgm:if>
+                          <dgm:else name="Name35"/>
+                        </dgm:choose>
+                      </dgm:forEach>
+                    </dgm:layoutNode>
+                  </dgm:layoutNode>
+                  <dgm:choose name="Name36">
+                    <dgm:if name="Name37" axis="self" ptType="node" func="revPos" op="gte" val="2">
+                      <dgm:forEach name="Name38" axis="followSib" ptType="sibTrans" cnt="1">
+                        <dgm:layoutNode name="sibSpaceThree">
+                          <dgm:alg type="sp"/>
+                          <dgm:shape xmlns:r="http://schemas.openxmlformats.org/officeDocument/2006/relationships" r:blip="">
+                            <dgm:adjLst/>
+                          </dgm:shape>
+                          <dgm:presOf/>
+                          <dgm:constrLst/>
+                          <dgm:ruleLst/>
+                        </dgm:layoutNode>
+                      </dgm:forEach>
+                    </dgm:if>
+                    <dgm:else name="Name39"/>
+                  </dgm:choose>
+                </dgm:forEach>
+              </dgm:layoutNode>
+            </dgm:layoutNode>
+            <dgm:choose name="Name40">
+              <dgm:if name="Name41" axis="self" ptType="node" func="revPos" op="gte" val="2">
+                <dgm:forEach name="Name42" axis="followSib" ptType="sibTrans" cnt="1">
+                  <dgm:layoutNode name="sibSpaceTwo">
+                    <dgm:alg type="sp"/>
+                    <dgm:shape xmlns:r="http://schemas.openxmlformats.org/officeDocument/2006/relationships" r:blip="">
+                      <dgm:adjLst/>
+                    </dgm:shape>
+                    <dgm:presOf/>
+                    <dgm:constrLst/>
+                    <dgm:ruleLst/>
+                  </dgm:layoutNode>
+                </dgm:forEach>
+              </dgm:if>
+              <dgm:else name="Name43"/>
+            </dgm:choose>
+          </dgm:forEach>
+        </dgm:layoutNode>
+      </dgm:layoutNode>
+      <dgm:choose name="Name44">
+        <dgm:if name="Name45" axis="self" ptType="node" func="revPos" op="gte" val="2">
+          <dgm:forEach name="Name46" axis="followSib" ptType="sibTrans" cnt="1">
+            <dgm:layoutNode name="sibSpaceOne">
+              <dgm:alg type="sp"/>
+              <dgm:shape xmlns:r="http://schemas.openxmlformats.org/officeDocument/2006/relationships" r:blip="">
+                <dgm:adjLst/>
+              </dgm:shape>
+              <dgm:presOf/>
+              <dgm:constrLst/>
+              <dgm:ruleLst/>
+            </dgm:layoutNode>
+          </dgm:forEach>
+        </dgm:if>
+        <dgm:else name="Name47"/>
+      </dgm:choose>
+    </dgm:forEach>
+  </dgm:layoutNode>
+</dgm:layoutDef>
+</file>
+
+<file path=word/diagrams/quickStyle1.xml><?xml version="1.0" encoding="utf-8"?>
+<dgm:styleDef xmlns:dgm="http://schemas.openxmlformats.org/drawingml/2006/diagram" xmlns:a="http://schemas.openxmlformats.org/drawingml/2006/main" uniqueId="urn:microsoft.com/office/officeart/2005/8/quickstyle/simple1">
+  <dgm:title val=""/>
+  <dgm:desc val=""/>
+  <dgm:catLst>
+    <dgm:cat type="simple" pri="10100"/>
+  </dgm:catLst>
+  <dgm:scene3d>
+    <a:camera prst="orthographicFront"/>
+    <a:lightRig rig="threePt" dir="t"/>
+  </dgm:scene3d>
+  <dgm:styleLbl name="node0">
+    <dgm:scene3d>
+      <a:camera prst="orthographicFront"/>
+      <a:lightRig rig="threePt" dir="t"/>
+    </dgm:scene3d>
+    <dgm:sp3d/>
+    <dgm:txPr/>
+    <dgm:style>
+      <a:lnRef idx="2">
+        <a:scrgbClr r="0" g="0" b="0"/>
+      </a:lnRef>
+      <a:fillRef idx="1">
+        <a:scrgbClr r="0" g="0" b="0"/>
+      </a:fillRef>
+      <a:effectRef idx="0">
+        <a:scrgbClr r="0" g="0" b="0"/>
+      </a:effectRef>
+      <a:fontRef idx="minor">
+        <a:schemeClr val="lt1"/>
+      </a:fontRef>
+    </dgm:style>
+  </dgm:styleLbl>
+  <dgm:styleLbl name="lnNode1">
+    <dgm:scene3d>
+      <a:camera prst="orthographicFront"/>
+      <a:lightRig rig="threePt" dir="t"/>
+    </dgm:scene3d>
+    <dgm:sp3d/>
+    <dgm:txPr/>
+    <dgm:style>
+      <a:lnRef idx="2">
+        <a:scrgbClr r="0" g="0" b="0"/>
+      </a:lnRef>
+      <a:fillRef idx="1">
+        <a:scrgbClr r="0" g="0" b="0"/>
+      </a:fillRef>
+      <a:effectRef idx="0">
+        <a:scrgbClr r="0" g="0" b="0"/>
+      </a:effectRef>
+      <a:fontRef idx="minor">
+        <a:schemeClr val="lt1"/>
+      </a:fontRef>
+    </dgm:style>
+  </dgm:styleLbl>
+  <dgm:styleLbl name="vennNode1">
+    <dgm:scene3d>
+      <a:camera prst="orthographicFront"/>
+      <a:lightRig rig="threePt" dir="t"/>
+    </dgm:scene3d>
+    <dgm:sp3d/>
+    <dgm:txPr/>
+    <dgm:style>
+      <a:lnRef idx="2">
+        <a:scrgbClr r="0" g="0" b="0"/>
+      </a:lnRef>
+      <a:fillRef idx="1">
+        <a:scrgbClr r="0" g="0" b="0"/>
+      </a:fillRef>
+      <a:effectRef idx="0">
+        <a:scrgbClr r="0" g="0" b="0"/>
+      </a:effectRef>
+      <a:fontRef idx="minor">
+        <a:schemeClr val="tx1"/>
+      </a:fontRef>
+    </dgm:style>
+  </dgm:styleLbl>
+  <dgm:styleLbl name="alignNode1">
+    <dgm:scene3d>
+      <a:camera prst="orthographicFront"/>
+      <a:lightRig rig="threePt" dir="t"/>
+    </dgm:scene3d>
+    <dgm:sp3d/>
+    <dgm:txPr/>
+    <dgm:style>
+      <a:lnRef idx="2">
+        <a:scrgbClr r="0" g="0" b="0"/>
+      </a:lnRef>
+      <a:fillRef idx="1">
+        <a:scrgbClr r="0" g="0" b="0"/>
+      </a:fillRef>
+      <a:effectRef idx="0">
+        <a:scrgbClr r="0" g="0" b="0"/>
+      </a:effectRef>
+      <a:fontRef idx="minor">
+        <a:schemeClr val="lt1"/>
+      </a:fontRef>
+    </dgm:style>
+  </dgm:styleLbl>
+  <dgm:styleLbl name="node1">
+    <dgm:scene3d>
+      <a:camera prst="orthographicFront"/>
+      <a:lightRig rig="threePt" dir="t"/>
+    </dgm:scene3d>
+    <dgm:sp3d/>
+    <dgm:txPr/>
+    <dgm:style>
+      <a:lnRef idx="2">
+        <a:scrgbClr r="0" g="0" b="0"/>
+      </a:lnRef>
+      <a:fillRef idx="1">
+        <a:scrgbClr r="0" g="0" b="0"/>
+      </a:fillRef>
+      <a:effectRef idx="0">
+        <a:scrgbClr r="0" g="0" b="0"/>
+      </a:effectRef>
+      <a:fontRef idx="minor">
+        <a:schemeClr val="lt1"/>
+      </a:fontRef>
+    </dgm:style>
+  </dgm:styleLbl>
+  <dgm:styleLbl name="node2">
+    <dgm:scene3d>
+      <a:camera prst="orthographicFront"/>
+      <a:lightRig rig="threePt" dir="t"/>
+    </dgm:scene3d>
+    <dgm:sp3d/>
+    <dgm:txPr/>
+    <dgm:style>
+      <a:lnRef idx="2">
+        <a:scrgbClr r="0" g="0" b="0"/>
+      </a:lnRef>
+      <a:fillRef idx="1">
+        <a:scrgbClr r="0" g="0" b="0"/>
+      </a:fillRef>
+      <a:effectRef idx="0">
+        <a:scrgbClr r="0" g="0" b="0"/>
+      </a:effectRef>
+      <a:fontRef idx="minor">
+        <a:schemeClr val="lt1"/>
+      </a:fontRef>
+    </dgm:style>
+  </dgm:styleLbl>
+  <dgm:styleLbl name="node3">
+    <dgm:scene3d>
+      <a:camera prst="orthographicFront"/>
+      <a:lightRig rig="threePt" dir="t"/>
+    </dgm:scene3d>
+    <dgm:sp3d/>
+    <dgm:txPr/>
+    <dgm:style>
+      <a:lnRef idx="2">
+        <a:scrgbClr r="0" g="0" b="0"/>
+      </a:lnRef>
+      <a:fillRef idx="1">
+        <a:scrgbClr r="0" g="0" b="0"/>
+      </a:fillRef>
+      <a:effectRef idx="0">
+        <a:scrgbClr r="0" g="0" b="0"/>
+      </a:effectRef>
+      <a:fontRef idx="minor">
+        <a:schemeClr val="lt1"/>
+      </a:fontRef>
+    </dgm:style>
+  </dgm:styleLbl>
+  <dgm:styleLbl name="node4">
+    <dgm:scene3d>
+      <a:camera prst="orthographicFront"/>
+      <a:lightRig rig="threePt" dir="t"/>
+    </dgm:scene3d>
+    <dgm:sp3d/>
+    <dgm:txPr/>
+    <dgm:style>
+      <a:lnRef idx="2">
+        <a:scrgbClr r="0" g="0" b="0"/>
+      </a:lnRef>
+      <a:fillRef idx="1">
+        <a:scrgbClr r="0" g="0" b="0"/>
+      </a:fillRef>
+      <a:effectRef idx="0">
+        <a:scrgbClr r="0" g="0" b="0"/>
+      </a:effectRef>
+      <a:fontRef idx="minor">
+        <a:schemeClr val="lt1"/>
+      </a:fontRef>
+    </dgm:style>
+  </dgm:styleLbl>
+  <dgm:styleLbl name="fgImgPlace1">
+    <dgm:scene3d>
+      <a:camera prst="orthographicFront"/>
+      <a:lightRig rig="threePt" dir="t"/>
+    </dgm:scene3d>
+    <dgm:sp3d/>
+    <dgm:txPr/>
+    <dgm:style>
+      <a:lnRef idx="2">
+        <a:scrgbClr r="0" g="0" b="0"/>
+      </a:lnRef>
+      <a:fillRef idx="1">
+        <a:scrgbClr r="0" g="0" b="0"/>
+      </a:fillRef>
+      <a:effectRef idx="0">
+        <a:scrgbClr r="0" g="0" b="0"/>
+      </a:effectRef>
+      <a:fontRef idx="minor"/>
+    </dgm:style>
+  </dgm:styleLbl>
+  <dgm:styleLbl name="alignImgPlace1">
+    <dgm:scene3d>
+      <a:camera prst="orthographicFront"/>
+      <a:lightRig rig="threePt" dir="t"/>
+    </dgm:scene3d>
+    <dgm:sp3d/>
+    <dgm:txPr/>
+    <dgm:style>
+      <a:lnRef idx="2">
+        <a:scrgbClr r="0" g="0" b="0"/>
+      </a:lnRef>
+      <a:fillRef idx="1">
+        <a:scrgbClr r="0" g="0" b="0"/>
+      </a:fillRef>
+      <a:effectRef idx="0">
+        <a:scrgbClr r="0" g="0" b="0"/>
+      </a:effectRef>
+      <a:fontRef idx="minor"/>
+    </dgm:style>
+  </dgm:styleLbl>
+  <dgm:styleLbl name="bgImgPlace1">
+    <dgm:scene3d>
+      <a:camera prst="orthographicFront"/>
+      <a:lightRig rig="threePt" dir="t"/>
+    </dgm:scene3d>
+    <dgm:sp3d/>
+    <dgm:txPr/>
+    <dgm:style>
+      <a:lnRef idx="2">
+        <a:scrgbClr r="0" g="0" b="0"/>
+      </a:lnRef>
+      <a:fillRef idx="1">
+        <a:scrgbClr r="0" g="0" b="0"/>
+      </a:fillRef>
+      <a:effectRef idx="0">
+        <a:scrgbClr r="0" g="0" b="0"/>
+      </a:effectRef>
+      <a:fontRef idx="minor"/>
+    </dgm:style>
+  </dgm:styleLbl>
+  <dgm:styleLbl name="sibTrans2D1">
+    <dgm:scene3d>
+      <a:camera prst="orthographicFront"/>
+      <a:lightRig rig="threePt" dir="t"/>
+    </dgm:scene3d>
+    <dgm:sp3d/>
+    <dgm:txPr/>
+    <dgm:style>
+      <a:lnRef idx="0">
+        <a:scrgbClr r="0" g="0" b="0"/>
+      </a:lnRef>
+      <a:fillRef idx="1">
+        <a:scrgbClr r="0" g="0" b="0"/>
+      </a:fillRef>
+      <a:effectRef idx="0">
+        <a:scrgbClr r="0" g="0" b="0"/>
+      </a:effectRef>
+      <a:fontRef idx="minor">
+        <a:schemeClr val="lt1"/>
+      </a:fontRef>
+    </dgm:style>
+  </dgm:styleLbl>
+  <dgm:styleLbl name="fgSibTrans2D1">
+    <dgm:scene3d>
+      <a:camera prst="orthographicFront"/>
+      <a:lightRig rig="threePt" dir="t"/>
+    </dgm:scene3d>
+    <dgm:sp3d/>
+    <dgm:txPr/>
+    <dgm:style>
+      <a:lnRef idx="0">
+        <a:scrgbClr r="0" g="0" b="0"/>
+      </a:lnRef>
+      <a:fillRef idx="1">
+        <a:scrgbClr r="0" g="0" b="0"/>
+      </a:fillRef>
+      <a:effectRef idx="0">
+        <a:scrgbClr r="0" g="0" b="0"/>
+      </a:effectRef>
+      <a:fontRef idx="minor">
+        <a:schemeClr val="lt1"/>
+      </a:fontRef>
+    </dgm:style>
+  </dgm:styleLbl>
+  <dgm:styleLbl name="bgSibTrans2D1">
+    <dgm:scene3d>
+      <a:camera prst="orthographicFront"/>
+      <a:lightRig rig="threePt" dir="t"/>
+    </dgm:scene3d>
+    <dgm:sp3d/>
+    <dgm:txPr/>
+    <dgm:style>
+      <a:lnRef idx="0">
+        <a:scrgbClr r="0" g="0" b="0"/>
+      </a:lnRef>
+      <a:fillRef idx="1">
+        <a:scrgbClr r="0" g="0" b="0"/>
+      </a:fillRef>
+      <a:effectRef idx="0">
+        <a:scrgbClr r="0" g="0" b="0"/>
+      </a:effectRef>
+      <a:fontRef idx="minor">
+        <a:schemeClr val="lt1"/>
+      </a:fontRef>
+    </dgm:style>
+  </dgm:styleLbl>
+  <dgm:styleLbl name="sibTrans1D1">
+    <dgm:scene3d>
+      <a:camera prst="orthographicFront"/>
+      <a:lightRig rig="threePt" dir="t"/>
+    </dgm:scene3d>
+    <dgm:sp3d/>
+    <dgm:txPr/>
+    <dgm:style>
+      <a:lnRef idx="1">
+        <a:scrgbClr r="0" g="0" b="0"/>
+      </a:lnRef>
+      <a:fillRef idx="0">
+        <a:scrgbClr r="0" g="0" b="0"/>
+      </a:fillRef>
+      <a:effectRef idx="0">
+        <a:scrgbClr r="0" g="0" b="0"/>
+      </a:effectRef>
+      <a:fontRef idx="minor"/>
+    </dgm:style>
+  </dgm:styleLbl>
+  <dgm:styleLbl name="callout">
+    <dgm:scene3d>
+      <a:camera prst="orthographicFront"/>
+      <a:lightRig rig="threePt" dir="t"/>
+    </dgm:scene3d>
+    <dgm:sp3d/>
+    <dgm:txPr/>
+    <dgm:style>
+      <a:lnRef idx="2">
+        <a:scrgbClr r="0" g="0" b="0"/>
+      </a:lnRef>
+      <a:fillRef idx="1">
+        <a:scrgbClr r="0" g="0" b="0"/>
+      </a:fillRef>
+      <a:effectRef idx="0">
+        <a:scrgbClr r="0" g="0" b="0"/>
+      </a:effectRef>
+      <a:fontRef idx="minor"/>
+    </dgm:style>
+  </dgm:styleLbl>
+  <dgm:styleLbl name="asst0">
+    <dgm:scene3d>
+      <a:camera prst="orthographicFront"/>
+      <a:lightRig rig="threePt" dir="t"/>
+    </dgm:scene3d>
+    <dgm:sp3d/>
+    <dgm:txPr/>
+    <dgm:style>
+      <a:lnRef idx="2">
+        <a:scrgbClr r="0" g="0" b="0"/>
+      </a:lnRef>
+      <a:fillRef idx="1">
+        <a:scrgbClr r="0" g="0" b="0"/>
+      </a:fillRef>
+      <a:effectRef idx="0">
+        <a:scrgbClr r="0" g="0" b="0"/>
+      </a:effectRef>
+      <a:fontRef idx="minor">
+        <a:schemeClr val="lt1"/>
+      </a:fontRef>
+    </dgm:style>
+  </dgm:styleLbl>
+  <dgm:styleLbl name="asst1">
+    <dgm:scene3d>
+      <a:camera prst="orthographicFront"/>
+      <a:lightRig rig="threePt" dir="t"/>
+    </dgm:scene3d>
+    <dgm:sp3d/>
+    <dgm:txPr/>
+    <dgm:style>
+      <a:lnRef idx="2">
+        <a:scrgbClr r="0" g="0" b="0"/>
+      </a:lnRef>
+      <a:fillRef idx="1">
+        <a:scrgbClr r="0" g="0" b="0"/>
+      </a:fillRef>
+      <a:effectRef idx="0">
+        <a:scrgbClr r="0" g="0" b="0"/>
+      </a:effectRef>
+      <a:fontRef idx="minor">
+        <a:schemeClr val="lt1"/>
+      </a:fontRef>
+    </dgm:style>
+  </dgm:styleLbl>
+  <dgm:styleLbl name="asst2">
+    <dgm:scene3d>
+      <a:camera prst="orthographicFront"/>
+      <a:lightRig rig="threePt" dir="t"/>
+    </dgm:scene3d>
+    <dgm:sp3d/>
+    <dgm:txPr/>
+    <dgm:style>
+      <a:lnRef idx="2">
+        <a:scrgbClr r="0" g="0" b="0"/>
+      </a:lnRef>
+      <a:fillRef idx="1">
+        <a:scrgbClr r="0" g="0" b="0"/>
+      </a:fillRef>
+      <a:effectRef idx="0">
+        <a:scrgbClr r="0" g="0" b="0"/>
+      </a:effectRef>
+      <a:fontRef idx="minor">
+        <a:schemeClr val="lt1"/>
+      </a:fontRef>
+    </dgm:style>
+  </dgm:styleLbl>
+  <dgm:styleLbl name="asst3">
+    <dgm:scene3d>
+      <a:camera prst="orthographicFront"/>
+      <a:lightRig rig="threePt" dir="t"/>
+    </dgm:scene3d>
+    <dgm:sp3d/>
+    <dgm:txPr/>
+    <dgm:style>
+      <a:lnRef idx="2">
+        <a:scrgbClr r="0" g="0" b="0"/>
+      </a:lnRef>
+      <a:fillRef idx="1">
+        <a:scrgbClr r="0" g="0" b="0"/>
+      </a:fillRef>
+      <a:effectRef idx="0">
+        <a:scrgbClr r="0" g="0" b="0"/>
+      </a:effectRef>
+      <a:fontRef idx="minor">
+        <a:schemeClr val="lt1"/>
+      </a:fontRef>
+    </dgm:style>
+  </dgm:styleLbl>
+  <dgm:styleLbl name="asst4">
+    <dgm:scene3d>
+      <a:camera prst="orthographicFront"/>
+      <a:lightRig rig="threePt" dir="t"/>
+    </dgm:scene3d>
+    <dgm:sp3d/>
+    <dgm:txPr/>
+    <dgm:style>
+      <a:lnRef idx="2">
+        <a:scrgbClr r="0" g="0" b="0"/>
+      </a:lnRef>
+      <a:fillRef idx="1">
+        <a:scrgbClr r="0" g="0" b="0"/>
+      </a:fillRef>
+      <a:effectRef idx="0">
+        <a:scrgbClr r="0" g="0" b="0"/>
+      </a:effectRef>
+      <a:fontRef idx="minor">
+        <a:schemeClr val="lt1"/>
+      </a:fontRef>
+    </dgm:style>
+  </dgm:styleLbl>
+  <dgm:styleLbl name="parChTrans2D1">
+    <dgm:scene3d>
+      <a:camera prst="orthographicFront"/>
+      <a:lightRig rig="threePt" dir="t"/>
+    </dgm:scene3d>
+    <dgm:sp3d/>
+    <dgm:txPr/>
+    <dgm:style>
+      <a:lnRef idx="2">
+        <a:scrgbClr r="0" g="0" b="0"/>
+      </a:lnRef>
+      <a:fillRef idx="1">
+        <a:scrgbClr r="0" g="0" b="0"/>
+      </a:fillRef>
+      <a:effectRef idx="0">
+        <a:scrgbClr r="0" g="0" b="0"/>
+      </a:effectRef>
+      <a:fontRef idx="minor">
+        <a:schemeClr val="lt1"/>
+      </a:fontRef>
+    </dgm:style>
+  </dgm:styleLbl>
+  <dgm:styleLbl name="parChTrans2D2">
+    <dgm:scene3d>
+      <a:camera prst="orthographicFront"/>
+      <a:lightRig rig="threePt" dir="t"/>
+    </dgm:scene3d>
+    <dgm:sp3d/>
+    <dgm:txPr/>
+    <dgm:style>
+      <a:lnRef idx="2">
+        <a:scrgbClr r="0" g="0" b="0"/>
+      </a:lnRef>
+      <a:fillRef idx="1">
+        <a:scrgbClr r="0" g="0" b="0"/>
+      </a:fillRef>
+      <a:effectRef idx="0">
+        <a:scrgbClr r="0" g="0" b="0"/>
+      </a:effectRef>
+      <a:fontRef idx="minor">
+        <a:schemeClr val="lt1"/>
+      </a:fontRef>
+    </dgm:style>
+  </dgm:styleLbl>
+  <dgm:styleLbl name="parChTrans2D3">
+    <dgm:scene3d>
+      <a:camera prst="orthographicFront"/>
+      <a:lightRig rig="threePt" dir="t"/>
+    </dgm:scene3d>
+    <dgm:sp3d/>
+    <dgm:txPr/>
+    <dgm:style>
+      <a:lnRef idx="2">
+        <a:scrgbClr r="0" g="0" b="0"/>
+      </a:lnRef>
+      <a:fillRef idx="1">
+        <a:scrgbClr r="0" g="0" b="0"/>
+      </a:fillRef>
+      <a:effectRef idx="0">
+        <a:scrgbClr r="0" g="0" b="0"/>
+      </a:effectRef>
+      <a:fontRef idx="minor">
+        <a:schemeClr val="lt1"/>
+      </a:fontRef>
+    </dgm:style>
+  </dgm:styleLbl>
+  <dgm:styleLbl name="parChTrans2D4">
+    <dgm:scene3d>
+      <a:camera prst="orthographicFront"/>
+      <a:lightRig rig="threePt" dir="t"/>
+    </dgm:scene3d>
+    <dgm:sp3d/>
+    <dgm:txPr/>
+    <dgm:style>
+      <a:lnRef idx="2">
+        <a:scrgbClr r="0" g="0" b="0"/>
+      </a:lnRef>
+      <a:fillRef idx="1">
+        <a:scrgbClr r="0" g="0" b="0"/>
+      </a:fillRef>
+      <a:effectRef idx="0">
+        <a:scrgbClr r="0" g="0" b="0"/>
+      </a:effectRef>
+      <a:fontRef idx="minor">
+        <a:schemeClr val="lt1"/>
+      </a:fontRef>
+    </dgm:style>
+  </dgm:styleLbl>
+  <dgm:styleLbl name="parChTrans1D1">
+    <dgm:scene3d>
+      <a:camera prst="orthographicFront"/>
+      <a:lightRig rig="threePt" dir="t"/>
+    </dgm:scene3d>
+    <dgm:sp3d/>
+    <dgm:txPr/>
+    <dgm:style>
+      <a:lnRef idx="2">
+        <a:scrgbClr r="0" g="0" b="0"/>
+      </a:lnRef>
+      <a:fillRef idx="0">
+        <a:scrgbClr r="0" g="0" b="0"/>
+      </a:fillRef>
+      <a:effectRef idx="0">
+        <a:scrgbClr r="0" g="0" b="0"/>
+      </a:effectRef>
+      <a:fontRef idx="minor"/>
+    </dgm:style>
+  </dgm:styleLbl>
+  <dgm:styleLbl name="parChTrans1D2">
+    <dgm:scene3d>
+      <a:camera prst="orthographicFront"/>
+      <a:lightRig rig="threePt" dir="t"/>
+    </dgm:scene3d>
+    <dgm:sp3d/>
+    <dgm:txPr/>
+    <dgm:style>
+      <a:lnRef idx="2">
+        <a:scrgbClr r="0" g="0" b="0"/>
+      </a:lnRef>
+      <a:fillRef idx="0">
+        <a:scrgbClr r="0" g="0" b="0"/>
+      </a:fillRef>
+      <a:effectRef idx="0">
+        <a:scrgbClr r="0" g="0" b="0"/>
+      </a:effectRef>
+      <a:fontRef idx="minor"/>
+    </dgm:style>
+  </dgm:styleLbl>
+  <dgm:styleLbl name="parChTrans1D3">
+    <dgm:scene3d>
+      <a:camera prst="orthographicFront"/>
+      <a:lightRig rig="threePt" dir="t"/>
+    </dgm:scene3d>
+    <dgm:sp3d/>
+    <dgm:txPr/>
+    <dgm:style>
+      <a:lnRef idx="2">
+        <a:scrgbClr r="0" g="0" b="0"/>
+      </a:lnRef>
+      <a:fillRef idx="0">
+        <a:scrgbClr r="0" g="0" b="0"/>
+      </a:fillRef>
+      <a:effectRef idx="0">
+        <a:scrgbClr r="0" g="0" b="0"/>
+      </a:effectRef>
+      <a:fontRef idx="minor"/>
+    </dgm:style>
+  </dgm:styleLbl>
+  <dgm:styleLbl name="parChTrans1D4">
+    <dgm:scene3d>
+      <a:camera prst="orthographicFront"/>
+      <a:lightRig rig="threePt" dir="t"/>
+    </dgm:scene3d>
+    <dgm:sp3d/>
+    <dgm:txPr/>
+    <dgm:style>
+      <a:lnRef idx="2">
+        <a:scrgbClr r="0" g="0" b="0"/>
+      </a:lnRef>
+      <a:fillRef idx="0">
+        <a:scrgbClr r="0" g="0" b="0"/>
+      </a:fillRef>
+      <a:effectRef idx="0">
+        <a:scrgbClr r="0" g="0" b="0"/>
+      </a:effectRef>
+      <a:fontRef idx="minor"/>
+    </dgm:style>
+  </dgm:styleLbl>
+  <dgm:styleLbl name="fgAcc1">
+    <dgm:scene3d>
+      <a:camera prst="orthographicFront"/>
+      <a:lightRig rig="threePt" dir="t"/>
+    </dgm:scene3d>
+    <dgm:sp3d/>
+    <dgm:txPr/>
+    <dgm:style>
+      <a:lnRef idx="2">
+        <a:scrgbClr r="0" g="0" b="0"/>
+      </a:lnRef>
+      <a:fillRef idx="1">
+        <a:scrgbClr r="0" g="0" b="0"/>
+      </a:fillRef>
+      <a:effectRef idx="0">
+        <a:scrgbClr r="0" g="0" b="0"/>
+      </a:effectRef>
+      <a:fontRef idx="minor"/>
+    </dgm:style>
+  </dgm:styleLbl>
+  <dgm:styleLbl name="conFgAcc1">
+    <dgm:scene3d>
+      <a:camera prst="orthographicFront"/>
+      <a:lightRig rig="threePt" dir="t"/>
+    </dgm:scene3d>
+    <dgm:sp3d/>
+    <dgm:txPr/>
+    <dgm:style>
+      <a:lnRef idx="2">
+        <a:scrgbClr r="0" g="0" b="0"/>
+      </a:lnRef>
+      <a:fillRef idx="1">
+        <a:scrgbClr r="0" g="0" b="0"/>
+      </a:fillRef>
+      <a:effectRef idx="0">
+        <a:scrgbClr r="0" g="0" b="0"/>
+      </a:effectRef>
+      <a:fontRef idx="minor"/>
+    </dgm:style>
+  </dgm:styleLbl>
+  <dgm:styleLbl name="alignAcc1">
+    <dgm:scene3d>
+      <a:camera prst="orthographicFront"/>
+      <a:lightRig rig="threePt" dir="t"/>
+    </dgm:scene3d>
+    <dgm:sp3d/>
+    <dgm:txPr/>
+    <dgm:style>
+      <a:lnRef idx="2">
+        <a:scrgbClr r="0" g="0" b="0"/>
+      </a:lnRef>
+      <a:fillRef idx="1">
+        <a:scrgbClr r="0" g="0" b="0"/>
+      </a:fillRef>
+      <a:effectRef idx="0">
+        <a:scrgbClr r="0" g="0" b="0"/>
+      </a:effectRef>
+      <a:fontRef idx="minor"/>
+    </dgm:style>
+  </dgm:styleLbl>
+  <dgm:styleLbl name="trAlignAcc1">
+    <dgm:scene3d>
+      <a:camera prst="orthographicFront"/>
+      <a:lightRig rig="threePt" dir="t"/>
+    </dgm:scene3d>
+    <dgm:sp3d/>
+    <dgm:txPr/>
+    <dgm:style>
+      <a:lnRef idx="1">
+        <a:scrgbClr r="0" g="0" b="0"/>
+      </a:lnRef>
+      <a:fillRef idx="1">
+        <a:scrgbClr r="0" g="0" b="0"/>
+      </a:fillRef>
+      <a:effectRef idx="0">
+        <a:scrgbClr r="0" g="0" b="0"/>
+      </a:effectRef>
+      <a:fontRef idx="minor"/>
+    </dgm:style>
+  </dgm:styleLbl>
+  <dgm:styleLbl name="bgAcc1">
+    <dgm:scene3d>
+      <a:camera prst="orthographicFront"/>
+      <a:lightRig rig="threePt" dir="t"/>
+    </dgm:scene3d>
+    <dgm:sp3d/>
+    <dgm:txPr/>
+    <dgm:style>
+      <a:lnRef idx="2">
+        <a:scrgbClr r="0" g="0" b="0"/>
+      </a:lnRef>
+      <a:fillRef idx="1">
+        <a:scrgbClr r="0" g="0" b="0"/>
+      </a:fillRef>
+      <a:effectRef idx="0">
+        <a:scrgbClr r="0" g="0" b="0"/>
+      </a:effectRef>
+      <a:fontRef idx="minor"/>
+    </dgm:style>
+  </dgm:styleLbl>
+  <dgm:styleLbl name="solidFgAcc1">
+    <dgm:scene3d>
+      <a:camera prst="orthographicFront"/>
+      <a:lightRig rig="threePt" dir="t"/>
+    </dgm:scene3d>
+    <dgm:sp3d/>
+    <dgm:txPr/>
+    <dgm:style>
+      <a:lnRef idx="2">
+        <a:scrgbClr r="0" g="0" b="0"/>
+      </a:lnRef>
+      <a:fillRef idx="1">
+        <a:scrgbClr r="0" g="0" b="0"/>
+      </a:fillRef>
+      <a:effectRef idx="0">
+        <a:scrgbClr r="0" g="0" b="0"/>
+      </a:effectRef>
+      <a:fontRef idx="minor"/>
+    </dgm:style>
+  </dgm:styleLbl>
+  <dgm:styleLbl name="solidAlignAcc1">
+    <dgm:scene3d>
+      <a:camera prst="orthographicFront"/>
+      <a:lightRig rig="threePt" dir="t"/>
+    </dgm:scene3d>
+    <dgm:sp3d/>
+    <dgm:txPr/>
+    <dgm:style>
+      <a:lnRef idx="2">
+        <a:scrgbClr r="0" g="0" b="0"/>
+      </a:lnRef>
+      <a:fillRef idx="1">
+        <a:scrgbClr r="0" g="0" b="0"/>
+      </a:fillRef>
+      <a:effectRef idx="0">
+        <a:scrgbClr r="0" g="0" b="0"/>
+      </a:effectRef>
+      <a:fontRef idx="minor"/>
+    </dgm:style>
+  </dgm:styleLbl>
+  <dgm:styleLbl name="solidBgAcc1">
+    <dgm:scene3d>
+      <a:camera prst="orthographicFront"/>
+      <a:lightRig rig="threePt" dir="t"/>
+    </dgm:scene3d>
+    <dgm:sp3d/>
+    <dgm:txPr/>
+    <dgm:style>
+      <a:lnRef idx="2">
+        <a:scrgbClr r="0" g="0" b="0"/>
+      </a:lnRef>
+      <a:fillRef idx="1">
+        <a:scrgbClr r="0" g="0" b="0"/>
+      </a:fillRef>
+      <a:effectRef idx="0">
+        <a:scrgbClr r="0" g="0" b="0"/>
+      </a:effectRef>
+      <a:fontRef idx="minor"/>
+    </dgm:style>
+  </dgm:styleLbl>
+  <dgm:styleLbl name="fgAccFollowNode1">
+    <dgm:scene3d>
+      <a:camera prst="orthographicFront"/>
+      <a:lightRig rig="threePt" dir="t"/>
+    </dgm:scene3d>
+    <dgm:sp3d/>
+    <dgm:txPr/>
+    <dgm:style>
+      <a:lnRef idx="2">
+        <a:scrgbClr r="0" g="0" b="0"/>
+      </a:lnRef>
+      <a:fillRef idx="1">
+        <a:scrgbClr r="0" g="0" b="0"/>
+      </a:fillRef>
+      <a:effectRef idx="0">
+        <a:scrgbClr r="0" g="0" b="0"/>
+      </a:effectRef>
+      <a:fontRef idx="minor"/>
+    </dgm:style>
+  </dgm:styleLbl>
+  <dgm:styleLbl name="alignAccFollowNode1">
+    <dgm:scene3d>
+      <a:camera prst="orthographicFront"/>
+      <a:lightRig rig="threePt" dir="t"/>
+    </dgm:scene3d>
+    <dgm:sp3d/>
+    <dgm:txPr/>
+    <dgm:style>
+      <a:lnRef idx="2">
+        <a:scrgbClr r="0" g="0" b="0"/>
+      </a:lnRef>
+      <a:fillRef idx="1">
+        <a:scrgbClr r="0" g="0" b="0"/>
+      </a:fillRef>
+      <a:effectRef idx="0">
+        <a:scrgbClr r="0" g="0" b="0"/>
+      </a:effectRef>
+      <a:fontRef idx="minor"/>
+    </dgm:style>
+  </dgm:styleLbl>
+  <dgm:styleLbl name="bgAccFollowNode1">
+    <dgm:scene3d>
+      <a:camera prst="orthographicFront"/>
+      <a:lightRig rig="threePt" dir="t"/>
+    </dgm:scene3d>
+    <dgm:sp3d/>
+    <dgm:txPr/>
+    <dgm:style>
+      <a:lnRef idx="2">
+        <a:scrgbClr r="0" g="0" b="0"/>
+      </a:lnRef>
+      <a:fillRef idx="1">
+        <a:scrgbClr r="0" g="0" b="0"/>
+      </a:fillRef>
+      <a:effectRef idx="0">
+        <a:scrgbClr r="0" g="0" b="0"/>
+      </a:effectRef>
+      <a:fontRef idx="minor"/>
+    </dgm:style>
+  </dgm:styleLbl>
+  <dgm:styleLbl name="fgAcc0">
+    <dgm:scene3d>
+      <a:camera prst="orthographicFront"/>
+      <a:lightRig rig="threePt" dir="t"/>
+    </dgm:scene3d>
+    <dgm:sp3d/>
+    <dgm:txPr/>
+    <dgm:style>
+      <a:lnRef idx="2">
+        <a:scrgbClr r="0" g="0" b="0"/>
+      </a:lnRef>
+      <a:fillRef idx="1">
+        <a:scrgbClr r="0" g="0" b="0"/>
+      </a:fillRef>
+      <a:effectRef idx="0">
+        <a:scrgbClr r="0" g="0" b="0"/>
+      </a:effectRef>
+      <a:fontRef idx="minor"/>
+    </dgm:style>
+  </dgm:styleLbl>
+  <dgm:styleLbl name="fgAcc2">
+    <dgm:scene3d>
+      <a:camera prst="orthographicFront"/>
+      <a:lightRig rig="threePt" dir="t"/>
+    </dgm:scene3d>
+    <dgm:sp3d/>
+    <dgm:txPr/>
+    <dgm:style>
+      <a:lnRef idx="2">
+        <a:scrgbClr r="0" g="0" b="0"/>
+      </a:lnRef>
+      <a:fillRef idx="1">
+        <a:scrgbClr r="0" g="0" b="0"/>
+      </a:fillRef>
+      <a:effectRef idx="0">
+        <a:scrgbClr r="0" g="0" b="0"/>
+      </a:effectRef>
+      <a:fontRef idx="minor"/>
+    </dgm:style>
+  </dgm:styleLbl>
+  <dgm:styleLbl name="fgAcc3">
+    <dgm:scene3d>
+      <a:camera prst="orthographicFront"/>
+      <a:lightRig rig="threePt" dir="t"/>
+    </dgm:scene3d>
+    <dgm:sp3d/>
+    <dgm:txPr/>
+    <dgm:style>
+      <a:lnRef idx="2">
+        <a:scrgbClr r="0" g="0" b="0"/>
+      </a:lnRef>
+      <a:fillRef idx="1">
+        <a:scrgbClr r="0" g="0" b="0"/>
+      </a:fillRef>
+      <a:effectRef idx="0">
+        <a:scrgbClr r="0" g="0" b="0"/>
+      </a:effectRef>
+      <a:fontRef idx="minor"/>
+    </dgm:style>
+  </dgm:styleLbl>
+  <dgm:styleLbl name="fgAcc4">
+    <dgm:scene3d>
+      <a:camera prst="orthographicFront"/>
+      <a:lightRig rig="threePt" dir="t"/>
+    </dgm:scene3d>
+    <dgm:sp3d/>
+    <dgm:txPr/>
+    <dgm:style>
+      <a:lnRef idx="2">
+        <a:scrgbClr r="0" g="0" b="0"/>
+      </a:lnRef>
+      <a:fillRef idx="1">
+        <a:scrgbClr r="0" g="0" b="0"/>
+      </a:fillRef>
+      <a:effectRef idx="0">
+        <a:scrgbClr r="0" g="0" b="0"/>
+      </a:effectRef>
+      <a:fontRef idx="minor"/>
+    </dgm:style>
+  </dgm:styleLbl>
+  <dgm:styleLbl name="bgShp">
+    <dgm:scene3d>
+      <a:camera prst="orthographicFront"/>
+      <a:lightRig rig="threePt" dir="t"/>
+    </dgm:scene3d>
+    <dgm:sp3d/>
+    <dgm:txPr/>
+    <dgm:style>
+      <a:lnRef idx="0">
+        <a:scrgbClr r="0" g="0" b="0"/>
+      </a:lnRef>
+      <a:fillRef idx="1">
+        <a:scrgbClr r="0" g="0" b="0"/>
+      </a:fillRef>
+      <a:effectRef idx="0">
+        <a:scrgbClr r="0" g="0" b="0"/>
+      </a:effectRef>
+      <a:fontRef idx="minor"/>
+    </dgm:style>
+  </dgm:styleLbl>
+  <dgm:styleLbl name="dkBgShp">
+    <dgm:scene3d>
+      <a:camera prst="orthographicFront"/>
+      <a:lightRig rig="threePt" dir="t"/>
+    </dgm:scene3d>
+    <dgm:sp3d/>
+    <dgm:txPr/>
+    <dgm:style>
+      <a:lnRef idx="0">
+        <a:scrgbClr r="0" g="0" b="0"/>
+      </a:lnRef>
+      <a:fillRef idx="1">
+        <a:scrgbClr r="0" g="0" b="0"/>
+      </a:fillRef>
+      <a:effectRef idx="0">
+        <a:scrgbClr r="0" g="0" b="0"/>
+      </a:effectRef>
+      <a:fontRef idx="minor"/>
+    </dgm:style>
+  </dgm:styleLbl>
+  <dgm:styleLbl name="trBgShp">
+    <dgm:scene3d>
+      <a:camera prst="orthographicFront"/>
+      <a:lightRig rig="threePt" dir="t"/>
+    </dgm:scene3d>
+    <dgm:sp3d/>
+    <dgm:txPr/>
+    <dgm:style>
+      <a:lnRef idx="0">
+        <a:scrgbClr r="0" g="0" b="0"/>
+      </a:lnRef>
+      <a:fillRef idx="1">
+        <a:scrgbClr r="0" g="0" b="0"/>
+      </a:fillRef>
+      <a:effectRef idx="0">
+        <a:scrgbClr r="0" g="0" b="0"/>
+      </a:effectRef>
+      <a:fontRef idx="minor"/>
+    </dgm:style>
+  </dgm:styleLbl>
+  <dgm:styleLbl name="fgShp">
+    <dgm:scene3d>
+      <a:camera prst="orthographicFront"/>
+      <a:lightRig rig="threePt" dir="t"/>
+    </dgm:scene3d>
+    <dgm:sp3d/>
+    <dgm:txPr/>
+    <dgm:style>
+      <a:lnRef idx="2">
+        <a:scrgbClr r="0" g="0" b="0"/>
+      </a:lnRef>
+      <a:fillRef idx="1">
+        <a:scrgbClr r="0" g="0" b="0"/>
+      </a:fillRef>
+      <a:effectRef idx="0">
+        <a:scrgbClr r="0" g="0" b="0"/>
+      </a:effectRef>
+      <a:fontRef idx="minor"/>
+    </dgm:style>
+  </dgm:styleLbl>
+  <dgm:styleLbl name="revTx">
+    <dgm:scene3d>
+      <a:camera prst="orthographicFront"/>
+      <a:lightRig rig="threePt" dir="t"/>
+    </dgm:scene3d>
+    <dgm:sp3d/>
+    <dgm:txPr/>
+    <dgm:style>
+      <a:lnRef idx="0">
+        <a:scrgbClr r="0" g="0" b="0"/>
+      </a:lnRef>
+      <a:fillRef idx="0">
+        <a:scrgbClr r="0" g="0" b="0"/>
+      </a:fillRef>
+      <a:effectRef idx="0">
+        <a:scrgbClr r="0" g="0" b="0"/>
+      </a:effectRef>
+      <a:fontRef idx="minor"/>
+    </dgm:style>
+  </dgm:styleLbl>
+</dgm:styleDef>
 </file>
 
 <file path=word/glossary/document.xml><?xml version="1.0" encoding="utf-8"?>
@@ -6470,6 +10310,7 @@
     <w:sig w:usb0="E0002AFF" w:usb1="4000ACFF" w:usb2="00000001" w:usb3="00000000" w:csb0="000001FF" w:csb1="00000000"/>
   </w:font>
   <w:font w:name="Arial">
+    <w:altName w:val="Arial"/>
     <w:panose1 w:val="020B0604020202020204"/>
     <w:charset w:val="EE"/>
     <w:family w:val="swiss"/>
@@ -6524,6 +10365,8 @@
   </w:compat>
   <w:rsids>
     <w:rsidRoot w:val="007B1D70"/>
+    <w:rsid w:val="001B72D5"/>
+    <w:rsid w:val="00386A5B"/>
     <w:rsid w:val="006C3D51"/>
     <w:rsid w:val="007B1D70"/>
   </w:rsids>
@@ -6958,7 +10801,6 @@
     <w:uiPriority w:val="1"/>
     <w:semiHidden/>
     <w:unhideWhenUsed/>
-    <w:rsid w:val="007B1D70"/>
   </w:style>
   <w:style w:type="table" w:default="1" w:styleId="Standardowy">
     <w:name w:val="Normal Table"/>
@@ -7356,7 +11198,15 @@
 </file>
 
 <file path=customXml/item2.xml><?xml version="1.0" encoding="utf-8"?>
-<b:Sources xmlns:b="http://schemas.openxmlformats.org/officeDocument/2006/bibliography" xmlns="http://schemas.openxmlformats.org/officeDocument/2006/bibliography" SelectedStyle="\ISO690Nmerical.XSL" StyleName="ISO 690 — odwołanie numeryczne" Version="1987"/>
+<b:Sources xmlns:b="http://schemas.openxmlformats.org/officeDocument/2006/bibliography" xmlns="http://schemas.openxmlformats.org/officeDocument/2006/bibliography" SelectedStyle="\ISO690Nmerical.XSL" StyleName="ISO 690 — odwołanie numeryczne" Version="1987">
+  <b:Source>
+    <b:Tag>PNE</b:Tag>
+    <b:SourceType>BookSection</b:SourceType>
+    <b:Guid>{BD584E02-57D2-4CD5-96C2-427BBB355010}</b:Guid>
+    <b:Title>PN-EN ISO 3382</b:Title>
+    <b:RefOrder>1</b:RefOrder>
+  </b:Source>
+</b:Sources>
 </file>
 
 <file path=customXml/itemProps1.xml><?xml version="1.0" encoding="utf-8"?>
@@ -7368,7 +11218,7 @@
 </file>
 
 <file path=customXml/itemProps2.xml><?xml version="1.0" encoding="utf-8"?>
-<ds:datastoreItem xmlns:ds="http://schemas.openxmlformats.org/officeDocument/2006/customXml" ds:itemID="{CAF914C6-8E5D-401E-89D4-789123A9AFF1}">
+<ds:datastoreItem xmlns:ds="http://schemas.openxmlformats.org/officeDocument/2006/customXml" ds:itemID="{EACE6FCE-4731-4978-8ED5-E0801617C051}">
   <ds:schemaRefs>
     <ds:schemaRef ds:uri="http://schemas.openxmlformats.org/officeDocument/2006/bibliography"/>
   </ds:schemaRefs>

</xml_diff>

<commit_message>
APP description - file analysis and reverb
+WSTEP - dodano troche
+Opis algorytmu obejmujacy:
		+Analiza/ odczyt pliku - prawie gotowe - mozna cos dopisac
		+analiza poglosu - TODO do przeniesienia z inego rozdzalu/ scal
</commit_message>
<xml_diff>
--- a/Dyplom.docx
+++ b/Dyplom.docx
@@ -220,8 +220,6 @@
         </w:rPr>
         <w:t>Python</w:t>
       </w:r>
-      <w:bookmarkStart w:id="0" w:name="_GoBack"/>
-      <w:bookmarkEnd w:id="0"/>
     </w:p>
     <w:p>
       <w:pPr>
@@ -305,9 +303,24 @@
         <w:rPr>
           <w:lang w:eastAsia="pl-PL"/>
         </w:rPr>
+        <w:t>Analiza próbek nagrań dźwiękowych w następnych rozdziałach odbywa się w kontekście ludzkiego postrzegania zachodzących zjawisk, aniżeli ich opisu w zakresie fizyki. Dobór parametrów charakteryzujących badany sygnał ma więc na celu odzwierciedlenie elementów, które dobrze reprezentują postrzeganie zmiany zawartości sygnału po jego obróbce.</w:t>
+      </w:r>
+    </w:p>
+    <w:p>
+      <w:pPr>
+        <w:pStyle w:val="a"/>
+        <w:rPr>
+          <w:color w:val="AEAAAA" w:themeColor="background2" w:themeShade="BF"/>
+        </w:rPr>
+      </w:pPr>
+      <w:r>
+        <w:rPr>
+          <w:color w:val="AEAAAA" w:themeColor="background2" w:themeShade="BF"/>
+        </w:rPr>
         <w:t>Parametryzacja nagrań w dalszym etapie pracy dyplomowej zostanie rozszerzona o uczenie maszynowe będące elementem eksperymentalnym oraz mające na celu usprawnienie obliczeń. Wpływ uczenia maszynowego na rozpoznanie charakteru nagrania (barwy itp.) zostanie zadany poprzez poddanie go ocenie subiektywnej przez słuchaczy.</w:t>
       </w:r>
     </w:p>
+    <w:p/>
     <w:p>
       <w:pPr>
         <w:ind w:firstLine="0"/>
@@ -347,62 +360,70 @@
         <w:t>Czas pogłosu definiuje się jako zanik</w:t>
       </w:r>
       <w:r>
-        <w:t xml:space="preserve"> energii o 60dB. Jest to tysiąckrotny zanik poziomu ciśnienia akustycznego.</w:t>
+        <w:t xml:space="preserve"> energii o 60dB. Jest to tysiąckrotny zanik poziomu ciśnienia akustycznego</w:t>
+      </w:r>
+      <w:r>
+        <w:t>, co zapisuje się:</w:t>
       </w:r>
     </w:p>
     <w:p>
       <w:pPr>
         <w:pStyle w:val="Rwnanie"/>
-      </w:pPr>
-      <m:oMathPara>
-        <m:oMath>
-          <m:sSup>
-            <m:sSupPr>
-              <m:ctrlPr/>
-            </m:sSupPr>
-            <m:e>
-              <m:r>
-                <m:rPr>
-                  <m:sty m:val="p"/>
-                </m:rPr>
-                <m:t>10</m:t>
-              </m:r>
-            </m:e>
-            <m:sup>
-              <m:f>
-                <m:fPr>
-                  <m:ctrlPr/>
-                </m:fPr>
-                <m:num>
-                  <m:r>
-                    <m:rPr>
-                      <m:sty m:val="p"/>
-                    </m:rPr>
-                    <m:t>60ⅆ</m:t>
-                  </m:r>
-                  <m:r>
-                    <m:t>B</m:t>
-                  </m:r>
-                </m:num>
-                <m:den>
-                  <m:r>
-                    <m:rPr>
-                      <m:sty m:val="p"/>
-                    </m:rPr>
-                    <m:t>20</m:t>
-                  </m:r>
-                </m:den>
-              </m:f>
-            </m:sup>
-          </m:sSup>
-          <m:r>
-            <m:rPr>
-              <m:sty m:val="p"/>
-            </m:rPr>
-            <m:t>=1000</m:t>
-          </m:r>
-        </m:oMath>
-      </m:oMathPara>
+        <w:jc w:val="center"/>
+      </w:pPr>
+      <m:oMath>
+        <m:sSup>
+          <m:sSupPr>
+            <m:ctrlPr/>
+          </m:sSupPr>
+          <m:e>
+            <m:r>
+              <m:rPr>
+                <m:sty m:val="p"/>
+              </m:rPr>
+              <m:t>10</m:t>
+            </m:r>
+          </m:e>
+          <m:sup>
+            <m:f>
+              <m:fPr>
+                <m:ctrlPr/>
+              </m:fPr>
+              <m:num>
+                <m:r>
+                  <m:rPr>
+                    <m:sty m:val="p"/>
+                  </m:rPr>
+                  <m:t>60ⅆ</m:t>
+                </m:r>
+                <m:r>
+                  <m:t>B</m:t>
+                </m:r>
+              </m:num>
+              <m:den>
+                <m:r>
+                  <m:rPr>
+                    <m:sty m:val="p"/>
+                  </m:rPr>
+                  <m:t>20</m:t>
+                </m:r>
+              </m:den>
+            </m:f>
+          </m:sup>
+        </m:sSup>
+        <m:r>
+          <m:rPr>
+            <m:sty m:val="p"/>
+          </m:rPr>
+          <m:t>=1000</m:t>
+        </m:r>
+      </m:oMath>
+      <w:r>
+        <w:rPr>
+          <w:rFonts w:eastAsiaTheme="minorEastAsia"/>
+        </w:rPr>
+        <w:t>.</w:t>
+      </w:r>
     </w:p>
     <w:p>
       <w:r>
@@ -474,8 +495,8 @@
         <w:tblLook w:val="04A0" w:firstRow="1" w:lastRow="0" w:firstColumn="1" w:lastColumn="0" w:noHBand="0" w:noVBand="1"/>
       </w:tblPr>
       <w:tblGrid>
-        <w:gridCol w:w="1843"/>
-        <w:gridCol w:w="988"/>
+        <w:gridCol w:w="2008"/>
+        <w:gridCol w:w="1061"/>
       </w:tblGrid>
       <w:tr>
         <w:trPr>
@@ -680,9 +701,9 @@
         <w:tblLook w:val="04A0" w:firstRow="1" w:lastRow="0" w:firstColumn="1" w:lastColumn="0" w:noHBand="0" w:noVBand="1"/>
       </w:tblPr>
       <w:tblGrid>
-        <w:gridCol w:w="960"/>
-        <w:gridCol w:w="1869"/>
-        <w:gridCol w:w="1881"/>
+        <w:gridCol w:w="1028"/>
+        <w:gridCol w:w="2019"/>
+        <w:gridCol w:w="2035"/>
       </w:tblGrid>
       <w:tr>
         <w:trPr>
@@ -1340,6 +1361,7 @@
         <w:rPr>
           <w:noProof/>
         </w:rPr>
+        <w:lastRenderedPageBreak/>
         <mc:AlternateContent>
           <mc:Choice Requires="wps">
             <w:drawing>
@@ -1385,7 +1407,7 @@
                                 <w:noProof/>
                               </w:rPr>
                             </w:pPr>
-                            <w:bookmarkStart w:id="1" w:name="_Ref5043787"/>
+                            <w:bookmarkStart w:id="0" w:name="_Ref5043787"/>
                             <w:r>
                               <w:t xml:space="preserve">Wykres </w:t>
                             </w:r>
@@ -1410,7 +1432,7 @@
                               </w:rPr>
                               <w:fldChar w:fldCharType="end"/>
                             </w:r>
-                            <w:bookmarkEnd w:id="1"/>
+                            <w:bookmarkEnd w:id="0"/>
                             <w:r>
                               <w:t xml:space="preserve">. </w:t>
                             </w:r>
@@ -1449,7 +1471,7 @@
                           <w:noProof/>
                         </w:rPr>
                       </w:pPr>
-                      <w:bookmarkStart w:id="2" w:name="_Ref5043787"/>
+                      <w:bookmarkStart w:id="1" w:name="_Ref5043787"/>
                       <w:r>
                         <w:t xml:space="preserve">Wykres </w:t>
                       </w:r>
@@ -1474,7 +1496,7 @@
                         </w:rPr>
                         <w:fldChar w:fldCharType="end"/>
                       </w:r>
-                      <w:bookmarkEnd w:id="2"/>
+                      <w:bookmarkEnd w:id="1"/>
                       <w:r>
                         <w:t xml:space="preserve">. </w:t>
                       </w:r>
@@ -1791,7 +1813,7 @@
         </w:rPr>
         <w:fldChar w:fldCharType="end"/>
       </w:r>
-      <w:bookmarkStart w:id="3" w:name="_Hlk11353340"/>
+      <w:bookmarkStart w:id="2" w:name="_Hlk11353340"/>
       <w:r>
         <w:t xml:space="preserve"> Charakterystyka cz</w:t>
       </w:r>
@@ -1810,7 +1832,7 @@
       <w:r>
         <w:t>μs</w:t>
       </w:r>
-      <w:bookmarkEnd w:id="3"/>
+      <w:bookmarkEnd w:id="2"/>
     </w:p>
     <w:p>
       <w:pPr>
@@ -3041,10 +3063,123 @@
     </w:p>
     <w:p>
       <w:pPr>
+        <w:rPr>
+          <w:lang w:eastAsia="pl-PL"/>
+        </w:rPr>
+      </w:pPr>
+      <w:r>
+        <w:rPr>
+          <w:lang w:eastAsia="pl-PL"/>
+        </w:rPr>
+        <w:t>Do implementacji projektu wybrano język Python</w:t>
+      </w:r>
+      <w:r>
+        <w:rPr>
+          <w:lang w:eastAsia="pl-PL"/>
+        </w:rPr>
+        <w:t xml:space="preserve"> w wersji </w:t>
+      </w:r>
+      <w:r>
+        <w:rPr>
+          <w:rStyle w:val="LiczbapochylZnak"/>
+        </w:rPr>
+        <w:t>3,7</w:t>
+      </w:r>
+      <w:r>
+        <w:rPr>
+          <w:lang w:eastAsia="pl-PL"/>
+        </w:rPr>
+        <w:t>,</w:t>
+      </w:r>
+      <w:r>
+        <w:rPr>
+          <w:lang w:eastAsia="pl-PL"/>
+        </w:rPr>
+        <w:t xml:space="preserve"> który charakteryzuje się szerokim zakresem zastosowań ze względu na wysokopoziomową składnię pozwalającą na szybką implementację złożonych czy rozbudowanych aplikacji. </w:t>
+      </w:r>
+      <w:r>
+        <w:rPr>
+          <w:lang w:eastAsia="pl-PL"/>
+        </w:rPr>
+        <w:t xml:space="preserve">Wsparcie w postaci różnorodnych i specjalistycznych bibliotek dla tego języka umożliwia znacząco szybsze rozwiązywanie zaawansowanych problemów, które na przykład w przypadku </w:t>
+      </w:r>
+      <w:r>
+        <w:rPr>
+          <w:rStyle w:val="LiczbapochylZnak"/>
+        </w:rPr>
+        <w:t>C++</w:t>
+      </w:r>
+      <w:r>
+        <w:rPr>
+          <w:lang w:eastAsia="pl-PL"/>
+        </w:rPr>
+        <w:t xml:space="preserve"> zajęłyby wielokrotnie więcej nakładu pracy (co mogłoby być niewspółmierne do zalet płynących z zastosowania </w:t>
+      </w:r>
+      <w:r>
+        <w:rPr>
+          <w:rStyle w:val="LiczbapochylZnak"/>
+        </w:rPr>
+        <w:t>C++</w:t>
+      </w:r>
+      <w:r>
+        <w:rPr>
+          <w:lang w:eastAsia="pl-PL"/>
+        </w:rPr>
+        <w:t xml:space="preserve">). Wersja </w:t>
+      </w:r>
+      <w:r>
+        <w:rPr>
+          <w:rStyle w:val="LiczbapochylZnak"/>
+        </w:rPr>
+        <w:t>3</w:t>
+      </w:r>
+      <w:r>
+        <w:rPr>
+          <w:rStyle w:val="LiczbapochylZnak"/>
+        </w:rPr>
+        <w:t>,</w:t>
+      </w:r>
+      <w:r>
+        <w:rPr>
+          <w:rStyle w:val="LiczbapochylZnak"/>
+        </w:rPr>
+        <w:t>7</w:t>
+      </w:r>
+      <w:r>
+        <w:rPr>
+          <w:lang w:eastAsia="pl-PL"/>
+        </w:rPr>
+        <w:t xml:space="preserve"> umożliwia wsparcie w możliwym </w:t>
+      </w:r>
+      <w:r>
+        <w:rPr>
+          <w:lang w:eastAsia="pl-PL"/>
+        </w:rPr>
+        <w:t>późniejsz</w:t>
+      </w:r>
+      <w:r>
+        <w:rPr>
+          <w:lang w:eastAsia="pl-PL"/>
+        </w:rPr>
+        <w:t>ym rozwoju aplikacji.</w:t>
+      </w:r>
+    </w:p>
+    <w:p>
+      <w:pPr>
+        <w:rPr>
+          <w:lang w:eastAsia="pl-PL"/>
+        </w:rPr>
+      </w:pPr>
+    </w:p>
+    <w:p>
+      <w:pPr>
         <w:pStyle w:val="Nagwek2"/>
       </w:pPr>
       <w:r>
         <w:t>Schemat</w:t>
+      </w:r>
+      <w:r>
+        <w:t xml:space="preserve"> działania aplikacji</w:t>
       </w:r>
     </w:p>
     <w:p>
@@ -3147,21 +3282,2386 @@
     </w:p>
     <w:p>
       <w:pPr>
-        <w:rPr>
-          <w:lang w:eastAsia="pl-PL"/>
-        </w:rPr>
-      </w:pPr>
-      <w:r>
-        <w:rPr>
-          <w:lang w:eastAsia="pl-PL"/>
-        </w:rPr>
-        <w:t>W pierwszy kroku algorytm dokonuje odczytu pliku w formacie wave, który umożliwia zapis nagrania bez kompresji. Wstępnie określany jest zapis: ilość kanałów, częstotliwość próbkowania, ilość próbek</w:t>
-      </w:r>
-      <w:r>
-        <w:rPr>
-          <w:lang w:eastAsia="pl-PL"/>
-        </w:rPr>
-        <w:t>. Na tej podstawie podejmowane są decyzje dotyczące kolejnych etapów działania algorytmu.</w:t>
+        <w:spacing w:line="259" w:lineRule="auto"/>
+        <w:ind w:firstLine="0"/>
+        <w:jc w:val="left"/>
+        <w:rPr>
+          <w:lang w:eastAsia="pl-PL"/>
+        </w:rPr>
+      </w:pPr>
+      <w:r>
+        <w:rPr>
+          <w:lang w:eastAsia="pl-PL"/>
+        </w:rPr>
+        <w:br w:type="page"/>
+      </w:r>
+    </w:p>
+    <w:p>
+      <w:pPr>
+        <w:pStyle w:val="Nagwek2"/>
+      </w:pPr>
+      <w:r>
+        <w:lastRenderedPageBreak/>
+        <w:t>Opis działania</w:t>
+      </w:r>
+    </w:p>
+    <w:p>
+      <w:pPr>
+        <w:rPr>
+          <w:lang w:eastAsia="pl-PL"/>
+        </w:rPr>
+      </w:pPr>
+      <w:r>
+        <w:rPr>
+          <w:lang w:eastAsia="pl-PL"/>
+        </w:rPr>
+        <w:t>W pierwszy</w:t>
+      </w:r>
+      <w:r>
+        <w:rPr>
+          <w:lang w:eastAsia="pl-PL"/>
+        </w:rPr>
+        <w:t>m</w:t>
+      </w:r>
+      <w:r>
+        <w:rPr>
+          <w:lang w:eastAsia="pl-PL"/>
+        </w:rPr>
+        <w:t xml:space="preserve"> kroku algorytm dokonuje odczytu pliku w formacie </w:t>
+      </w:r>
+      <w:r>
+        <w:rPr>
+          <w:rStyle w:val="LiczbapochylZnak"/>
+        </w:rPr>
+        <w:t>wave</w:t>
+      </w:r>
+      <w:r>
+        <w:rPr>
+          <w:lang w:eastAsia="pl-PL"/>
+        </w:rPr>
+        <w:t xml:space="preserve">, który umożliwia zapis nagrania bez kompresji. Wstępnie określany jest zapis: </w:t>
+      </w:r>
+    </w:p>
+    <w:p>
+      <w:pPr>
+        <w:pStyle w:val="Akapitzlist"/>
+        <w:numPr>
+          <w:ilvl w:val="0"/>
+          <w:numId w:val="7"/>
+        </w:numPr>
+        <w:rPr>
+          <w:lang w:eastAsia="pl-PL"/>
+        </w:rPr>
+      </w:pPr>
+      <w:r>
+        <w:rPr>
+          <w:lang w:eastAsia="pl-PL"/>
+        </w:rPr>
+        <w:t xml:space="preserve">ilość kanałów, </w:t>
+      </w:r>
+    </w:p>
+    <w:p>
+      <w:pPr>
+        <w:pStyle w:val="Akapitzlist"/>
+        <w:numPr>
+          <w:ilvl w:val="0"/>
+          <w:numId w:val="7"/>
+        </w:numPr>
+        <w:rPr>
+          <w:lang w:eastAsia="pl-PL"/>
+        </w:rPr>
+      </w:pPr>
+      <w:r>
+        <w:rPr>
+          <w:lang w:eastAsia="pl-PL"/>
+        </w:rPr>
+        <w:t xml:space="preserve">częstotliwość próbkowania, </w:t>
+      </w:r>
+    </w:p>
+    <w:p>
+      <w:pPr>
+        <w:pStyle w:val="Akapitzlist"/>
+        <w:numPr>
+          <w:ilvl w:val="0"/>
+          <w:numId w:val="7"/>
+        </w:numPr>
+        <w:rPr>
+          <w:lang w:eastAsia="pl-PL"/>
+        </w:rPr>
+      </w:pPr>
+      <w:r>
+        <w:rPr>
+          <w:lang w:eastAsia="pl-PL"/>
+        </w:rPr>
+        <w:t>ilość próbek</w:t>
+      </w:r>
+      <w:r>
+        <w:rPr>
+          <w:lang w:eastAsia="pl-PL"/>
+        </w:rPr>
+        <w:t xml:space="preserve">. </w:t>
+      </w:r>
+    </w:p>
+    <w:p>
+      <w:pPr>
+        <w:ind w:firstLine="0"/>
+        <w:rPr>
+          <w:lang w:eastAsia="pl-PL"/>
+        </w:rPr>
+      </w:pPr>
+      <w:r>
+        <w:rPr>
+          <w:lang w:eastAsia="pl-PL"/>
+        </w:rPr>
+        <w:t>Do wykonania tego etapu utworzono klasę WaveFile:</w:t>
+      </w:r>
+    </w:p>
+    <w:p>
+      <w:pPr>
+        <w:shd w:val="clear" w:color="auto" w:fill="2B2B2B"/>
+        <w:tabs>
+          <w:tab w:val="left" w:pos="916"/>
+          <w:tab w:val="left" w:pos="1832"/>
+          <w:tab w:val="left" w:pos="2748"/>
+          <w:tab w:val="left" w:pos="3664"/>
+          <w:tab w:val="left" w:pos="4580"/>
+          <w:tab w:val="left" w:pos="5496"/>
+          <w:tab w:val="left" w:pos="6412"/>
+          <w:tab w:val="left" w:pos="7328"/>
+          <w:tab w:val="left" w:pos="8244"/>
+          <w:tab w:val="left" w:pos="9160"/>
+          <w:tab w:val="left" w:pos="10076"/>
+          <w:tab w:val="left" w:pos="10992"/>
+          <w:tab w:val="left" w:pos="11908"/>
+          <w:tab w:val="left" w:pos="12824"/>
+          <w:tab w:val="left" w:pos="13740"/>
+          <w:tab w:val="left" w:pos="14656"/>
+        </w:tabs>
+        <w:spacing w:after="0" w:line="240" w:lineRule="auto"/>
+        <w:ind w:firstLine="0"/>
+        <w:jc w:val="left"/>
+        <w:rPr>
+          <w:rFonts w:ascii="Source Code Pro" w:eastAsia="Times New Roman" w:hAnsi="Source Code Pro" w:cs="Courier New"/>
+          <w:color w:val="A9B7C6"/>
+          <w:sz w:val="20"/>
+          <w:szCs w:val="20"/>
+          <w:lang w:val="en-US" w:eastAsia="pl-PL"/>
+        </w:rPr>
+      </w:pPr>
+      <w:r>
+        <w:rPr>
+          <w:rFonts w:ascii="Source Code Pro" w:eastAsia="Times New Roman" w:hAnsi="Source Code Pro" w:cs="Courier New"/>
+          <w:color w:val="A9B7C6"/>
+          <w:sz w:val="20"/>
+          <w:szCs w:val="20"/>
+          <w:lang w:val="en-US" w:eastAsia="pl-PL"/>
+        </w:rPr>
+        <w:br/>
+      </w:r>
+      <w:r>
+        <w:rPr>
+          <w:rFonts w:ascii="Source Code Pro" w:eastAsia="Times New Roman" w:hAnsi="Source Code Pro" w:cs="Courier New"/>
+          <w:color w:val="CC7832"/>
+          <w:sz w:val="20"/>
+          <w:szCs w:val="20"/>
+          <w:lang w:val="en-US" w:eastAsia="pl-PL"/>
+        </w:rPr>
+        <w:t xml:space="preserve">class </w:t>
+      </w:r>
+      <w:r>
+        <w:rPr>
+          <w:rFonts w:ascii="Source Code Pro" w:eastAsia="Times New Roman" w:hAnsi="Source Code Pro" w:cs="Courier New"/>
+          <w:b/>
+          <w:bCs/>
+          <w:color w:val="4F6AC6"/>
+          <w:sz w:val="20"/>
+          <w:szCs w:val="20"/>
+          <w:lang w:val="en-US" w:eastAsia="pl-PL"/>
+        </w:rPr>
+        <w:t>WaveFile</w:t>
+      </w:r>
+      <w:r>
+        <w:rPr>
+          <w:rFonts w:ascii="Source Code Pro" w:eastAsia="Times New Roman" w:hAnsi="Source Code Pro" w:cs="Courier New"/>
+          <w:color w:val="A9B7C6"/>
+          <w:sz w:val="20"/>
+          <w:szCs w:val="20"/>
+          <w:lang w:val="en-US" w:eastAsia="pl-PL"/>
+        </w:rPr>
+        <w:t>:</w:t>
+      </w:r>
+      <w:r>
+        <w:rPr>
+          <w:rFonts w:ascii="Source Code Pro" w:eastAsia="Times New Roman" w:hAnsi="Source Code Pro" w:cs="Courier New"/>
+          <w:color w:val="A9B7C6"/>
+          <w:sz w:val="20"/>
+          <w:szCs w:val="20"/>
+          <w:lang w:val="en-US" w:eastAsia="pl-PL"/>
+        </w:rPr>
+        <w:br/>
+        <w:t xml:space="preserve">    PATH = </w:t>
+      </w:r>
+      <w:r>
+        <w:rPr>
+          <w:rFonts w:ascii="Source Code Pro" w:eastAsia="Times New Roman" w:hAnsi="Source Code Pro" w:cs="Courier New"/>
+          <w:color w:val="8888C6"/>
+          <w:sz w:val="20"/>
+          <w:szCs w:val="20"/>
+          <w:lang w:val="en-US" w:eastAsia="pl-PL"/>
+        </w:rPr>
+        <w:t>str</w:t>
+      </w:r>
+      <w:r>
+        <w:rPr>
+          <w:rFonts w:ascii="Source Code Pro" w:eastAsia="Times New Roman" w:hAnsi="Source Code Pro" w:cs="Courier New"/>
+          <w:color w:val="A9B7C6"/>
+          <w:sz w:val="20"/>
+          <w:szCs w:val="20"/>
+          <w:lang w:val="en-US" w:eastAsia="pl-PL"/>
+        </w:rPr>
+        <w:t>()</w:t>
+      </w:r>
+      <w:r>
+        <w:rPr>
+          <w:rFonts w:ascii="Source Code Pro" w:eastAsia="Times New Roman" w:hAnsi="Source Code Pro" w:cs="Courier New"/>
+          <w:color w:val="A9B7C6"/>
+          <w:sz w:val="20"/>
+          <w:szCs w:val="20"/>
+          <w:lang w:val="en-US" w:eastAsia="pl-PL"/>
+        </w:rPr>
+        <w:br/>
+      </w:r>
+      <w:r>
+        <w:rPr>
+          <w:rFonts w:ascii="Source Code Pro" w:eastAsia="Times New Roman" w:hAnsi="Source Code Pro" w:cs="Courier New"/>
+          <w:color w:val="A9B7C6"/>
+          <w:sz w:val="20"/>
+          <w:szCs w:val="20"/>
+          <w:lang w:val="en-US" w:eastAsia="pl-PL"/>
+        </w:rPr>
+        <w:br/>
+        <w:t xml:space="preserve">    </w:t>
+      </w:r>
+      <w:r>
+        <w:rPr>
+          <w:rFonts w:ascii="Source Code Pro" w:eastAsia="Times New Roman" w:hAnsi="Source Code Pro" w:cs="Courier New"/>
+          <w:color w:val="CC7832"/>
+          <w:sz w:val="20"/>
+          <w:szCs w:val="20"/>
+          <w:lang w:val="en-US" w:eastAsia="pl-PL"/>
+        </w:rPr>
+        <w:t xml:space="preserve">def </w:t>
+      </w:r>
+      <w:r>
+        <w:rPr>
+          <w:rFonts w:ascii="Source Code Pro" w:eastAsia="Times New Roman" w:hAnsi="Source Code Pro" w:cs="Courier New"/>
+          <w:color w:val="B200B2"/>
+          <w:sz w:val="20"/>
+          <w:szCs w:val="20"/>
+          <w:lang w:val="en-US" w:eastAsia="pl-PL"/>
+        </w:rPr>
+        <w:t>__init__</w:t>
+      </w:r>
+      <w:r>
+        <w:rPr>
+          <w:rFonts w:ascii="Source Code Pro" w:eastAsia="Times New Roman" w:hAnsi="Source Code Pro" w:cs="Courier New"/>
+          <w:color w:val="A9B7C6"/>
+          <w:sz w:val="20"/>
+          <w:szCs w:val="20"/>
+          <w:lang w:val="en-US" w:eastAsia="pl-PL"/>
+        </w:rPr>
+        <w:t>(</w:t>
+      </w:r>
+      <w:r>
+        <w:rPr>
+          <w:rFonts w:ascii="Source Code Pro" w:eastAsia="Times New Roman" w:hAnsi="Source Code Pro" w:cs="Courier New"/>
+          <w:color w:val="94558D"/>
+          <w:sz w:val="20"/>
+          <w:szCs w:val="20"/>
+          <w:lang w:val="en-US" w:eastAsia="pl-PL"/>
+        </w:rPr>
+        <w:t>self</w:t>
+      </w:r>
+      <w:r>
+        <w:rPr>
+          <w:rFonts w:ascii="Source Code Pro" w:eastAsia="Times New Roman" w:hAnsi="Source Code Pro" w:cs="Courier New"/>
+          <w:color w:val="CC7832"/>
+          <w:sz w:val="20"/>
+          <w:szCs w:val="20"/>
+          <w:lang w:val="en-US" w:eastAsia="pl-PL"/>
+        </w:rPr>
+        <w:t xml:space="preserve">, </w:t>
+      </w:r>
+      <w:r>
+        <w:rPr>
+          <w:rFonts w:ascii="Source Code Pro" w:eastAsia="Times New Roman" w:hAnsi="Source Code Pro" w:cs="Courier New"/>
+          <w:color w:val="A9B7C6"/>
+          <w:sz w:val="20"/>
+          <w:szCs w:val="20"/>
+          <w:lang w:val="en-US" w:eastAsia="pl-PL"/>
+        </w:rPr>
+        <w:t>path):</w:t>
+      </w:r>
+      <w:r>
+        <w:rPr>
+          <w:rFonts w:ascii="Source Code Pro" w:eastAsia="Times New Roman" w:hAnsi="Source Code Pro" w:cs="Courier New"/>
+          <w:color w:val="A9B7C6"/>
+          <w:sz w:val="20"/>
+          <w:szCs w:val="20"/>
+          <w:lang w:val="en-US" w:eastAsia="pl-PL"/>
+        </w:rPr>
+        <w:br/>
+        <w:t xml:space="preserve">        </w:t>
+      </w:r>
+      <w:r>
+        <w:rPr>
+          <w:rFonts w:ascii="Source Code Pro" w:eastAsia="Times New Roman" w:hAnsi="Source Code Pro" w:cs="Courier New"/>
+          <w:color w:val="94558D"/>
+          <w:sz w:val="20"/>
+          <w:szCs w:val="20"/>
+          <w:lang w:val="en-US" w:eastAsia="pl-PL"/>
+        </w:rPr>
+        <w:t>self</w:t>
+      </w:r>
+      <w:r>
+        <w:rPr>
+          <w:rFonts w:ascii="Source Code Pro" w:eastAsia="Times New Roman" w:hAnsi="Source Code Pro" w:cs="Courier New"/>
+          <w:color w:val="A9B7C6"/>
+          <w:sz w:val="20"/>
+          <w:szCs w:val="20"/>
+          <w:lang w:val="en-US" w:eastAsia="pl-PL"/>
+        </w:rPr>
+        <w:t>.PATH = path</w:t>
+      </w:r>
+      <w:r>
+        <w:rPr>
+          <w:rFonts w:ascii="Source Code Pro" w:eastAsia="Times New Roman" w:hAnsi="Source Code Pro" w:cs="Courier New"/>
+          <w:color w:val="A9B7C6"/>
+          <w:sz w:val="20"/>
+          <w:szCs w:val="20"/>
+          <w:lang w:val="en-US" w:eastAsia="pl-PL"/>
+        </w:rPr>
+        <w:br/>
+        <w:t xml:space="preserve">        </w:t>
+      </w:r>
+      <w:r>
+        <w:rPr>
+          <w:rFonts w:ascii="Source Code Pro" w:eastAsia="Times New Roman" w:hAnsi="Source Code Pro" w:cs="Courier New"/>
+          <w:color w:val="94558D"/>
+          <w:sz w:val="20"/>
+          <w:szCs w:val="20"/>
+          <w:lang w:val="en-US" w:eastAsia="pl-PL"/>
+        </w:rPr>
+        <w:t>self</w:t>
+      </w:r>
+      <w:r>
+        <w:rPr>
+          <w:rFonts w:ascii="Source Code Pro" w:eastAsia="Times New Roman" w:hAnsi="Source Code Pro" w:cs="Courier New"/>
+          <w:color w:val="A9B7C6"/>
+          <w:sz w:val="20"/>
+          <w:szCs w:val="20"/>
+          <w:lang w:val="en-US" w:eastAsia="pl-PL"/>
+        </w:rPr>
+        <w:t>.FILE = wave.</w:t>
+      </w:r>
+      <w:r>
+        <w:rPr>
+          <w:rFonts w:ascii="Source Code Pro" w:eastAsia="Times New Roman" w:hAnsi="Source Code Pro" w:cs="Courier New"/>
+          <w:color w:val="657BD3"/>
+          <w:sz w:val="20"/>
+          <w:szCs w:val="20"/>
+          <w:lang w:val="en-US" w:eastAsia="pl-PL"/>
+        </w:rPr>
+        <w:t>open</w:t>
+      </w:r>
+      <w:r>
+        <w:rPr>
+          <w:rFonts w:ascii="Source Code Pro" w:eastAsia="Times New Roman" w:hAnsi="Source Code Pro" w:cs="Courier New"/>
+          <w:color w:val="A9B7C6"/>
+          <w:sz w:val="20"/>
+          <w:szCs w:val="20"/>
+          <w:lang w:val="en-US" w:eastAsia="pl-PL"/>
+        </w:rPr>
+        <w:t>(</w:t>
+      </w:r>
+      <w:r>
+        <w:rPr>
+          <w:rFonts w:ascii="Source Code Pro" w:eastAsia="Times New Roman" w:hAnsi="Source Code Pro" w:cs="Courier New"/>
+          <w:color w:val="94558D"/>
+          <w:sz w:val="20"/>
+          <w:szCs w:val="20"/>
+          <w:lang w:val="en-US" w:eastAsia="pl-PL"/>
+        </w:rPr>
+        <w:t>self</w:t>
+      </w:r>
+      <w:r>
+        <w:rPr>
+          <w:rFonts w:ascii="Source Code Pro" w:eastAsia="Times New Roman" w:hAnsi="Source Code Pro" w:cs="Courier New"/>
+          <w:color w:val="A9B7C6"/>
+          <w:sz w:val="20"/>
+          <w:szCs w:val="20"/>
+          <w:lang w:val="en-US" w:eastAsia="pl-PL"/>
+        </w:rPr>
+        <w:t>.PATH)</w:t>
+      </w:r>
+      <w:r>
+        <w:rPr>
+          <w:rFonts w:ascii="Source Code Pro" w:eastAsia="Times New Roman" w:hAnsi="Source Code Pro" w:cs="Courier New"/>
+          <w:color w:val="A9B7C6"/>
+          <w:sz w:val="20"/>
+          <w:szCs w:val="20"/>
+          <w:lang w:val="en-US" w:eastAsia="pl-PL"/>
+        </w:rPr>
+        <w:br/>
+        <w:t xml:space="preserve">        [</w:t>
+      </w:r>
+      <w:r>
+        <w:rPr>
+          <w:rFonts w:ascii="Source Code Pro" w:eastAsia="Times New Roman" w:hAnsi="Source Code Pro" w:cs="Courier New"/>
+          <w:color w:val="94558D"/>
+          <w:sz w:val="20"/>
+          <w:szCs w:val="20"/>
+          <w:lang w:val="en-US" w:eastAsia="pl-PL"/>
+        </w:rPr>
+        <w:t>self</w:t>
+      </w:r>
+      <w:r>
+        <w:rPr>
+          <w:rFonts w:ascii="Source Code Pro" w:eastAsia="Times New Roman" w:hAnsi="Source Code Pro" w:cs="Courier New"/>
+          <w:color w:val="A9B7C6"/>
+          <w:sz w:val="20"/>
+          <w:szCs w:val="20"/>
+          <w:lang w:val="en-US" w:eastAsia="pl-PL"/>
+        </w:rPr>
+        <w:t>.CHANNELS</w:t>
+      </w:r>
+      <w:r>
+        <w:rPr>
+          <w:rFonts w:ascii="Source Code Pro" w:eastAsia="Times New Roman" w:hAnsi="Source Code Pro" w:cs="Courier New"/>
+          <w:color w:val="CC7832"/>
+          <w:sz w:val="20"/>
+          <w:szCs w:val="20"/>
+          <w:lang w:val="en-US" w:eastAsia="pl-PL"/>
+        </w:rPr>
+        <w:t xml:space="preserve">, </w:t>
+      </w:r>
+      <w:r>
+        <w:rPr>
+          <w:rFonts w:ascii="Source Code Pro" w:eastAsia="Times New Roman" w:hAnsi="Source Code Pro" w:cs="Courier New"/>
+          <w:color w:val="94558D"/>
+          <w:sz w:val="20"/>
+          <w:szCs w:val="20"/>
+          <w:lang w:val="en-US" w:eastAsia="pl-PL"/>
+        </w:rPr>
+        <w:t>self</w:t>
+      </w:r>
+      <w:r>
+        <w:rPr>
+          <w:rFonts w:ascii="Source Code Pro" w:eastAsia="Times New Roman" w:hAnsi="Source Code Pro" w:cs="Courier New"/>
+          <w:color w:val="A9B7C6"/>
+          <w:sz w:val="20"/>
+          <w:szCs w:val="20"/>
+          <w:lang w:val="en-US" w:eastAsia="pl-PL"/>
+        </w:rPr>
+        <w:t>.SAMP_WIDTH</w:t>
+      </w:r>
+      <w:r>
+        <w:rPr>
+          <w:rFonts w:ascii="Source Code Pro" w:eastAsia="Times New Roman" w:hAnsi="Source Code Pro" w:cs="Courier New"/>
+          <w:color w:val="CC7832"/>
+          <w:sz w:val="20"/>
+          <w:szCs w:val="20"/>
+          <w:lang w:val="en-US" w:eastAsia="pl-PL"/>
+        </w:rPr>
+        <w:t xml:space="preserve">, </w:t>
+      </w:r>
+      <w:r>
+        <w:rPr>
+          <w:rFonts w:ascii="Source Code Pro" w:eastAsia="Times New Roman" w:hAnsi="Source Code Pro" w:cs="Courier New"/>
+          <w:color w:val="94558D"/>
+          <w:sz w:val="20"/>
+          <w:szCs w:val="20"/>
+          <w:lang w:val="en-US" w:eastAsia="pl-PL"/>
+        </w:rPr>
+        <w:t>self</w:t>
+      </w:r>
+      <w:r>
+        <w:rPr>
+          <w:rFonts w:ascii="Source Code Pro" w:eastAsia="Times New Roman" w:hAnsi="Source Code Pro" w:cs="Courier New"/>
+          <w:color w:val="A9B7C6"/>
+          <w:sz w:val="20"/>
+          <w:szCs w:val="20"/>
+          <w:lang w:val="en-US" w:eastAsia="pl-PL"/>
+        </w:rPr>
+        <w:t>.FRAMERATE</w:t>
+      </w:r>
+      <w:r>
+        <w:rPr>
+          <w:rFonts w:ascii="Source Code Pro" w:eastAsia="Times New Roman" w:hAnsi="Source Code Pro" w:cs="Courier New"/>
+          <w:color w:val="CC7832"/>
+          <w:sz w:val="20"/>
+          <w:szCs w:val="20"/>
+          <w:lang w:val="en-US" w:eastAsia="pl-PL"/>
+        </w:rPr>
+        <w:t xml:space="preserve">, </w:t>
+      </w:r>
+      <w:r>
+        <w:rPr>
+          <w:rFonts w:ascii="Source Code Pro" w:eastAsia="Times New Roman" w:hAnsi="Source Code Pro" w:cs="Courier New"/>
+          <w:color w:val="94558D"/>
+          <w:sz w:val="20"/>
+          <w:szCs w:val="20"/>
+          <w:lang w:val="en-US" w:eastAsia="pl-PL"/>
+        </w:rPr>
+        <w:t>self</w:t>
+      </w:r>
+      <w:r>
+        <w:rPr>
+          <w:rFonts w:ascii="Source Code Pro" w:eastAsia="Times New Roman" w:hAnsi="Source Code Pro" w:cs="Courier New"/>
+          <w:color w:val="A9B7C6"/>
+          <w:sz w:val="20"/>
+          <w:szCs w:val="20"/>
+          <w:lang w:val="en-US" w:eastAsia="pl-PL"/>
+        </w:rPr>
+        <w:t>.NFRAMES</w:t>
+      </w:r>
+      <w:r>
+        <w:rPr>
+          <w:rFonts w:ascii="Source Code Pro" w:eastAsia="Times New Roman" w:hAnsi="Source Code Pro" w:cs="Courier New"/>
+          <w:color w:val="CC7832"/>
+          <w:sz w:val="20"/>
+          <w:szCs w:val="20"/>
+          <w:lang w:val="en-US" w:eastAsia="pl-PL"/>
+        </w:rPr>
+        <w:t xml:space="preserve">, </w:t>
+      </w:r>
+      <w:r>
+        <w:rPr>
+          <w:rFonts w:ascii="Source Code Pro" w:eastAsia="Times New Roman" w:hAnsi="Source Code Pro" w:cs="Courier New"/>
+          <w:color w:val="A9B7C6"/>
+          <w:sz w:val="20"/>
+          <w:szCs w:val="20"/>
+          <w:lang w:val="en-US" w:eastAsia="pl-PL"/>
+        </w:rPr>
+        <w:t>*</w:t>
+      </w:r>
+      <w:r>
+        <w:rPr>
+          <w:rFonts w:ascii="Source Code Pro" w:eastAsia="Times New Roman" w:hAnsi="Source Code Pro" w:cs="Courier New"/>
+          <w:color w:val="94558D"/>
+          <w:sz w:val="20"/>
+          <w:szCs w:val="20"/>
+          <w:lang w:val="en-US" w:eastAsia="pl-PL"/>
+        </w:rPr>
+        <w:t>self</w:t>
+      </w:r>
+      <w:r>
+        <w:rPr>
+          <w:rFonts w:ascii="Source Code Pro" w:eastAsia="Times New Roman" w:hAnsi="Source Code Pro" w:cs="Courier New"/>
+          <w:color w:val="A9B7C6"/>
+          <w:sz w:val="20"/>
+          <w:szCs w:val="20"/>
+          <w:lang w:val="en-US" w:eastAsia="pl-PL"/>
+        </w:rPr>
+        <w:t xml:space="preserve">.rest] = </w:t>
+      </w:r>
+      <w:r>
+        <w:rPr>
+          <w:rFonts w:ascii="Source Code Pro" w:eastAsia="Times New Roman" w:hAnsi="Source Code Pro" w:cs="Courier New"/>
+          <w:color w:val="94558D"/>
+          <w:sz w:val="20"/>
+          <w:szCs w:val="20"/>
+          <w:lang w:val="en-US" w:eastAsia="pl-PL"/>
+        </w:rPr>
+        <w:t>self</w:t>
+      </w:r>
+      <w:r>
+        <w:rPr>
+          <w:rFonts w:ascii="Source Code Pro" w:eastAsia="Times New Roman" w:hAnsi="Source Code Pro" w:cs="Courier New"/>
+          <w:color w:val="A9B7C6"/>
+          <w:sz w:val="20"/>
+          <w:szCs w:val="20"/>
+          <w:lang w:val="en-US" w:eastAsia="pl-PL"/>
+        </w:rPr>
+        <w:t>.FILE.</w:t>
+      </w:r>
+      <w:r>
+        <w:rPr>
+          <w:rFonts w:ascii="Source Code Pro" w:eastAsia="Times New Roman" w:hAnsi="Source Code Pro" w:cs="Courier New"/>
+          <w:color w:val="657BD3"/>
+          <w:sz w:val="20"/>
+          <w:szCs w:val="20"/>
+          <w:lang w:val="en-US" w:eastAsia="pl-PL"/>
+        </w:rPr>
+        <w:t>getparams</w:t>
+      </w:r>
+      <w:r>
+        <w:rPr>
+          <w:rFonts w:ascii="Source Code Pro" w:eastAsia="Times New Roman" w:hAnsi="Source Code Pro" w:cs="Courier New"/>
+          <w:color w:val="A9B7C6"/>
+          <w:sz w:val="20"/>
+          <w:szCs w:val="20"/>
+          <w:lang w:val="en-US" w:eastAsia="pl-PL"/>
+        </w:rPr>
+        <w:t>()</w:t>
+      </w:r>
+      <w:r>
+        <w:rPr>
+          <w:rFonts w:ascii="Source Code Pro" w:eastAsia="Times New Roman" w:hAnsi="Source Code Pro" w:cs="Courier New"/>
+          <w:color w:val="A9B7C6"/>
+          <w:sz w:val="20"/>
+          <w:szCs w:val="20"/>
+          <w:lang w:val="en-US" w:eastAsia="pl-PL"/>
+        </w:rPr>
+        <w:br/>
+        <w:t xml:space="preserve">        </w:t>
+      </w:r>
+      <w:r>
+        <w:rPr>
+          <w:rFonts w:ascii="Source Code Pro" w:eastAsia="Times New Roman" w:hAnsi="Source Code Pro" w:cs="Courier New"/>
+          <w:color w:val="94558D"/>
+          <w:sz w:val="20"/>
+          <w:szCs w:val="20"/>
+          <w:lang w:val="en-US" w:eastAsia="pl-PL"/>
+        </w:rPr>
+        <w:t>self</w:t>
+      </w:r>
+      <w:r>
+        <w:rPr>
+          <w:rFonts w:ascii="Source Code Pro" w:eastAsia="Times New Roman" w:hAnsi="Source Code Pro" w:cs="Courier New"/>
+          <w:color w:val="A9B7C6"/>
+          <w:sz w:val="20"/>
+          <w:szCs w:val="20"/>
+          <w:lang w:val="en-US" w:eastAsia="pl-PL"/>
+        </w:rPr>
+        <w:t>.RAW = np.</w:t>
+      </w:r>
+      <w:r>
+        <w:rPr>
+          <w:rFonts w:ascii="Source Code Pro" w:eastAsia="Times New Roman" w:hAnsi="Source Code Pro" w:cs="Courier New"/>
+          <w:color w:val="657BD3"/>
+          <w:sz w:val="20"/>
+          <w:szCs w:val="20"/>
+          <w:lang w:val="en-US" w:eastAsia="pl-PL"/>
+        </w:rPr>
+        <w:t>fromstring</w:t>
+      </w:r>
+      <w:r>
+        <w:rPr>
+          <w:rFonts w:ascii="Source Code Pro" w:eastAsia="Times New Roman" w:hAnsi="Source Code Pro" w:cs="Courier New"/>
+          <w:color w:val="A9B7C6"/>
+          <w:sz w:val="20"/>
+          <w:szCs w:val="20"/>
+          <w:lang w:val="en-US" w:eastAsia="pl-PL"/>
+        </w:rPr>
+        <w:t>(</w:t>
+      </w:r>
+      <w:r>
+        <w:rPr>
+          <w:rFonts w:ascii="Source Code Pro" w:eastAsia="Times New Roman" w:hAnsi="Source Code Pro" w:cs="Courier New"/>
+          <w:color w:val="94558D"/>
+          <w:sz w:val="20"/>
+          <w:szCs w:val="20"/>
+          <w:lang w:val="en-US" w:eastAsia="pl-PL"/>
+        </w:rPr>
+        <w:t>self</w:t>
+      </w:r>
+      <w:r>
+        <w:rPr>
+          <w:rFonts w:ascii="Source Code Pro" w:eastAsia="Times New Roman" w:hAnsi="Source Code Pro" w:cs="Courier New"/>
+          <w:color w:val="A9B7C6"/>
+          <w:sz w:val="20"/>
+          <w:szCs w:val="20"/>
+          <w:lang w:val="en-US" w:eastAsia="pl-PL"/>
+        </w:rPr>
+        <w:t>.FILE.</w:t>
+      </w:r>
+      <w:r>
+        <w:rPr>
+          <w:rFonts w:ascii="Source Code Pro" w:eastAsia="Times New Roman" w:hAnsi="Source Code Pro" w:cs="Courier New"/>
+          <w:color w:val="657BD3"/>
+          <w:sz w:val="20"/>
+          <w:szCs w:val="20"/>
+          <w:lang w:val="en-US" w:eastAsia="pl-PL"/>
+        </w:rPr>
+        <w:t>readframes</w:t>
+      </w:r>
+      <w:r>
+        <w:rPr>
+          <w:rFonts w:ascii="Source Code Pro" w:eastAsia="Times New Roman" w:hAnsi="Source Code Pro" w:cs="Courier New"/>
+          <w:color w:val="A9B7C6"/>
+          <w:sz w:val="20"/>
+          <w:szCs w:val="20"/>
+          <w:lang w:val="en-US" w:eastAsia="pl-PL"/>
+        </w:rPr>
+        <w:t>(-</w:t>
+      </w:r>
+      <w:r>
+        <w:rPr>
+          <w:rFonts w:ascii="Source Code Pro" w:eastAsia="Times New Roman" w:hAnsi="Source Code Pro" w:cs="Courier New"/>
+          <w:color w:val="6897BB"/>
+          <w:sz w:val="20"/>
+          <w:szCs w:val="20"/>
+          <w:lang w:val="en-US" w:eastAsia="pl-PL"/>
+        </w:rPr>
+        <w:t>1</w:t>
+      </w:r>
+      <w:r>
+        <w:rPr>
+          <w:rFonts w:ascii="Source Code Pro" w:eastAsia="Times New Roman" w:hAnsi="Source Code Pro" w:cs="Courier New"/>
+          <w:color w:val="A9B7C6"/>
+          <w:sz w:val="20"/>
+          <w:szCs w:val="20"/>
+          <w:lang w:val="en-US" w:eastAsia="pl-PL"/>
+        </w:rPr>
+        <w:t>)</w:t>
+      </w:r>
+      <w:r>
+        <w:rPr>
+          <w:rFonts w:ascii="Source Code Pro" w:eastAsia="Times New Roman" w:hAnsi="Source Code Pro" w:cs="Courier New"/>
+          <w:color w:val="CC7832"/>
+          <w:sz w:val="20"/>
+          <w:szCs w:val="20"/>
+          <w:lang w:val="en-US" w:eastAsia="pl-PL"/>
+        </w:rPr>
+        <w:t xml:space="preserve">, </w:t>
+      </w:r>
+      <w:r>
+        <w:rPr>
+          <w:rFonts w:ascii="Source Code Pro" w:eastAsia="Times New Roman" w:hAnsi="Source Code Pro" w:cs="Courier New"/>
+          <w:color w:val="AA4926"/>
+          <w:sz w:val="20"/>
+          <w:szCs w:val="20"/>
+          <w:lang w:val="en-US" w:eastAsia="pl-PL"/>
+        </w:rPr>
+        <w:t>dtype</w:t>
+      </w:r>
+      <w:r>
+        <w:rPr>
+          <w:rFonts w:ascii="Source Code Pro" w:eastAsia="Times New Roman" w:hAnsi="Source Code Pro" w:cs="Courier New"/>
+          <w:color w:val="A9B7C6"/>
+          <w:sz w:val="20"/>
+          <w:szCs w:val="20"/>
+          <w:lang w:val="en-US" w:eastAsia="pl-PL"/>
+        </w:rPr>
+        <w:t>=</w:t>
+      </w:r>
+      <w:r>
+        <w:rPr>
+          <w:rFonts w:ascii="Source Code Pro" w:eastAsia="Times New Roman" w:hAnsi="Source Code Pro" w:cs="Courier New"/>
+          <w:color w:val="6A8759"/>
+          <w:sz w:val="20"/>
+          <w:szCs w:val="20"/>
+          <w:lang w:val="en-US" w:eastAsia="pl-PL"/>
+        </w:rPr>
+        <w:t>'int32'</w:t>
+      </w:r>
+      <w:r>
+        <w:rPr>
+          <w:rFonts w:ascii="Source Code Pro" w:eastAsia="Times New Roman" w:hAnsi="Source Code Pro" w:cs="Courier New"/>
+          <w:color w:val="A9B7C6"/>
+          <w:sz w:val="20"/>
+          <w:szCs w:val="20"/>
+          <w:lang w:val="en-US" w:eastAsia="pl-PL"/>
+        </w:rPr>
+        <w:t>)</w:t>
+      </w:r>
+      <w:r>
+        <w:rPr>
+          <w:rFonts w:ascii="Source Code Pro" w:eastAsia="Times New Roman" w:hAnsi="Source Code Pro" w:cs="Courier New"/>
+          <w:color w:val="A9B7C6"/>
+          <w:sz w:val="20"/>
+          <w:szCs w:val="20"/>
+          <w:lang w:val="en-US" w:eastAsia="pl-PL"/>
+        </w:rPr>
+        <w:br/>
+        <w:t xml:space="preserve">        </w:t>
+      </w:r>
+      <w:r>
+        <w:rPr>
+          <w:rFonts w:ascii="Source Code Pro" w:eastAsia="Times New Roman" w:hAnsi="Source Code Pro" w:cs="Courier New"/>
+          <w:color w:val="94558D"/>
+          <w:sz w:val="20"/>
+          <w:szCs w:val="20"/>
+          <w:lang w:val="en-US" w:eastAsia="pl-PL"/>
+        </w:rPr>
+        <w:t>self</w:t>
+      </w:r>
+      <w:r>
+        <w:rPr>
+          <w:rFonts w:ascii="Source Code Pro" w:eastAsia="Times New Roman" w:hAnsi="Source Code Pro" w:cs="Courier New"/>
+          <w:color w:val="A9B7C6"/>
+          <w:sz w:val="20"/>
+          <w:szCs w:val="20"/>
+          <w:lang w:val="en-US" w:eastAsia="pl-PL"/>
+        </w:rPr>
+        <w:t xml:space="preserve">.RAW = </w:t>
+      </w:r>
+      <w:r>
+        <w:rPr>
+          <w:rFonts w:ascii="Source Code Pro" w:eastAsia="Times New Roman" w:hAnsi="Source Code Pro" w:cs="Courier New"/>
+          <w:color w:val="94558D"/>
+          <w:sz w:val="20"/>
+          <w:szCs w:val="20"/>
+          <w:lang w:val="en-US" w:eastAsia="pl-PL"/>
+        </w:rPr>
+        <w:t>self</w:t>
+      </w:r>
+      <w:r>
+        <w:rPr>
+          <w:rFonts w:ascii="Source Code Pro" w:eastAsia="Times New Roman" w:hAnsi="Source Code Pro" w:cs="Courier New"/>
+          <w:color w:val="A9B7C6"/>
+          <w:sz w:val="20"/>
+          <w:szCs w:val="20"/>
+          <w:lang w:val="en-US" w:eastAsia="pl-PL"/>
+        </w:rPr>
+        <w:t>.RAW/</w:t>
+      </w:r>
+      <w:r>
+        <w:rPr>
+          <w:rFonts w:ascii="Source Code Pro" w:eastAsia="Times New Roman" w:hAnsi="Source Code Pro" w:cs="Courier New"/>
+          <w:color w:val="8888C6"/>
+          <w:sz w:val="20"/>
+          <w:szCs w:val="20"/>
+          <w:lang w:val="en-US" w:eastAsia="pl-PL"/>
+        </w:rPr>
+        <w:t>max</w:t>
+      </w:r>
+      <w:r>
+        <w:rPr>
+          <w:rFonts w:ascii="Source Code Pro" w:eastAsia="Times New Roman" w:hAnsi="Source Code Pro" w:cs="Courier New"/>
+          <w:color w:val="A9B7C6"/>
+          <w:sz w:val="20"/>
+          <w:szCs w:val="20"/>
+          <w:lang w:val="en-US" w:eastAsia="pl-PL"/>
+        </w:rPr>
+        <w:t>(</w:t>
+      </w:r>
+      <w:r>
+        <w:rPr>
+          <w:rFonts w:ascii="Source Code Pro" w:eastAsia="Times New Roman" w:hAnsi="Source Code Pro" w:cs="Courier New"/>
+          <w:color w:val="94558D"/>
+          <w:sz w:val="20"/>
+          <w:szCs w:val="20"/>
+          <w:lang w:val="en-US" w:eastAsia="pl-PL"/>
+        </w:rPr>
+        <w:t>self</w:t>
+      </w:r>
+      <w:r>
+        <w:rPr>
+          <w:rFonts w:ascii="Source Code Pro" w:eastAsia="Times New Roman" w:hAnsi="Source Code Pro" w:cs="Courier New"/>
+          <w:color w:val="A9B7C6"/>
+          <w:sz w:val="20"/>
+          <w:szCs w:val="20"/>
+          <w:lang w:val="en-US" w:eastAsia="pl-PL"/>
+        </w:rPr>
+        <w:t>.RAW)</w:t>
+      </w:r>
+    </w:p>
+    <w:p>
+      <w:pPr>
+        <w:shd w:val="clear" w:color="auto" w:fill="2B2B2B"/>
+        <w:tabs>
+          <w:tab w:val="left" w:pos="916"/>
+          <w:tab w:val="left" w:pos="1832"/>
+          <w:tab w:val="left" w:pos="2748"/>
+          <w:tab w:val="left" w:pos="3664"/>
+          <w:tab w:val="left" w:pos="4580"/>
+          <w:tab w:val="left" w:pos="5496"/>
+          <w:tab w:val="left" w:pos="6412"/>
+          <w:tab w:val="left" w:pos="7328"/>
+          <w:tab w:val="left" w:pos="8244"/>
+          <w:tab w:val="left" w:pos="9160"/>
+          <w:tab w:val="left" w:pos="10076"/>
+          <w:tab w:val="left" w:pos="10992"/>
+          <w:tab w:val="left" w:pos="11908"/>
+          <w:tab w:val="left" w:pos="12824"/>
+          <w:tab w:val="left" w:pos="13740"/>
+          <w:tab w:val="left" w:pos="14656"/>
+        </w:tabs>
+        <w:spacing w:after="0" w:line="240" w:lineRule="auto"/>
+        <w:ind w:firstLine="0"/>
+        <w:jc w:val="left"/>
+        <w:rPr>
+          <w:rFonts w:ascii="Source Code Pro" w:eastAsia="Times New Roman" w:hAnsi="Source Code Pro" w:cs="Courier New"/>
+          <w:color w:val="A9B7C6"/>
+          <w:sz w:val="20"/>
+          <w:szCs w:val="20"/>
+          <w:lang w:val="en-US" w:eastAsia="pl-PL"/>
+        </w:rPr>
+      </w:pPr>
+    </w:p>
+    <w:p>
+      <w:pPr>
+        <w:ind w:firstLine="0"/>
+        <w:rPr>
+          <w:lang w:eastAsia="pl-PL"/>
+        </w:rPr>
+      </w:pPr>
+      <w:r>
+        <w:rPr>
+          <w:lang w:eastAsia="pl-PL"/>
+        </w:rPr>
+        <w:t>I</w:t>
+      </w:r>
+      <w:r>
+        <w:rPr>
+          <w:lang w:eastAsia="pl-PL"/>
+        </w:rPr>
+        <w:t>nstancja klasy inicjowana jest za pomocą adresu do analizowanego pliku w poniższy sposób:</w:t>
+      </w:r>
+    </w:p>
+    <w:p>
+      <w:pPr>
+        <w:pStyle w:val="HTML-wstpniesformatowany"/>
+        <w:shd w:val="clear" w:color="auto" w:fill="2B2B2B"/>
+        <w:rPr>
+          <w:rFonts w:ascii="Source Code Pro" w:hAnsi="Source Code Pro"/>
+          <w:color w:val="A9B7C6"/>
+        </w:rPr>
+      </w:pPr>
+    </w:p>
+    <w:p>
+      <w:pPr>
+        <w:pStyle w:val="HTML-wstpniesformatowany"/>
+        <w:shd w:val="clear" w:color="auto" w:fill="2B2B2B"/>
+        <w:rPr>
+          <w:rFonts w:ascii="Source Code Pro" w:hAnsi="Source Code Pro"/>
+          <w:color w:val="A9B7C6"/>
+          <w:lang w:val="en-US"/>
+        </w:rPr>
+      </w:pPr>
+      <w:r>
+        <w:rPr>
+          <w:rFonts w:ascii="Source Code Pro" w:hAnsi="Source Code Pro"/>
+          <w:color w:val="A9B7C6"/>
+          <w:lang w:val="en-US"/>
+        </w:rPr>
+        <w:t xml:space="preserve">orig_file = </w:t>
+      </w:r>
+      <w:r>
+        <w:rPr>
+          <w:rFonts w:ascii="Source Code Pro" w:hAnsi="Source Code Pro"/>
+          <w:color w:val="CDBB5A"/>
+          <w:lang w:val="en-US"/>
+        </w:rPr>
+        <w:t>WaveFile</w:t>
+      </w:r>
+      <w:r>
+        <w:rPr>
+          <w:rFonts w:ascii="Source Code Pro" w:hAnsi="Source Code Pro"/>
+          <w:color w:val="A9B7C6"/>
+          <w:lang w:val="en-US"/>
+        </w:rPr>
+        <w:t>(</w:t>
+      </w:r>
+      <w:r>
+        <w:rPr>
+          <w:rFonts w:ascii="Source Code Pro" w:hAnsi="Source Code Pro"/>
+          <w:color w:val="6A8759"/>
+          <w:lang w:val="en-US"/>
+        </w:rPr>
+        <w:t>'./</w:t>
+      </w:r>
+      <w:r>
+        <w:rPr>
+          <w:rFonts w:ascii="Source Code Pro" w:hAnsi="Source Code Pro"/>
+          <w:color w:val="6A8759"/>
+          <w:lang w:val="en-US"/>
+        </w:rPr>
+        <w:t>PathToFile</w:t>
+      </w:r>
+      <w:r>
+        <w:rPr>
+          <w:rFonts w:ascii="Source Code Pro" w:hAnsi="Source Code Pro"/>
+          <w:color w:val="6A8759"/>
+          <w:lang w:val="en-US"/>
+        </w:rPr>
+        <w:t>/orig.wav'</w:t>
+      </w:r>
+      <w:r>
+        <w:rPr>
+          <w:rFonts w:ascii="Source Code Pro" w:hAnsi="Source Code Pro"/>
+          <w:color w:val="A9B7C6"/>
+          <w:lang w:val="en-US"/>
+        </w:rPr>
+        <w:t>)</w:t>
+      </w:r>
+      <w:r>
+        <w:rPr>
+          <w:rFonts w:ascii="Source Code Pro" w:hAnsi="Source Code Pro"/>
+          <w:color w:val="A9B7C6"/>
+          <w:lang w:val="en-US"/>
+        </w:rPr>
+        <w:br/>
+      </w:r>
+    </w:p>
+    <w:p>
+      <w:pPr>
+        <w:ind w:firstLine="0"/>
+        <w:rPr>
+          <w:lang w:val="en-US" w:eastAsia="pl-PL"/>
+        </w:rPr>
+      </w:pPr>
+      <w:r>
+        <w:rPr>
+          <w:lang w:val="en-US" w:eastAsia="pl-PL"/>
+        </w:rPr>
+        <w:t>Opis wykorzystanych zmiennych:</w:t>
+      </w:r>
+    </w:p>
+    <w:p>
+      <w:pPr>
+        <w:pStyle w:val="Akapitzlist"/>
+        <w:numPr>
+          <w:ilvl w:val="0"/>
+          <w:numId w:val="11"/>
+        </w:numPr>
+        <w:rPr>
+          <w:lang w:val="en-US" w:eastAsia="pl-PL"/>
+        </w:rPr>
+      </w:pPr>
+      <w:r>
+        <w:rPr>
+          <w:lang w:val="en-US" w:eastAsia="pl-PL"/>
+        </w:rPr>
+        <w:t>PATH</w:t>
+      </w:r>
+      <w:r>
+        <w:rPr>
+          <w:lang w:val="en-US" w:eastAsia="pl-PL"/>
+        </w:rPr>
+        <w:tab/>
+      </w:r>
+      <w:r>
+        <w:rPr>
+          <w:lang w:val="en-US" w:eastAsia="pl-PL"/>
+        </w:rPr>
+        <w:tab/>
+      </w:r>
+      <w:r>
+        <w:rPr>
+          <w:lang w:val="en-US" w:eastAsia="pl-PL"/>
+        </w:rPr>
+        <w:tab/>
+        <w:t>- ścieżka do pliku,</w:t>
+      </w:r>
+    </w:p>
+    <w:p>
+      <w:pPr>
+        <w:pStyle w:val="Akapitzlist"/>
+        <w:numPr>
+          <w:ilvl w:val="0"/>
+          <w:numId w:val="11"/>
+        </w:numPr>
+        <w:rPr>
+          <w:lang w:val="en-US" w:eastAsia="pl-PL"/>
+        </w:rPr>
+      </w:pPr>
+      <w:r>
+        <w:rPr>
+          <w:lang w:val="en-US" w:eastAsia="pl-PL"/>
+        </w:rPr>
+        <w:t>FILE</w:t>
+      </w:r>
+      <w:r>
+        <w:rPr>
+          <w:lang w:val="en-US" w:eastAsia="pl-PL"/>
+        </w:rPr>
+        <w:tab/>
+      </w:r>
+      <w:r>
+        <w:rPr>
+          <w:lang w:val="en-US" w:eastAsia="pl-PL"/>
+        </w:rPr>
+        <w:tab/>
+      </w:r>
+      <w:r>
+        <w:rPr>
+          <w:lang w:val="en-US" w:eastAsia="pl-PL"/>
+        </w:rPr>
+        <w:tab/>
+        <w:t>- obiekt modułu wave,</w:t>
+      </w:r>
+    </w:p>
+    <w:p>
+      <w:pPr>
+        <w:pStyle w:val="Akapitzlist"/>
+        <w:numPr>
+          <w:ilvl w:val="0"/>
+          <w:numId w:val="11"/>
+        </w:numPr>
+        <w:rPr>
+          <w:lang w:val="en-US" w:eastAsia="pl-PL"/>
+        </w:rPr>
+      </w:pPr>
+      <w:r>
+        <w:rPr>
+          <w:lang w:val="en-US" w:eastAsia="pl-PL"/>
+        </w:rPr>
+        <w:t>CHANNELS</w:t>
+      </w:r>
+      <w:r>
+        <w:rPr>
+          <w:lang w:val="en-US" w:eastAsia="pl-PL"/>
+        </w:rPr>
+        <w:tab/>
+      </w:r>
+      <w:r>
+        <w:rPr>
+          <w:lang w:val="en-US" w:eastAsia="pl-PL"/>
+        </w:rPr>
+        <w:tab/>
+        <w:t>- liczba kanałów,</w:t>
+      </w:r>
+    </w:p>
+    <w:p>
+      <w:pPr>
+        <w:pStyle w:val="Akapitzlist"/>
+        <w:numPr>
+          <w:ilvl w:val="0"/>
+          <w:numId w:val="11"/>
+        </w:numPr>
+        <w:rPr>
+          <w:lang w:eastAsia="pl-PL"/>
+        </w:rPr>
+      </w:pPr>
+      <w:r>
+        <w:rPr>
+          <w:lang w:eastAsia="pl-PL"/>
+        </w:rPr>
+        <w:t>SAMP_WIDTH</w:t>
+      </w:r>
+      <w:r>
+        <w:rPr>
+          <w:lang w:eastAsia="pl-PL"/>
+        </w:rPr>
+        <w:tab/>
+        <w:t xml:space="preserve">- </w:t>
+      </w:r>
+      <w:r>
+        <w:rPr>
+          <w:lang w:eastAsia="pl-PL"/>
+        </w:rPr>
+        <w:t>ilość bajtów d</w:t>
+      </w:r>
+      <w:r>
+        <w:rPr>
+          <w:lang w:eastAsia="pl-PL"/>
+        </w:rPr>
+        <w:t>la jednej próbki (przeważnie jest to 2),</w:t>
+      </w:r>
+    </w:p>
+    <w:p>
+      <w:pPr>
+        <w:pStyle w:val="Akapitzlist"/>
+        <w:numPr>
+          <w:ilvl w:val="0"/>
+          <w:numId w:val="11"/>
+        </w:numPr>
+        <w:rPr>
+          <w:lang w:val="en-US" w:eastAsia="pl-PL"/>
+        </w:rPr>
+      </w:pPr>
+      <w:r>
+        <w:rPr>
+          <w:lang w:val="en-US" w:eastAsia="pl-PL"/>
+        </w:rPr>
+        <w:t xml:space="preserve">FRAMERATE </w:t>
+      </w:r>
+      <w:r>
+        <w:rPr>
+          <w:lang w:val="en-US" w:eastAsia="pl-PL"/>
+        </w:rPr>
+        <w:tab/>
+        <w:t>- częstotliwość próbkowania,</w:t>
+      </w:r>
+    </w:p>
+    <w:p>
+      <w:pPr>
+        <w:pStyle w:val="Akapitzlist"/>
+        <w:numPr>
+          <w:ilvl w:val="0"/>
+          <w:numId w:val="11"/>
+        </w:numPr>
+        <w:rPr>
+          <w:lang w:val="en-US" w:eastAsia="pl-PL"/>
+        </w:rPr>
+      </w:pPr>
+      <w:r>
+        <w:rPr>
+          <w:lang w:val="en-US" w:eastAsia="pl-PL"/>
+        </w:rPr>
+        <w:t>NFRAMES</w:t>
+      </w:r>
+      <w:r>
+        <w:rPr>
+          <w:lang w:val="en-US" w:eastAsia="pl-PL"/>
+        </w:rPr>
+        <w:tab/>
+      </w:r>
+      <w:r>
+        <w:rPr>
+          <w:lang w:val="en-US" w:eastAsia="pl-PL"/>
+        </w:rPr>
+        <w:tab/>
+        <w:t>- liczba próbek,</w:t>
+      </w:r>
+    </w:p>
+    <w:p>
+      <w:pPr>
+        <w:pStyle w:val="Akapitzlist"/>
+        <w:numPr>
+          <w:ilvl w:val="0"/>
+          <w:numId w:val="11"/>
+        </w:numPr>
+        <w:rPr>
+          <w:lang w:eastAsia="pl-PL"/>
+        </w:rPr>
+      </w:pPr>
+      <w:r>
+        <w:rPr>
+          <w:lang w:eastAsia="pl-PL"/>
+        </w:rPr>
+        <w:t xml:space="preserve">RAW </w:t>
+      </w:r>
+      <w:r>
+        <w:rPr>
+          <w:lang w:eastAsia="pl-PL"/>
+        </w:rPr>
+        <w:tab/>
+        <w:t xml:space="preserve"> </w:t>
+      </w:r>
+      <w:r>
+        <w:rPr>
+          <w:lang w:eastAsia="pl-PL"/>
+        </w:rPr>
+        <w:tab/>
+      </w:r>
+      <w:r>
+        <w:rPr>
+          <w:lang w:eastAsia="pl-PL"/>
+        </w:rPr>
+        <w:tab/>
+        <w:t>- neprzetworzony zapis pliku w</w:t>
+      </w:r>
+      <w:r>
+        <w:rPr>
+          <w:lang w:eastAsia="pl-PL"/>
+        </w:rPr>
+        <w:t>ave.</w:t>
+      </w:r>
+    </w:p>
+    <w:p>
+      <w:pPr>
+        <w:ind w:firstLine="0"/>
+        <w:rPr>
+          <w:lang w:eastAsia="pl-PL"/>
+        </w:rPr>
+      </w:pPr>
+      <w:r>
+        <w:rPr>
+          <w:lang w:eastAsia="pl-PL"/>
+        </w:rPr>
+        <w:t xml:space="preserve">Odczyt wartości próbek zapisany do zmiennej </w:t>
+      </w:r>
+      <w:r>
+        <w:rPr>
+          <w:lang w:eastAsia="pl-PL"/>
+        </w:rPr>
+        <w:t>RAW</w:t>
+      </w:r>
+      <w:r>
+        <w:rPr>
+          <w:lang w:eastAsia="pl-PL"/>
+        </w:rPr>
+        <w:t xml:space="preserve"> (będącej jednowymiarową tabelą typu </w:t>
+      </w:r>
+      <w:r>
+        <w:rPr>
+          <w:rStyle w:val="LiczbapochylZnak"/>
+        </w:rPr>
+        <w:t>int32</w:t>
+      </w:r>
+      <w:r>
+        <w:rPr>
+          <w:rStyle w:val="Odwoanieprzypisudolnego"/>
+          <w:lang w:eastAsia="pl-PL"/>
+        </w:rPr>
+        <w:footnoteReference w:id="1"/>
+      </w:r>
+      <w:r>
+        <w:rPr>
+          <w:lang w:eastAsia="pl-PL"/>
+        </w:rPr>
+        <w:t>)</w:t>
+      </w:r>
+      <w:r>
+        <w:rPr>
+          <w:lang w:eastAsia="pl-PL"/>
+        </w:rPr>
+        <w:t>, która w następnym kroku algorytmu zostaje normalizowana</w:t>
+      </w:r>
+      <w:r>
+        <w:rPr>
+          <w:lang w:eastAsia="pl-PL"/>
+        </w:rPr>
+        <w:t xml:space="preserve"> (w wyniku operacji dzielenia typ zmiennej ulega przekształceniu na </w:t>
+      </w:r>
+      <w:r>
+        <w:rPr>
+          <w:rStyle w:val="LiczbapochylZnak"/>
+        </w:rPr>
+        <w:t>float</w:t>
+      </w:r>
+      <w:r>
+        <w:rPr>
+          <w:lang w:eastAsia="pl-PL"/>
+        </w:rPr>
+        <w:t>)</w:t>
+      </w:r>
+      <w:r>
+        <w:rPr>
+          <w:lang w:eastAsia="pl-PL"/>
+        </w:rPr>
+        <w:t>.</w:t>
+      </w:r>
+    </w:p>
+    <w:p>
+      <w:pPr>
+        <w:ind w:firstLine="708"/>
+        <w:rPr>
+          <w:lang w:eastAsia="pl-PL"/>
+        </w:rPr>
+      </w:pPr>
+      <w:r>
+        <w:rPr>
+          <w:lang w:eastAsia="pl-PL"/>
+        </w:rPr>
+        <w:t>Na tej podstawie podejmowane są decyzje dotyczące kolejnych etapów działania algorytmu</w:t>
+      </w:r>
+      <w:r>
+        <w:rPr>
+          <w:lang w:eastAsia="pl-PL"/>
+        </w:rPr>
+        <w:t>.</w:t>
+      </w:r>
+      <w:r>
+        <w:rPr>
+          <w:lang w:eastAsia="pl-PL"/>
+        </w:rPr>
+        <w:br/>
+      </w:r>
+    </w:p>
+    <w:p>
+      <w:pPr>
+        <w:ind w:firstLine="0"/>
+        <w:rPr>
+          <w:lang w:eastAsia="pl-PL"/>
+        </w:rPr>
+      </w:pPr>
+    </w:p>
+    <w:p>
+      <w:pPr>
+        <w:pStyle w:val="Nagwek3"/>
+      </w:pPr>
+      <w:r>
+        <w:lastRenderedPageBreak/>
+        <w:t xml:space="preserve">Pogłos - </w:t>
+      </w:r>
+      <w:r>
+        <w:t>Badanie odpowiedzi impulsowej</w:t>
+      </w:r>
+    </w:p>
+    <w:p>
+      <w:pPr>
+        <w:rPr>
+          <w:lang w:eastAsia="pl-PL"/>
+        </w:rPr>
+      </w:pPr>
+      <w:r>
+        <w:rPr>
+          <w:lang w:eastAsia="pl-PL"/>
+        </w:rPr>
+        <w:t>Najpierw obliczany jest kwadrat dla każdej wartości próbki:</w:t>
+      </w:r>
+    </w:p>
+    <w:p>
+      <w:pPr>
+        <w:pStyle w:val="HTML-wstpniesformatowany"/>
+        <w:shd w:val="clear" w:color="auto" w:fill="2B2B2B"/>
+        <w:rPr>
+          <w:rFonts w:ascii="Source Code Pro" w:hAnsi="Source Code Pro"/>
+          <w:color w:val="A9B7C6"/>
+          <w:lang w:val="en-US"/>
+        </w:rPr>
+      </w:pPr>
+      <w:r>
+        <w:rPr>
+          <w:rFonts w:ascii="Source Code Pro" w:hAnsi="Source Code Pro"/>
+          <w:color w:val="CC7832"/>
+          <w:lang w:val="en-US"/>
+        </w:rPr>
+        <w:t xml:space="preserve">for </w:t>
+      </w:r>
+      <w:r>
+        <w:rPr>
+          <w:rFonts w:ascii="Source Code Pro" w:hAnsi="Source Code Pro"/>
+          <w:color w:val="A9B7C6"/>
+          <w:lang w:val="en-US"/>
+        </w:rPr>
+        <w:t>i</w:t>
+      </w:r>
+      <w:r>
+        <w:rPr>
+          <w:rFonts w:ascii="Source Code Pro" w:hAnsi="Source Code Pro"/>
+          <w:color w:val="CC7832"/>
+          <w:lang w:val="en-US"/>
+        </w:rPr>
+        <w:t xml:space="preserve">, </w:t>
+      </w:r>
+      <w:r>
+        <w:rPr>
+          <w:rFonts w:ascii="Source Code Pro" w:hAnsi="Source Code Pro"/>
+          <w:color w:val="A9B7C6"/>
+          <w:lang w:val="en-US"/>
+        </w:rPr>
+        <w:t xml:space="preserve">val </w:t>
+      </w:r>
+      <w:r>
+        <w:rPr>
+          <w:rFonts w:ascii="Source Code Pro" w:hAnsi="Source Code Pro"/>
+          <w:color w:val="CC7832"/>
+          <w:lang w:val="en-US"/>
+        </w:rPr>
+        <w:t xml:space="preserve">in </w:t>
+      </w:r>
+      <w:r>
+        <w:rPr>
+          <w:rFonts w:ascii="Source Code Pro" w:hAnsi="Source Code Pro"/>
+          <w:color w:val="8888C6"/>
+          <w:lang w:val="en-US"/>
+        </w:rPr>
+        <w:t>enumerate</w:t>
+      </w:r>
+      <w:r>
+        <w:rPr>
+          <w:rFonts w:ascii="Source Code Pro" w:hAnsi="Source Code Pro"/>
+          <w:color w:val="A9B7C6"/>
+          <w:lang w:val="en-US"/>
+        </w:rPr>
+        <w:t>(frames):</w:t>
+      </w:r>
+      <w:r>
+        <w:rPr>
+          <w:rFonts w:ascii="Source Code Pro" w:hAnsi="Source Code Pro"/>
+          <w:color w:val="A9B7C6"/>
+          <w:lang w:val="en-US"/>
+        </w:rPr>
+        <w:br/>
+        <w:t xml:space="preserve">    f_squared[i] = </w:t>
+      </w:r>
+      <w:r>
+        <w:rPr>
+          <w:rFonts w:ascii="Source Code Pro" w:hAnsi="Source Code Pro"/>
+          <w:color w:val="CDBB5A"/>
+          <w:lang w:val="en-US"/>
+        </w:rPr>
+        <w:t>do_square</w:t>
+      </w:r>
+      <w:r>
+        <w:rPr>
+          <w:rFonts w:ascii="Source Code Pro" w:hAnsi="Source Code Pro"/>
+          <w:color w:val="A9B7C6"/>
+          <w:lang w:val="en-US"/>
+        </w:rPr>
+        <w:t>(val)</w:t>
+      </w:r>
+    </w:p>
+    <w:p>
+      <w:pPr>
+        <w:ind w:firstLine="0"/>
+        <w:rPr>
+          <w:lang w:eastAsia="pl-PL"/>
+        </w:rPr>
+      </w:pPr>
+      <w:r>
+        <w:rPr>
+          <w:lang w:eastAsia="pl-PL"/>
+        </w:rPr>
+        <w:t>N</w:t>
+      </w:r>
+      <w:r>
+        <w:rPr>
+          <w:lang w:eastAsia="pl-PL"/>
+        </w:rPr>
+        <w:t>astepnie odwrócono kolejność próbek:</w:t>
+      </w:r>
+    </w:p>
+    <w:p>
+      <w:pPr>
+        <w:pStyle w:val="HTML-wstpniesformatowany"/>
+        <w:shd w:val="clear" w:color="auto" w:fill="2B2B2B"/>
+        <w:rPr>
+          <w:rFonts w:ascii="Source Code Pro" w:hAnsi="Source Code Pro"/>
+          <w:color w:val="A9B7C6"/>
+          <w:lang w:val="en-US"/>
+        </w:rPr>
+      </w:pPr>
+      <w:r>
+        <w:rPr>
+          <w:rFonts w:ascii="Source Code Pro" w:hAnsi="Source Code Pro"/>
+          <w:color w:val="A9B7C6"/>
+          <w:lang w:val="en-US"/>
+        </w:rPr>
+        <w:t>f_squared = np.</w:t>
+      </w:r>
+      <w:r>
+        <w:rPr>
+          <w:rFonts w:ascii="Source Code Pro" w:hAnsi="Source Code Pro"/>
+          <w:color w:val="657BD3"/>
+          <w:lang w:val="en-US"/>
+        </w:rPr>
+        <w:t>flip</w:t>
+      </w:r>
+      <w:r>
+        <w:rPr>
+          <w:rFonts w:ascii="Source Code Pro" w:hAnsi="Source Code Pro"/>
+          <w:color w:val="A9B7C6"/>
+          <w:lang w:val="en-US"/>
+        </w:rPr>
+        <w:t>(f_squared)</w:t>
+      </w:r>
+    </w:p>
+    <w:p>
+      <w:pPr>
+        <w:ind w:firstLine="0"/>
+        <w:rPr>
+          <w:lang w:eastAsia="pl-PL"/>
+        </w:rPr>
+      </w:pPr>
+      <w:r>
+        <w:rPr>
+          <w:lang w:eastAsia="pl-PL"/>
+        </w:rPr>
+        <w:t>P</w:t>
+      </w:r>
+      <w:r>
+        <w:rPr>
+          <w:lang w:eastAsia="pl-PL"/>
+        </w:rPr>
+        <w:t>o czym dokonano całkowania i utworzono oś czasu X:</w:t>
+      </w:r>
+    </w:p>
+    <w:p>
+      <w:pPr>
+        <w:pStyle w:val="HTML-wstpniesformatowany"/>
+        <w:shd w:val="clear" w:color="auto" w:fill="2B2B2B"/>
+        <w:rPr>
+          <w:rFonts w:ascii="Source Code Pro" w:hAnsi="Source Code Pro"/>
+          <w:color w:val="A9B7C6"/>
+          <w:lang w:val="en-US"/>
+        </w:rPr>
+      </w:pPr>
+      <w:r>
+        <w:rPr>
+          <w:rFonts w:ascii="Source Code Pro" w:hAnsi="Source Code Pro"/>
+          <w:color w:val="A9B7C6"/>
+          <w:lang w:val="en-US"/>
+        </w:rPr>
+        <w:t xml:space="preserve">integral = </w:t>
+      </w:r>
+      <w:r>
+        <w:rPr>
+          <w:rFonts w:ascii="Source Code Pro" w:hAnsi="Source Code Pro"/>
+          <w:color w:val="CDBB5A"/>
+          <w:lang w:val="en-US"/>
+        </w:rPr>
+        <w:t>integrate</w:t>
+      </w:r>
+      <w:r>
+        <w:rPr>
+          <w:rFonts w:ascii="Source Code Pro" w:hAnsi="Source Code Pro"/>
+          <w:color w:val="A9B7C6"/>
+          <w:lang w:val="en-US"/>
+        </w:rPr>
+        <w:t>(f_squared)</w:t>
+      </w:r>
+      <w:r>
+        <w:rPr>
+          <w:rFonts w:ascii="Source Code Pro" w:hAnsi="Source Code Pro"/>
+          <w:color w:val="A9B7C6"/>
+          <w:lang w:val="en-US"/>
+        </w:rPr>
+        <w:br/>
+        <w:t>time = np.</w:t>
+      </w:r>
+      <w:r>
+        <w:rPr>
+          <w:rFonts w:ascii="Source Code Pro" w:hAnsi="Source Code Pro"/>
+          <w:color w:val="657BD3"/>
+          <w:lang w:val="en-US"/>
+        </w:rPr>
+        <w:t>linspace</w:t>
+      </w:r>
+      <w:r>
+        <w:rPr>
+          <w:rFonts w:ascii="Source Code Pro" w:hAnsi="Source Code Pro"/>
+          <w:color w:val="A9B7C6"/>
+          <w:lang w:val="en-US"/>
+        </w:rPr>
+        <w:t>(</w:t>
+      </w:r>
+      <w:r>
+        <w:rPr>
+          <w:rFonts w:ascii="Source Code Pro" w:hAnsi="Source Code Pro"/>
+          <w:color w:val="6897BB"/>
+          <w:lang w:val="en-US"/>
+        </w:rPr>
+        <w:t>0</w:t>
+      </w:r>
+      <w:r>
+        <w:rPr>
+          <w:rFonts w:ascii="Source Code Pro" w:hAnsi="Source Code Pro"/>
+          <w:color w:val="CC7832"/>
+          <w:lang w:val="en-US"/>
+        </w:rPr>
+        <w:t xml:space="preserve">, </w:t>
+      </w:r>
+      <w:r>
+        <w:rPr>
+          <w:rFonts w:ascii="Source Code Pro" w:hAnsi="Source Code Pro"/>
+          <w:color w:val="8888C6"/>
+          <w:lang w:val="en-US"/>
+        </w:rPr>
+        <w:t>len</w:t>
+      </w:r>
+      <w:r>
+        <w:rPr>
+          <w:rFonts w:ascii="Source Code Pro" w:hAnsi="Source Code Pro"/>
+          <w:color w:val="A9B7C6"/>
+          <w:lang w:val="en-US"/>
+        </w:rPr>
+        <w:t>(integral)/FP</w:t>
+      </w:r>
+      <w:r>
+        <w:rPr>
+          <w:rFonts w:ascii="Source Code Pro" w:hAnsi="Source Code Pro"/>
+          <w:color w:val="CC7832"/>
+          <w:lang w:val="en-US"/>
+        </w:rPr>
+        <w:t xml:space="preserve">, </w:t>
+      </w:r>
+      <w:r>
+        <w:rPr>
+          <w:rFonts w:ascii="Source Code Pro" w:hAnsi="Source Code Pro"/>
+          <w:color w:val="AA4926"/>
+          <w:lang w:val="en-US"/>
+        </w:rPr>
+        <w:t>num</w:t>
+      </w:r>
+      <w:r>
+        <w:rPr>
+          <w:rFonts w:ascii="Source Code Pro" w:hAnsi="Source Code Pro"/>
+          <w:color w:val="A9B7C6"/>
+          <w:lang w:val="en-US"/>
+        </w:rPr>
+        <w:t>=</w:t>
+      </w:r>
+      <w:r>
+        <w:rPr>
+          <w:rFonts w:ascii="Source Code Pro" w:hAnsi="Source Code Pro"/>
+          <w:color w:val="8888C6"/>
+          <w:lang w:val="en-US"/>
+        </w:rPr>
+        <w:t>len</w:t>
+      </w:r>
+      <w:r>
+        <w:rPr>
+          <w:rFonts w:ascii="Source Code Pro" w:hAnsi="Source Code Pro"/>
+          <w:color w:val="A9B7C6"/>
+          <w:lang w:val="en-US"/>
+        </w:rPr>
+        <w:t>(integral))</w:t>
+      </w:r>
+    </w:p>
+    <w:p>
+      <w:pPr>
+        <w:pStyle w:val="TODO"/>
+        <w:rPr>
+          <w:lang w:val="en-US"/>
+        </w:rPr>
+      </w:pPr>
+      <w:r>
+        <w:rPr>
+          <w:lang w:val="en-US"/>
+        </w:rPr>
+        <w:t>OPISAĆ:</w:t>
+      </w:r>
+      <w:bookmarkStart w:id="3" w:name="_GoBack"/>
+      <w:bookmarkEnd w:id="3"/>
+    </w:p>
+    <w:p>
+      <w:pPr>
+        <w:pStyle w:val="HTML-wstpniesformatowany"/>
+        <w:shd w:val="clear" w:color="auto" w:fill="2B2B2B"/>
+        <w:rPr>
+          <w:rFonts w:ascii="Source Code Pro" w:hAnsi="Source Code Pro"/>
+          <w:color w:val="A9B7C6"/>
+          <w:lang w:val="en-US"/>
+        </w:rPr>
+      </w:pPr>
+      <w:r>
+        <w:rPr>
+          <w:rFonts w:ascii="Source Code Pro" w:hAnsi="Source Code Pro"/>
+          <w:color w:val="A9B7C6"/>
+          <w:lang w:val="en-US"/>
+        </w:rPr>
+        <w:t>db30o = x[y.</w:t>
+      </w:r>
+      <w:r>
+        <w:rPr>
+          <w:rFonts w:ascii="Source Code Pro" w:hAnsi="Source Code Pro"/>
+          <w:color w:val="657BD3"/>
+          <w:lang w:val="en-US"/>
+        </w:rPr>
+        <w:t>searchsorted</w:t>
+      </w:r>
+      <w:r>
+        <w:rPr>
+          <w:rFonts w:ascii="Source Code Pro" w:hAnsi="Source Code Pro"/>
+          <w:color w:val="A9B7C6"/>
+          <w:lang w:val="en-US"/>
+        </w:rPr>
+        <w:t>(-</w:t>
+      </w:r>
+      <w:r>
+        <w:rPr>
+          <w:rFonts w:ascii="Source Code Pro" w:hAnsi="Source Code Pro"/>
+          <w:color w:val="6897BB"/>
+          <w:lang w:val="en-US"/>
+        </w:rPr>
+        <w:t>30</w:t>
+      </w:r>
+      <w:r>
+        <w:rPr>
+          <w:rFonts w:ascii="Source Code Pro" w:hAnsi="Source Code Pro"/>
+          <w:color w:val="CC7832"/>
+          <w:lang w:val="en-US"/>
+        </w:rPr>
+        <w:t xml:space="preserve">, </w:t>
+      </w:r>
+      <w:r>
+        <w:rPr>
+          <w:rFonts w:ascii="Source Code Pro" w:hAnsi="Source Code Pro"/>
+          <w:color w:val="6A8759"/>
+          <w:lang w:val="en-US"/>
+        </w:rPr>
+        <w:t>'left'</w:t>
+      </w:r>
+      <w:r>
+        <w:rPr>
+          <w:rFonts w:ascii="Source Code Pro" w:hAnsi="Source Code Pro"/>
+          <w:color w:val="A9B7C6"/>
+          <w:lang w:val="en-US"/>
+        </w:rPr>
+        <w:t>)]</w:t>
+      </w:r>
+      <w:r>
+        <w:rPr>
+          <w:rFonts w:ascii="Source Code Pro" w:hAnsi="Source Code Pro"/>
+          <w:color w:val="A9B7C6"/>
+          <w:lang w:val="en-US"/>
+        </w:rPr>
+        <w:br/>
+        <w:t xml:space="preserve">db30 = </w:t>
+      </w:r>
+      <w:r>
+        <w:rPr>
+          <w:rFonts w:ascii="Source Code Pro" w:hAnsi="Source Code Pro"/>
+          <w:color w:val="8888C6"/>
+          <w:lang w:val="en-US"/>
+        </w:rPr>
+        <w:t>round</w:t>
+      </w:r>
+      <w:r>
+        <w:rPr>
+          <w:rFonts w:ascii="Source Code Pro" w:hAnsi="Source Code Pro"/>
+          <w:color w:val="A9B7C6"/>
+          <w:lang w:val="en-US"/>
+        </w:rPr>
+        <w:t>(db30o*</w:t>
+      </w:r>
+      <w:r>
+        <w:rPr>
+          <w:rFonts w:ascii="Source Code Pro" w:hAnsi="Source Code Pro"/>
+          <w:color w:val="6897BB"/>
+          <w:lang w:val="en-US"/>
+        </w:rPr>
+        <w:t>1000</w:t>
+      </w:r>
+      <w:r>
+        <w:rPr>
+          <w:rFonts w:ascii="Source Code Pro" w:hAnsi="Source Code Pro"/>
+          <w:color w:val="A9B7C6"/>
+          <w:lang w:val="en-US"/>
+        </w:rPr>
+        <w:t>*CHOP)</w:t>
+      </w:r>
+      <w:r>
+        <w:rPr>
+          <w:rFonts w:ascii="Source Code Pro" w:hAnsi="Source Code Pro"/>
+          <w:color w:val="A9B7C6"/>
+          <w:lang w:val="en-US"/>
+        </w:rPr>
+        <w:br/>
+        <w:t>db0o = x[y.</w:t>
+      </w:r>
+      <w:r>
+        <w:rPr>
+          <w:rFonts w:ascii="Source Code Pro" w:hAnsi="Source Code Pro"/>
+          <w:color w:val="657BD3"/>
+          <w:lang w:val="en-US"/>
+        </w:rPr>
+        <w:t>searchsorted</w:t>
+      </w:r>
+      <w:r>
+        <w:rPr>
+          <w:rFonts w:ascii="Source Code Pro" w:hAnsi="Source Code Pro"/>
+          <w:color w:val="A9B7C6"/>
+          <w:lang w:val="en-US"/>
+        </w:rPr>
+        <w:t>(-</w:t>
+      </w:r>
+      <w:r>
+        <w:rPr>
+          <w:rFonts w:ascii="Source Code Pro" w:hAnsi="Source Code Pro"/>
+          <w:color w:val="6897BB"/>
+          <w:lang w:val="en-US"/>
+        </w:rPr>
+        <w:t>0.2</w:t>
+      </w:r>
+      <w:r>
+        <w:rPr>
+          <w:rFonts w:ascii="Source Code Pro" w:hAnsi="Source Code Pro"/>
+          <w:color w:val="CC7832"/>
+          <w:lang w:val="en-US"/>
+        </w:rPr>
+        <w:t xml:space="preserve">, </w:t>
+      </w:r>
+      <w:r>
+        <w:rPr>
+          <w:rFonts w:ascii="Source Code Pro" w:hAnsi="Source Code Pro"/>
+          <w:color w:val="6A8759"/>
+          <w:lang w:val="en-US"/>
+        </w:rPr>
+        <w:t>'right'</w:t>
+      </w:r>
+      <w:r>
+        <w:rPr>
+          <w:rFonts w:ascii="Source Code Pro" w:hAnsi="Source Code Pro"/>
+          <w:color w:val="A9B7C6"/>
+          <w:lang w:val="en-US"/>
+        </w:rPr>
+        <w:t>)]</w:t>
+      </w:r>
+      <w:r>
+        <w:rPr>
+          <w:rFonts w:ascii="Source Code Pro" w:hAnsi="Source Code Pro"/>
+          <w:color w:val="A9B7C6"/>
+          <w:lang w:val="en-US"/>
+        </w:rPr>
+        <w:br/>
+        <w:t xml:space="preserve">db0 = </w:t>
+      </w:r>
+      <w:r>
+        <w:rPr>
+          <w:rFonts w:ascii="Source Code Pro" w:hAnsi="Source Code Pro"/>
+          <w:color w:val="8888C6"/>
+          <w:lang w:val="en-US"/>
+        </w:rPr>
+        <w:t>round</w:t>
+      </w:r>
+      <w:r>
+        <w:rPr>
+          <w:rFonts w:ascii="Source Code Pro" w:hAnsi="Source Code Pro"/>
+          <w:color w:val="A9B7C6"/>
+          <w:lang w:val="en-US"/>
+        </w:rPr>
+        <w:t>(db0o*</w:t>
+      </w:r>
+      <w:r>
+        <w:rPr>
+          <w:rFonts w:ascii="Source Code Pro" w:hAnsi="Source Code Pro"/>
+          <w:color w:val="6897BB"/>
+          <w:lang w:val="en-US"/>
+        </w:rPr>
+        <w:t>1000</w:t>
+      </w:r>
+      <w:r>
+        <w:rPr>
+          <w:rFonts w:ascii="Source Code Pro" w:hAnsi="Source Code Pro"/>
+          <w:color w:val="A9B7C6"/>
+          <w:lang w:val="en-US"/>
+        </w:rPr>
+        <w:t>*CHOP)</w:t>
+      </w:r>
+      <w:r>
+        <w:rPr>
+          <w:rFonts w:ascii="Source Code Pro" w:hAnsi="Source Code Pro"/>
+          <w:color w:val="A9B7C6"/>
+          <w:lang w:val="en-US"/>
+        </w:rPr>
+        <w:br/>
+      </w:r>
+      <w:r>
+        <w:rPr>
+          <w:rFonts w:ascii="Source Code Pro" w:hAnsi="Source Code Pro"/>
+          <w:color w:val="8888C6"/>
+          <w:lang w:val="en-US"/>
+        </w:rPr>
+        <w:t>print</w:t>
+      </w:r>
+      <w:r>
+        <w:rPr>
+          <w:rFonts w:ascii="Source Code Pro" w:hAnsi="Source Code Pro"/>
+          <w:color w:val="A9B7C6"/>
+          <w:lang w:val="en-US"/>
+        </w:rPr>
+        <w:t>(</w:t>
+      </w:r>
+      <w:r>
+        <w:rPr>
+          <w:rFonts w:ascii="Source Code Pro" w:hAnsi="Source Code Pro"/>
+          <w:color w:val="6A8759"/>
+          <w:lang w:val="en-US"/>
+        </w:rPr>
+        <w:t xml:space="preserve">"0dB---&gt; at: " </w:t>
+      </w:r>
+      <w:r>
+        <w:rPr>
+          <w:rFonts w:ascii="Source Code Pro" w:hAnsi="Source Code Pro"/>
+          <w:color w:val="A9B7C6"/>
+          <w:lang w:val="en-US"/>
+        </w:rPr>
+        <w:t xml:space="preserve">+ </w:t>
+      </w:r>
+      <w:r>
+        <w:rPr>
+          <w:rFonts w:ascii="Source Code Pro" w:hAnsi="Source Code Pro"/>
+          <w:color w:val="8888C6"/>
+          <w:lang w:val="en-US"/>
+        </w:rPr>
+        <w:t>str</w:t>
+      </w:r>
+      <w:r>
+        <w:rPr>
+          <w:rFonts w:ascii="Source Code Pro" w:hAnsi="Source Code Pro"/>
+          <w:color w:val="A9B7C6"/>
+          <w:lang w:val="en-US"/>
+        </w:rPr>
+        <w:t xml:space="preserve">(db0) + </w:t>
+      </w:r>
+      <w:r>
+        <w:rPr>
+          <w:rFonts w:ascii="Source Code Pro" w:hAnsi="Source Code Pro"/>
+          <w:color w:val="6A8759"/>
+          <w:lang w:val="en-US"/>
+        </w:rPr>
+        <w:t>"ms"</w:t>
+      </w:r>
+      <w:r>
+        <w:rPr>
+          <w:rFonts w:ascii="Source Code Pro" w:hAnsi="Source Code Pro"/>
+          <w:color w:val="A9B7C6"/>
+          <w:lang w:val="en-US"/>
+        </w:rPr>
+        <w:t>)</w:t>
+      </w:r>
+      <w:r>
+        <w:rPr>
+          <w:rFonts w:ascii="Source Code Pro" w:hAnsi="Source Code Pro"/>
+          <w:color w:val="A9B7C6"/>
+          <w:lang w:val="en-US"/>
+        </w:rPr>
+        <w:br/>
+      </w:r>
+      <w:r>
+        <w:rPr>
+          <w:rFonts w:ascii="Source Code Pro" w:hAnsi="Source Code Pro"/>
+          <w:color w:val="8888C6"/>
+          <w:lang w:val="en-US"/>
+        </w:rPr>
+        <w:t>print</w:t>
+      </w:r>
+      <w:r>
+        <w:rPr>
+          <w:rFonts w:ascii="Source Code Pro" w:hAnsi="Source Code Pro"/>
+          <w:color w:val="A9B7C6"/>
+          <w:lang w:val="en-US"/>
+        </w:rPr>
+        <w:t>(</w:t>
+      </w:r>
+      <w:r>
+        <w:rPr>
+          <w:rFonts w:ascii="Source Code Pro" w:hAnsi="Source Code Pro"/>
+          <w:color w:val="6A8759"/>
+          <w:lang w:val="en-US"/>
+        </w:rPr>
+        <w:t xml:space="preserve">"-30dB-&gt; at: " </w:t>
+      </w:r>
+      <w:r>
+        <w:rPr>
+          <w:rFonts w:ascii="Source Code Pro" w:hAnsi="Source Code Pro"/>
+          <w:color w:val="A9B7C6"/>
+          <w:lang w:val="en-US"/>
+        </w:rPr>
+        <w:t xml:space="preserve">+ </w:t>
+      </w:r>
+      <w:r>
+        <w:rPr>
+          <w:rFonts w:ascii="Source Code Pro" w:hAnsi="Source Code Pro"/>
+          <w:color w:val="8888C6"/>
+          <w:lang w:val="en-US"/>
+        </w:rPr>
+        <w:t>str</w:t>
+      </w:r>
+      <w:r>
+        <w:rPr>
+          <w:rFonts w:ascii="Source Code Pro" w:hAnsi="Source Code Pro"/>
+          <w:color w:val="A9B7C6"/>
+          <w:lang w:val="en-US"/>
+        </w:rPr>
+        <w:t xml:space="preserve">(db30) + </w:t>
+      </w:r>
+      <w:r>
+        <w:rPr>
+          <w:rFonts w:ascii="Source Code Pro" w:hAnsi="Source Code Pro"/>
+          <w:color w:val="6A8759"/>
+          <w:lang w:val="en-US"/>
+        </w:rPr>
+        <w:t>"ms"</w:t>
+      </w:r>
+      <w:r>
+        <w:rPr>
+          <w:rFonts w:ascii="Source Code Pro" w:hAnsi="Source Code Pro"/>
+          <w:color w:val="A9B7C6"/>
+          <w:lang w:val="en-US"/>
+        </w:rPr>
+        <w:t>)</w:t>
+      </w:r>
+      <w:r>
+        <w:rPr>
+          <w:rFonts w:ascii="Source Code Pro" w:hAnsi="Source Code Pro"/>
+          <w:color w:val="A9B7C6"/>
+          <w:lang w:val="en-US"/>
+        </w:rPr>
+        <w:br/>
+      </w:r>
+      <w:r>
+        <w:rPr>
+          <w:rFonts w:ascii="Source Code Pro" w:hAnsi="Source Code Pro"/>
+          <w:color w:val="8888C6"/>
+          <w:lang w:val="en-US"/>
+        </w:rPr>
+        <w:t>print</w:t>
+      </w:r>
+      <w:r>
+        <w:rPr>
+          <w:rFonts w:ascii="Source Code Pro" w:hAnsi="Source Code Pro"/>
+          <w:color w:val="A9B7C6"/>
+          <w:lang w:val="en-US"/>
+        </w:rPr>
+        <w:t>(</w:t>
+      </w:r>
+      <w:r>
+        <w:rPr>
+          <w:rFonts w:ascii="Source Code Pro" w:hAnsi="Source Code Pro"/>
+          <w:color w:val="6A8759"/>
+          <w:lang w:val="en-US"/>
+        </w:rPr>
+        <w:t xml:space="preserve">"-60dB-&gt; at: " </w:t>
+      </w:r>
+      <w:r>
+        <w:rPr>
+          <w:rFonts w:ascii="Source Code Pro" w:hAnsi="Source Code Pro"/>
+          <w:color w:val="A9B7C6"/>
+          <w:lang w:val="en-US"/>
+        </w:rPr>
+        <w:t xml:space="preserve">+ </w:t>
+      </w:r>
+      <w:r>
+        <w:rPr>
+          <w:rFonts w:ascii="Source Code Pro" w:hAnsi="Source Code Pro"/>
+          <w:color w:val="8888C6"/>
+          <w:lang w:val="en-US"/>
+        </w:rPr>
+        <w:t>str</w:t>
+      </w:r>
+      <w:r>
+        <w:rPr>
+          <w:rFonts w:ascii="Source Code Pro" w:hAnsi="Source Code Pro"/>
+          <w:color w:val="A9B7C6"/>
+          <w:lang w:val="en-US"/>
+        </w:rPr>
+        <w:t xml:space="preserve">(db30+(db30-db0)) + </w:t>
+      </w:r>
+      <w:r>
+        <w:rPr>
+          <w:rFonts w:ascii="Source Code Pro" w:hAnsi="Source Code Pro"/>
+          <w:color w:val="6A8759"/>
+          <w:lang w:val="en-US"/>
+        </w:rPr>
+        <w:t>"ms [extrapolated]"</w:t>
+      </w:r>
+      <w:r>
+        <w:rPr>
+          <w:rFonts w:ascii="Source Code Pro" w:hAnsi="Source Code Pro"/>
+          <w:color w:val="A9B7C6"/>
+          <w:lang w:val="en-US"/>
+        </w:rPr>
+        <w:t>)</w:t>
+      </w:r>
+      <w:r>
+        <w:rPr>
+          <w:rFonts w:ascii="Source Code Pro" w:hAnsi="Source Code Pro"/>
+          <w:color w:val="A9B7C6"/>
+          <w:lang w:val="en-US"/>
+        </w:rPr>
+        <w:br/>
+      </w:r>
+      <w:r>
+        <w:rPr>
+          <w:rFonts w:ascii="Source Code Pro" w:hAnsi="Source Code Pro"/>
+          <w:color w:val="8888C6"/>
+          <w:lang w:val="en-US"/>
+        </w:rPr>
+        <w:t>print</w:t>
+      </w:r>
+      <w:r>
+        <w:rPr>
+          <w:rFonts w:ascii="Source Code Pro" w:hAnsi="Source Code Pro"/>
+          <w:color w:val="A9B7C6"/>
+          <w:lang w:val="en-US"/>
+        </w:rPr>
+        <w:t>(</w:t>
+      </w:r>
+      <w:r>
+        <w:rPr>
+          <w:rFonts w:ascii="Source Code Pro" w:hAnsi="Source Code Pro"/>
+          <w:color w:val="6A8759"/>
+          <w:lang w:val="en-US"/>
+        </w:rPr>
+        <w:t xml:space="preserve">"T30------&gt;: " </w:t>
+      </w:r>
+      <w:r>
+        <w:rPr>
+          <w:rFonts w:ascii="Source Code Pro" w:hAnsi="Source Code Pro"/>
+          <w:color w:val="A9B7C6"/>
+          <w:lang w:val="en-US"/>
+        </w:rPr>
+        <w:t xml:space="preserve">+ </w:t>
+      </w:r>
+      <w:r>
+        <w:rPr>
+          <w:rFonts w:ascii="Source Code Pro" w:hAnsi="Source Code Pro"/>
+          <w:color w:val="8888C6"/>
+          <w:lang w:val="en-US"/>
+        </w:rPr>
+        <w:t>str</w:t>
+      </w:r>
+      <w:r>
+        <w:rPr>
+          <w:rFonts w:ascii="Source Code Pro" w:hAnsi="Source Code Pro"/>
+          <w:color w:val="A9B7C6"/>
+          <w:lang w:val="en-US"/>
+        </w:rPr>
+        <w:t>((db30-db0)*</w:t>
+      </w:r>
+      <w:r>
+        <w:rPr>
+          <w:rFonts w:ascii="Source Code Pro" w:hAnsi="Source Code Pro"/>
+          <w:color w:val="6897BB"/>
+          <w:lang w:val="en-US"/>
+        </w:rPr>
+        <w:t>2</w:t>
+      </w:r>
+      <w:r>
+        <w:rPr>
+          <w:rFonts w:ascii="Source Code Pro" w:hAnsi="Source Code Pro"/>
+          <w:color w:val="A9B7C6"/>
+          <w:lang w:val="en-US"/>
+        </w:rPr>
+        <w:t xml:space="preserve">) + </w:t>
+      </w:r>
+      <w:r>
+        <w:rPr>
+          <w:rFonts w:ascii="Source Code Pro" w:hAnsi="Source Code Pro"/>
+          <w:color w:val="6A8759"/>
+          <w:lang w:val="en-US"/>
+        </w:rPr>
+        <w:t>"ms"</w:t>
+      </w:r>
+      <w:r>
+        <w:rPr>
+          <w:rFonts w:ascii="Source Code Pro" w:hAnsi="Source Code Pro"/>
+          <w:color w:val="A9B7C6"/>
+          <w:lang w:val="en-US"/>
+        </w:rPr>
+        <w:t>)</w:t>
+      </w:r>
+      <w:r>
+        <w:rPr>
+          <w:rFonts w:ascii="Source Code Pro" w:hAnsi="Source Code Pro"/>
+          <w:color w:val="A9B7C6"/>
+          <w:lang w:val="en-US"/>
+        </w:rPr>
+        <w:br/>
+      </w:r>
+      <w:r>
+        <w:rPr>
+          <w:rFonts w:ascii="Source Code Pro" w:hAnsi="Source Code Pro"/>
+          <w:color w:val="A9B7C6"/>
+          <w:lang w:val="en-US"/>
+        </w:rPr>
+        <w:br/>
+        <w:t xml:space="preserve">x1 = </w:t>
+      </w:r>
+      <w:r>
+        <w:rPr>
+          <w:rFonts w:ascii="Source Code Pro" w:hAnsi="Source Code Pro"/>
+          <w:color w:val="8888C6"/>
+          <w:lang w:val="en-US"/>
+        </w:rPr>
+        <w:t>int</w:t>
+      </w:r>
+      <w:r>
+        <w:rPr>
+          <w:rFonts w:ascii="Source Code Pro" w:hAnsi="Source Code Pro"/>
+          <w:color w:val="A9B7C6"/>
+          <w:lang w:val="en-US"/>
+        </w:rPr>
+        <w:t xml:space="preserve">((db30o)*FP)                    </w:t>
+      </w:r>
+      <w:r>
+        <w:rPr>
+          <w:rFonts w:ascii="Source Code Pro" w:hAnsi="Source Code Pro"/>
+          <w:color w:val="808080"/>
+          <w:lang w:val="en-US"/>
+        </w:rPr>
+        <w:t># spadek  o 30dB</w:t>
+      </w:r>
+      <w:r>
+        <w:rPr>
+          <w:rFonts w:ascii="Source Code Pro" w:hAnsi="Source Code Pro"/>
+          <w:color w:val="808080"/>
+          <w:lang w:val="en-US"/>
+        </w:rPr>
+        <w:br/>
+      </w:r>
+      <w:r>
+        <w:rPr>
+          <w:rFonts w:ascii="Source Code Pro" w:hAnsi="Source Code Pro"/>
+          <w:color w:val="A9B7C6"/>
+          <w:lang w:val="en-US"/>
+        </w:rPr>
+        <w:t xml:space="preserve">x2 = </w:t>
+      </w:r>
+      <w:r>
+        <w:rPr>
+          <w:rFonts w:ascii="Source Code Pro" w:hAnsi="Source Code Pro"/>
+          <w:color w:val="8888C6"/>
+          <w:lang w:val="en-US"/>
+        </w:rPr>
+        <w:t>int</w:t>
+      </w:r>
+      <w:r>
+        <w:rPr>
+          <w:rFonts w:ascii="Source Code Pro" w:hAnsi="Source Code Pro"/>
+          <w:color w:val="A9B7C6"/>
+          <w:lang w:val="en-US"/>
+        </w:rPr>
+        <w:t xml:space="preserve">((db0o)*FP)                     </w:t>
+      </w:r>
+      <w:r>
+        <w:rPr>
+          <w:rFonts w:ascii="Source Code Pro" w:hAnsi="Source Code Pro"/>
+          <w:color w:val="808080"/>
+          <w:lang w:val="en-US"/>
+        </w:rPr>
+        <w:t># odniesienie</w:t>
+      </w:r>
+      <w:r>
+        <w:rPr>
+          <w:rFonts w:ascii="Source Code Pro" w:hAnsi="Source Code Pro"/>
+          <w:color w:val="808080"/>
+          <w:lang w:val="en-US"/>
+        </w:rPr>
+        <w:br/>
+      </w:r>
+      <w:r>
+        <w:rPr>
+          <w:rFonts w:ascii="Source Code Pro" w:hAnsi="Source Code Pro"/>
+          <w:color w:val="A9B7C6"/>
+          <w:lang w:val="en-US"/>
+        </w:rPr>
+        <w:t xml:space="preserve">x3 = </w:t>
+      </w:r>
+      <w:r>
+        <w:rPr>
+          <w:rFonts w:ascii="Source Code Pro" w:hAnsi="Source Code Pro"/>
+          <w:color w:val="8888C6"/>
+          <w:lang w:val="en-US"/>
+        </w:rPr>
+        <w:t>int</w:t>
+      </w:r>
+      <w:r>
+        <w:rPr>
+          <w:rFonts w:ascii="Source Code Pro" w:hAnsi="Source Code Pro"/>
+          <w:color w:val="A9B7C6"/>
+          <w:lang w:val="en-US"/>
+        </w:rPr>
+        <w:t>((db0o+((db30o-db0o)*</w:t>
+      </w:r>
+      <w:r>
+        <w:rPr>
+          <w:rFonts w:ascii="Source Code Pro" w:hAnsi="Source Code Pro"/>
+          <w:color w:val="6897BB"/>
+          <w:lang w:val="en-US"/>
+        </w:rPr>
+        <w:t>2</w:t>
+      </w:r>
+      <w:r>
+        <w:rPr>
+          <w:rFonts w:ascii="Source Code Pro" w:hAnsi="Source Code Pro"/>
+          <w:color w:val="A9B7C6"/>
+          <w:lang w:val="en-US"/>
+        </w:rPr>
+        <w:t xml:space="preserve">))*FP)    </w:t>
+      </w:r>
+      <w:r>
+        <w:rPr>
+          <w:rFonts w:ascii="Source Code Pro" w:hAnsi="Source Code Pro"/>
+          <w:color w:val="808080"/>
+          <w:lang w:val="en-US"/>
+        </w:rPr>
+        <w:t># spadek o 60dB szacowany</w:t>
+      </w:r>
+    </w:p>
+    <w:p>
+      <w:pPr>
+        <w:ind w:firstLine="0"/>
+        <w:rPr>
+          <w:lang w:val="en-US" w:eastAsia="pl-PL"/>
+        </w:rPr>
+      </w:pPr>
+    </w:p>
+    <w:p>
+      <w:pPr>
+        <w:pStyle w:val="TODO"/>
+      </w:pPr>
+      <w:r>
+        <w:t xml:space="preserve">Pzenieść z opracowanego rozdziału pogłos </w:t>
       </w:r>
     </w:p>
     <w:p>
@@ -3720,7 +6220,14 @@
         <w:rPr>
           <w:lang w:eastAsia="pl-PL"/>
         </w:rPr>
-        <w:t>użyto różnego źródła dźwięku różnego rodzaju, między innymi – pękający balon, trzaśnięcie, klaśnięcie, aby oszacować wpływ jakości nagrania odpowiedzi impulsowej na późniejszą operację splotu [całe badanie ma charakter subiektywnego postrzegania działania algorytmu, aniżeli odwzorowywania pomiarów zgodnie ze sztuką]</w:t>
+        <w:t xml:space="preserve">użyto różnego źródła dźwięku różnego rodzaju, między innymi – pękający balon, trzaśnięcie, klaśnięcie, aby oszacować wpływ jakości nagrania </w:t>
+      </w:r>
+      <w:r>
+        <w:rPr>
+          <w:lang w:eastAsia="pl-PL"/>
+        </w:rPr>
+        <w:lastRenderedPageBreak/>
+        <w:t>odpowiedzi impulsowej na późniejszą operację splotu [całe badanie ma charakter subiektywnego postrzegania działania algorytmu, aniżeli odwzorowywania pomiarów zgodnie ze sztuką]</w:t>
       </w:r>
       <w:r>
         <w:rPr>
@@ -3779,7 +6286,6 @@
         <w:rPr>
           <w:lang w:eastAsia="pl-PL"/>
         </w:rPr>
-        <w:lastRenderedPageBreak/>
         <w:t>Nag</w:t>
       </w:r>
       <w:r>
@@ -4016,6 +6522,114 @@
       </w:pPr>
       <w:r>
         <w:continuationSeparator/>
+      </w:r>
+    </w:p>
+  </w:footnote>
+  <w:footnote w:id="1">
+    <w:p>
+      <w:pPr>
+        <w:pStyle w:val="Tekstprzypisudolnego"/>
+      </w:pPr>
+      <w:r>
+        <w:rPr>
+          <w:rStyle w:val="Odwoanieprzypisudolnego"/>
+        </w:rPr>
+        <w:footnoteRef/>
+      </w:r>
+      <w:r>
+        <w:t xml:space="preserve"> </w:t>
+      </w:r>
+      <w:r>
+        <w:t xml:space="preserve">32 bitowa liczba całkowita z zakresu od </w:t>
+      </w:r>
+      <m:oMath>
+        <m:r>
+          <w:rPr>
+            <w:rFonts w:ascii="Cambria Math" w:hAnsi="Cambria Math"/>
+          </w:rPr>
+          <m:t>-</m:t>
+        </m:r>
+        <m:sSup>
+          <m:sSupPr>
+            <m:ctrlPr>
+              <w:rPr>
+                <w:rFonts w:ascii="Cambria Math" w:hAnsi="Cambria Math"/>
+                <w:i/>
+              </w:rPr>
+            </m:ctrlPr>
+          </m:sSupPr>
+          <m:e>
+            <m:r>
+              <w:rPr>
+                <w:rFonts w:ascii="Cambria Math" w:hAnsi="Cambria Math"/>
+              </w:rPr>
+              <m:t>2</m:t>
+            </m:r>
+          </m:e>
+          <m:sup>
+            <m:r>
+              <w:rPr>
+                <w:rFonts w:ascii="Cambria Math" w:hAnsi="Cambria Math"/>
+              </w:rPr>
+              <m:t>3</m:t>
+            </m:r>
+            <m:r>
+              <w:rPr>
+                <w:rFonts w:ascii="Cambria Math" w:hAnsi="Cambria Math"/>
+              </w:rPr>
+              <m:t>1</m:t>
+            </m:r>
+          </m:sup>
+        </m:sSup>
+      </m:oMath>
+      <w:r>
+        <w:rPr>
+          <w:rFonts w:eastAsiaTheme="minorEastAsia"/>
+        </w:rPr>
+        <w:t xml:space="preserve"> do </w:t>
+      </w:r>
+      <m:oMath>
+        <m:sSup>
+          <m:sSupPr>
+            <m:ctrlPr>
+              <w:rPr>
+                <w:rFonts w:ascii="Cambria Math" w:hAnsi="Cambria Math"/>
+                <w:i/>
+              </w:rPr>
+            </m:ctrlPr>
+          </m:sSupPr>
+          <m:e>
+            <m:r>
+              <w:rPr>
+                <w:rFonts w:ascii="Cambria Math" w:hAnsi="Cambria Math"/>
+              </w:rPr>
+              <m:t>2</m:t>
+            </m:r>
+          </m:e>
+          <m:sup>
+            <m:r>
+              <w:rPr>
+                <w:rFonts w:ascii="Cambria Math" w:hAnsi="Cambria Math"/>
+              </w:rPr>
+              <m:t>3</m:t>
+            </m:r>
+            <m:r>
+              <w:rPr>
+                <w:rFonts w:ascii="Cambria Math" w:hAnsi="Cambria Math"/>
+              </w:rPr>
+              <m:t>1</m:t>
+            </m:r>
+          </m:sup>
+        </m:sSup>
+        <m:r>
+          <w:rPr>
+            <w:rFonts w:ascii="Cambria Math" w:hAnsi="Cambria Math"/>
+          </w:rPr>
+          <m:t>-1</m:t>
+        </m:r>
+      </m:oMath>
+      <w:r>
+        <w:t>.</w:t>
       </w:r>
     </w:p>
   </w:footnote>
@@ -5010,6 +7624,119 @@
     </w:lvl>
   </w:abstractNum>
   <w:abstractNum w:abstractNumId="5" w15:restartNumberingAfterBreak="0">
+    <w:nsid w:val="37B610FA"/>
+    <w:multiLevelType w:val="hybridMultilevel"/>
+    <w:tmpl w:val="FCE6975A"/>
+    <w:lvl w:ilvl="0" w:tplc="04150001">
+      <w:start w:val="1"/>
+      <w:numFmt w:val="bullet"/>
+      <w:lvlText w:val=""/>
+      <w:lvlJc w:val="left"/>
+      <w:pPr>
+        <w:ind w:left="781" w:hanging="360"/>
+      </w:pPr>
+      <w:rPr>
+        <w:rFonts w:ascii="Symbol" w:hAnsi="Symbol" w:hint="default"/>
+      </w:rPr>
+    </w:lvl>
+    <w:lvl w:ilvl="1" w:tplc="04150003" w:tentative="1">
+      <w:start w:val="1"/>
+      <w:numFmt w:val="bullet"/>
+      <w:lvlText w:val="o"/>
+      <w:lvlJc w:val="left"/>
+      <w:pPr>
+        <w:ind w:left="1501" w:hanging="360"/>
+      </w:pPr>
+      <w:rPr>
+        <w:rFonts w:ascii="Courier New" w:hAnsi="Courier New" w:cs="Courier New" w:hint="default"/>
+      </w:rPr>
+    </w:lvl>
+    <w:lvl w:ilvl="2" w:tplc="04150005" w:tentative="1">
+      <w:start w:val="1"/>
+      <w:numFmt w:val="bullet"/>
+      <w:lvlText w:val=""/>
+      <w:lvlJc w:val="left"/>
+      <w:pPr>
+        <w:ind w:left="2221" w:hanging="360"/>
+      </w:pPr>
+      <w:rPr>
+        <w:rFonts w:ascii="Wingdings" w:hAnsi="Wingdings" w:hint="default"/>
+      </w:rPr>
+    </w:lvl>
+    <w:lvl w:ilvl="3" w:tplc="04150001" w:tentative="1">
+      <w:start w:val="1"/>
+      <w:numFmt w:val="bullet"/>
+      <w:lvlText w:val=""/>
+      <w:lvlJc w:val="left"/>
+      <w:pPr>
+        <w:ind w:left="2941" w:hanging="360"/>
+      </w:pPr>
+      <w:rPr>
+        <w:rFonts w:ascii="Symbol" w:hAnsi="Symbol" w:hint="default"/>
+      </w:rPr>
+    </w:lvl>
+    <w:lvl w:ilvl="4" w:tplc="04150003" w:tentative="1">
+      <w:start w:val="1"/>
+      <w:numFmt w:val="bullet"/>
+      <w:lvlText w:val="o"/>
+      <w:lvlJc w:val="left"/>
+      <w:pPr>
+        <w:ind w:left="3661" w:hanging="360"/>
+      </w:pPr>
+      <w:rPr>
+        <w:rFonts w:ascii="Courier New" w:hAnsi="Courier New" w:cs="Courier New" w:hint="default"/>
+      </w:rPr>
+    </w:lvl>
+    <w:lvl w:ilvl="5" w:tplc="04150005" w:tentative="1">
+      <w:start w:val="1"/>
+      <w:numFmt w:val="bullet"/>
+      <w:lvlText w:val=""/>
+      <w:lvlJc w:val="left"/>
+      <w:pPr>
+        <w:ind w:left="4381" w:hanging="360"/>
+      </w:pPr>
+      <w:rPr>
+        <w:rFonts w:ascii="Wingdings" w:hAnsi="Wingdings" w:hint="default"/>
+      </w:rPr>
+    </w:lvl>
+    <w:lvl w:ilvl="6" w:tplc="04150001" w:tentative="1">
+      <w:start w:val="1"/>
+      <w:numFmt w:val="bullet"/>
+      <w:lvlText w:val=""/>
+      <w:lvlJc w:val="left"/>
+      <w:pPr>
+        <w:ind w:left="5101" w:hanging="360"/>
+      </w:pPr>
+      <w:rPr>
+        <w:rFonts w:ascii="Symbol" w:hAnsi="Symbol" w:hint="default"/>
+      </w:rPr>
+    </w:lvl>
+    <w:lvl w:ilvl="7" w:tplc="04150003" w:tentative="1">
+      <w:start w:val="1"/>
+      <w:numFmt w:val="bullet"/>
+      <w:lvlText w:val="o"/>
+      <w:lvlJc w:val="left"/>
+      <w:pPr>
+        <w:ind w:left="5821" w:hanging="360"/>
+      </w:pPr>
+      <w:rPr>
+        <w:rFonts w:ascii="Courier New" w:hAnsi="Courier New" w:cs="Courier New" w:hint="default"/>
+      </w:rPr>
+    </w:lvl>
+    <w:lvl w:ilvl="8" w:tplc="04150005" w:tentative="1">
+      <w:start w:val="1"/>
+      <w:numFmt w:val="bullet"/>
+      <w:lvlText w:val=""/>
+      <w:lvlJc w:val="left"/>
+      <w:pPr>
+        <w:ind w:left="6541" w:hanging="360"/>
+      </w:pPr>
+      <w:rPr>
+        <w:rFonts w:ascii="Wingdings" w:hAnsi="Wingdings" w:hint="default"/>
+      </w:rPr>
+    </w:lvl>
+  </w:abstractNum>
+  <w:abstractNum w:abstractNumId="6" w15:restartNumberingAfterBreak="0">
     <w:nsid w:val="475F3E0D"/>
     <w:multiLevelType w:val="multilevel"/>
     <w:tmpl w:val="14D818C2"/>
@@ -5129,7 +7856,7 @@
       </w:rPr>
     </w:lvl>
   </w:abstractNum>
-  <w:abstractNum w:abstractNumId="6" w15:restartNumberingAfterBreak="0">
+  <w:abstractNum w:abstractNumId="7" w15:restartNumberingAfterBreak="0">
     <w:nsid w:val="4D017661"/>
     <w:multiLevelType w:val="hybridMultilevel"/>
     <w:tmpl w:val="11986AF2"/>
@@ -5218,7 +7945,7 @@
       </w:pPr>
     </w:lvl>
   </w:abstractNum>
-  <w:abstractNum w:abstractNumId="7" w15:restartNumberingAfterBreak="0">
+  <w:abstractNum w:abstractNumId="8" w15:restartNumberingAfterBreak="0">
     <w:nsid w:val="619B529C"/>
     <w:multiLevelType w:val="multilevel"/>
     <w:tmpl w:val="0415001D"/>
@@ -5304,18 +8031,21 @@
       </w:pPr>
     </w:lvl>
   </w:abstractNum>
-  <w:abstractNum w:abstractNumId="8" w15:restartNumberingAfterBreak="0">
+  <w:abstractNum w:abstractNumId="9" w15:restartNumberingAfterBreak="0">
     <w:nsid w:val="694D0BDA"/>
     <w:multiLevelType w:val="hybridMultilevel"/>
-    <w:tmpl w:val="A06A9A28"/>
-    <w:lvl w:ilvl="0" w:tplc="0415000F">
+    <w:tmpl w:val="AAAAD44E"/>
+    <w:lvl w:ilvl="0" w:tplc="04150001">
       <w:start w:val="1"/>
-      <w:numFmt w:val="decimal"/>
-      <w:lvlText w:val="%1."/>
+      <w:numFmt w:val="bullet"/>
+      <w:lvlText w:val=""/>
       <w:lvlJc w:val="left"/>
       <w:pPr>
         <w:ind w:left="720" w:hanging="360"/>
       </w:pPr>
+      <w:rPr>
+        <w:rFonts w:ascii="Symbol" w:hAnsi="Symbol" w:hint="default"/>
+      </w:rPr>
     </w:lvl>
     <w:lvl w:ilvl="1" w:tplc="04150019" w:tentative="1">
       <w:start w:val="1"/>
@@ -5390,7 +8120,7 @@
       </w:pPr>
     </w:lvl>
   </w:abstractNum>
-  <w:abstractNum w:abstractNumId="9" w15:restartNumberingAfterBreak="0">
+  <w:abstractNum w:abstractNumId="10" w15:restartNumberingAfterBreak="0">
     <w:nsid w:val="6CD445E0"/>
     <w:multiLevelType w:val="hybridMultilevel"/>
     <w:tmpl w:val="F54034EA"/>
@@ -5516,22 +8246,25 @@
     <w:abstractNumId w:val="2"/>
   </w:num>
   <w:num w:numId="5">
-    <w:abstractNumId w:val="5"/>
+    <w:abstractNumId w:val="6"/>
   </w:num>
   <w:num w:numId="6">
-    <w:abstractNumId w:val="7"/>
+    <w:abstractNumId w:val="8"/>
   </w:num>
   <w:num w:numId="7">
-    <w:abstractNumId w:val="8"/>
+    <w:abstractNumId w:val="9"/>
   </w:num>
   <w:num w:numId="8">
     <w:abstractNumId w:val="4"/>
   </w:num>
   <w:num w:numId="9">
-    <w:abstractNumId w:val="9"/>
+    <w:abstractNumId w:val="10"/>
   </w:num>
   <w:num w:numId="10">
-    <w:abstractNumId w:val="6"/>
+    <w:abstractNumId w:val="7"/>
+  </w:num>
+  <w:num w:numId="11">
+    <w:abstractNumId w:val="5"/>
   </w:num>
 </w:numbering>
 </file>
@@ -5934,13 +8667,15 @@
   <w:style w:type="paragraph" w:default="1" w:styleId="Normalny">
     <w:name w:val="Normal"/>
     <w:qFormat/>
-    <w:rsid w:val="009804D0"/>
+    <w:rsid w:val="008715F6"/>
     <w:pPr>
+      <w:spacing w:line="360" w:lineRule="auto"/>
       <w:ind w:firstLine="709"/>
       <w:jc w:val="both"/>
     </w:pPr>
     <w:rPr>
       <w:rFonts w:ascii="Times New Roman" w:hAnsi="Times New Roman"/>
+      <w:sz w:val="24"/>
     </w:rPr>
   </w:style>
   <w:style w:type="paragraph" w:styleId="Nagwek1">
@@ -6080,7 +8815,6 @@
     </w:pPr>
     <w:rPr>
       <w:rFonts w:eastAsia="Times New Roman" w:cs="Times New Roman"/>
-      <w:sz w:val="24"/>
       <w:szCs w:val="24"/>
       <w:lang w:eastAsia="pl-PL"/>
     </w:rPr>
@@ -6619,16 +9353,13 @@
     <w:basedOn w:val="Normalny"/>
     <w:uiPriority w:val="34"/>
     <w:qFormat/>
-    <w:rsid w:val="008C60EC"/>
+    <w:rsid w:val="008715F6"/>
     <w:pPr>
+      <w:spacing w:line="240" w:lineRule="auto"/>
       <w:ind w:left="720" w:firstLine="0"/>
       <w:contextualSpacing/>
       <w:jc w:val="left"/>
     </w:pPr>
-    <w:rPr>
-      <w:rFonts w:asciiTheme="majorHAnsi" w:hAnsiTheme="majorHAnsi"/>
-      <w:sz w:val="20"/>
-    </w:rPr>
   </w:style>
   <w:style w:type="paragraph" w:styleId="Stopka">
     <w:name w:val="footer"/>
@@ -6684,6 +9415,105 @@
     <w:rPr>
       <w:rFonts w:ascii="Times New Roman" w:hAnsi="Times New Roman"/>
       <w:color w:val="FF0000"/>
+      <w:lang w:eastAsia="pl-PL"/>
+    </w:rPr>
+  </w:style>
+  <w:style w:type="paragraph" w:customStyle="1" w:styleId="a">
+    <w:name w:val="????"/>
+    <w:basedOn w:val="Normalny"/>
+    <w:link w:val="Znak"/>
+    <w:qFormat/>
+    <w:rsid w:val="005F733D"/>
+    <w:rPr>
+      <w:color w:val="AEAAAA" w:themeColor="background2" w:themeShade="BF"/>
+      <w:lang w:eastAsia="pl-PL"/>
+    </w:rPr>
+  </w:style>
+  <w:style w:type="paragraph" w:customStyle="1" w:styleId="Liczbapochyl">
+    <w:name w:val="Liczba/pochyl"/>
+    <w:basedOn w:val="Normalny"/>
+    <w:link w:val="LiczbapochylZnak"/>
+    <w:qFormat/>
+    <w:rsid w:val="008715F6"/>
+    <w:rPr>
+      <w:i/>
+      <w:iCs/>
+      <w:lang w:eastAsia="pl-PL"/>
+    </w:rPr>
+  </w:style>
+  <w:style w:type="character" w:customStyle="1" w:styleId="Znak">
+    <w:name w:val="???? Znak"/>
+    <w:basedOn w:val="Domylnaczcionkaakapitu"/>
+    <w:link w:val="a"/>
+    <w:rsid w:val="005F733D"/>
+    <w:rPr>
+      <w:rFonts w:ascii="Times New Roman" w:hAnsi="Times New Roman"/>
+      <w:color w:val="AEAAAA" w:themeColor="background2" w:themeShade="BF"/>
+      <w:lang w:eastAsia="pl-PL"/>
+    </w:rPr>
+  </w:style>
+  <w:style w:type="paragraph" w:styleId="HTML-wstpniesformatowany">
+    <w:name w:val="HTML Preformatted"/>
+    <w:basedOn w:val="Normalny"/>
+    <w:link w:val="HTML-wstpniesformatowanyZnak"/>
+    <w:uiPriority w:val="99"/>
+    <w:semiHidden/>
+    <w:unhideWhenUsed/>
+    <w:rsid w:val="00071AAF"/>
+    <w:pPr>
+      <w:tabs>
+        <w:tab w:val="left" w:pos="916"/>
+        <w:tab w:val="left" w:pos="1832"/>
+        <w:tab w:val="left" w:pos="2748"/>
+        <w:tab w:val="left" w:pos="3664"/>
+        <w:tab w:val="left" w:pos="4580"/>
+        <w:tab w:val="left" w:pos="5496"/>
+        <w:tab w:val="left" w:pos="6412"/>
+        <w:tab w:val="left" w:pos="7328"/>
+        <w:tab w:val="left" w:pos="8244"/>
+        <w:tab w:val="left" w:pos="9160"/>
+        <w:tab w:val="left" w:pos="10076"/>
+        <w:tab w:val="left" w:pos="10992"/>
+        <w:tab w:val="left" w:pos="11908"/>
+        <w:tab w:val="left" w:pos="12824"/>
+        <w:tab w:val="left" w:pos="13740"/>
+        <w:tab w:val="left" w:pos="14656"/>
+      </w:tabs>
+      <w:spacing w:after="0" w:line="240" w:lineRule="auto"/>
+      <w:ind w:firstLine="0"/>
+      <w:jc w:val="left"/>
+    </w:pPr>
+    <w:rPr>
+      <w:rFonts w:ascii="Courier New" w:eastAsia="Times New Roman" w:hAnsi="Courier New" w:cs="Courier New"/>
+      <w:sz w:val="20"/>
+      <w:szCs w:val="20"/>
+      <w:lang w:eastAsia="pl-PL"/>
+    </w:rPr>
+  </w:style>
+  <w:style w:type="character" w:customStyle="1" w:styleId="LiczbapochylZnak">
+    <w:name w:val="Liczba/pochyl Znak"/>
+    <w:basedOn w:val="Domylnaczcionkaakapitu"/>
+    <w:link w:val="Liczbapochyl"/>
+    <w:rsid w:val="008715F6"/>
+    <w:rPr>
+      <w:rFonts w:ascii="Times New Roman" w:hAnsi="Times New Roman"/>
+      <w:i/>
+      <w:iCs/>
+      <w:sz w:val="24"/>
+      <w:lang w:eastAsia="pl-PL"/>
+    </w:rPr>
+  </w:style>
+  <w:style w:type="character" w:customStyle="1" w:styleId="HTML-wstpniesformatowanyZnak">
+    <w:name w:val="HTML - wstępnie sformatowany Znak"/>
+    <w:basedOn w:val="Domylnaczcionkaakapitu"/>
+    <w:link w:val="HTML-wstpniesformatowany"/>
+    <w:uiPriority w:val="99"/>
+    <w:semiHidden/>
+    <w:rsid w:val="00071AAF"/>
+    <w:rPr>
+      <w:rFonts w:ascii="Courier New" w:eastAsia="Times New Roman" w:hAnsi="Courier New" w:cs="Courier New"/>
+      <w:sz w:val="20"/>
+      <w:szCs w:val="20"/>
       <w:lang w:eastAsia="pl-PL"/>
     </w:rPr>
   </w:style>
@@ -10288,13 +13118,6 @@
 
 <file path=word/glossary/fontTable.xml><?xml version="1.0" encoding="utf-8"?>
 <w:fonts xmlns:mc="http://schemas.openxmlformats.org/markup-compatibility/2006" xmlns:r="http://schemas.openxmlformats.org/officeDocument/2006/relationships" xmlns:w="http://schemas.openxmlformats.org/wordprocessingml/2006/main" xmlns:w14="http://schemas.microsoft.com/office/word/2010/wordml" xmlns:w15="http://schemas.microsoft.com/office/word/2012/wordml" xmlns:w16cid="http://schemas.microsoft.com/office/word/2016/wordml/cid" xmlns:w16se="http://schemas.microsoft.com/office/word/2015/wordml/symex" mc:Ignorable="w14 w15 w16se w16cid">
-  <w:font w:name="Times New Roman">
-    <w:panose1 w:val="02020603050405020304"/>
-    <w:charset w:val="EE"/>
-    <w:family w:val="roman"/>
-    <w:pitch w:val="variable"/>
-    <w:sig w:usb0="E0002AFF" w:usb1="C0007843" w:usb2="00000009" w:usb3="00000000" w:csb0="000001FF" w:csb1="00000000"/>
-  </w:font>
   <w:font w:name="Symbol">
     <w:panose1 w:val="05050102010706020507"/>
     <w:charset w:val="02"/>
@@ -10302,18 +13125,10 @@
     <w:pitch w:val="variable"/>
     <w:sig w:usb0="00000000" w:usb1="10000000" w:usb2="00000000" w:usb3="00000000" w:csb0="80000000" w:csb1="00000000"/>
   </w:font>
-  <w:font w:name="Calibri">
-    <w:panose1 w:val="020F0502020204030204"/>
-    <w:charset w:val="EE"/>
-    <w:family w:val="swiss"/>
-    <w:pitch w:val="variable"/>
-    <w:sig w:usb0="E0002AFF" w:usb1="4000ACFF" w:usb2="00000001" w:usb3="00000000" w:csb0="000001FF" w:csb1="00000000"/>
-  </w:font>
-  <w:font w:name="Arial">
-    <w:altName w:val="Arial"/>
-    <w:panose1 w:val="020B0604020202020204"/>
-    <w:charset w:val="EE"/>
-    <w:family w:val="swiss"/>
+  <w:font w:name="Times New Roman">
+    <w:panose1 w:val="02020603050405020304"/>
+    <w:charset w:val="00"/>
+    <w:family w:val="roman"/>
     <w:pitch w:val="variable"/>
     <w:sig w:usb0="E0002AFF" w:usb1="C0007843" w:usb2="00000009" w:usb3="00000000" w:csb0="000001FF" w:csb1="00000000"/>
   </w:font>
@@ -10331,6 +13146,20 @@
     <w:pitch w:val="variable"/>
     <w:sig w:usb0="00000000" w:usb1="10000000" w:usb2="00000000" w:usb3="00000000" w:csb0="80000000" w:csb1="00000000"/>
   </w:font>
+  <w:font w:name="Calibri">
+    <w:panose1 w:val="020F0502020204030204"/>
+    <w:charset w:val="00"/>
+    <w:family w:val="swiss"/>
+    <w:pitch w:val="variable"/>
+    <w:sig w:usb0="E00002FF" w:usb1="4000ACFF" w:usb2="00000001" w:usb3="00000000" w:csb0="0000019F" w:csb1="00000000"/>
+  </w:font>
+  <w:font w:name="Arial">
+    <w:panose1 w:val="020B0604020202020204"/>
+    <w:charset w:val="00"/>
+    <w:family w:val="swiss"/>
+    <w:pitch w:val="variable"/>
+    <w:sig w:usb0="E0002AFF" w:usb1="C0007843" w:usb2="00000009" w:usb3="00000000" w:csb0="000001FF" w:csb1="00000000"/>
+  </w:font>
   <w:font w:name="Calibri Light">
     <w:panose1 w:val="020F0302020204030204"/>
     <w:charset w:val="EE"/>
@@ -10344,6 +13173,14 @@
     <w:family w:val="roman"/>
     <w:pitch w:val="variable"/>
     <w:sig w:usb0="E00006FF" w:usb1="420024FF" w:usb2="02000000" w:usb3="00000000" w:csb0="0000019F" w:csb1="00000000"/>
+  </w:font>
+  <w:font w:name="Source Code Pro">
+    <w:altName w:val="Consolas"/>
+    <w:panose1 w:val="00000000000000000000"/>
+    <w:charset w:val="00"/>
+    <w:family w:val="roman"/>
+    <w:notTrueType/>
+    <w:pitch w:val="default"/>
   </w:font>
 </w:fonts>
 </file>
@@ -10369,6 +13206,7 @@
     <w:rsid w:val="00386A5B"/>
     <w:rsid w:val="006C3D51"/>
     <w:rsid w:val="007B1D70"/>
+    <w:rsid w:val="00AF45BC"/>
   </w:rsids>
   <m:mathPr>
     <m:mathFont m:val="Cambria Math"/>
@@ -11218,7 +14056,7 @@
 </file>
 
 <file path=customXml/itemProps2.xml><?xml version="1.0" encoding="utf-8"?>
-<ds:datastoreItem xmlns:ds="http://schemas.openxmlformats.org/officeDocument/2006/customXml" ds:itemID="{EACE6FCE-4731-4978-8ED5-E0801617C051}">
+<ds:datastoreItem xmlns:ds="http://schemas.openxmlformats.org/officeDocument/2006/customXml" ds:itemID="{CDB3FCC6-C672-4D87-84DF-9EA03585684D}">
   <ds:schemaRefs>
     <ds:schemaRef ds:uri="http://schemas.openxmlformats.org/officeDocument/2006/bibliography"/>
   </ds:schemaRefs>

</xml_diff>

<commit_message>
Pararell | Echoes | Intro
			Some changes in introduction
			Analysys of inaudiable echoes
			Pararell processing of wave file
</commit_message>
<xml_diff>
--- a/Dyplom.docx
+++ b/Dyplom.docx
@@ -50,7 +50,7 @@
     <w:p>
       <w:pPr>
         <w:pStyle w:val="Nagwek2"/>
-        <w:spacing w:before="360" w:after="120"/>
+        <w:spacing w:after="120"/>
       </w:pPr>
       <w:r>
         <w:t>Zadania:</w:t>
@@ -329,7 +329,93 @@
         <w:rPr>
           <w:lang w:eastAsia="pl-PL"/>
         </w:rPr>
-        <w:t>Celem pracy dyplomowej jest projekt oraz implementacja systemu analizy akustyki pomieszczenia, jako próbki nagrania audio w celu ekstrakcji parametrów akustycznych charakterystycznych dla tego nagrania, takich jak wpływ pomieszczenia na barwę dźwięku, czas pogłosu. Parametry te nadają nagraniu charakterystyczne brzmienie. System ma na celu nałożenie zmierzonych parametrów na czyste nagranie studyjne.</w:t>
+        <w:t>Celem pracy dyplomowej jest projekt oraz implementacja systemu analizy akustyki pomieszczenia, jako próbki nagrania audio w celu ekstrakcji parametrów akustycznych charakterystycznych dla tego nagrania, takich jak wpływ pomieszczenia na barwę dźwięku, czas pogłosu</w:t>
+      </w:r>
+      <w:r>
+        <w:rPr>
+          <w:lang w:eastAsia="pl-PL"/>
+        </w:rPr>
+        <w:t>, czy też analiza odbić fali dźwiękowej</w:t>
+      </w:r>
+      <w:r>
+        <w:rPr>
+          <w:lang w:eastAsia="pl-PL"/>
+        </w:rPr>
+        <w:t xml:space="preserve">. Parametry te nadają nagraniu charakterystyczne brzmienie. </w:t>
+      </w:r>
+    </w:p>
+    <w:p>
+      <w:pPr>
+        <w:rPr>
+          <w:lang w:eastAsia="pl-PL"/>
+        </w:rPr>
+      </w:pPr>
+      <w:r>
+        <w:rPr>
+          <w:lang w:eastAsia="pl-PL"/>
+        </w:rPr>
+        <w:t>Projektowany system dokonuje korekty nagrania, rozumianej jako manipulacja badanych wcześniej parametrów dopasowując je według danych założeń</w:t>
+      </w:r>
+      <w:r>
+        <w:rPr>
+          <w:lang w:eastAsia="pl-PL"/>
+        </w:rPr>
+        <w:t xml:space="preserve"> do wzorca</w:t>
+      </w:r>
+      <w:r>
+        <w:rPr>
+          <w:lang w:eastAsia="pl-PL"/>
+        </w:rPr>
+        <w:t>.</w:t>
+      </w:r>
+      <w:r>
+        <w:rPr>
+          <w:lang w:eastAsia="pl-PL"/>
+        </w:rPr>
+        <w:t xml:space="preserve"> Badana jest również zmiana tychże parametrów, która może się okazać kluczowa do późniejszego rozwoju programu o uczenie maszynowe do tworzenia trenowania sieci.</w:t>
+      </w:r>
+      <w:r>
+        <w:rPr>
+          <w:lang w:eastAsia="pl-PL"/>
+        </w:rPr>
+        <w:t xml:space="preserve"> </w:t>
+      </w:r>
+      <w:r>
+        <w:rPr>
+          <w:rStyle w:val="przekrelZnak"/>
+        </w:rPr>
+        <w:t>nałożenie zmierzonych parametrów na czyste nagranie studyjne.</w:t>
+      </w:r>
+    </w:p>
+    <w:p>
+      <w:pPr>
+        <w:rPr>
+          <w:lang w:eastAsia="pl-PL"/>
+        </w:rPr>
+      </w:pPr>
+      <w:r>
+        <w:rPr>
+          <w:lang w:eastAsia="pl-PL"/>
+        </w:rPr>
+        <w:t xml:space="preserve">System taki znajdzie zastosowanie między </w:t>
+      </w:r>
+      <w:r>
+        <w:rPr>
+          <w:lang w:eastAsia="pl-PL"/>
+        </w:rPr>
+        <w:t>innymi</w:t>
+      </w:r>
+      <w:r>
+        <w:rPr>
+          <w:lang w:eastAsia="pl-PL"/>
+        </w:rPr>
+        <w:t xml:space="preserve"> jako wtyczka/rozszerzenie do programów obróbki dźwięku i będzie </w:t>
+      </w:r>
+      <w:r>
+        <w:rPr>
+          <w:lang w:eastAsia="pl-PL"/>
+        </w:rPr>
+        <w:t>narzędziem efektowym wykorzystywanym do realizacji utworów muzycznych. Narzędzie to byłoby w stanie zarówno nakładać efekty pogłosowe dopasowane do pożądanego pomieszczenia, jak i również usuwać niechciany wpływ pomieszczenia na nagranie – usuwanie pogłosu z nagrania.</w:t>
       </w:r>
     </w:p>
     <w:p>
@@ -355,20 +441,38 @@
         <w:rPr>
           <w:lang w:eastAsia="pl-PL"/>
         </w:rPr>
-        <w:t>Analiza próbek nagrań dźwiękowych w następnych rozdziałach odbywa się w kontekście ludzkiego postrzegania zachodzących zjawisk, aniżeli ich opisu w zakresie fizyki. Dobór parametrów charakteryzujących badany sygnał ma więc na celu odzwierciedlenie elementów, które dobrze reprezentują postrzeganie zmiany zawartości sygnału po jego obróbce.</w:t>
+        <w:t xml:space="preserve">Analiza próbek nagrań dźwiękowych w następnych rozdziałach odbywa się w kontekście ludzkiego postrzegania zachodzących zjawisk, aniżeli ich opisu w zakresie fizyki. Dobór parametrów charakteryzujących badany sygnał ma więc na celu odzwierciedlenie elementów, które dobrze reprezentują postrzeganie zmiany zawartości sygnału po jego </w:t>
+      </w:r>
+      <w:r>
+        <w:rPr>
+          <w:lang w:eastAsia="pl-PL"/>
+        </w:rPr>
+        <w:t xml:space="preserve">cyfrowej </w:t>
+      </w:r>
+      <w:r>
+        <w:rPr>
+          <w:lang w:eastAsia="pl-PL"/>
+        </w:rPr>
+        <w:t>obróbce</w:t>
+      </w:r>
+      <w:r>
+        <w:rPr>
+          <w:lang w:eastAsia="pl-PL"/>
+        </w:rPr>
+        <w:t>, a także zmiany sygnału dźwiękowego w zależności od cech pomieszczenia</w:t>
+      </w:r>
+      <w:r>
+        <w:rPr>
+          <w:lang w:eastAsia="pl-PL"/>
+        </w:rPr>
+        <w:t>.</w:t>
       </w:r>
     </w:p>
     <w:p>
       <w:pPr>
         <w:pStyle w:val="a"/>
-        <w:rPr>
-          <w:color w:val="AEAAAA" w:themeColor="background2" w:themeShade="BF"/>
-        </w:rPr>
-      </w:pPr>
-      <w:r>
-        <w:rPr>
-          <w:color w:val="AEAAAA" w:themeColor="background2" w:themeShade="BF"/>
-        </w:rPr>
+      </w:pPr>
+      <w:r>
         <w:t>Parametryzacja nagrań w dalszym etapie pracy dyplomowej zostanie rozszerzona o uczenie maszynowe będące elementem eksperymentalnym oraz mające na celu usprawnienie obliczeń. Wpływ uczenia maszynowego na rozpoznanie charakteru nagrania (barwy itp.) zostanie zadany poprzez poddanie go ocenie subiektywnej przez słuchaczy.</w:t>
       </w:r>
     </w:p>
@@ -1421,7 +1525,6 @@
         <w:rPr>
           <w:noProof/>
         </w:rPr>
-        <w:lastRenderedPageBreak/>
         <mc:AlternateContent>
           <mc:Choice Requires="wps">
             <w:drawing>
@@ -3167,16 +3270,8 @@
         <w:rPr>
           <w:lang w:eastAsia="pl-PL"/>
         </w:rPr>
-        <w:t xml:space="preserve">Do implementacji projektu wybrano język </w:t>
-      </w:r>
-      <w:proofErr w:type="spellStart"/>
-      <w:r>
-        <w:rPr>
-          <w:lang w:eastAsia="pl-PL"/>
-        </w:rPr>
-        <w:t>Python</w:t>
-      </w:r>
-      <w:proofErr w:type="spellEnd"/>
+        <w:t>Do implementacji projektu wybrano język Python</w:t>
+      </w:r>
       <w:r>
         <w:rPr>
           <w:lang w:eastAsia="pl-PL"/>
@@ -3199,13 +3294,49 @@
         <w:rPr>
           <w:lang w:eastAsia="pl-PL"/>
         </w:rPr>
-        <w:t xml:space="preserve"> który charakteryzuje się szerokim zakresem zastosowań ze względu na wysokopoziomową składnię pozwalającą na szybką implementację złożonych czy rozbudowanych aplikacji. </w:t>
-      </w:r>
-      <w:r>
-        <w:rPr>
-          <w:lang w:eastAsia="pl-PL"/>
-        </w:rPr>
-        <w:t xml:space="preserve">Wsparcie w postaci różnorodnych i specjalistycznych bibliotek dla tego języka umożliwia znacząco szybsze rozwiązywanie zaawansowanych problemów, które na przykład w przypadku </w:t>
+        <w:t xml:space="preserve"> który charakteryzuje się szerokim zakresem zastosowań ze względu na wysokopoziomową składnię</w:t>
+      </w:r>
+      <w:r>
+        <w:rPr>
+          <w:lang w:eastAsia="pl-PL"/>
+        </w:rPr>
+        <w:t>,</w:t>
+      </w:r>
+      <w:r>
+        <w:rPr>
+          <w:lang w:eastAsia="pl-PL"/>
+        </w:rPr>
+        <w:t xml:space="preserve"> pozwalającą na szybką implementację </w:t>
+      </w:r>
+      <w:r>
+        <w:rPr>
+          <w:lang w:eastAsia="pl-PL"/>
+        </w:rPr>
+        <w:t>złożonych</w:t>
+      </w:r>
+      <w:r>
+        <w:rPr>
+          <w:lang w:eastAsia="pl-PL"/>
+        </w:rPr>
+        <w:t xml:space="preserve"> czy rozbudowanych aplikacji. </w:t>
+      </w:r>
+      <w:r>
+        <w:rPr>
+          <w:lang w:eastAsia="pl-PL"/>
+        </w:rPr>
+        <w:t>Wsparcie w postaci różnorodnych i specjalistycznych bibliotek dla tego języka umożliwia znacząco szybsze rozwiązywanie zaawansowanych problemów, które na przykład w przypadku</w:t>
+      </w:r>
+      <w:r>
+        <w:rPr>
+          <w:lang w:eastAsia="pl-PL"/>
+        </w:rPr>
+        <w:t xml:space="preserve"> języka</w:t>
+      </w:r>
+      <w:r>
+        <w:rPr>
+          <w:lang w:eastAsia="pl-PL"/>
+        </w:rPr>
+        <w:t xml:space="preserve"> </w:t>
       </w:r>
       <w:r>
         <w:rPr>
@@ -3217,7 +3348,19 @@
         <w:rPr>
           <w:lang w:eastAsia="pl-PL"/>
         </w:rPr>
-        <w:t xml:space="preserve"> zajęłyby wielokrotnie więcej nakładu pracy (co mogłoby być niewspółmierne do zalet płynących z zastosowania </w:t>
+        <w:t xml:space="preserve"> </w:t>
+      </w:r>
+      <w:r>
+        <w:rPr>
+          <w:lang w:eastAsia="pl-PL"/>
+        </w:rPr>
+        <w:t>wymagałyby</w:t>
+      </w:r>
+      <w:r>
+        <w:rPr>
+          <w:lang w:eastAsia="pl-PL"/>
+        </w:rPr>
+        <w:t xml:space="preserve"> wielokrotnie więcej nakładu pracy (co mogłoby być niewspółmierne do zalet płynących z zastosowania </w:t>
       </w:r>
       <w:r>
         <w:rPr>
@@ -3253,33 +3396,295 @@
         <w:rPr>
           <w:lang w:eastAsia="pl-PL"/>
         </w:rPr>
-        <w:t xml:space="preserve"> umożliwia wsparcie w możliwym </w:t>
-      </w:r>
-      <w:r>
-        <w:rPr>
-          <w:lang w:eastAsia="pl-PL"/>
-        </w:rPr>
-        <w:t>późniejsz</w:t>
-      </w:r>
-      <w:r>
-        <w:rPr>
-          <w:lang w:eastAsia="pl-PL"/>
-        </w:rPr>
-        <w:t>ym rozwoju aplikacji.</w:t>
-      </w:r>
-    </w:p>
-    <w:p>
-      <w:pPr>
-        <w:rPr>
-          <w:lang w:eastAsia="pl-PL"/>
-        </w:rPr>
-      </w:pPr>
+        <w:t xml:space="preserve"> </w:t>
+      </w:r>
+      <w:r>
+        <w:rPr>
+          <w:lang w:eastAsia="pl-PL"/>
+        </w:rPr>
+        <w:t>zapewnia</w:t>
+      </w:r>
+      <w:r>
+        <w:rPr>
+          <w:lang w:eastAsia="pl-PL"/>
+        </w:rPr>
+        <w:t xml:space="preserve"> wsparcie w możliwym późniejszym rozwoju aplikacji.</w:t>
+      </w:r>
     </w:p>
     <w:p>
       <w:pPr>
         <w:pStyle w:val="Nagwek2"/>
       </w:pPr>
       <w:r>
+        <w:t>Możliwości</w:t>
+      </w:r>
+    </w:p>
+    <w:p>
+      <w:pPr>
+        <w:rPr>
+          <w:lang w:eastAsia="pl-PL"/>
+        </w:rPr>
+      </w:pPr>
+      <w:r>
+        <w:rPr>
+          <w:noProof/>
+          <w:lang w:eastAsia="pl-PL"/>
+        </w:rPr>
+        <mc:AlternateContent>
+          <mc:Choice Requires="wps">
+            <w:drawing>
+              <wp:anchor distT="0" distB="0" distL="114300" distR="114300" simplePos="0" relativeHeight="251663360" behindDoc="0" locked="0" layoutInCell="1" allowOverlap="1" wp14:anchorId="579B14B5" wp14:editId="736E9316">
+                <wp:simplePos x="0" y="0"/>
+                <wp:positionH relativeFrom="column">
+                  <wp:posOffset>895350</wp:posOffset>
+                </wp:positionH>
+                <wp:positionV relativeFrom="paragraph">
+                  <wp:posOffset>716280</wp:posOffset>
+                </wp:positionV>
+                <wp:extent cx="3886200" cy="1752600"/>
+                <wp:effectExtent l="0" t="0" r="19050" b="19050"/>
+                <wp:wrapTopAndBottom/>
+                <wp:docPr id="63" name="Prostokąt 63"/>
+                <wp:cNvGraphicFramePr/>
+                <a:graphic xmlns:a="http://schemas.openxmlformats.org/drawingml/2006/main">
+                  <a:graphicData uri="http://schemas.microsoft.com/office/word/2010/wordprocessingShape">
+                    <wps:wsp>
+                      <wps:cNvSpPr/>
+                      <wps:spPr>
+                        <a:xfrm>
+                          <a:off x="0" y="0"/>
+                          <a:ext cx="3886200" cy="1752600"/>
+                        </a:xfrm>
+                        <a:prstGeom prst="rect">
+                          <a:avLst/>
+                        </a:prstGeom>
+                      </wps:spPr>
+                      <wps:style>
+                        <a:lnRef idx="2">
+                          <a:schemeClr val="dk1">
+                            <a:shade val="50000"/>
+                          </a:schemeClr>
+                        </a:lnRef>
+                        <a:fillRef idx="1">
+                          <a:schemeClr val="dk1"/>
+                        </a:fillRef>
+                        <a:effectRef idx="0">
+                          <a:schemeClr val="dk1"/>
+                        </a:effectRef>
+                        <a:fontRef idx="minor">
+                          <a:schemeClr val="lt1"/>
+                        </a:fontRef>
+                      </wps:style>
+                      <wps:txbx>
+                        <w:txbxContent>
+                          <w:p>
+                            <w:pPr>
+                              <w:jc w:val="center"/>
+                            </w:pPr>
+                            <w:r>
+                              <w:t xml:space="preserve">Wykres – </w:t>
+                            </w:r>
+                            <w:r>
+                              <w:t>energia w pierwszych 50ms vs ogon</w:t>
+                            </w:r>
+                          </w:p>
+                        </w:txbxContent>
+                      </wps:txbx>
+                      <wps:bodyPr rot="0" spcFirstLastPara="0" vertOverflow="overflow" horzOverflow="overflow" vert="horz" wrap="square" lIns="91440" tIns="45720" rIns="91440" bIns="45720" numCol="1" spcCol="0" rtlCol="0" fromWordArt="0" anchor="ctr" anchorCtr="0" forceAA="0" compatLnSpc="1">
+                        <a:prstTxWarp prst="textNoShape">
+                          <a:avLst/>
+                        </a:prstTxWarp>
+                        <a:noAutofit/>
+                      </wps:bodyPr>
+                    </wps:wsp>
+                  </a:graphicData>
+                </a:graphic>
+              </wp:anchor>
+            </w:drawing>
+          </mc:Choice>
+          <mc:Fallback>
+            <w:pict>
+              <v:rect w14:anchorId="579B14B5" id="Prostokąt 63" o:spid="_x0000_s1027" style="position:absolute;left:0;text-align:left;margin-left:70.5pt;margin-top:56.4pt;width:306pt;height:138pt;z-index:251663360;visibility:visible;mso-wrap-style:square;mso-wrap-distance-left:9pt;mso-wrap-distance-top:0;mso-wrap-distance-right:9pt;mso-wrap-distance-bottom:0;mso-position-horizontal:absolute;mso-position-horizontal-relative:text;mso-position-vertical:absolute;mso-position-vertical-relative:text;v-text-anchor:middle" o:gfxdata="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" fillcolor="black [3200]" strokecolor="black [1600]" strokeweight="1pt">
+                <v:textbox>
+                  <w:txbxContent>
+                    <w:p>
+                      <w:pPr>
+                        <w:jc w:val="center"/>
+                      </w:pPr>
+                      <w:r>
+                        <w:t xml:space="preserve">Wykres – </w:t>
+                      </w:r>
+                      <w:r>
+                        <w:t>energia w pierwszych 50ms vs ogon</w:t>
+                      </w:r>
+                    </w:p>
+                  </w:txbxContent>
+                </v:textbox>
+                <w10:wrap type="topAndBottom"/>
+              </v:rect>
+            </w:pict>
+          </mc:Fallback>
+        </mc:AlternateContent>
+      </w:r>
+      <w:r>
+        <w:rPr>
+          <w:lang w:eastAsia="pl-PL"/>
+        </w:rPr>
+        <w:t>Zrozumiałość mowy w danym pomieszczeniu najbardziej zależna jest od powstających wczesnych odbić, które definiują stosunek oryginalnego sygnału do jego ogona pogłosowego. Analizując odpowiedź impulsową pomieszczenia możemy więc analizować sygnał pod tym kątem.</w:t>
+      </w:r>
+    </w:p>
+    <w:p>
+      <w:pPr>
+        <w:rPr>
+          <w:lang w:eastAsia="pl-PL"/>
+        </w:rPr>
+      </w:pPr>
+      <w:r>
+        <w:rPr>
+          <w:lang w:eastAsia="pl-PL"/>
+        </w:rPr>
+        <w:t xml:space="preserve"> </w:t>
+      </w:r>
+    </w:p>
+    <w:p>
+      <w:pPr>
+        <w:rPr>
+          <w:lang w:eastAsia="pl-PL"/>
+        </w:rPr>
+      </w:pPr>
+      <w:r>
+        <w:rPr>
+          <w:noProof/>
+          <w:lang w:eastAsia="pl-PL"/>
+        </w:rPr>
+        <mc:AlternateContent>
+          <mc:Choice Requires="wps">
+            <w:drawing>
+              <wp:anchor distT="0" distB="0" distL="114300" distR="114300" simplePos="0" relativeHeight="251661312" behindDoc="0" locked="0" layoutInCell="1" allowOverlap="1" wp14:anchorId="59351D9C" wp14:editId="1F289DA4">
+                <wp:simplePos x="0" y="0"/>
+                <wp:positionH relativeFrom="column">
+                  <wp:posOffset>890905</wp:posOffset>
+                </wp:positionH>
+                <wp:positionV relativeFrom="paragraph">
+                  <wp:posOffset>634365</wp:posOffset>
+                </wp:positionV>
+                <wp:extent cx="3886200" cy="1752600"/>
+                <wp:effectExtent l="0" t="0" r="19050" b="19050"/>
+                <wp:wrapTopAndBottom/>
+                <wp:docPr id="61" name="Prostokąt 61"/>
+                <wp:cNvGraphicFramePr/>
+                <a:graphic xmlns:a="http://schemas.openxmlformats.org/drawingml/2006/main">
+                  <a:graphicData uri="http://schemas.microsoft.com/office/word/2010/wordprocessingShape">
+                    <wps:wsp>
+                      <wps:cNvSpPr/>
+                      <wps:spPr>
+                        <a:xfrm>
+                          <a:off x="0" y="0"/>
+                          <a:ext cx="3886200" cy="1752600"/>
+                        </a:xfrm>
+                        <a:prstGeom prst="rect">
+                          <a:avLst/>
+                        </a:prstGeom>
+                      </wps:spPr>
+                      <wps:style>
+                        <a:lnRef idx="2">
+                          <a:schemeClr val="dk1">
+                            <a:shade val="50000"/>
+                          </a:schemeClr>
+                        </a:lnRef>
+                        <a:fillRef idx="1">
+                          <a:schemeClr val="dk1"/>
+                        </a:fillRef>
+                        <a:effectRef idx="0">
+                          <a:schemeClr val="dk1"/>
+                        </a:effectRef>
+                        <a:fontRef idx="minor">
+                          <a:schemeClr val="lt1"/>
+                        </a:fontRef>
+                      </wps:style>
+                      <wps:txbx>
+                        <w:txbxContent>
+                          <w:p>
+                            <w:pPr>
+                              <w:jc w:val="center"/>
+                            </w:pPr>
+                            <w:r>
+                              <w:t>Wykres – korelacja IR &lt;-&gt; sin</w:t>
+                            </w:r>
+                          </w:p>
+                        </w:txbxContent>
+                      </wps:txbx>
+                      <wps:bodyPr rot="0" spcFirstLastPara="0" vertOverflow="overflow" horzOverflow="overflow" vert="horz" wrap="square" lIns="91440" tIns="45720" rIns="91440" bIns="45720" numCol="1" spcCol="0" rtlCol="0" fromWordArt="0" anchor="ctr" anchorCtr="0" forceAA="0" compatLnSpc="1">
+                        <a:prstTxWarp prst="textNoShape">
+                          <a:avLst/>
+                        </a:prstTxWarp>
+                        <a:noAutofit/>
+                      </wps:bodyPr>
+                    </wps:wsp>
+                  </a:graphicData>
+                </a:graphic>
+              </wp:anchor>
+            </w:drawing>
+          </mc:Choice>
+          <mc:Fallback>
+            <w:pict>
+              <v:rect w14:anchorId="59351D9C" id="Prostokąt 61" o:spid="_x0000_s1028" style="position:absolute;left:0;text-align:left;margin-left:70.15pt;margin-top:49.95pt;width:306pt;height:138pt;z-index:251661312;visibility:visible;mso-wrap-style:square;mso-wrap-distance-left:9pt;mso-wrap-distance-top:0;mso-wrap-distance-right:9pt;mso-wrap-distance-bottom:0;mso-position-horizontal:absolute;mso-position-horizontal-relative:text;mso-position-vertical:absolute;mso-position-vertical-relative:text;v-text-anchor:middle" o:gfxdata="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" fillcolor="black [3200]" strokecolor="black [1600]" strokeweight="1pt">
+                <v:textbox>
+                  <w:txbxContent>
+                    <w:p>
+                      <w:pPr>
+                        <w:jc w:val="center"/>
+                      </w:pPr>
+                      <w:r>
+                        <w:t>Wykres – korelacja IR &lt;-&gt; sin</w:t>
+                      </w:r>
+                    </w:p>
+                  </w:txbxContent>
+                </v:textbox>
+                <w10:wrap type="topAndBottom"/>
+              </v:rect>
+            </w:pict>
+          </mc:Fallback>
+        </mc:AlternateContent>
+      </w:r>
+      <w:r>
+        <w:rPr>
+          <w:lang w:eastAsia="pl-PL"/>
+        </w:rPr>
+        <w:t>Dokładniejszą</w:t>
+      </w:r>
+      <w:r>
+        <w:rPr>
+          <w:lang w:eastAsia="pl-PL"/>
+        </w:rPr>
+        <w:t xml:space="preserve"> </w:t>
+      </w:r>
+      <w:r>
+        <w:rPr>
+          <w:lang w:eastAsia="pl-PL"/>
+        </w:rPr>
+        <w:t xml:space="preserve">metodą analizy powstających odbić jest zastosowanie </w:t>
+      </w:r>
+      <w:r>
+        <w:rPr>
+          <w:lang w:eastAsia="pl-PL"/>
+        </w:rPr>
+        <w:t>sygnału sinusoidalnego w postaci krótkiego impulsu, który można następnie przeanalizować dokonując korelacji z czystą reprezentacją tego sygnału.</w:t>
+      </w:r>
+    </w:p>
+    <w:p>
+      <w:pPr>
+        <w:rPr>
+          <w:lang w:eastAsia="pl-PL"/>
+        </w:rPr>
+      </w:pPr>
+    </w:p>
+    <w:p>
+      <w:pPr>
+        <w:pStyle w:val="Nagwek2"/>
+      </w:pPr>
+      <w:r>
+        <w:lastRenderedPageBreak/>
         <w:t>Schemat</w:t>
       </w:r>
       <w:r>
@@ -3465,19 +3870,29 @@
         </w:rPr>
         <w:t xml:space="preserve"> kroku algorytm dokonuje odczytu pliku w formacie </w:t>
       </w:r>
-      <w:proofErr w:type="spellStart"/>
       <w:r>
         <w:rPr>
           <w:rStyle w:val="LiczbapochylZnak"/>
         </w:rPr>
         <w:t>wave</w:t>
       </w:r>
-      <w:proofErr w:type="spellEnd"/>
-      <w:r>
-        <w:rPr>
-          <w:lang w:eastAsia="pl-PL"/>
-        </w:rPr>
-        <w:t xml:space="preserve">, który umożliwia zapis nagrania bez kompresji. Wstępnie określany jest zapis: </w:t>
+      <w:r>
+        <w:rPr>
+          <w:lang w:eastAsia="pl-PL"/>
+        </w:rPr>
+        <w:t xml:space="preserve">, który umożliwia zapis nagrania bez kompresji. </w:t>
+      </w:r>
+      <w:r>
+        <w:rPr>
+          <w:lang w:eastAsia="pl-PL"/>
+        </w:rPr>
+        <w:t>We wstępnej analizie badane są</w:t>
+      </w:r>
+      <w:r>
+        <w:rPr>
+          <w:lang w:eastAsia="pl-PL"/>
+        </w:rPr>
+        <w:t xml:space="preserve">: </w:t>
       </w:r>
     </w:p>
     <w:p>
@@ -3561,6 +3976,12 @@
         <w:t>WaveFile</w:t>
       </w:r>
       <w:proofErr w:type="spellEnd"/>
+      <w:r>
+        <w:rPr>
+          <w:lang w:eastAsia="pl-PL"/>
+        </w:rPr>
+        <w:t>, która inicjowana jest adresem do pliku</w:t>
+      </w:r>
       <w:r>
         <w:rPr>
           <w:lang w:eastAsia="pl-PL"/>
@@ -3589,7 +4010,7 @@
           <w:tab w:val="left" w:pos="13740"/>
           <w:tab w:val="left" w:pos="14656"/>
         </w:tabs>
-        <w:spacing w:after="0" w:line="240" w:lineRule="auto"/>
+        <w:spacing w:after="0"/>
         <w:ind w:firstLine="0"/>
         <w:jc w:val="left"/>
         <w:rPr>
@@ -3606,7 +4027,7 @@
           <w:color w:val="A9B7C6"/>
           <w:sz w:val="20"/>
           <w:szCs w:val="20"/>
-          <w:lang w:val="en-US" w:eastAsia="pl-PL"/>
+          <w:lang w:eastAsia="pl-PL"/>
         </w:rPr>
         <w:br/>
       </w:r>
@@ -4489,7 +4910,7 @@
           <w:tab w:val="left" w:pos="13740"/>
           <w:tab w:val="left" w:pos="14656"/>
         </w:tabs>
-        <w:spacing w:after="0" w:line="240" w:lineRule="auto"/>
+        <w:spacing w:after="0"/>
         <w:ind w:firstLine="0"/>
         <w:jc w:val="left"/>
         <w:rPr>
@@ -4512,13 +4933,13 @@
         <w:rPr>
           <w:lang w:eastAsia="pl-PL"/>
         </w:rPr>
-        <w:t>I</w:t>
-      </w:r>
-      <w:r>
-        <w:rPr>
-          <w:lang w:eastAsia="pl-PL"/>
-        </w:rPr>
-        <w:t>nstancja klasy inicjowana jest za pomocą adresu do analizowanego pliku w poniższy sposób:</w:t>
+        <w:t>Przykład utworzenia instancji klasy</w:t>
+      </w:r>
+      <w:r>
+        <w:rPr>
+          <w:lang w:eastAsia="pl-PL"/>
+        </w:rPr>
+        <w:t>:</w:t>
       </w:r>
     </w:p>
     <w:p>
@@ -5045,34 +5466,131 @@
         <w:tab/>
         <w:t xml:space="preserve">- </w:t>
       </w:r>
+      <w:r>
+        <w:rPr>
+          <w:lang w:eastAsia="pl-PL"/>
+        </w:rPr>
+        <w:t>nieprzetworzony</w:t>
+      </w:r>
+      <w:r>
+        <w:rPr>
+          <w:lang w:eastAsia="pl-PL"/>
+        </w:rPr>
+        <w:t xml:space="preserve"> zapis pliku w</w:t>
+      </w:r>
+      <w:r>
+        <w:rPr>
+          <w:lang w:eastAsia="pl-PL"/>
+        </w:rPr>
+        <w:t>ave.</w:t>
+      </w:r>
+    </w:p>
+    <w:p>
+      <w:pPr>
+        <w:ind w:firstLine="0"/>
+        <w:rPr>
+          <w:lang w:eastAsia="pl-PL"/>
+        </w:rPr>
+      </w:pPr>
+      <w:r>
+        <w:rPr>
+          <w:lang w:eastAsia="pl-PL"/>
+        </w:rPr>
+        <w:t xml:space="preserve">Odczyt wartości próbek zapisany do zmiennej </w:t>
+      </w:r>
+      <w:r>
+        <w:rPr>
+          <w:lang w:eastAsia="pl-PL"/>
+        </w:rPr>
+        <w:t>RAW</w:t>
+      </w:r>
+      <w:r>
+        <w:rPr>
+          <w:lang w:eastAsia="pl-PL"/>
+        </w:rPr>
+        <w:t xml:space="preserve"> (będącej jednowymiarową tabelą typu </w:t>
+      </w:r>
+      <w:r>
+        <w:rPr>
+          <w:rStyle w:val="LiczbapochylZnak"/>
+        </w:rPr>
+        <w:t>int32</w:t>
+      </w:r>
+      <w:r>
+        <w:rPr>
+          <w:rStyle w:val="Odwoanieprzypisudolnego"/>
+          <w:lang w:eastAsia="pl-PL"/>
+        </w:rPr>
+        <w:footnoteReference w:id="1"/>
+      </w:r>
+      <w:r>
+        <w:rPr>
+          <w:lang w:eastAsia="pl-PL"/>
+        </w:rPr>
+        <w:t>)</w:t>
+      </w:r>
+      <w:r>
+        <w:rPr>
+          <w:lang w:eastAsia="pl-PL"/>
+        </w:rPr>
+        <w:t xml:space="preserve">, która w następnym kroku algorytmu zostaje </w:t>
+      </w:r>
+      <w:r>
+        <w:rPr>
+          <w:lang w:eastAsia="pl-PL"/>
+        </w:rPr>
+        <w:t>z</w:t>
+      </w:r>
+      <w:r>
+        <w:rPr>
+          <w:lang w:eastAsia="pl-PL"/>
+        </w:rPr>
+        <w:t>normalizowana</w:t>
+      </w:r>
+      <w:r>
+        <w:rPr>
+          <w:lang w:eastAsia="pl-PL"/>
+        </w:rPr>
+        <w:t xml:space="preserve"> (w wyniku operacji dzielenia typ zmiennej ulega </w:t>
+      </w:r>
+      <w:r>
+        <w:rPr>
+          <w:lang w:eastAsia="pl-PL"/>
+        </w:rPr>
+        <w:t>rzutowaniu</w:t>
+      </w:r>
+      <w:r>
+        <w:rPr>
+          <w:lang w:eastAsia="pl-PL"/>
+        </w:rPr>
+        <w:t xml:space="preserve"> na</w:t>
+      </w:r>
+      <w:r>
+        <w:rPr>
+          <w:lang w:eastAsia="pl-PL"/>
+        </w:rPr>
+        <w:t xml:space="preserve"> typ</w:t>
+      </w:r>
+      <w:r>
+        <w:rPr>
+          <w:lang w:eastAsia="pl-PL"/>
+        </w:rPr>
+        <w:t xml:space="preserve"> </w:t>
+      </w:r>
       <w:proofErr w:type="spellStart"/>
       <w:r>
         <w:rPr>
-          <w:lang w:eastAsia="pl-PL"/>
-        </w:rPr>
-        <w:t>neprzetworzony</w:t>
+          <w:rStyle w:val="LiczbapochylZnak"/>
+        </w:rPr>
+        <w:t>float</w:t>
       </w:r>
       <w:proofErr w:type="spellEnd"/>
       <w:r>
         <w:rPr>
           <w:lang w:eastAsia="pl-PL"/>
         </w:rPr>
-        <w:t xml:space="preserve"> zapis pliku </w:t>
-      </w:r>
-      <w:proofErr w:type="spellStart"/>
-      <w:r>
-        <w:rPr>
-          <w:lang w:eastAsia="pl-PL"/>
-        </w:rPr>
-        <w:t>w</w:t>
-      </w:r>
-      <w:r>
-        <w:rPr>
-          <w:lang w:eastAsia="pl-PL"/>
-        </w:rPr>
-        <w:t>ave</w:t>
-      </w:r>
-      <w:proofErr w:type="spellEnd"/>
+        <w:t>)</w:t>
+      </w:r>
       <w:r>
         <w:rPr>
           <w:lang w:eastAsia="pl-PL"/>
@@ -5081,122 +5599,32 @@
       </w:r>
     </w:p>
     <w:p>
+      <w:r>
+        <w:t>Celem wyżej wymienionych analiz pliku wave jest przygotowanie odpowiednich kroków w dalszej części algorytmu.</w:t>
+      </w:r>
+    </w:p>
+    <w:p>
       <w:pPr>
         <w:ind w:firstLine="0"/>
         <w:rPr>
           <w:lang w:eastAsia="pl-PL"/>
         </w:rPr>
       </w:pPr>
-      <w:r>
-        <w:rPr>
-          <w:lang w:eastAsia="pl-PL"/>
-        </w:rPr>
-        <w:t xml:space="preserve">Odczyt wartości próbek zapisany do zmiennej </w:t>
-      </w:r>
-      <w:r>
-        <w:rPr>
-          <w:lang w:eastAsia="pl-PL"/>
-        </w:rPr>
-        <w:t>RAW</w:t>
-      </w:r>
-      <w:r>
-        <w:rPr>
-          <w:lang w:eastAsia="pl-PL"/>
-        </w:rPr>
-        <w:t xml:space="preserve"> (będącej jednowymiarową tabelą typu </w:t>
-      </w:r>
-      <w:r>
-        <w:rPr>
-          <w:rStyle w:val="LiczbapochylZnak"/>
-        </w:rPr>
-        <w:t>int32</w:t>
-      </w:r>
-      <w:r>
-        <w:rPr>
-          <w:rStyle w:val="Odwoanieprzypisudolnego"/>
-          <w:lang w:eastAsia="pl-PL"/>
-        </w:rPr>
-        <w:footnoteReference w:id="1"/>
-      </w:r>
-      <w:r>
-        <w:rPr>
-          <w:lang w:eastAsia="pl-PL"/>
-        </w:rPr>
-        <w:t>)</w:t>
-      </w:r>
-      <w:r>
-        <w:rPr>
-          <w:lang w:eastAsia="pl-PL"/>
-        </w:rPr>
-        <w:t>, która w następnym kroku algorytmu zostaje normalizowana</w:t>
-      </w:r>
-      <w:r>
-        <w:rPr>
-          <w:lang w:eastAsia="pl-PL"/>
-        </w:rPr>
-        <w:t xml:space="preserve"> (w wyniku operacji dzielenia typ zmiennej ulega przekształceniu na </w:t>
-      </w:r>
-      <w:proofErr w:type="spellStart"/>
-      <w:r>
-        <w:rPr>
-          <w:rStyle w:val="LiczbapochylZnak"/>
-        </w:rPr>
-        <w:t>float</w:t>
-      </w:r>
-      <w:proofErr w:type="spellEnd"/>
-      <w:r>
-        <w:rPr>
-          <w:lang w:eastAsia="pl-PL"/>
-        </w:rPr>
-        <w:t>)</w:t>
-      </w:r>
-      <w:r>
-        <w:rPr>
-          <w:lang w:eastAsia="pl-PL"/>
-        </w:rPr>
-        <w:t>.</w:t>
-      </w:r>
-    </w:p>
-    <w:p>
-      <w:pPr>
-        <w:ind w:firstLine="708"/>
-        <w:rPr>
-          <w:lang w:eastAsia="pl-PL"/>
-        </w:rPr>
-      </w:pPr>
-      <w:r>
-        <w:rPr>
-          <w:lang w:eastAsia="pl-PL"/>
-        </w:rPr>
+    </w:p>
+    <w:p>
+      <w:pPr>
+        <w:ind w:firstLine="0"/>
+        <w:rPr>
+          <w:lang w:eastAsia="pl-PL"/>
+        </w:rPr>
+      </w:pPr>
+    </w:p>
+    <w:p>
+      <w:pPr>
+        <w:pStyle w:val="Nagwek3"/>
+      </w:pPr>
+      <w:r>
         <w:lastRenderedPageBreak/>
-        <w:t>Na tej podstawie podejmowane są decyzje dotyczące kolejnych etapów działania algorytmu</w:t>
-      </w:r>
-      <w:r>
-        <w:rPr>
-          <w:lang w:eastAsia="pl-PL"/>
-        </w:rPr>
-        <w:t>.</w:t>
-      </w:r>
-      <w:r>
-        <w:rPr>
-          <w:lang w:eastAsia="pl-PL"/>
-        </w:rPr>
-        <w:br/>
-      </w:r>
-    </w:p>
-    <w:p>
-      <w:pPr>
-        <w:ind w:firstLine="0"/>
-        <w:rPr>
-          <w:lang w:eastAsia="pl-PL"/>
-        </w:rPr>
-      </w:pPr>
-    </w:p>
-    <w:p>
-      <w:pPr>
-        <w:pStyle w:val="Nagwek3"/>
-      </w:pPr>
-      <w:r>
         <w:t xml:space="preserve">Pogłos - </w:t>
       </w:r>
       <w:r>
@@ -6754,6 +7182,9 @@
         <w:t>1</w:t>
       </w:r>
       <w:r>
+        <w:rPr>
+          <w:noProof/>
+        </w:rPr>
         <w:fldChar w:fldCharType="end"/>
       </w:r>
       <w:r>
@@ -10501,72 +10932,66 @@
         <w:rPr>
           <w:lang w:eastAsia="pl-PL"/>
         </w:rPr>
-        <w:t xml:space="preserve">użyto różnego źródła dźwięku różnego rodzaju, między innymi – pękający balon, trzaśnięcie, klaśnięcie, aby oszacować wpływ jakości nagrania odpowiedzi impulsowej na późniejszą operację splotu [całe badanie ma charakter </w:t>
-      </w:r>
+        <w:t>użyto różnego źródła dźwięku różnego rodzaju, między innymi – pękający balon, trzaśnięcie, klaśnięcie, aby oszacować wpływ jakości nagrania odpowiedzi impulsowej na późniejszą operację splotu [całe badanie ma charakter subiektywnego postrzegania działania algorytmu, aniżeli odwzorowywania pomiarów zgodnie ze sztuką]</w:t>
+      </w:r>
+      <w:r>
+        <w:rPr>
+          <w:lang w:eastAsia="pl-PL"/>
+        </w:rPr>
+        <w:t xml:space="preserve">. </w:t>
+      </w:r>
+    </w:p>
+    <w:p>
+      <w:pPr>
+        <w:rPr>
+          <w:lang w:eastAsia="pl-PL"/>
+        </w:rPr>
+      </w:pPr>
+      <w:r>
+        <w:rPr>
+          <w:lang w:eastAsia="pl-PL"/>
+        </w:rPr>
+        <w:t xml:space="preserve">Do zminimalizowania poziomu tła w nagraniach dokonano analizy w pasmach częstotliwościowych </w:t>
+      </w:r>
+      <w:r>
+        <w:rPr>
+          <w:color w:val="FF0000"/>
+          <w:lang w:eastAsia="pl-PL"/>
+        </w:rPr>
+        <w:t>[jakich?</w:t>
+      </w:r>
+      <w:r>
+        <w:rPr>
+          <w:color w:val="FF0000"/>
+          <w:lang w:eastAsia="pl-PL"/>
+        </w:rPr>
+        <w:t xml:space="preserve"> – pasma +spadki</w:t>
+      </w:r>
+      <w:r>
+        <w:rPr>
+          <w:color w:val="FF0000"/>
+          <w:lang w:eastAsia="pl-PL"/>
+        </w:rPr>
+        <w:t xml:space="preserve">] </w:t>
+      </w:r>
+      <w:r>
+        <w:rPr>
+          <w:lang w:eastAsia="pl-PL"/>
+        </w:rPr>
+        <w:t xml:space="preserve">przy użyciu filtrów cyfrowych, co pozwoliło na uzyskanie większego zakresu (około 30-50dB) zaniku poziomu dźwięku pozwalającego oszacować jego spadek o 60dB. </w:t>
+      </w:r>
+    </w:p>
+    <w:p>
+      <w:pPr>
+        <w:rPr>
+          <w:lang w:eastAsia="pl-PL"/>
+        </w:rPr>
+      </w:pPr>
       <w:r>
         <w:rPr>
           <w:lang w:eastAsia="pl-PL"/>
         </w:rPr>
         <w:lastRenderedPageBreak/>
-        <w:t>subiektywnego postrzegania działania algorytmu, aniżeli odwzorowywania pomiarów zgodnie ze sztuką]</w:t>
-      </w:r>
-      <w:r>
-        <w:rPr>
-          <w:lang w:eastAsia="pl-PL"/>
-        </w:rPr>
-        <w:t xml:space="preserve">. </w:t>
-      </w:r>
-    </w:p>
-    <w:p>
-      <w:pPr>
-        <w:rPr>
-          <w:lang w:eastAsia="pl-PL"/>
-        </w:rPr>
-      </w:pPr>
-      <w:r>
-        <w:rPr>
-          <w:lang w:eastAsia="pl-PL"/>
-        </w:rPr>
-        <w:t xml:space="preserve">Do zminimalizowania poziomu tła w nagraniach dokonano analizy w pasmach częstotliwościowych </w:t>
-      </w:r>
-      <w:r>
-        <w:rPr>
-          <w:color w:val="FF0000"/>
-          <w:lang w:eastAsia="pl-PL"/>
-        </w:rPr>
-        <w:t>[jakich?</w:t>
-      </w:r>
-      <w:r>
-        <w:rPr>
-          <w:color w:val="FF0000"/>
-          <w:lang w:eastAsia="pl-PL"/>
-        </w:rPr>
-        <w:t xml:space="preserve"> – pasma +spadki</w:t>
-      </w:r>
-      <w:r>
-        <w:rPr>
-          <w:color w:val="FF0000"/>
-          <w:lang w:eastAsia="pl-PL"/>
-        </w:rPr>
-        <w:t xml:space="preserve">] </w:t>
-      </w:r>
-      <w:r>
-        <w:rPr>
-          <w:lang w:eastAsia="pl-PL"/>
-        </w:rPr>
-        <w:t xml:space="preserve">przy użyciu filtrów cyfrowych, co pozwoliło na uzyskanie większego zakresu (około 30-50dB) zaniku poziomu dźwięku pozwalającego oszacować jego spadek o 60dB. </w:t>
-      </w:r>
-    </w:p>
-    <w:p>
-      <w:pPr>
-        <w:rPr>
-          <w:lang w:eastAsia="pl-PL"/>
-        </w:rPr>
-      </w:pPr>
-      <w:r>
-        <w:rPr>
-          <w:lang w:eastAsia="pl-PL"/>
-        </w:rPr>
         <w:t>Nag</w:t>
       </w:r>
       <w:r>
@@ -10587,6 +11012,214 @@
           <w:lang w:eastAsia="pl-PL"/>
         </w:rPr>
         <w:t>Z założeń projektowych algorytmu, przy analizie nagrania pominięto częstotliwości mniejsze, jak 120Hz ze względu na dodatkowe trudności występujące w analizie tychże częstotliwości, takie jak rezonanse osiowe, styczne i skośne, a także wpływ jakości mikrofonu na pomiar częstotliwości w tym zakresie. Zjawiska te mogą wpływać na dodatkowe błędy, które utrudnią analizę działania projektowanego algorytmu, z tego powodu zostaną one pominięte, a analiza zostanie przeprowadzana w przypadkach „idealnych”, czyli niestwarzających dodatkowych problemów.</w:t>
+      </w:r>
+    </w:p>
+    <w:p>
+      <w:pPr>
+        <w:pStyle w:val="Nagwek2"/>
+      </w:pPr>
+      <w:r>
+        <w:t>Równoległość parametryzowania</w:t>
+      </w:r>
+    </w:p>
+    <w:p>
+      <w:pPr>
+        <w:rPr>
+          <w:lang w:eastAsia="pl-PL"/>
+        </w:rPr>
+      </w:pPr>
+      <w:r>
+        <w:rPr>
+          <w:lang w:eastAsia="pl-PL"/>
+        </w:rPr>
+        <w:t>W przypadku analizy plików o większej objętości czas obliczeń można skrócić stosując zrównoleglenie procesu parametryzacji. Obecnie równoległość przetwarzania danych jest standardem dla profesjonalnych aplikacji komputerowych, gdyż są one w stanie wykorzystać potencjał, który zapewnia wielordzeniowość dzisiejszych komputerów</w:t>
+      </w:r>
+    </w:p>
+    <w:p>
+      <w:pPr>
+        <w:rPr>
+          <w:rStyle w:val="LiczbapochylZnak"/>
+        </w:rPr>
+      </w:pPr>
+      <w:r>
+        <w:rPr>
+          <w:lang w:eastAsia="pl-PL"/>
+        </w:rPr>
+        <w:t xml:space="preserve">Propozycją wykorzystania równoległości jest architektura </w:t>
+      </w:r>
+      <w:r>
+        <w:rPr>
+          <w:rStyle w:val="LiczbapochylZnak"/>
+        </w:rPr>
+        <w:t>„</w:t>
+      </w:r>
+      <w:proofErr w:type="spellStart"/>
+      <w:r>
+        <w:rPr>
+          <w:rStyle w:val="LiczbapochylZnak"/>
+        </w:rPr>
+        <w:t>Multiple</w:t>
+      </w:r>
+      <w:proofErr w:type="spellEnd"/>
+      <w:r>
+        <w:rPr>
+          <w:rStyle w:val="LiczbapochylZnak"/>
+        </w:rPr>
+        <w:t xml:space="preserve"> </w:t>
+      </w:r>
+      <w:proofErr w:type="spellStart"/>
+      <w:r>
+        <w:rPr>
+          <w:rStyle w:val="LiczbapochylZnak"/>
+        </w:rPr>
+        <w:t>Instructions</w:t>
+      </w:r>
+      <w:proofErr w:type="spellEnd"/>
+      <w:r>
+        <w:rPr>
+          <w:rStyle w:val="LiczbapochylZnak"/>
+        </w:rPr>
+        <w:t>, Single Data”</w:t>
+      </w:r>
+      <w:r>
+        <w:rPr>
+          <w:rStyle w:val="LiczbapochylZnak"/>
+        </w:rPr>
+        <w:t>.</w:t>
+      </w:r>
+    </w:p>
+    <w:p>
+      <w:pPr>
+        <w:pStyle w:val="N2"/>
+        <w:jc w:val="center"/>
+      </w:pPr>
+      <w:r>
+        <w:rPr>
+          <w:noProof/>
+        </w:rPr>
+        <w:drawing>
+          <wp:inline distT="0" distB="0" distL="0" distR="0" wp14:anchorId="3D57A05F" wp14:editId="619B2B64">
+            <wp:extent cx="4340860" cy="2847340"/>
+            <wp:effectExtent l="0" t="0" r="2540" b="0"/>
+            <wp:docPr id="58" name="Obraz 58"/>
+            <wp:cNvGraphicFramePr>
+              <a:graphicFrameLocks xmlns:a="http://schemas.openxmlformats.org/drawingml/2006/main" noChangeAspect="1"/>
+            </wp:cNvGraphicFramePr>
+            <a:graphic xmlns:a="http://schemas.openxmlformats.org/drawingml/2006/main">
+              <a:graphicData uri="http://schemas.openxmlformats.org/drawingml/2006/picture">
+                <pic:pic xmlns:pic="http://schemas.openxmlformats.org/drawingml/2006/picture">
+                  <pic:nvPicPr>
+                    <pic:cNvPr id="0" name="Picture 2"/>
+                    <pic:cNvPicPr>
+                      <a:picLocks noChangeAspect="1" noChangeArrowheads="1"/>
+                    </pic:cNvPicPr>
+                  </pic:nvPicPr>
+                  <pic:blipFill>
+                    <a:blip r:embed="rId28">
+                      <a:extLst>
+                        <a:ext uri="{28A0092B-C50C-407E-A947-70E740481C1C}">
+                          <a14:useLocalDpi xmlns:a14="http://schemas.microsoft.com/office/drawing/2010/main" val="0"/>
+                        </a:ext>
+                      </a:extLst>
+                    </a:blip>
+                    <a:srcRect/>
+                    <a:stretch>
+                      <a:fillRect/>
+                    </a:stretch>
+                  </pic:blipFill>
+                  <pic:spPr bwMode="auto">
+                    <a:xfrm>
+                      <a:off x="0" y="0"/>
+                      <a:ext cx="4340860" cy="2847340"/>
+                    </a:xfrm>
+                    <a:prstGeom prst="rect">
+                      <a:avLst/>
+                    </a:prstGeom>
+                    <a:noFill/>
+                  </pic:spPr>
+                </pic:pic>
+              </a:graphicData>
+            </a:graphic>
+          </wp:inline>
+        </w:drawing>
+      </w:r>
+    </w:p>
+    <w:p>
+      <w:r>
+        <w:t xml:space="preserve">Wybór tej metody uzasadniam poprzez charakter projektowanej aplikacji, która analizuje w danym czasie wyłącznie jeden plik, stąd też nie możemy zastosować architektury </w:t>
+      </w:r>
+      <w:r>
+        <w:rPr>
+          <w:rStyle w:val="LiczbapochylZnak"/>
+        </w:rPr>
+        <w:t xml:space="preserve">„Single </w:t>
+      </w:r>
+      <w:proofErr w:type="spellStart"/>
+      <w:r>
+        <w:rPr>
+          <w:rStyle w:val="LiczbapochylZnak"/>
+        </w:rPr>
+        <w:t>Instruction</w:t>
+      </w:r>
+      <w:proofErr w:type="spellEnd"/>
+      <w:r>
+        <w:rPr>
+          <w:rStyle w:val="LiczbapochylZnak"/>
+        </w:rPr>
+        <w:t xml:space="preserve">, </w:t>
+      </w:r>
+      <w:proofErr w:type="spellStart"/>
+      <w:r>
+        <w:rPr>
+          <w:rStyle w:val="LiczbapochylZnak"/>
+        </w:rPr>
+        <w:t>Multiple</w:t>
+      </w:r>
+      <w:proofErr w:type="spellEnd"/>
+      <w:r>
+        <w:rPr>
+          <w:rStyle w:val="LiczbapochylZnak"/>
+        </w:rPr>
+        <w:t xml:space="preserve"> Data”</w:t>
+      </w:r>
+      <w:r>
+        <w:t>, która jest częściej spotykanym podejściem</w:t>
+      </w:r>
+      <w:r>
+        <w:t>.</w:t>
+      </w:r>
+    </w:p>
+    <w:p>
+      <w:r>
+        <w:t xml:space="preserve">Algorytmy analizy sygnału w czasie, jak i w dziedzinie częstotliwości dokonują operacji i przekształceń wszystkich próbek, stąd też w większości mają te same czasy potrzebne na ich wykonanie. Dzięki zrównolegleniu uzyskujemy zamiast </w:t>
+      </w:r>
+      <m:oMath>
+        <m:r>
+          <w:rPr>
+            <w:rFonts w:ascii="Cambria Math" w:hAnsi="Cambria Math"/>
+          </w:rPr>
+          <m:t>x[s]∙n</m:t>
+        </m:r>
+      </m:oMath>
+      <w:r>
+        <w:rPr>
+          <w:rFonts w:eastAsiaTheme="minorEastAsia"/>
+        </w:rPr>
+        <w:t xml:space="preserve"> czasu analizy, po prostu </w:t>
+      </w:r>
+      <m:oMath>
+        <m:r>
+          <w:rPr>
+            <w:rFonts w:ascii="Cambria Math" w:hAnsi="Cambria Math"/>
+          </w:rPr>
+          <m:t>x[s]</m:t>
+        </m:r>
+      </m:oMath>
+      <w:r>
+        <w:rPr>
+          <w:rFonts w:eastAsiaTheme="minorEastAsia"/>
+        </w:rPr>
+        <w:t>.</w:t>
       </w:r>
     </w:p>
     <w:p>
@@ -10607,6 +11240,336 @@
     </w:p>
     <w:p>
       <w:pPr>
+        <w:rPr>
+          <w:lang w:eastAsia="pl-PL"/>
+        </w:rPr>
+      </w:pPr>
+      <w:r>
+        <w:rPr>
+          <w:lang w:eastAsia="pl-PL"/>
+        </w:rPr>
+        <w:lastRenderedPageBreak/>
+        <w:t>Przykład kodu zgodnego z powyższymi założeniami, realizującego równoległą parametryzację:</w:t>
+      </w:r>
+    </w:p>
+    <w:p>
+      <w:pPr>
+        <w:pStyle w:val="N2"/>
+      </w:pPr>
+      <w:r>
+        <w:drawing>
+          <wp:inline distT="0" distB="0" distL="0" distR="0" wp14:anchorId="2C6EB85F" wp14:editId="2CE46F15">
+            <wp:extent cx="5760720" cy="1305560"/>
+            <wp:effectExtent l="0" t="0" r="0" b="8890"/>
+            <wp:docPr id="59" name="Obraz 9">
+              <a:extLst xmlns:a="http://schemas.openxmlformats.org/drawingml/2006/main">
+                <a:ext uri="{FF2B5EF4-FFF2-40B4-BE49-F238E27FC236}">
+                  <a16:creationId xmlns:a16="http://schemas.microsoft.com/office/drawing/2014/main" id="{912438F3-AB65-46CF-B703-DC6079E242D6}"/>
+                </a:ext>
+              </a:extLst>
+            </wp:docPr>
+            <wp:cNvGraphicFramePr>
+              <a:graphicFrameLocks xmlns:a="http://schemas.openxmlformats.org/drawingml/2006/main" noChangeAspect="1"/>
+            </wp:cNvGraphicFramePr>
+            <a:graphic xmlns:a="http://schemas.openxmlformats.org/drawingml/2006/main">
+              <a:graphicData uri="http://schemas.openxmlformats.org/drawingml/2006/picture">
+                <pic:pic xmlns:pic="http://schemas.openxmlformats.org/drawingml/2006/picture">
+                  <pic:nvPicPr>
+                    <pic:cNvPr id="10" name="Obraz 9">
+                      <a:extLst>
+                        <a:ext uri="{FF2B5EF4-FFF2-40B4-BE49-F238E27FC236}">
+                          <a16:creationId xmlns:a16="http://schemas.microsoft.com/office/drawing/2014/main" id="{912438F3-AB65-46CF-B703-DC6079E242D6}"/>
+                        </a:ext>
+                      </a:extLst>
+                    </pic:cNvPr>
+                    <pic:cNvPicPr>
+                      <a:picLocks noChangeAspect="1"/>
+                    </pic:cNvPicPr>
+                  </pic:nvPicPr>
+                  <pic:blipFill>
+                    <a:blip r:embed="rId29"/>
+                    <a:stretch>
+                      <a:fillRect/>
+                    </a:stretch>
+                  </pic:blipFill>
+                  <pic:spPr>
+                    <a:xfrm>
+                      <a:off x="0" y="0"/>
+                      <a:ext cx="5775189" cy="1308839"/>
+                    </a:xfrm>
+                    <a:prstGeom prst="rect">
+                      <a:avLst/>
+                    </a:prstGeom>
+                  </pic:spPr>
+                </pic:pic>
+              </a:graphicData>
+            </a:graphic>
+          </wp:inline>
+        </w:drawing>
+      </w:r>
+    </w:p>
+    <w:p>
+      <w:pPr>
+        <w:spacing w:line="259" w:lineRule="auto"/>
+        <w:ind w:firstLine="0"/>
+        <w:jc w:val="left"/>
+        <w:rPr>
+          <w:lang w:eastAsia="pl-PL"/>
+        </w:rPr>
+      </w:pPr>
+      <w:r>
+        <w:rPr>
+          <w:lang w:eastAsia="pl-PL"/>
+        </w:rPr>
+        <w:t xml:space="preserve">Dla słownika </w:t>
+      </w:r>
+      <w:proofErr w:type="spellStart"/>
+      <w:r>
+        <w:rPr>
+          <w:rStyle w:val="LiczbapochylZnak"/>
+        </w:rPr>
+        <w:t>function_dict</w:t>
+      </w:r>
+      <w:proofErr w:type="spellEnd"/>
+      <w:r>
+        <w:rPr>
+          <w:lang w:eastAsia="pl-PL"/>
+        </w:rPr>
+        <w:t>, wszystkie jego przedmioty (</w:t>
+      </w:r>
+      <w:r>
+        <w:rPr>
+          <w:rStyle w:val="LiczbapochylZnak"/>
+        </w:rPr>
+        <w:t xml:space="preserve">ang. </w:t>
+      </w:r>
+      <w:proofErr w:type="spellStart"/>
+      <w:r>
+        <w:rPr>
+          <w:rStyle w:val="LiczbapochylZnak"/>
+        </w:rPr>
+        <w:t>items</w:t>
+      </w:r>
+      <w:proofErr w:type="spellEnd"/>
+      <w:r>
+        <w:rPr>
+          <w:lang w:eastAsia="pl-PL"/>
+        </w:rPr>
+        <w:t xml:space="preserve">), czyli funkcje wykonywane są na sygnale, ale w osobnych wątkach wywoływanych za pomocą instrukcji </w:t>
+      </w:r>
+      <w:proofErr w:type="spellStart"/>
+      <w:proofErr w:type="gramStart"/>
+      <w:r>
+        <w:rPr>
+          <w:rStyle w:val="LiczbapochylZnak"/>
+        </w:rPr>
+        <w:t>pool.apply</w:t>
+      </w:r>
+      <w:proofErr w:type="gramEnd"/>
+      <w:r>
+        <w:rPr>
+          <w:rStyle w:val="LiczbapochylZnak"/>
+        </w:rPr>
+        <w:t>_async</w:t>
+      </w:r>
+      <w:proofErr w:type="spellEnd"/>
+      <w:r>
+        <w:rPr>
+          <w:rStyle w:val="LiczbapochylZnak"/>
+        </w:rPr>
+        <w:t>()</w:t>
+      </w:r>
+      <w:r>
+        <w:rPr>
+          <w:lang w:eastAsia="pl-PL"/>
+        </w:rPr>
+        <w:t xml:space="preserve"> powodujące asynchroniczne wykonanie funkcji parametryzującej.</w:t>
+      </w:r>
+    </w:p>
+    <w:p>
+      <w:pPr>
+        <w:spacing w:line="259" w:lineRule="auto"/>
+        <w:ind w:firstLine="0"/>
+        <w:jc w:val="center"/>
+      </w:pPr>
+      <w:r>
+        <w:rPr>
+          <w:lang w:eastAsia="pl-PL"/>
+        </w:rPr>
+        <w:drawing>
+          <wp:inline distT="0" distB="0" distL="0" distR="0" wp14:anchorId="51E63E64" wp14:editId="08F4519B">
+            <wp:extent cx="2526983" cy="2540983"/>
+            <wp:effectExtent l="0" t="0" r="6985" b="0"/>
+            <wp:docPr id="11" name="Obraz 10">
+              <a:extLst xmlns:a="http://schemas.openxmlformats.org/drawingml/2006/main">
+                <a:ext uri="{FF2B5EF4-FFF2-40B4-BE49-F238E27FC236}">
+                  <a16:creationId xmlns:a16="http://schemas.microsoft.com/office/drawing/2014/main" id="{DA0344E5-3C0E-449E-ABCA-CAB1D69ED4E9}"/>
+                </a:ext>
+              </a:extLst>
+            </wp:docPr>
+            <wp:cNvGraphicFramePr>
+              <a:graphicFrameLocks xmlns:a="http://schemas.openxmlformats.org/drawingml/2006/main" noChangeAspect="1"/>
+            </wp:cNvGraphicFramePr>
+            <a:graphic xmlns:a="http://schemas.openxmlformats.org/drawingml/2006/main">
+              <a:graphicData uri="http://schemas.openxmlformats.org/drawingml/2006/picture">
+                <pic:pic xmlns:pic="http://schemas.openxmlformats.org/drawingml/2006/picture">
+                  <pic:nvPicPr>
+                    <pic:cNvPr id="11" name="Obraz 10">
+                      <a:extLst>
+                        <a:ext uri="{FF2B5EF4-FFF2-40B4-BE49-F238E27FC236}">
+                          <a16:creationId xmlns:a16="http://schemas.microsoft.com/office/drawing/2014/main" id="{DA0344E5-3C0E-449E-ABCA-CAB1D69ED4E9}"/>
+                        </a:ext>
+                      </a:extLst>
+                    </pic:cNvPr>
+                    <pic:cNvPicPr>
+                      <a:picLocks noChangeAspect="1"/>
+                    </pic:cNvPicPr>
+                  </pic:nvPicPr>
+                  <pic:blipFill>
+                    <a:blip r:embed="rId30"/>
+                    <a:stretch>
+                      <a:fillRect/>
+                    </a:stretch>
+                  </pic:blipFill>
+                  <pic:spPr>
+                    <a:xfrm>
+                      <a:off x="0" y="0"/>
+                      <a:ext cx="2526983" cy="2540983"/>
+                    </a:xfrm>
+                    <a:prstGeom prst="rect">
+                      <a:avLst/>
+                    </a:prstGeom>
+                  </pic:spPr>
+                </pic:pic>
+              </a:graphicData>
+            </a:graphic>
+          </wp:inline>
+        </w:drawing>
+      </w:r>
+    </w:p>
+    <w:p>
+      <w:pPr>
+        <w:spacing w:line="259" w:lineRule="auto"/>
+        <w:ind w:firstLine="0"/>
+        <w:jc w:val="left"/>
+        <w:rPr>
+          <w:lang w:eastAsia="pl-PL"/>
+        </w:rPr>
+      </w:pPr>
+      <w:r>
+        <w:rPr>
+          <w:lang w:eastAsia="pl-PL"/>
+        </w:rPr>
+        <w:t>Powyżej zaprezentowano przykład słownika zawierającego spis funkcji, które należy wykonać na sygnale. Nazwa funkcji w języku Python jest wskaźnikiem na adres tej funkcji, co umożliwia wywoływanie w pętli różnej funkcji przy tej samej zmiennej.</w:t>
+      </w:r>
+    </w:p>
+    <w:p>
+      <w:pPr>
+        <w:spacing w:line="259" w:lineRule="auto"/>
+        <w:ind w:firstLine="0"/>
+        <w:jc w:val="center"/>
+        <w:rPr>
+          <w:lang w:eastAsia="pl-PL"/>
+        </w:rPr>
+      </w:pPr>
+      <w:r>
+        <w:rPr>
+          <w:lang w:eastAsia="pl-PL"/>
+        </w:rPr>
+        <w:drawing>
+          <wp:inline distT="0" distB="0" distL="0" distR="0" wp14:anchorId="722A9A83" wp14:editId="07B9E2DA">
+            <wp:extent cx="5135880" cy="1619682"/>
+            <wp:effectExtent l="0" t="0" r="7620" b="0"/>
+            <wp:docPr id="60" name="Symbol zastępczy zawartości 3">
+              <a:extLst xmlns:a="http://schemas.openxmlformats.org/drawingml/2006/main">
+                <a:ext uri="{FF2B5EF4-FFF2-40B4-BE49-F238E27FC236}">
+                  <a16:creationId xmlns:a16="http://schemas.microsoft.com/office/drawing/2014/main" id="{F25BDBD3-E969-48D2-AE05-51B36C18900D}"/>
+                </a:ext>
+              </a:extLst>
+            </wp:docPr>
+            <wp:cNvGraphicFramePr>
+              <a:graphicFrameLocks xmlns:a="http://schemas.openxmlformats.org/drawingml/2006/main" noGrp="1" noChangeAspect="1"/>
+            </wp:cNvGraphicFramePr>
+            <a:graphic xmlns:a="http://schemas.openxmlformats.org/drawingml/2006/main">
+              <a:graphicData uri="http://schemas.openxmlformats.org/drawingml/2006/picture">
+                <pic:pic xmlns:pic="http://schemas.openxmlformats.org/drawingml/2006/picture">
+                  <pic:nvPicPr>
+                    <pic:cNvPr id="4" name="Symbol zastępczy zawartości 3">
+                      <a:extLst>
+                        <a:ext uri="{FF2B5EF4-FFF2-40B4-BE49-F238E27FC236}">
+                          <a16:creationId xmlns:a16="http://schemas.microsoft.com/office/drawing/2014/main" id="{F25BDBD3-E969-48D2-AE05-51B36C18900D}"/>
+                        </a:ext>
+                      </a:extLst>
+                    </pic:cNvPr>
+                    <pic:cNvPicPr>
+                      <a:picLocks noGrp="1" noChangeAspect="1"/>
+                    </pic:cNvPicPr>
+                  </pic:nvPicPr>
+                  <pic:blipFill>
+                    <a:blip r:embed="rId31"/>
+                    <a:stretch>
+                      <a:fillRect/>
+                    </a:stretch>
+                  </pic:blipFill>
+                  <pic:spPr>
+                    <a:xfrm>
+                      <a:off x="0" y="0"/>
+                      <a:ext cx="5176723" cy="1632562"/>
+                    </a:xfrm>
+                    <a:prstGeom prst="rect">
+                      <a:avLst/>
+                    </a:prstGeom>
+                  </pic:spPr>
+                </pic:pic>
+              </a:graphicData>
+            </a:graphic>
+          </wp:inline>
+        </w:drawing>
+      </w:r>
+    </w:p>
+    <w:p>
+      <w:pPr>
+        <w:rPr>
+          <w:lang w:eastAsia="pl-PL"/>
+        </w:rPr>
+      </w:pPr>
+      <w:r>
+        <w:rPr>
+          <w:lang w:eastAsia="pl-PL"/>
+        </w:rPr>
+        <w:t>Ostatnim elementem jest sama funkcja bezpośrednio wywoływana w pętli i wykonująca daną instrukcję ze słownika funkcji parametryzującej. Pełni ona rolę „</w:t>
+      </w:r>
+      <w:proofErr w:type="spellStart"/>
+      <w:r>
+        <w:rPr>
+          <w:lang w:eastAsia="pl-PL"/>
+        </w:rPr>
+        <w:t>Wrappera</w:t>
+      </w:r>
+      <w:proofErr w:type="spellEnd"/>
+      <w:r>
+        <w:rPr>
+          <w:lang w:eastAsia="pl-PL"/>
+        </w:rPr>
+        <w:t xml:space="preserve">” poprzez iteracyjne wykonywanie analizy i zapamiętywanie wyniku w tablicy i ostatecznie zapisywanie do pamięci współdzielonej reprezentowanej poprzez zmienną </w:t>
+      </w:r>
+      <w:proofErr w:type="spellStart"/>
+      <w:r>
+        <w:rPr>
+          <w:rStyle w:val="LiczbapochylZnak"/>
+        </w:rPr>
+        <w:t>params</w:t>
+      </w:r>
+      <w:proofErr w:type="spellEnd"/>
+      <w:r>
+        <w:rPr>
+          <w:lang w:eastAsia="pl-PL"/>
+        </w:rPr>
+        <w:t>.</w:t>
+      </w:r>
+    </w:p>
+    <w:p>
+      <w:pPr>
         <w:pStyle w:val="Nagwek1"/>
       </w:pPr>
       <w:r>
@@ -10641,37 +11604,34 @@
         <w:pStyle w:val="TODO"/>
       </w:pPr>
       <w:r>
-        <w:t>Coś o możliwym zastosowaniu</w:t>
+        <w:t>Coś o możliwym zastosowaniu uczenia maszynowego i możliwych korzyści</w:t>
+      </w:r>
+    </w:p>
+    <w:p>
+      <w:pPr>
+        <w:ind w:firstLine="0"/>
+        <w:jc w:val="left"/>
+        <w:rPr>
+          <w:lang w:eastAsia="pl-PL"/>
+        </w:rPr>
+      </w:pPr>
+      <w:r>
+        <w:rPr>
+          <w:lang w:eastAsia="pl-PL"/>
+        </w:rPr>
+        <w:br w:type="page"/>
+      </w:r>
+    </w:p>
+    <w:p>
+      <w:pPr>
+        <w:pStyle w:val="Nagwek1"/>
+      </w:pPr>
+      <w:r>
+        <w:lastRenderedPageBreak/>
+        <w:t>Uczenie maszynowe</w:t>
       </w:r>
       <w:bookmarkStart w:id="3" w:name="_GoBack"/>
       <w:bookmarkEnd w:id="3"/>
-      <w:r>
-        <w:t xml:space="preserve"> uczenia maszynowego i możliwych korzyści</w:t>
-      </w:r>
-    </w:p>
-    <w:p>
-      <w:pPr>
-        <w:ind w:firstLine="0"/>
-        <w:jc w:val="left"/>
-        <w:rPr>
-          <w:lang w:eastAsia="pl-PL"/>
-        </w:rPr>
-      </w:pPr>
-      <w:r>
-        <w:rPr>
-          <w:lang w:eastAsia="pl-PL"/>
-        </w:rPr>
-        <w:br w:type="page"/>
-      </w:r>
-    </w:p>
-    <w:p>
-      <w:pPr>
-        <w:pStyle w:val="Nagwek1"/>
-      </w:pPr>
-      <w:r>
-        <w:lastRenderedPageBreak/>
-        <w:t>Uczenie maszynowe</w:t>
-      </w:r>
     </w:p>
     <w:p>
       <w:pPr>
@@ -10721,10 +11681,10 @@
       </w:pPr>
     </w:p>
     <w:sectPr>
-      <w:headerReference w:type="even" r:id="rId28"/>
-      <w:headerReference w:type="default" r:id="rId29"/>
-      <w:footerReference w:type="even" r:id="rId30"/>
-      <w:footerReference w:type="default" r:id="rId31"/>
+      <w:headerReference w:type="even" r:id="rId32"/>
+      <w:headerReference w:type="default" r:id="rId33"/>
+      <w:footerReference w:type="even" r:id="rId34"/>
+      <w:footerReference w:type="default" r:id="rId35"/>
       <w:pgSz w:w="11906" w:h="16838"/>
       <w:pgMar w:top="1417" w:right="1417" w:bottom="1417" w:left="1417" w:header="340" w:footer="340" w:gutter="0"/>
       <w:cols w:space="708"/>
@@ -10739,7 +11699,7 @@
   <w:endnote w:type="separator" w:id="-1">
     <w:p>
       <w:pPr>
-        <w:spacing w:after="0" w:line="240" w:lineRule="auto"/>
+        <w:spacing w:after="0"/>
       </w:pPr>
       <w:r>
         <w:separator/>
@@ -10749,7 +11709,7 @@
   <w:endnote w:type="continuationSeparator" w:id="0">
     <w:p>
       <w:pPr>
-        <w:spacing w:after="0" w:line="240" w:lineRule="auto"/>
+        <w:spacing w:after="0"/>
       </w:pPr>
       <w:r>
         <w:continuationSeparator/>
@@ -10849,7 +11809,7 @@
   <w:footnote w:type="separator" w:id="-1">
     <w:p>
       <w:pPr>
-        <w:spacing w:after="0" w:line="240" w:lineRule="auto"/>
+        <w:spacing w:after="0"/>
       </w:pPr>
       <w:r>
         <w:separator/>
@@ -10859,7 +11819,7 @@
   <w:footnote w:type="continuationSeparator" w:id="0">
     <w:p>
       <w:pPr>
-        <w:spacing w:after="0" w:line="240" w:lineRule="auto"/>
+        <w:spacing w:after="0"/>
       </w:pPr>
       <w:r>
         <w:continuationSeparator/>
@@ -10878,10 +11838,7 @@
         <w:footnoteRef/>
       </w:r>
       <w:r>
-        <w:t xml:space="preserve"> </w:t>
-      </w:r>
-      <w:r>
-        <w:t xml:space="preserve">32 bitowa liczba całkowita z zakresu od </w:t>
+        <w:t xml:space="preserve"> 32 bitowa liczba całkowita z zakresu od </w:t>
       </w:r>
       <m:oMath>
         <m:r>
@@ -10912,13 +11869,7 @@
               <w:rPr>
                 <w:rFonts w:ascii="Cambria Math" w:hAnsi="Cambria Math"/>
               </w:rPr>
-              <m:t>3</m:t>
-            </m:r>
-            <m:r>
-              <w:rPr>
-                <w:rFonts w:ascii="Cambria Math" w:hAnsi="Cambria Math"/>
-              </w:rPr>
-              <m:t>1</m:t>
+              <m:t>31</m:t>
             </m:r>
           </m:sup>
         </m:sSup>
@@ -10952,13 +11903,7 @@
               <w:rPr>
                 <w:rFonts w:ascii="Cambria Math" w:hAnsi="Cambria Math"/>
               </w:rPr>
-              <m:t>3</m:t>
-            </m:r>
-            <m:r>
-              <w:rPr>
-                <w:rFonts w:ascii="Cambria Math" w:hAnsi="Cambria Math"/>
-              </w:rPr>
-              <m:t>1</m:t>
+              <m:t>31</m:t>
             </m:r>
           </m:sup>
         </m:sSup>
@@ -13008,9 +13953,9 @@
   <w:style w:type="paragraph" w:default="1" w:styleId="Normalny">
     <w:name w:val="Normal"/>
     <w:qFormat/>
-    <w:rsid w:val="008715F6"/>
+    <w:rsid w:val="00786145"/>
     <w:pPr>
-      <w:spacing w:line="360" w:lineRule="auto"/>
+      <w:spacing w:line="240" w:lineRule="auto"/>
       <w:ind w:firstLine="709"/>
       <w:jc w:val="both"/>
     </w:pPr>
@@ -13026,17 +13971,19 @@
     <w:link w:val="Nagwek1Znak"/>
     <w:uiPriority w:val="9"/>
     <w:qFormat/>
-    <w:rsid w:val="00653AD3"/>
+    <w:rsid w:val="00A30C6A"/>
     <w:pPr>
       <w:keepNext/>
       <w:keepLines/>
+      <w:pageBreakBefore/>
       <w:numPr>
         <w:numId w:val="5"/>
       </w:numPr>
       <w:pBdr>
         <w:bottom w:val="single" w:sz="4" w:space="1" w:color="auto"/>
       </w:pBdr>
-      <w:spacing w:before="360" w:after="600" w:line="240" w:lineRule="auto"/>
+      <w:spacing w:before="360" w:after="600"/>
+      <w:ind w:left="357" w:hanging="357"/>
       <w:jc w:val="center"/>
       <w:outlineLvl w:val="0"/>
     </w:pPr>
@@ -13057,15 +14004,16 @@
     <w:uiPriority w:val="9"/>
     <w:unhideWhenUsed/>
     <w:qFormat/>
-    <w:rsid w:val="00E25872"/>
+    <w:rsid w:val="00D80E13"/>
     <w:pPr>
+      <w:pageBreakBefore w:val="0"/>
       <w:numPr>
         <w:ilvl w:val="1"/>
       </w:numPr>
       <w:pBdr>
         <w:bottom w:val="none" w:sz="0" w:space="0" w:color="auto"/>
       </w:pBdr>
-      <w:spacing w:before="20" w:after="240"/>
+      <w:spacing w:after="240"/>
       <w:ind w:left="867" w:hanging="510"/>
       <w:jc w:val="left"/>
       <w:outlineLvl w:val="1"/>
@@ -13083,12 +14031,12 @@
     <w:uiPriority w:val="9"/>
     <w:unhideWhenUsed/>
     <w:qFormat/>
-    <w:rsid w:val="00E25872"/>
+    <w:rsid w:val="00A30C6A"/>
     <w:pPr>
       <w:numPr>
         <w:ilvl w:val="2"/>
       </w:numPr>
-      <w:spacing w:before="360" w:after="360"/>
+      <w:spacing w:after="360"/>
       <w:ind w:left="1287" w:hanging="567"/>
       <w:outlineLvl w:val="2"/>
     </w:pPr>
@@ -13152,7 +14100,7 @@
         <w:tab w:val="center" w:pos="4536"/>
         <w:tab w:val="right" w:pos="9072"/>
       </w:tabs>
-      <w:spacing w:after="0" w:line="240" w:lineRule="auto"/>
+      <w:spacing w:after="0"/>
     </w:pPr>
     <w:rPr>
       <w:rFonts w:eastAsia="Times New Roman" w:cs="Times New Roman"/>
@@ -13178,7 +14126,7 @@
     <w:basedOn w:val="Domylnaczcionkaakapitu"/>
     <w:link w:val="Nagwek1"/>
     <w:uiPriority w:val="9"/>
-    <w:rsid w:val="00653AD3"/>
+    <w:rsid w:val="00A30C6A"/>
     <w:rPr>
       <w:rFonts w:ascii="Times New Roman" w:eastAsiaTheme="majorEastAsia" w:hAnsi="Times New Roman" w:cstheme="majorBidi"/>
       <w:b/>
@@ -13193,7 +14141,7 @@
     <w:basedOn w:val="Domylnaczcionkaakapitu"/>
     <w:link w:val="Nagwek2"/>
     <w:uiPriority w:val="9"/>
-    <w:rsid w:val="00E25872"/>
+    <w:rsid w:val="00D80E13"/>
     <w:rPr>
       <w:rFonts w:ascii="Times New Roman" w:eastAsiaTheme="majorEastAsia" w:hAnsi="Times New Roman" w:cstheme="majorBidi"/>
       <w:b/>
@@ -13208,7 +14156,7 @@
     <w:basedOn w:val="Domylnaczcionkaakapitu"/>
     <w:link w:val="Nagwek3"/>
     <w:uiPriority w:val="9"/>
-    <w:rsid w:val="00E25872"/>
+    <w:rsid w:val="00A30C6A"/>
     <w:rPr>
       <w:rFonts w:ascii="Times New Roman" w:eastAsiaTheme="majorEastAsia" w:hAnsi="Times New Roman" w:cstheme="majorBidi"/>
       <w:b/>
@@ -13243,7 +14191,7 @@
     <w:unhideWhenUsed/>
     <w:rsid w:val="00631DF3"/>
     <w:pPr>
-      <w:spacing w:after="0" w:line="240" w:lineRule="auto"/>
+      <w:spacing w:after="0"/>
     </w:pPr>
     <w:rPr>
       <w:sz w:val="20"/>
@@ -13295,7 +14243,7 @@
     <w:qFormat/>
     <w:rsid w:val="009804D0"/>
     <w:pPr>
-      <w:spacing w:after="200" w:line="240" w:lineRule="auto"/>
+      <w:spacing w:after="200"/>
       <w:ind w:firstLine="0"/>
       <w:jc w:val="center"/>
     </w:pPr>
@@ -13542,7 +14490,7 @@
     <w:unhideWhenUsed/>
     <w:rsid w:val="00DC4A72"/>
     <w:pPr>
-      <w:spacing w:after="0" w:line="240" w:lineRule="auto"/>
+      <w:spacing w:after="0"/>
     </w:pPr>
     <w:rPr>
       <w:sz w:val="20"/>
@@ -13696,7 +14644,6 @@
     <w:qFormat/>
     <w:rsid w:val="008715F6"/>
     <w:pPr>
-      <w:spacing w:line="240" w:lineRule="auto"/>
       <w:ind w:left="720" w:firstLine="0"/>
       <w:contextualSpacing/>
       <w:jc w:val="left"/>
@@ -13714,7 +14661,7 @@
         <w:tab w:val="center" w:pos="4536"/>
         <w:tab w:val="right" w:pos="9072"/>
       </w:tabs>
-      <w:spacing w:after="0" w:line="240" w:lineRule="auto"/>
+      <w:spacing w:after="0"/>
     </w:pPr>
   </w:style>
   <w:style w:type="character" w:customStyle="1" w:styleId="StopkaZnak">
@@ -13775,7 +14722,11 @@
     <w:basedOn w:val="Normalny"/>
     <w:link w:val="LiczbapochylZnak"/>
     <w:qFormat/>
-    <w:rsid w:val="008715F6"/>
+    <w:rsid w:val="00B355D9"/>
+    <w:pPr>
+      <w:keepLines/>
+      <w:suppressAutoHyphens/>
+    </w:pPr>
     <w:rPr>
       <w:i/>
       <w:iCs/>
@@ -13820,7 +14771,7 @@
         <w:tab w:val="left" w:pos="13740"/>
         <w:tab w:val="left" w:pos="14656"/>
       </w:tabs>
-      <w:spacing w:after="0" w:line="240" w:lineRule="auto"/>
+      <w:spacing w:after="0"/>
       <w:ind w:firstLine="0"/>
       <w:jc w:val="left"/>
     </w:pPr>
@@ -13835,7 +14786,7 @@
     <w:name w:val="Liczba/pochyl Znak"/>
     <w:basedOn w:val="Domylnaczcionkaakapitu"/>
     <w:link w:val="Liczbapochyl"/>
-    <w:rsid w:val="008715F6"/>
+    <w:rsid w:val="00B355D9"/>
     <w:rPr>
       <w:rFonts w:ascii="Times New Roman" w:hAnsi="Times New Roman"/>
       <w:i/>
@@ -13855,6 +14806,29 @@
       <w:rFonts w:ascii="Courier New" w:eastAsia="Times New Roman" w:hAnsi="Courier New" w:cs="Courier New"/>
       <w:sz w:val="20"/>
       <w:szCs w:val="20"/>
+      <w:lang w:eastAsia="pl-PL"/>
+    </w:rPr>
+  </w:style>
+  <w:style w:type="paragraph" w:customStyle="1" w:styleId="przekrel">
+    <w:name w:val="przekreśl"/>
+    <w:basedOn w:val="Normalny"/>
+    <w:link w:val="przekrelZnak"/>
+    <w:qFormat/>
+    <w:rsid w:val="00240D79"/>
+    <w:rPr>
+      <w:strike/>
+      <w:lang w:eastAsia="pl-PL"/>
+    </w:rPr>
+  </w:style>
+  <w:style w:type="character" w:customStyle="1" w:styleId="przekrelZnak">
+    <w:name w:val="przekreśl Znak"/>
+    <w:basedOn w:val="Domylnaczcionkaakapitu"/>
+    <w:link w:val="przekrel"/>
+    <w:rsid w:val="00240D79"/>
+    <w:rPr>
+      <w:rFonts w:ascii="Times New Roman" w:hAnsi="Times New Roman"/>
+      <w:strike/>
+      <w:sz w:val="24"/>
       <w:lang w:eastAsia="pl-PL"/>
     </w:rPr>
   </w:style>
@@ -17468,10 +18442,10 @@
   </w:font>
   <w:font w:name="Times New Roman">
     <w:panose1 w:val="02020603050405020304"/>
-    <w:charset w:val="00"/>
+    <w:charset w:val="EE"/>
     <w:family w:val="roman"/>
     <w:pitch w:val="variable"/>
-    <w:sig w:usb0="E0002AFF" w:usb1="C0007843" w:usb2="00000009" w:usb3="00000000" w:csb0="000001FF" w:csb1="00000000"/>
+    <w:sig w:usb0="E0002EFF" w:usb1="C000785B" w:usb2="00000009" w:usb3="00000000" w:csb0="000001FF" w:csb1="00000000"/>
   </w:font>
   <w:font w:name="Courier New">
     <w:panose1 w:val="02070309020205020404"/>
@@ -17489,24 +18463,24 @@
   </w:font>
   <w:font w:name="Calibri">
     <w:panose1 w:val="020F0502020204030204"/>
-    <w:charset w:val="00"/>
+    <w:charset w:val="EE"/>
     <w:family w:val="swiss"/>
     <w:pitch w:val="variable"/>
-    <w:sig w:usb0="E00002FF" w:usb1="4000ACFF" w:usb2="00000001" w:usb3="00000000" w:csb0="0000019F" w:csb1="00000000"/>
+    <w:sig w:usb0="E4002EFF" w:usb1="C000247B" w:usb2="00000009" w:usb3="00000000" w:csb0="000001FF" w:csb1="00000000"/>
   </w:font>
   <w:font w:name="Arial">
     <w:panose1 w:val="020B0604020202020204"/>
-    <w:charset w:val="00"/>
+    <w:charset w:val="EE"/>
     <w:family w:val="swiss"/>
     <w:pitch w:val="variable"/>
-    <w:sig w:usb0="E0002AFF" w:usb1="C0007843" w:usb2="00000009" w:usb3="00000000" w:csb0="000001FF" w:csb1="00000000"/>
+    <w:sig w:usb0="E0002EFF" w:usb1="C000785B" w:usb2="00000009" w:usb3="00000000" w:csb0="000001FF" w:csb1="00000000"/>
   </w:font>
   <w:font w:name="Calibri Light">
     <w:panose1 w:val="020F0302020204030204"/>
     <w:charset w:val="EE"/>
     <w:family w:val="swiss"/>
     <w:pitch w:val="variable"/>
-    <w:sig w:usb0="A0002AEF" w:usb1="4000207B" w:usb2="00000000" w:usb3="00000000" w:csb0="000001FF" w:csb1="00000000"/>
+    <w:sig w:usb0="E4002EFF" w:usb1="C000247B" w:usb2="00000009" w:usb3="00000000" w:csb0="000001FF" w:csb1="00000000"/>
   </w:font>
   <w:font w:name="Cambria Math">
     <w:panose1 w:val="02040503050406030204"/>
@@ -17545,8 +18519,11 @@
     <w:rsidRoot w:val="007B1D70"/>
     <w:rsid w:val="001B72D5"/>
     <w:rsid w:val="00386A5B"/>
+    <w:rsid w:val="005A6B35"/>
+    <w:rsid w:val="00692111"/>
     <w:rsid w:val="006C3D51"/>
     <w:rsid w:val="007B1D70"/>
+    <w:rsid w:val="009329E0"/>
     <w:rsid w:val="00C0537E"/>
   </w:rsids>
   <m:mathPr>
@@ -18007,7 +18984,7 @@
     <w:basedOn w:val="Domylnaczcionkaakapitu"/>
     <w:uiPriority w:val="99"/>
     <w:semiHidden/>
-    <w:rsid w:val="007B1D70"/>
+    <w:rsid w:val="009329E0"/>
     <w:rPr>
       <w:color w:val="808080"/>
     </w:rPr>
@@ -18397,7 +19374,7 @@
 </file>
 
 <file path=customXml/itemProps2.xml><?xml version="1.0" encoding="utf-8"?>
-<ds:datastoreItem xmlns:ds="http://schemas.openxmlformats.org/officeDocument/2006/customXml" ds:itemID="{CDBACF4F-772C-46BA-97C1-AFFA4005D212}">
+<ds:datastoreItem xmlns:ds="http://schemas.openxmlformats.org/officeDocument/2006/customXml" ds:itemID="{AFFDD2CB-2180-488D-A87F-08F712C44042}">
   <ds:schemaRefs>
     <ds:schemaRef ds:uri="http://schemas.openxmlformats.org/officeDocument/2006/bibliography"/>
   </ds:schemaRefs>

</xml_diff>

<commit_message>
First version - Pre Alpha
</commit_message>
<xml_diff>
--- a/Dyplom.docx
+++ b/Dyplom.docx
@@ -439,12 +439,7 @@
     </w:p>
     <w:p>
       <w:r>
-        <w:t>Testy subiektywne oprogramowania – ocena działania p</w:t>
-      </w:r>
-      <w:bookmarkStart w:id="4" w:name="_GoBack"/>
-      <w:bookmarkEnd w:id="4"/>
-      <w:r>
-        <w:t>rogramu w porównaniu z nagraniami wzorcowymi – ocena wierności odtworzenia charakteru nagrania, ocena naturalności brzmienia</w:t>
+        <w:t>Testy subiektywne oprogramowania – ocena działania programu w porównaniu z nagraniami wzorcowymi – ocena wierności odtworzenia charakteru nagrania, ocena naturalności brzmienia</w:t>
       </w:r>
       <w:r>
         <w:t>.</w:t>
@@ -637,7 +632,7 @@
             <w:sz w:val="24"/>
             <w:szCs w:val="24"/>
           </w:rPr>
-          <w:t>1</w:t>
+          <w:t>2</w:t>
         </w:r>
         <w:r>
           <w:rPr>
@@ -710,7 +705,7 @@
             <w:noProof/>
             <w:webHidden/>
           </w:rPr>
-          <w:t>3</w:t>
+          <w:t>4</w:t>
         </w:r>
         <w:r>
           <w:rPr>
@@ -780,7 +775,7 @@
             <w:noProof/>
             <w:webHidden/>
           </w:rPr>
-          <w:t>4</w:t>
+          <w:t>5</w:t>
         </w:r>
         <w:r>
           <w:rPr>
@@ -870,7 +865,7 @@
             <w:sz w:val="24"/>
             <w:szCs w:val="24"/>
           </w:rPr>
-          <w:t>4</w:t>
+          <w:t>5</w:t>
         </w:r>
         <w:r>
           <w:rPr>
@@ -944,26 +939,19 @@
             <w:sz w:val="24"/>
             <w:szCs w:val="24"/>
           </w:rPr>
+          <w:fldChar w:fldCharType="separate"/>
         </w:r>
         <w:r>
           <w:rPr>
             <w:rFonts w:ascii="Times New Roman" w:hAnsi="Times New Roman" w:cs="Times New Roman"/>
+            <w:b/>
+            <w:bCs/>
             <w:noProof/>
             <w:webHidden/>
             <w:sz w:val="24"/>
             <w:szCs w:val="24"/>
           </w:rPr>
-          <w:fldChar w:fldCharType="separate"/>
-        </w:r>
-        <w:r>
-          <w:rPr>
-            <w:rFonts w:ascii="Times New Roman" w:hAnsi="Times New Roman" w:cs="Times New Roman"/>
-            <w:noProof/>
-            <w:webHidden/>
-            <w:sz w:val="24"/>
-            <w:szCs w:val="24"/>
-          </w:rPr>
-          <w:t>5</w:t>
+          <w:t>Błąd! Nie zdefiniowano zakładki.</w:t>
         </w:r>
         <w:r>
           <w:rPr>
@@ -1056,7 +1044,7 @@
             <w:sz w:val="24"/>
             <w:szCs w:val="24"/>
           </w:rPr>
-          <w:t>6</w:t>
+          <w:t>7</w:t>
         </w:r>
         <w:r>
           <w:rPr>
@@ -1149,7 +1137,7 @@
             <w:sz w:val="24"/>
             <w:szCs w:val="24"/>
           </w:rPr>
-          <w:t>11</w:t>
+          <w:t>12</w:t>
         </w:r>
         <w:r>
           <w:rPr>
@@ -1222,7 +1210,7 @@
             <w:noProof/>
             <w:webHidden/>
           </w:rPr>
-          <w:t>12</w:t>
+          <w:t>13</w:t>
         </w:r>
         <w:r>
           <w:rPr>
@@ -1312,7 +1300,7 @@
             <w:sz w:val="24"/>
             <w:szCs w:val="24"/>
           </w:rPr>
-          <w:t>12</w:t>
+          <w:t>13</w:t>
         </w:r>
         <w:r>
           <w:rPr>
@@ -1405,7 +1393,7 @@
             <w:sz w:val="24"/>
             <w:szCs w:val="24"/>
           </w:rPr>
-          <w:t>13</w:t>
+          <w:t>15</w:t>
         </w:r>
         <w:r>
           <w:rPr>
@@ -1498,7 +1486,7 @@
             <w:sz w:val="24"/>
             <w:szCs w:val="24"/>
           </w:rPr>
-          <w:t>14</w:t>
+          <w:t>16</w:t>
         </w:r>
         <w:r>
           <w:rPr>
@@ -1591,7 +1579,7 @@
             <w:sz w:val="24"/>
             <w:szCs w:val="24"/>
           </w:rPr>
-          <w:t>22</w:t>
+          <w:t>26</w:t>
         </w:r>
         <w:r>
           <w:rPr>
@@ -1684,7 +1672,7 @@
             <w:sz w:val="24"/>
             <w:szCs w:val="24"/>
           </w:rPr>
-          <w:t>23</w:t>
+          <w:t>26</w:t>
         </w:r>
         <w:r>
           <w:rPr>
@@ -1757,7 +1745,7 @@
             <w:noProof/>
             <w:webHidden/>
           </w:rPr>
-          <w:t>25</w:t>
+          <w:t>30</w:t>
         </w:r>
         <w:r>
           <w:rPr>
@@ -1827,7 +1815,7 @@
             <w:noProof/>
             <w:webHidden/>
           </w:rPr>
-          <w:t>26</w:t>
+          <w:t>29</w:t>
         </w:r>
         <w:r>
           <w:rPr>
@@ -1917,7 +1905,7 @@
             <w:sz w:val="24"/>
             <w:szCs w:val="24"/>
           </w:rPr>
-          <w:t>26</w:t>
+          <w:t>29</w:t>
         </w:r>
         <w:r>
           <w:rPr>
@@ -1959,14 +1947,14 @@
       <w:pPr>
         <w:pStyle w:val="Nagwek1"/>
       </w:pPr>
-      <w:bookmarkStart w:id="5" w:name="_Toc25515536"/>
-      <w:bookmarkStart w:id="6" w:name="_Toc25515608"/>
+      <w:bookmarkStart w:id="4" w:name="_Toc25515536"/>
+      <w:bookmarkStart w:id="5" w:name="_Toc25515608"/>
       <w:r>
         <w:lastRenderedPageBreak/>
         <w:t>Wstęp</w:t>
       </w:r>
+      <w:bookmarkEnd w:id="4"/>
       <w:bookmarkEnd w:id="5"/>
-      <w:bookmarkEnd w:id="6"/>
     </w:p>
     <w:p>
       <w:pPr>
@@ -2184,63 +2172,63 @@
       <w:pPr>
         <w:pStyle w:val="Nagwek1"/>
       </w:pPr>
-      <w:bookmarkStart w:id="7" w:name="_Toc25515537"/>
-      <w:bookmarkStart w:id="8" w:name="_Toc25515609"/>
+      <w:bookmarkStart w:id="6" w:name="_Toc25515537"/>
+      <w:bookmarkStart w:id="7" w:name="_Toc25515609"/>
       <w:r>
         <w:lastRenderedPageBreak/>
         <w:t>Teoria</w:t>
       </w:r>
+      <w:bookmarkEnd w:id="6"/>
       <w:bookmarkEnd w:id="7"/>
+    </w:p>
+    <w:p>
+      <w:pPr>
+        <w:rPr>
+          <w:lang w:eastAsia="pl-PL"/>
+        </w:rPr>
+      </w:pPr>
+      <w:r>
+        <w:rPr>
+          <w:lang w:eastAsia="pl-PL"/>
+        </w:rPr>
+        <w:t xml:space="preserve">Cyfrowe przetwarzanie sygnałów jest </w:t>
+      </w:r>
+      <w:r>
+        <w:rPr>
+          <w:rStyle w:val="przekrelZnak"/>
+        </w:rPr>
+        <w:t>potężnym</w:t>
+      </w:r>
+      <w:r>
+        <w:rPr>
+          <w:lang w:eastAsia="pl-PL"/>
+        </w:rPr>
+        <w:t xml:space="preserve"> narzędziem, umożliwiającym dokonywanie złożonych analiz sygnałów, które w technice analogowej stanowiłyby trudność, albo byłyby</w:t>
+      </w:r>
+      <w:r>
+        <w:rPr>
+          <w:lang w:eastAsia="pl-PL"/>
+        </w:rPr>
+        <w:t xml:space="preserve"> wręcz</w:t>
+      </w:r>
+      <w:r>
+        <w:rPr>
+          <w:lang w:eastAsia="pl-PL"/>
+        </w:rPr>
+        <w:t xml:space="preserve"> niemożliwe do realizacji. W połączeniu ze współczesnymi wysokopoziomowymi językami programowania stanowią środowisko, w którym jedynym ograniczeniem jest kreatywność programisty.</w:t>
+      </w:r>
+    </w:p>
+    <w:p>
+      <w:pPr>
+        <w:pStyle w:val="Nagwek2"/>
+      </w:pPr>
+      <w:bookmarkStart w:id="8" w:name="_Toc25515538"/>
+      <w:bookmarkStart w:id="9" w:name="_Toc25515610"/>
+      <w:r>
+        <w:t>Podstawowe zagadnienia poruszane w pracy</w:t>
+      </w:r>
       <w:bookmarkEnd w:id="8"/>
-    </w:p>
-    <w:p>
-      <w:pPr>
-        <w:rPr>
-          <w:lang w:eastAsia="pl-PL"/>
-        </w:rPr>
-      </w:pPr>
-      <w:r>
-        <w:rPr>
-          <w:lang w:eastAsia="pl-PL"/>
-        </w:rPr>
-        <w:t xml:space="preserve">Cyfrowe przetwarzanie sygnałów jest </w:t>
-      </w:r>
-      <w:r>
-        <w:rPr>
-          <w:rStyle w:val="przekrelZnak"/>
-        </w:rPr>
-        <w:t>potężnym</w:t>
-      </w:r>
-      <w:r>
-        <w:rPr>
-          <w:lang w:eastAsia="pl-PL"/>
-        </w:rPr>
-        <w:t xml:space="preserve"> narzędziem, umożliwiającym dokonywanie złożonych analiz sygnałów, które w technice analogowej stanowiłyby trudność, albo byłyby</w:t>
-      </w:r>
-      <w:r>
-        <w:rPr>
-          <w:lang w:eastAsia="pl-PL"/>
-        </w:rPr>
-        <w:t xml:space="preserve"> wręcz</w:t>
-      </w:r>
-      <w:r>
-        <w:rPr>
-          <w:lang w:eastAsia="pl-PL"/>
-        </w:rPr>
-        <w:t xml:space="preserve"> niemożliwe do realizacji. W połączeniu ze współczesnymi wysokopoziomowymi językami programowania stanowią środowisko, w którym jedynym ograniczeniem jest kreatywność programisty.</w:t>
-      </w:r>
-    </w:p>
-    <w:p>
-      <w:pPr>
-        <w:pStyle w:val="Nagwek2"/>
-      </w:pPr>
-      <w:bookmarkStart w:id="9" w:name="_Toc25515538"/>
-      <w:bookmarkStart w:id="10" w:name="_Toc25515610"/>
-      <w:r>
-        <w:t>Podstawowe zagadnienia poruszane w pracy</w:t>
-      </w:r>
       <w:bookmarkEnd w:id="9"/>
-      <w:bookmarkEnd w:id="10"/>
     </w:p>
     <w:p>
       <w:r>
@@ -2660,14 +2648,14 @@
       <w:pPr>
         <w:pStyle w:val="Nagwek2"/>
       </w:pPr>
-      <w:bookmarkStart w:id="11" w:name="_Toc25515540"/>
-      <w:bookmarkStart w:id="12" w:name="_Toc25515612"/>
+      <w:bookmarkStart w:id="10" w:name="_Toc25515540"/>
+      <w:bookmarkStart w:id="11" w:name="_Toc25515612"/>
       <w:r>
         <w:lastRenderedPageBreak/>
         <w:t>Charakterystyka częstotliwościowa w zależności od długości impulsu.</w:t>
       </w:r>
+      <w:bookmarkEnd w:id="10"/>
       <w:bookmarkEnd w:id="11"/>
-      <w:bookmarkEnd w:id="12"/>
     </w:p>
     <w:p>
       <w:pPr>
@@ -2851,7 +2839,10 @@
         <w:fldChar w:fldCharType="separate"/>
       </w:r>
       <w:r>
-        <w:t>2</w:t>
+        <w:rPr>
+          <w:noProof/>
+        </w:rPr>
+        <w:t>1</w:t>
       </w:r>
       <w:r>
         <w:fldChar w:fldCharType="end"/>
@@ -2938,12 +2929,15 @@
         <w:fldChar w:fldCharType="separate"/>
       </w:r>
       <w:r>
-        <w:t>3</w:t>
+        <w:rPr>
+          <w:noProof/>
+        </w:rPr>
+        <w:t>2</w:t>
       </w:r>
       <w:r>
         <w:fldChar w:fldCharType="end"/>
       </w:r>
-      <w:bookmarkStart w:id="13" w:name="_Hlk11353340"/>
+      <w:bookmarkStart w:id="12" w:name="_Hlk11353340"/>
       <w:r>
         <w:t xml:space="preserve"> Charakterystyka częstotliwościowa dla impulsu 75 </w:t>
       </w:r>
@@ -2951,7 +2945,7 @@
       <w:r>
         <w:t>μs</w:t>
       </w:r>
-      <w:bookmarkEnd w:id="13"/>
+      <w:bookmarkEnd w:id="12"/>
       <w:proofErr w:type="spellEnd"/>
     </w:p>
     <w:p>
@@ -3027,7 +3021,10 @@
         <w:fldChar w:fldCharType="separate"/>
       </w:r>
       <w:r>
-        <w:t>4</w:t>
+        <w:rPr>
+          <w:noProof/>
+        </w:rPr>
+        <w:t>3</w:t>
       </w:r>
       <w:r>
         <w:fldChar w:fldCharType="end"/>
@@ -3121,7 +3118,10 @@
         <w:fldChar w:fldCharType="separate"/>
       </w:r>
       <w:r>
-        <w:t>5</w:t>
+        <w:rPr>
+          <w:noProof/>
+        </w:rPr>
+        <w:t>4</w:t>
       </w:r>
       <w:r>
         <w:fldChar w:fldCharType="end"/>
@@ -3208,7 +3208,10 @@
         <w:fldChar w:fldCharType="separate"/>
       </w:r>
       <w:r>
-        <w:t>6</w:t>
+        <w:rPr>
+          <w:noProof/>
+        </w:rPr>
+        <w:t>5</w:t>
       </w:r>
       <w:r>
         <w:fldChar w:fldCharType="end"/>
@@ -3304,7 +3307,10 @@
         <w:fldChar w:fldCharType="separate"/>
       </w:r>
       <w:r>
-        <w:t>7</w:t>
+        <w:rPr>
+          <w:noProof/>
+        </w:rPr>
+        <w:t>6</w:t>
       </w:r>
       <w:r>
         <w:fldChar w:fldCharType="end"/>
@@ -3391,7 +3397,10 @@
         <w:fldChar w:fldCharType="separate"/>
       </w:r>
       <w:r>
-        <w:t>8</w:t>
+        <w:rPr>
+          <w:noProof/>
+        </w:rPr>
+        <w:t>7</w:t>
       </w:r>
       <w:r>
         <w:fldChar w:fldCharType="end"/>
@@ -3487,7 +3496,10 @@
         <w:fldChar w:fldCharType="separate"/>
       </w:r>
       <w:r>
-        <w:t>9</w:t>
+        <w:rPr>
+          <w:noProof/>
+        </w:rPr>
+        <w:t>8</w:t>
       </w:r>
       <w:r>
         <w:fldChar w:fldCharType="end"/>
@@ -3500,6 +3512,14 @@
         <w:t>μs</w:t>
       </w:r>
       <w:proofErr w:type="spellEnd"/>
+    </w:p>
+    <w:p>
+      <w:pPr>
+        <w:pStyle w:val="TODO"/>
+      </w:pPr>
+      <w:r>
+        <w:t>Omówienie do każdego/kilku z wykresów</w:t>
+      </w:r>
     </w:p>
     <w:p>
       <w:pPr>
@@ -3514,14 +3534,14 @@
       <w:pPr>
         <w:pStyle w:val="Nagwek2"/>
       </w:pPr>
-      <w:bookmarkStart w:id="14" w:name="_Toc25515541"/>
-      <w:bookmarkStart w:id="15" w:name="_Toc25515613"/>
+      <w:bookmarkStart w:id="13" w:name="_Toc25515541"/>
+      <w:bookmarkStart w:id="14" w:name="_Toc25515613"/>
       <w:r>
         <w:lastRenderedPageBreak/>
         <w:t>Barwa dźwięku</w:t>
       </w:r>
+      <w:bookmarkEnd w:id="13"/>
       <w:bookmarkEnd w:id="14"/>
-      <w:bookmarkEnd w:id="15"/>
     </w:p>
     <w:p>
       <w:pPr>
@@ -3739,177 +3759,177 @@
       <w:pPr>
         <w:pStyle w:val="Nagwek1"/>
       </w:pPr>
-      <w:bookmarkStart w:id="16" w:name="_Toc25515542"/>
-      <w:bookmarkStart w:id="17" w:name="_Toc25515614"/>
+      <w:bookmarkStart w:id="15" w:name="_Toc25515542"/>
+      <w:bookmarkStart w:id="16" w:name="_Toc25515614"/>
       <w:r>
         <w:lastRenderedPageBreak/>
         <w:t>Projekt aplikacji</w:t>
       </w:r>
+      <w:bookmarkEnd w:id="15"/>
       <w:bookmarkEnd w:id="16"/>
+    </w:p>
+    <w:p>
+      <w:pPr>
+        <w:rPr>
+          <w:lang w:eastAsia="pl-PL"/>
+        </w:rPr>
+      </w:pPr>
+      <w:r>
+        <w:rPr>
+          <w:lang w:eastAsia="pl-PL"/>
+        </w:rPr>
+        <w:t>Do implementacji projektu wybrano język Python</w:t>
+      </w:r>
+      <w:r>
+        <w:rPr>
+          <w:lang w:eastAsia="pl-PL"/>
+        </w:rPr>
+        <w:t xml:space="preserve"> w wersji </w:t>
+      </w:r>
+      <w:r>
+        <w:rPr>
+          <w:rStyle w:val="LiczbapochylZnak"/>
+        </w:rPr>
+        <w:t>3,7</w:t>
+      </w:r>
+      <w:r>
+        <w:rPr>
+          <w:lang w:eastAsia="pl-PL"/>
+        </w:rPr>
+        <w:t>,</w:t>
+      </w:r>
+      <w:r>
+        <w:rPr>
+          <w:lang w:eastAsia="pl-PL"/>
+        </w:rPr>
+        <w:t xml:space="preserve"> który charakteryzuje się szerokim zakresem zastosowań ze względu na wysokopoziomową składnię</w:t>
+      </w:r>
+      <w:r>
+        <w:rPr>
+          <w:lang w:eastAsia="pl-PL"/>
+        </w:rPr>
+        <w:t>,</w:t>
+      </w:r>
+      <w:r>
+        <w:rPr>
+          <w:lang w:eastAsia="pl-PL"/>
+        </w:rPr>
+        <w:t xml:space="preserve"> pozwalającą na szybką implementację </w:t>
+      </w:r>
+      <w:r>
+        <w:rPr>
+          <w:lang w:eastAsia="pl-PL"/>
+        </w:rPr>
+        <w:t>złożonych</w:t>
+      </w:r>
+      <w:r>
+        <w:rPr>
+          <w:lang w:eastAsia="pl-PL"/>
+        </w:rPr>
+        <w:t xml:space="preserve"> czy rozbudowanych aplikacji. </w:t>
+      </w:r>
+      <w:r>
+        <w:rPr>
+          <w:lang w:eastAsia="pl-PL"/>
+        </w:rPr>
+        <w:t>Wsparcie w postaci różnorodnych i specjalistycznych bibliotek dla tego języka umożliwia znacząco szybsze rozwiązywanie zaawansowanych problemów, które na przykład w przypadku</w:t>
+      </w:r>
+      <w:r>
+        <w:rPr>
+          <w:lang w:eastAsia="pl-PL"/>
+        </w:rPr>
+        <w:t xml:space="preserve"> języka</w:t>
+      </w:r>
+      <w:r>
+        <w:rPr>
+          <w:lang w:eastAsia="pl-PL"/>
+        </w:rPr>
+        <w:t xml:space="preserve"> </w:t>
+      </w:r>
+      <w:r>
+        <w:rPr>
+          <w:rStyle w:val="LiczbapochylZnak"/>
+        </w:rPr>
+        <w:t>C++</w:t>
+      </w:r>
+      <w:r>
+        <w:rPr>
+          <w:lang w:eastAsia="pl-PL"/>
+        </w:rPr>
+        <w:t xml:space="preserve"> </w:t>
+      </w:r>
+      <w:r>
+        <w:rPr>
+          <w:lang w:eastAsia="pl-PL"/>
+        </w:rPr>
+        <w:t>wymagałyby</w:t>
+      </w:r>
+      <w:r>
+        <w:rPr>
+          <w:lang w:eastAsia="pl-PL"/>
+        </w:rPr>
+        <w:t xml:space="preserve"> wielokrotnie więcej nakładu pracy (co mogłoby być niewspółmierne do zalet płynących z zastosowania </w:t>
+      </w:r>
+      <w:r>
+        <w:rPr>
+          <w:rStyle w:val="LiczbapochylZnak"/>
+        </w:rPr>
+        <w:t>C++</w:t>
+      </w:r>
+      <w:r>
+        <w:rPr>
+          <w:lang w:eastAsia="pl-PL"/>
+        </w:rPr>
+        <w:t xml:space="preserve">). Wersja </w:t>
+      </w:r>
+      <w:r>
+        <w:rPr>
+          <w:rStyle w:val="LiczbapochylZnak"/>
+        </w:rPr>
+        <w:t>3</w:t>
+      </w:r>
+      <w:r>
+        <w:rPr>
+          <w:rStyle w:val="LiczbapochylZnak"/>
+        </w:rPr>
+        <w:t>,</w:t>
+      </w:r>
+      <w:r>
+        <w:rPr>
+          <w:rStyle w:val="LiczbapochylZnak"/>
+        </w:rPr>
+        <w:t>7</w:t>
+      </w:r>
+      <w:r>
+        <w:rPr>
+          <w:lang w:eastAsia="pl-PL"/>
+        </w:rPr>
+        <w:t xml:space="preserve"> </w:t>
+      </w:r>
+      <w:r>
+        <w:rPr>
+          <w:lang w:eastAsia="pl-PL"/>
+        </w:rPr>
+        <w:t>zapewnia</w:t>
+      </w:r>
+      <w:r>
+        <w:rPr>
+          <w:lang w:eastAsia="pl-PL"/>
+        </w:rPr>
+        <w:t xml:space="preserve"> wsparcie w możliwym późniejszym rozwoju aplikacji.</w:t>
+      </w:r>
+    </w:p>
+    <w:p>
+      <w:pPr>
+        <w:pStyle w:val="Nagwek2"/>
+      </w:pPr>
+      <w:bookmarkStart w:id="17" w:name="_Toc25515543"/>
+      <w:bookmarkStart w:id="18" w:name="_Toc25515615"/>
+      <w:r>
+        <w:t>Możliwości</w:t>
+      </w:r>
       <w:bookmarkEnd w:id="17"/>
-    </w:p>
-    <w:p>
-      <w:pPr>
-        <w:rPr>
-          <w:lang w:eastAsia="pl-PL"/>
-        </w:rPr>
-      </w:pPr>
-      <w:r>
-        <w:rPr>
-          <w:lang w:eastAsia="pl-PL"/>
-        </w:rPr>
-        <w:t>Do implementacji projektu wybrano język Python</w:t>
-      </w:r>
-      <w:r>
-        <w:rPr>
-          <w:lang w:eastAsia="pl-PL"/>
-        </w:rPr>
-        <w:t xml:space="preserve"> w wersji </w:t>
-      </w:r>
-      <w:r>
-        <w:rPr>
-          <w:rStyle w:val="LiczbapochylZnak"/>
-        </w:rPr>
-        <w:t>3,7</w:t>
-      </w:r>
-      <w:r>
-        <w:rPr>
-          <w:lang w:eastAsia="pl-PL"/>
-        </w:rPr>
-        <w:t>,</w:t>
-      </w:r>
-      <w:r>
-        <w:rPr>
-          <w:lang w:eastAsia="pl-PL"/>
-        </w:rPr>
-        <w:t xml:space="preserve"> który charakteryzuje się szerokim zakresem zastosowań ze względu na wysokopoziomową składnię</w:t>
-      </w:r>
-      <w:r>
-        <w:rPr>
-          <w:lang w:eastAsia="pl-PL"/>
-        </w:rPr>
-        <w:t>,</w:t>
-      </w:r>
-      <w:r>
-        <w:rPr>
-          <w:lang w:eastAsia="pl-PL"/>
-        </w:rPr>
-        <w:t xml:space="preserve"> pozwalającą na szybką implementację </w:t>
-      </w:r>
-      <w:r>
-        <w:rPr>
-          <w:lang w:eastAsia="pl-PL"/>
-        </w:rPr>
-        <w:t>złożonych</w:t>
-      </w:r>
-      <w:r>
-        <w:rPr>
-          <w:lang w:eastAsia="pl-PL"/>
-        </w:rPr>
-        <w:t xml:space="preserve"> czy rozbudowanych aplikacji. </w:t>
-      </w:r>
-      <w:r>
-        <w:rPr>
-          <w:lang w:eastAsia="pl-PL"/>
-        </w:rPr>
-        <w:t>Wsparcie w postaci różnorodnych i specjalistycznych bibliotek dla tego języka umożliwia znacząco szybsze rozwiązywanie zaawansowanych problemów, które na przykład w przypadku</w:t>
-      </w:r>
-      <w:r>
-        <w:rPr>
-          <w:lang w:eastAsia="pl-PL"/>
-        </w:rPr>
-        <w:t xml:space="preserve"> języka</w:t>
-      </w:r>
-      <w:r>
-        <w:rPr>
-          <w:lang w:eastAsia="pl-PL"/>
-        </w:rPr>
-        <w:t xml:space="preserve"> </w:t>
-      </w:r>
-      <w:r>
-        <w:rPr>
-          <w:rStyle w:val="LiczbapochylZnak"/>
-        </w:rPr>
-        <w:t>C++</w:t>
-      </w:r>
-      <w:r>
-        <w:rPr>
-          <w:lang w:eastAsia="pl-PL"/>
-        </w:rPr>
-        <w:t xml:space="preserve"> </w:t>
-      </w:r>
-      <w:r>
-        <w:rPr>
-          <w:lang w:eastAsia="pl-PL"/>
-        </w:rPr>
-        <w:t>wymagałyby</w:t>
-      </w:r>
-      <w:r>
-        <w:rPr>
-          <w:lang w:eastAsia="pl-PL"/>
-        </w:rPr>
-        <w:t xml:space="preserve"> wielokrotnie więcej nakładu pracy (co mogłoby być niewspółmierne do zalet płynących z zastosowania </w:t>
-      </w:r>
-      <w:r>
-        <w:rPr>
-          <w:rStyle w:val="LiczbapochylZnak"/>
-        </w:rPr>
-        <w:t>C++</w:t>
-      </w:r>
-      <w:r>
-        <w:rPr>
-          <w:lang w:eastAsia="pl-PL"/>
-        </w:rPr>
-        <w:t xml:space="preserve">). Wersja </w:t>
-      </w:r>
-      <w:r>
-        <w:rPr>
-          <w:rStyle w:val="LiczbapochylZnak"/>
-        </w:rPr>
-        <w:t>3</w:t>
-      </w:r>
-      <w:r>
-        <w:rPr>
-          <w:rStyle w:val="LiczbapochylZnak"/>
-        </w:rPr>
-        <w:t>,</w:t>
-      </w:r>
-      <w:r>
-        <w:rPr>
-          <w:rStyle w:val="LiczbapochylZnak"/>
-        </w:rPr>
-        <w:t>7</w:t>
-      </w:r>
-      <w:r>
-        <w:rPr>
-          <w:lang w:eastAsia="pl-PL"/>
-        </w:rPr>
-        <w:t xml:space="preserve"> </w:t>
-      </w:r>
-      <w:r>
-        <w:rPr>
-          <w:lang w:eastAsia="pl-PL"/>
-        </w:rPr>
-        <w:t>zapewnia</w:t>
-      </w:r>
-      <w:r>
-        <w:rPr>
-          <w:lang w:eastAsia="pl-PL"/>
-        </w:rPr>
-        <w:t xml:space="preserve"> wsparcie w możliwym późniejszym rozwoju aplikacji.</w:t>
-      </w:r>
-    </w:p>
-    <w:p>
-      <w:pPr>
-        <w:pStyle w:val="Nagwek2"/>
-      </w:pPr>
-      <w:bookmarkStart w:id="18" w:name="_Toc25515543"/>
-      <w:bookmarkStart w:id="19" w:name="_Toc25515615"/>
-      <w:r>
-        <w:t>Możliwości</w:t>
-      </w:r>
       <w:bookmarkEnd w:id="18"/>
-      <w:bookmarkEnd w:id="19"/>
     </w:p>
     <w:p>
       <w:pPr>
@@ -4350,8 +4370,8 @@
       <w:pPr>
         <w:pStyle w:val="Nagwek2"/>
       </w:pPr>
-      <w:bookmarkStart w:id="20" w:name="_Toc25515544"/>
-      <w:bookmarkStart w:id="21" w:name="_Toc25515616"/>
+      <w:bookmarkStart w:id="19" w:name="_Toc25515544"/>
+      <w:bookmarkStart w:id="20" w:name="_Toc25515616"/>
       <w:r>
         <w:lastRenderedPageBreak/>
         <w:t>Schemat</w:t>
@@ -4359,8 +4379,8 @@
       <w:r>
         <w:t xml:space="preserve"> działania</w:t>
       </w:r>
+      <w:bookmarkEnd w:id="19"/>
       <w:bookmarkEnd w:id="20"/>
-      <w:bookmarkEnd w:id="21"/>
     </w:p>
     <w:p>
       <w:pPr>
@@ -4486,50 +4506,19 @@
       <w:pPr>
         <w:pStyle w:val="Nagwek2"/>
       </w:pPr>
-      <w:bookmarkStart w:id="22" w:name="_Toc25515545"/>
-      <w:bookmarkStart w:id="23" w:name="_Toc25515617"/>
+      <w:bookmarkStart w:id="21" w:name="_Toc25515545"/>
+      <w:bookmarkStart w:id="22" w:name="_Toc25515617"/>
       <w:r>
         <w:lastRenderedPageBreak/>
         <w:t>Implementacja</w:t>
       </w:r>
+      <w:bookmarkEnd w:id="21"/>
       <w:bookmarkEnd w:id="22"/>
-      <w:bookmarkEnd w:id="23"/>
-    </w:p>
-    <w:p>
-      <w:pPr>
-        <w:pStyle w:val="TODO"/>
-      </w:pPr>
-      <w:r>
-        <w:t xml:space="preserve">Można jeszcze wcisnąć moduł odczytu </w:t>
-      </w:r>
-      <w:proofErr w:type="spellStart"/>
-      <w:r>
-        <w:t>tkinter</w:t>
-      </w:r>
-      <w:proofErr w:type="spellEnd"/>
-      <w:r>
-        <w:t xml:space="preserve"> – </w:t>
-      </w:r>
-      <w:proofErr w:type="spellStart"/>
-      <w:r>
-        <w:t>filedialog</w:t>
-      </w:r>
-      <w:proofErr w:type="spellEnd"/>
-      <w:r>
-        <w:t xml:space="preserve"> A </w:t>
-      </w:r>
-      <w:proofErr w:type="spellStart"/>
-      <w:r>
-        <w:t>a</w:t>
-      </w:r>
-      <w:proofErr w:type="spellEnd"/>
-      <w:r>
-        <w:t xml:space="preserve"> końcu reprezentacja wyniku na wykresach, no bo przecież to jest projekt całej aplikacji</w:t>
-      </w:r>
-    </w:p>
-    <w:p>
-      <w:pPr>
-        <w:rPr>
+    </w:p>
+    <w:p>
+      <w:pPr>
+        <w:rPr>
+          <w:strike/>
           <w:lang w:eastAsia="pl-PL"/>
         </w:rPr>
       </w:pPr>
@@ -4565,12 +4554,14 @@
       </w:r>
       <w:r>
         <w:rPr>
+          <w:strike/>
           <w:lang w:eastAsia="pl-PL"/>
         </w:rPr>
         <w:t>We wstępnej analizie badane są</w:t>
       </w:r>
       <w:r>
         <w:rPr>
+          <w:strike/>
           <w:lang w:eastAsia="pl-PL"/>
         </w:rPr>
         <w:t xml:space="preserve">: </w:t>
@@ -4578,61 +4569,28 @@
     </w:p>
     <w:p>
       <w:pPr>
-        <w:pStyle w:val="Akapitzlist"/>
-        <w:numPr>
-          <w:ilvl w:val="0"/>
-          <w:numId w:val="7"/>
-        </w:numPr>
-        <w:rPr>
-          <w:lang w:eastAsia="pl-PL"/>
-        </w:rPr>
-      </w:pPr>
-      <w:r>
-        <w:rPr>
-          <w:lang w:eastAsia="pl-PL"/>
-        </w:rPr>
+        <w:pStyle w:val="przekrel"/>
+      </w:pPr>
+      <w:r>
         <w:t xml:space="preserve">ilość kanałów, </w:t>
       </w:r>
     </w:p>
     <w:p>
       <w:pPr>
-        <w:pStyle w:val="Akapitzlist"/>
-        <w:numPr>
-          <w:ilvl w:val="0"/>
-          <w:numId w:val="7"/>
-        </w:numPr>
-        <w:rPr>
-          <w:lang w:eastAsia="pl-PL"/>
-        </w:rPr>
-      </w:pPr>
-      <w:r>
-        <w:rPr>
-          <w:lang w:eastAsia="pl-PL"/>
-        </w:rPr>
+        <w:pStyle w:val="przekrel"/>
+      </w:pPr>
+      <w:r>
         <w:t xml:space="preserve">częstotliwość próbkowania, </w:t>
       </w:r>
     </w:p>
     <w:p>
       <w:pPr>
-        <w:pStyle w:val="Akapitzlist"/>
-        <w:numPr>
-          <w:ilvl w:val="0"/>
-          <w:numId w:val="7"/>
-        </w:numPr>
-        <w:rPr>
-          <w:lang w:eastAsia="pl-PL"/>
-        </w:rPr>
-      </w:pPr>
-      <w:r>
-        <w:rPr>
-          <w:lang w:eastAsia="pl-PL"/>
-        </w:rPr>
+        <w:pStyle w:val="przekrel"/>
+      </w:pPr>
+      <w:r>
         <w:t>ilość próbek</w:t>
       </w:r>
       <w:r>
-        <w:rPr>
-          <w:lang w:eastAsia="pl-PL"/>
-        </w:rPr>
         <w:t xml:space="preserve">. </w:t>
       </w:r>
     </w:p>
@@ -6326,6 +6284,7 @@
     </w:p>
     <w:p>
       <w:pPr>
+        <w:spacing w:before="240"/>
         <w:ind w:firstLine="0"/>
         <w:rPr>
           <w:lang w:eastAsia="pl-PL"/>
@@ -6415,6 +6374,7 @@
     </w:p>
     <w:p>
       <w:pPr>
+        <w:spacing w:before="240"/>
         <w:ind w:firstLine="0"/>
         <w:rPr>
           <w:lang w:eastAsia="pl-PL"/>
@@ -6633,7 +6593,19 @@
     <w:p>
       <w:pPr>
         <w:pStyle w:val="TODO"/>
-      </w:pPr>
+        <w:spacing w:before="240"/>
+      </w:pPr>
+      <w:r>
+        <w:t xml:space="preserve">Najpierw </w:t>
+      </w:r>
+      <w:proofErr w:type="spellStart"/>
+      <w:r>
+        <w:t>refactor</w:t>
+      </w:r>
+      <w:proofErr w:type="spellEnd"/>
+      <w:r>
+        <w:t xml:space="preserve"> kodu, a potem </w:t>
+      </w:r>
       <w:r>
         <w:t>OPISAĆ:</w:t>
       </w:r>
@@ -7352,19 +7324,6 @@
           <w:lang w:eastAsia="pl-PL"/>
         </w:rPr>
       </w:pPr>
-    </w:p>
-    <w:p>
-      <w:pPr>
-        <w:pStyle w:val="TODO"/>
-      </w:pPr>
-      <w:proofErr w:type="spellStart"/>
-      <w:r>
-        <w:t>Pzenieść</w:t>
-      </w:r>
-      <w:proofErr w:type="spellEnd"/>
-      <w:r>
-        <w:t xml:space="preserve"> z opracowanego rozdziału pogłos </w:t>
-      </w:r>
     </w:p>
     <w:p>
       <w:pPr>
@@ -7619,6 +7578,9 @@
         <w:fldChar w:fldCharType="separate"/>
       </w:r>
       <w:r>
+        <w:rPr>
+          <w:noProof/>
+        </w:rPr>
         <w:t>1</w:t>
       </w:r>
       <w:r>
@@ -7725,6 +7687,9 @@
         <w:fldChar w:fldCharType="separate"/>
       </w:r>
       <w:r>
+        <w:rPr>
+          <w:noProof/>
+        </w:rPr>
         <w:t>1</w:t>
       </w:r>
       <w:r>
@@ -7932,6 +7897,9 @@
         <w:fldChar w:fldCharType="separate"/>
       </w:r>
       <w:r>
+        <w:rPr>
+          <w:noProof/>
+        </w:rPr>
         <w:t>2</w:t>
       </w:r>
       <w:r>
@@ -7950,7 +7918,7 @@
       </w:tblPr>
       <w:tblGrid>
         <w:gridCol w:w="1028"/>
-        <w:gridCol w:w="1498"/>
+        <w:gridCol w:w="2571"/>
         <w:gridCol w:w="1549"/>
       </w:tblGrid>
       <w:tr>
@@ -7962,7 +7930,7 @@
         <w:tc>
           <w:tcPr>
             <w:cnfStyle w:val="001000000000" w:firstRow="0" w:lastRow="0" w:firstColumn="1" w:lastColumn="0" w:oddVBand="0" w:evenVBand="0" w:oddHBand="0" w:evenHBand="0" w:firstRowFirstColumn="0" w:firstRowLastColumn="0" w:lastRowFirstColumn="0" w:lastRowLastColumn="0"/>
-            <w:tcW w:w="567" w:type="dxa"/>
+            <w:tcW w:w="421" w:type="dxa"/>
             <w:noWrap/>
             <w:hideMark/>
           </w:tcPr>
@@ -7976,7 +7944,7 @@
         </w:tc>
         <w:tc>
           <w:tcPr>
-            <w:tcW w:w="567" w:type="dxa"/>
+            <w:tcW w:w="2571" w:type="dxa"/>
             <w:noWrap/>
             <w:hideMark/>
           </w:tcPr>
@@ -8008,7 +7976,7 @@
         </w:tc>
         <w:tc>
           <w:tcPr>
-            <w:tcW w:w="567" w:type="dxa"/>
+            <w:tcW w:w="1549" w:type="dxa"/>
             <w:noWrap/>
             <w:hideMark/>
           </w:tcPr>
@@ -8052,7 +8020,7 @@
         <w:tc>
           <w:tcPr>
             <w:cnfStyle w:val="001000000000" w:firstRow="0" w:lastRow="0" w:firstColumn="1" w:lastColumn="0" w:oddVBand="0" w:evenVBand="0" w:oddHBand="0" w:evenHBand="0" w:firstRowFirstColumn="0" w:firstRowLastColumn="0" w:lastRowFirstColumn="0" w:lastRowLastColumn="0"/>
-            <w:tcW w:w="567" w:type="dxa"/>
+            <w:tcW w:w="421" w:type="dxa"/>
             <w:noWrap/>
             <w:hideMark/>
           </w:tcPr>
@@ -8075,7 +8043,7 @@
         </w:tc>
         <w:tc>
           <w:tcPr>
-            <w:tcW w:w="567" w:type="dxa"/>
+            <w:tcW w:w="2571" w:type="dxa"/>
             <w:noWrap/>
             <w:hideMark/>
           </w:tcPr>
@@ -8099,7 +8067,7 @@
         </w:tc>
         <w:tc>
           <w:tcPr>
-            <w:tcW w:w="567" w:type="dxa"/>
+            <w:tcW w:w="1549" w:type="dxa"/>
             <w:noWrap/>
             <w:hideMark/>
           </w:tcPr>
@@ -8130,7 +8098,7 @@
         <w:tc>
           <w:tcPr>
             <w:cnfStyle w:val="001000000000" w:firstRow="0" w:lastRow="0" w:firstColumn="1" w:lastColumn="0" w:oddVBand="0" w:evenVBand="0" w:oddHBand="0" w:evenHBand="0" w:firstRowFirstColumn="0" w:firstRowLastColumn="0" w:lastRowFirstColumn="0" w:lastRowLastColumn="0"/>
-            <w:tcW w:w="567" w:type="dxa"/>
+            <w:tcW w:w="421" w:type="dxa"/>
             <w:noWrap/>
             <w:hideMark/>
           </w:tcPr>
@@ -8153,7 +8121,7 @@
         </w:tc>
         <w:tc>
           <w:tcPr>
-            <w:tcW w:w="567" w:type="dxa"/>
+            <w:tcW w:w="2571" w:type="dxa"/>
             <w:noWrap/>
             <w:hideMark/>
           </w:tcPr>
@@ -8177,7 +8145,7 @@
         </w:tc>
         <w:tc>
           <w:tcPr>
-            <w:tcW w:w="567" w:type="dxa"/>
+            <w:tcW w:w="1549" w:type="dxa"/>
             <w:noWrap/>
             <w:hideMark/>
           </w:tcPr>
@@ -8208,7 +8176,7 @@
         <w:tc>
           <w:tcPr>
             <w:cnfStyle w:val="001000000000" w:firstRow="0" w:lastRow="0" w:firstColumn="1" w:lastColumn="0" w:oddVBand="0" w:evenVBand="0" w:oddHBand="0" w:evenHBand="0" w:firstRowFirstColumn="0" w:firstRowLastColumn="0" w:lastRowFirstColumn="0" w:lastRowLastColumn="0"/>
-            <w:tcW w:w="567" w:type="dxa"/>
+            <w:tcW w:w="421" w:type="dxa"/>
             <w:noWrap/>
             <w:hideMark/>
           </w:tcPr>
@@ -8231,7 +8199,7 @@
         </w:tc>
         <w:tc>
           <w:tcPr>
-            <w:tcW w:w="567" w:type="dxa"/>
+            <w:tcW w:w="2571" w:type="dxa"/>
             <w:noWrap/>
             <w:hideMark/>
           </w:tcPr>
@@ -8255,7 +8223,7 @@
         </w:tc>
         <w:tc>
           <w:tcPr>
-            <w:tcW w:w="567" w:type="dxa"/>
+            <w:tcW w:w="1549" w:type="dxa"/>
             <w:noWrap/>
             <w:hideMark/>
           </w:tcPr>
@@ -8286,7 +8254,7 @@
         <w:tc>
           <w:tcPr>
             <w:cnfStyle w:val="001000000000" w:firstRow="0" w:lastRow="0" w:firstColumn="1" w:lastColumn="0" w:oddVBand="0" w:evenVBand="0" w:oddHBand="0" w:evenHBand="0" w:firstRowFirstColumn="0" w:firstRowLastColumn="0" w:lastRowFirstColumn="0" w:lastRowLastColumn="0"/>
-            <w:tcW w:w="567" w:type="dxa"/>
+            <w:tcW w:w="421" w:type="dxa"/>
             <w:noWrap/>
             <w:hideMark/>
           </w:tcPr>
@@ -8309,7 +8277,7 @@
         </w:tc>
         <w:tc>
           <w:tcPr>
-            <w:tcW w:w="567" w:type="dxa"/>
+            <w:tcW w:w="2571" w:type="dxa"/>
             <w:noWrap/>
             <w:hideMark/>
           </w:tcPr>
@@ -8333,7 +8301,7 @@
         </w:tc>
         <w:tc>
           <w:tcPr>
-            <w:tcW w:w="567" w:type="dxa"/>
+            <w:tcW w:w="1549" w:type="dxa"/>
             <w:noWrap/>
             <w:hideMark/>
           </w:tcPr>
@@ -8364,7 +8332,7 @@
         <w:tc>
           <w:tcPr>
             <w:cnfStyle w:val="001000000000" w:firstRow="0" w:lastRow="0" w:firstColumn="1" w:lastColumn="0" w:oddVBand="0" w:evenVBand="0" w:oddHBand="0" w:evenHBand="0" w:firstRowFirstColumn="0" w:firstRowLastColumn="0" w:lastRowFirstColumn="0" w:lastRowLastColumn="0"/>
-            <w:tcW w:w="567" w:type="dxa"/>
+            <w:tcW w:w="421" w:type="dxa"/>
             <w:noWrap/>
             <w:hideMark/>
           </w:tcPr>
@@ -8387,7 +8355,7 @@
         </w:tc>
         <w:tc>
           <w:tcPr>
-            <w:tcW w:w="567" w:type="dxa"/>
+            <w:tcW w:w="2571" w:type="dxa"/>
             <w:noWrap/>
             <w:hideMark/>
           </w:tcPr>
@@ -8411,7 +8379,7 @@
         </w:tc>
         <w:tc>
           <w:tcPr>
-            <w:tcW w:w="567" w:type="dxa"/>
+            <w:tcW w:w="1549" w:type="dxa"/>
             <w:noWrap/>
             <w:hideMark/>
           </w:tcPr>
@@ -8442,7 +8410,7 @@
         <w:tc>
           <w:tcPr>
             <w:cnfStyle w:val="001000000000" w:firstRow="0" w:lastRow="0" w:firstColumn="1" w:lastColumn="0" w:oddVBand="0" w:evenVBand="0" w:oddHBand="0" w:evenHBand="0" w:firstRowFirstColumn="0" w:firstRowLastColumn="0" w:lastRowFirstColumn="0" w:lastRowLastColumn="0"/>
-            <w:tcW w:w="567" w:type="dxa"/>
+            <w:tcW w:w="421" w:type="dxa"/>
             <w:noWrap/>
             <w:hideMark/>
           </w:tcPr>
@@ -8465,7 +8433,7 @@
         </w:tc>
         <w:tc>
           <w:tcPr>
-            <w:tcW w:w="567" w:type="dxa"/>
+            <w:tcW w:w="2571" w:type="dxa"/>
             <w:noWrap/>
             <w:hideMark/>
           </w:tcPr>
@@ -8489,7 +8457,7 @@
         </w:tc>
         <w:tc>
           <w:tcPr>
-            <w:tcW w:w="567" w:type="dxa"/>
+            <w:tcW w:w="1549" w:type="dxa"/>
             <w:noWrap/>
             <w:hideMark/>
           </w:tcPr>
@@ -8520,7 +8488,7 @@
         <w:tc>
           <w:tcPr>
             <w:cnfStyle w:val="001000000000" w:firstRow="0" w:lastRow="0" w:firstColumn="1" w:lastColumn="0" w:oddVBand="0" w:evenVBand="0" w:oddHBand="0" w:evenHBand="0" w:firstRowFirstColumn="0" w:firstRowLastColumn="0" w:lastRowFirstColumn="0" w:lastRowLastColumn="0"/>
-            <w:tcW w:w="567" w:type="dxa"/>
+            <w:tcW w:w="421" w:type="dxa"/>
             <w:noWrap/>
             <w:hideMark/>
           </w:tcPr>
@@ -8543,7 +8511,7 @@
         </w:tc>
         <w:tc>
           <w:tcPr>
-            <w:tcW w:w="567" w:type="dxa"/>
+            <w:tcW w:w="2571" w:type="dxa"/>
             <w:noWrap/>
             <w:hideMark/>
           </w:tcPr>
@@ -8567,7 +8535,7 @@
         </w:tc>
         <w:tc>
           <w:tcPr>
-            <w:tcW w:w="567" w:type="dxa"/>
+            <w:tcW w:w="1549" w:type="dxa"/>
             <w:noWrap/>
             <w:hideMark/>
           </w:tcPr>
@@ -8650,7 +8618,7 @@
                                 <w:noProof/>
                               </w:rPr>
                             </w:pPr>
-                            <w:bookmarkStart w:id="24" w:name="_Ref5043787"/>
+                            <w:bookmarkStart w:id="23" w:name="_Ref5043787"/>
                             <w:r>
                               <w:t xml:space="preserve">Wykres </w:t>
                             </w:r>
@@ -8675,7 +8643,7 @@
                               </w:rPr>
                               <w:fldChar w:fldCharType="end"/>
                             </w:r>
-                            <w:bookmarkEnd w:id="24"/>
+                            <w:bookmarkEnd w:id="23"/>
                             <w:r>
                               <w:t xml:space="preserve">. </w:t>
                             </w:r>
@@ -8714,7 +8682,7 @@
                           <w:noProof/>
                         </w:rPr>
                       </w:pPr>
-                      <w:bookmarkStart w:id="25" w:name="_Ref5043787"/>
+                      <w:bookmarkStart w:id="24" w:name="_Ref5043787"/>
                       <w:r>
                         <w:t xml:space="preserve">Wykres </w:t>
                       </w:r>
@@ -8739,7 +8707,7 @@
                         </w:rPr>
                         <w:fldChar w:fldCharType="end"/>
                       </w:r>
-                      <w:bookmarkEnd w:id="25"/>
+                      <w:bookmarkEnd w:id="24"/>
                       <w:r>
                         <w:t xml:space="preserve">. </w:t>
                       </w:r>
@@ -9476,7 +9444,7 @@
     </w:p>
     <w:p>
       <w:pPr>
-        <w:pStyle w:val="Podtytu"/>
+        <w:pStyle w:val="wyrnienie"/>
       </w:pPr>
       <w:r>
         <w:t>Przykłady</w:t>
@@ -9564,7 +9532,7 @@
     </w:p>
     <w:p>
       <w:pPr>
-        <w:pStyle w:val="Podtytu"/>
+        <w:pStyle w:val="wyrnienie"/>
       </w:pPr>
       <w:r>
         <w:lastRenderedPageBreak/>
@@ -9826,17 +9794,6 @@
           <w:lang w:eastAsia="pl-PL"/>
         </w:rPr>
       </w:pPr>
-    </w:p>
-    <w:p>
-      <w:pPr>
-        <w:pStyle w:val="TODO"/>
-      </w:pPr>
-      <w:r>
-        <w:t>Analiza plik wejściowy a wyjściowy</w:t>
-      </w:r>
-      <w:r>
-        <w:t xml:space="preserve"> – ////przenieść z teorii</w:t>
-      </w:r>
     </w:p>
     <w:p>
       <w:pPr>
@@ -14044,6 +14001,8 @@
         </w:rPr>
         <w:br w:type="page"/>
       </w:r>
+      <w:bookmarkStart w:id="25" w:name="_GoBack"/>
+      <w:bookmarkEnd w:id="25"/>
     </w:p>
     <w:p>
       <w:pPr>
@@ -14812,16 +14771,106 @@
     </w:p>
     <w:p>
       <w:pPr>
+        <w:spacing w:after="160" w:line="259" w:lineRule="auto"/>
+        <w:ind w:firstLine="0"/>
+        <w:jc w:val="left"/>
+        <w:rPr>
+          <w:lang w:eastAsia="pl-PL"/>
+        </w:rPr>
+      </w:pPr>
+      <w:r>
+        <w:rPr>
+          <w:lang w:eastAsia="pl-PL"/>
+        </w:rPr>
+        <w:br w:type="page"/>
+      </w:r>
+    </w:p>
+    <w:p>
+      <w:pPr>
         <w:pStyle w:val="Nagwek1"/>
       </w:pPr>
-      <w:bookmarkStart w:id="30" w:name="_Toc25515548"/>
-      <w:bookmarkStart w:id="31" w:name="_Toc25515620"/>
+      <w:bookmarkStart w:id="30" w:name="_Toc25515549"/>
+      <w:bookmarkStart w:id="31" w:name="_Toc25515621"/>
+      <w:r>
+        <w:lastRenderedPageBreak/>
+        <w:t>Uczenie maszynowe</w:t>
+      </w:r>
+      <w:bookmarkEnd w:id="30"/>
+      <w:bookmarkEnd w:id="31"/>
+    </w:p>
+    <w:p>
+      <w:pPr>
+        <w:pStyle w:val="TODO"/>
+      </w:pPr>
+      <w:r>
+        <w:t xml:space="preserve">Będzie tylko wspomniane, jako projekt, ale bez implementacji, </w:t>
+      </w:r>
+      <w:proofErr w:type="spellStart"/>
+      <w:r>
+        <w:t>boądź</w:t>
+      </w:r>
+      <w:proofErr w:type="spellEnd"/>
+      <w:r>
+        <w:t xml:space="preserve"> też ze szkicem jak mogłaby wyglądać implementacja, bo mam pomysły.</w:t>
+      </w:r>
+    </w:p>
+    <w:p>
+      <w:pPr>
+        <w:pStyle w:val="Nagwek2"/>
+      </w:pPr>
+      <w:bookmarkStart w:id="32" w:name="_Toc25515550"/>
+      <w:bookmarkStart w:id="33" w:name="_Toc25515622"/>
+      <w:r>
+        <w:t>Wstęp</w:t>
+      </w:r>
+      <w:bookmarkEnd w:id="32"/>
+      <w:bookmarkEnd w:id="33"/>
+    </w:p>
+    <w:p>
+      <w:pPr>
+        <w:rPr>
+          <w:lang w:eastAsia="pl-PL"/>
+        </w:rPr>
+      </w:pPr>
+      <w:r>
+        <w:rPr>
+          <w:lang w:eastAsia="pl-PL"/>
+        </w:rPr>
+        <w:t xml:space="preserve">W celach eksperymentalnych założono implementację algorytmów uczenia maszynowego do wcześniej omówionego programu. </w:t>
+      </w:r>
+    </w:p>
+    <w:p>
+      <w:pPr>
+        <w:rPr>
+          <w:lang w:eastAsia="pl-PL"/>
+        </w:rPr>
+      </w:pPr>
+      <w:r>
+        <w:rPr>
+          <w:lang w:eastAsia="pl-PL"/>
+        </w:rPr>
+        <w:t>Uczenie maszynowe pozwala na optymalizację oraz znajdywanie rozwiązań dla złożonych problemów w mniej konwencjonalny sposób, niż wierne sztuce metody opisywane w normach.</w:t>
+      </w:r>
+    </w:p>
+    <w:p>
+      <w:pPr>
+        <w:rPr>
+          <w:lang w:eastAsia="pl-PL"/>
+        </w:rPr>
+      </w:pPr>
+    </w:p>
+    <w:p>
+      <w:pPr>
+        <w:pStyle w:val="Nagwek1"/>
+      </w:pPr>
+      <w:bookmarkStart w:id="34" w:name="_Toc25515548"/>
+      <w:bookmarkStart w:id="35" w:name="_Toc25515620"/>
       <w:r>
         <w:lastRenderedPageBreak/>
         <w:t>Podsumowanie</w:t>
       </w:r>
-      <w:bookmarkEnd w:id="30"/>
-      <w:bookmarkEnd w:id="31"/>
+      <w:bookmarkEnd w:id="34"/>
+      <w:bookmarkEnd w:id="35"/>
     </w:p>
     <w:p>
       <w:pPr>
@@ -14867,70 +14916,6 @@
         </w:rPr>
         <w:br w:type="page"/>
       </w:r>
-    </w:p>
-    <w:p>
-      <w:pPr>
-        <w:pStyle w:val="Nagwek1"/>
-      </w:pPr>
-      <w:bookmarkStart w:id="32" w:name="_Toc25515549"/>
-      <w:bookmarkStart w:id="33" w:name="_Toc25515621"/>
-      <w:r>
-        <w:lastRenderedPageBreak/>
-        <w:t>Uczenie maszynowe</w:t>
-      </w:r>
-      <w:bookmarkEnd w:id="32"/>
-      <w:bookmarkEnd w:id="33"/>
-    </w:p>
-    <w:p>
-      <w:pPr>
-        <w:pStyle w:val="Nagwek2"/>
-      </w:pPr>
-      <w:bookmarkStart w:id="34" w:name="_Toc25515550"/>
-      <w:bookmarkStart w:id="35" w:name="_Toc25515622"/>
-      <w:r>
-        <w:t>Wstęp</w:t>
-      </w:r>
-      <w:bookmarkEnd w:id="34"/>
-      <w:bookmarkEnd w:id="35"/>
-    </w:p>
-    <w:p>
-      <w:pPr>
-        <w:rPr>
-          <w:lang w:eastAsia="pl-PL"/>
-        </w:rPr>
-      </w:pPr>
-      <w:r>
-        <w:rPr>
-          <w:lang w:eastAsia="pl-PL"/>
-        </w:rPr>
-        <w:t xml:space="preserve">W celach eksperymentalnych założono implementację algorytmów uczenia maszynowego do wcześniej omówionego programu. </w:t>
-      </w:r>
-    </w:p>
-    <w:p>
-      <w:pPr>
-        <w:rPr>
-          <w:lang w:eastAsia="pl-PL"/>
-        </w:rPr>
-      </w:pPr>
-      <w:r>
-        <w:rPr>
-          <w:lang w:eastAsia="pl-PL"/>
-        </w:rPr>
-        <w:t>Uczenie maszynowe pozwala na optymalizację oraz znajdywanie rozwiązań dla złożonych problemów</w:t>
-      </w:r>
-      <w:r>
-        <w:rPr>
-          <w:lang w:eastAsia="pl-PL"/>
-        </w:rPr>
-        <w:t xml:space="preserve"> w mniej konwencjonalny sposób, niż wierne sztuce metody opisywane w normach.</w:t>
-      </w:r>
-    </w:p>
-    <w:p>
-      <w:pPr>
-        <w:rPr>
-          <w:lang w:eastAsia="pl-PL"/>
-        </w:rPr>
-      </w:pPr>
     </w:p>
     <w:sectPr>
       <w:headerReference w:type="even" r:id="rId34"/>
@@ -22928,7 +22913,7 @@
 </file>
 
 <file path=customXml/itemProps2.xml><?xml version="1.0" encoding="utf-8"?>
-<ds:datastoreItem xmlns:ds="http://schemas.openxmlformats.org/officeDocument/2006/customXml" ds:itemID="{010B987B-8389-4E9F-8510-684884C14779}">
+<ds:datastoreItem xmlns:ds="http://schemas.openxmlformats.org/officeDocument/2006/customXml" ds:itemID="{2F0AF872-DF33-4E5C-813E-33C4FBEFB40A}">
   <ds:schemaRefs>
     <ds:schemaRef ds:uri="http://schemas.openxmlformats.org/officeDocument/2006/bibliography"/>
   </ds:schemaRefs>

</xml_diff>

<commit_message>
the day before tomorrow
</commit_message>
<xml_diff>
--- a/Dyplom.docx
+++ b/Dyplom.docx
@@ -11,10 +11,8 @@
       <w:r>
         <w:t>Temat</w:t>
       </w:r>
-      <w:bookmarkStart w:id="2" w:name="_GoBack"/>
       <w:bookmarkEnd w:id="0"/>
       <w:bookmarkEnd w:id="1"/>
-      <w:bookmarkEnd w:id="2"/>
     </w:p>
     <w:p>
       <w:pPr>
@@ -70,13 +68,13 @@
         <w:pStyle w:val="Nagwek2"/>
         <w:spacing w:after="120"/>
       </w:pPr>
-      <w:bookmarkStart w:id="3" w:name="_Toc25515535"/>
-      <w:bookmarkStart w:id="4" w:name="_Toc30885530"/>
+      <w:bookmarkStart w:id="2" w:name="_Toc25515535"/>
+      <w:bookmarkStart w:id="3" w:name="_Toc30885530"/>
       <w:r>
         <w:t>Zadania:</w:t>
       </w:r>
+      <w:bookmarkEnd w:id="2"/>
       <w:bookmarkEnd w:id="3"/>
-      <w:bookmarkEnd w:id="4"/>
     </w:p>
     <w:p>
       <w:pPr>
@@ -1724,14 +1722,14 @@
       <w:pPr>
         <w:pStyle w:val="Nagwek1"/>
       </w:pPr>
-      <w:bookmarkStart w:id="5" w:name="_Toc25515536"/>
-      <w:bookmarkStart w:id="6" w:name="_Toc30885531"/>
+      <w:bookmarkStart w:id="4" w:name="_Toc25515536"/>
+      <w:bookmarkStart w:id="5" w:name="_Toc30885531"/>
       <w:r>
         <w:lastRenderedPageBreak/>
         <w:t>Wstęp</w:t>
       </w:r>
+      <w:bookmarkEnd w:id="4"/>
       <w:bookmarkEnd w:id="5"/>
-      <w:bookmarkEnd w:id="6"/>
     </w:p>
     <w:p>
       <w:pPr>
@@ -1949,14 +1947,14 @@
       <w:pPr>
         <w:pStyle w:val="Nagwek1"/>
       </w:pPr>
-      <w:bookmarkStart w:id="7" w:name="_Toc25515537"/>
-      <w:bookmarkStart w:id="8" w:name="_Toc30885532"/>
+      <w:bookmarkStart w:id="6" w:name="_Toc25515537"/>
+      <w:bookmarkStart w:id="7" w:name="_Toc30885532"/>
       <w:r>
         <w:lastRenderedPageBreak/>
         <w:t>Teoria</w:t>
       </w:r>
+      <w:bookmarkEnd w:id="6"/>
       <w:bookmarkEnd w:id="7"/>
-      <w:bookmarkEnd w:id="8"/>
     </w:p>
     <w:p>
       <w:pPr>
@@ -2011,13 +2009,9 @@
       <w:pPr>
         <w:pStyle w:val="Nagwek2"/>
       </w:pPr>
-      <w:bookmarkStart w:id="9" w:name="_Toc25515538"/>
-      <w:bookmarkStart w:id="10" w:name="_Toc30885533"/>
-      <w:r>
-        <w:t>Podstawowe zagadnienia poruszane w pracy</w:t>
-      </w:r>
-      <w:bookmarkEnd w:id="9"/>
-      <w:bookmarkEnd w:id="10"/>
+      <w:r>
+        <w:t>Definicje</w:t>
+      </w:r>
     </w:p>
     <w:p>
       <w:pPr>
@@ -2052,7 +2046,7 @@
     </w:p>
     <w:p>
       <w:pPr>
-        <w:spacing w:after="3240"/>
+        <w:spacing w:after="600"/>
       </w:pPr>
       <w:r>
         <w:rPr>
@@ -2080,22 +2074,30 @@
       </w:r>
     </w:p>
     <w:p>
-      <w:r>
-        <w:rPr>
-          <w:rStyle w:val="wyrnienieZnak"/>
-        </w:rPr>
-        <w:lastRenderedPageBreak/>
-        <w:t>FFT</w:t>
-      </w:r>
-      <w:r>
-        <w:t xml:space="preserve"> – Fast Fourier Transform – Jest to algorytm służący do rozkładu sygnału na pojedyncze składowe częstotliwościowe. Jest to operacja matematyczna pozwalająca na przejście z dziedziny czasu na dziedzinę częstotliwości.</w:t>
+      <w:pPr>
+        <w:spacing w:after="600"/>
+      </w:pPr>
+      <w:r>
+        <w:t>Na powyższym wykresie próbki przedstawione zielonym kolorem nie pozwalają na odtworzenie niebiskiej sinusoidy, gdyż w procesie rekonstrukcji sygnału z tychże próbek otrzymamy inną sinusoidę.</w:t>
       </w:r>
     </w:p>
     <w:p>
+      <w:r>
+        <w:rPr>
+          <w:rStyle w:val="wyrnienieZnak"/>
+        </w:rPr>
+        <w:t>FFT</w:t>
+      </w:r>
+      <w:r>
+        <w:t xml:space="preserve"> – Fast Fourier Transform – Jest to algorytm służący do rozkładu sygnału na pojedyncze składowe częstotliwościowe. Jest to operacja matematyczna pozwalająca na przejście z dziedziny czasu na dziedzinę częstotliwości.</w:t>
+      </w:r>
+    </w:p>
+    <w:p>
       <w:pPr>
         <w:spacing w:after="240"/>
       </w:pPr>
       <w:r>
+        <w:lastRenderedPageBreak/>
         <w:t>Dokonując operacji szybkiej transformaty Fouriera ważnym czynnikiem wpływającym na dokładność wyznaczonego widma sygnału jest ilość próbek w oknie czasowym FFT.</w:t>
       </w:r>
     </w:p>
@@ -2231,44 +2233,126 @@
       </w:r>
     </w:p>
     <w:p>
+      <w:r>
+        <w:t xml:space="preserve">MLS – (Maximum </w:t>
+      </w:r>
       <w:proofErr w:type="spellStart"/>
       <w:r>
-        <w:t>Rozplot</w:t>
+        <w:t>Length</w:t>
       </w:r>
       <w:proofErr w:type="spellEnd"/>
       <w:r>
-        <w:t xml:space="preserve"> – </w:t>
+        <w:t xml:space="preserve"> </w:t>
       </w:r>
       <w:proofErr w:type="spellStart"/>
       <w:r>
-        <w:t>dekonwolucja</w:t>
+        <w:t>Signal</w:t>
       </w:r>
       <w:proofErr w:type="spellEnd"/>
       <w:r>
-        <w:t xml:space="preserve"> jest operacją odwrotną do funkcji splotu. W kontekście nagrań dźwiękowych można ją rozumieć jako usuwanie wprowadzonych zniekształceń sygnału w procesie splotu.</w:t>
+        <w:t>)</w:t>
       </w:r>
     </w:p>
     <w:p>
-      <w:pPr>
-        <w:pStyle w:val="Nagwek2"/>
-      </w:pPr>
-      <w:bookmarkStart w:id="11" w:name="_Toc30885534"/>
-      <w:r>
-        <w:t>Rodzaje sygnałów pomiarowych</w:t>
-      </w:r>
-      <w:bookmarkEnd w:id="11"/>
+      <w:r>
+        <w:t xml:space="preserve">Splot -  </w:t>
+      </w:r>
+      <w:bookmarkStart w:id="8" w:name="_GoBack"/>
+      <w:bookmarkEnd w:id="8"/>
     </w:p>
     <w:p>
-      <w:pPr>
-        <w:rPr>
-          <w:lang w:eastAsia="pl-PL"/>
-        </w:rPr>
-      </w:pPr>
-      <w:r>
-        <w:rPr>
-          <w:lang w:eastAsia="pl-PL"/>
-        </w:rPr>
-        <w:t>3</w:t>
+      <w:proofErr w:type="spellStart"/>
+      <w:r>
+        <w:t>Rozplot</w:t>
+      </w:r>
+      <w:proofErr w:type="spellEnd"/>
+      <w:r>
+        <w:t xml:space="preserve"> – </w:t>
+      </w:r>
+      <w:proofErr w:type="spellStart"/>
+      <w:r>
+        <w:t>dekonwolucja</w:t>
+      </w:r>
+      <w:proofErr w:type="spellEnd"/>
+      <w:r>
+        <w:t xml:space="preserve"> jest operacją odwrotną do funkcji splotu. W kontekście nagrań dźwiękowych można ją rozumieć jako usuwanie wprowadzonych zniekształceń sygnału w procesie splotu.</w:t>
+      </w:r>
+    </w:p>
+    <w:p>
+      <w:pPr>
+        <w:pStyle w:val="Nagwek2"/>
+      </w:pPr>
+      <w:r>
+        <w:t>Metody pomiarowe odpowiedzi impulsowej pomieszczenia</w:t>
+      </w:r>
+    </w:p>
+    <w:p>
+      <w:pPr>
+        <w:rPr>
+          <w:lang w:eastAsia="pl-PL"/>
+        </w:rPr>
+      </w:pPr>
+      <w:r>
+        <w:rPr>
+          <w:lang w:eastAsia="pl-PL"/>
+        </w:rPr>
+        <w:t xml:space="preserve">Do pomiaru odpowiedzi impulsowej możemy użyć jednej z dwóch metod. Pierwszą z nich jest metoda </w:t>
+      </w:r>
+      <w:r>
+        <w:rPr>
+          <w:lang w:eastAsia="pl-PL"/>
+        </w:rPr>
+        <w:t>szumu</w:t>
+      </w:r>
+      <w:r>
+        <w:rPr>
+          <w:lang w:eastAsia="pl-PL"/>
+        </w:rPr>
+        <w:t xml:space="preserve"> przerywanego, w której generujemy sygnał losowy zasilając głośnik wszechkierunkowy sygnałem </w:t>
+      </w:r>
+      <w:r>
+        <w:rPr>
+          <w:lang w:eastAsia="pl-PL"/>
+        </w:rPr>
+        <w:t xml:space="preserve">losowym. Pomiary dokonywane są albo kolejno w pasmach oktawowych, bądź 1/3 oktawy, albo równocześnie we wszystkich </w:t>
+      </w:r>
+      <w:r>
+        <w:rPr>
+          <w:lang w:eastAsia="pl-PL"/>
+        </w:rPr>
+        <w:t>pasmach przy</w:t>
+      </w:r>
+      <w:r>
+        <w:rPr>
+          <w:lang w:eastAsia="pl-PL"/>
+        </w:rPr>
+        <w:t xml:space="preserve"> użyciu szumu szerokopasmowego. Norma określa dokładnie</w:t>
+      </w:r>
+      <w:r>
+        <w:rPr>
+          <w:lang w:eastAsia="pl-PL"/>
+        </w:rPr>
+        <w:t>, jak powinien wyglądać sygnał pobudzający oraz jaki powinien być czas pobudzenia.</w:t>
+      </w:r>
+      <w:r>
+        <w:rPr>
+          <w:lang w:eastAsia="pl-PL"/>
+        </w:rPr>
+        <w:t xml:space="preserve"> Drugą metodą jest całkowanie odpowiedzi impulsowej, gdzie sygnałami pomiarowymi mogą być: strzał z pistoletu, impuls szumu, sygnał </w:t>
+      </w:r>
+      <w:proofErr w:type="spellStart"/>
+      <w:r>
+        <w:rPr>
+          <w:lang w:eastAsia="pl-PL"/>
+        </w:rPr>
+        <w:t>chirp</w:t>
+      </w:r>
+      <w:proofErr w:type="spellEnd"/>
+      <w:r>
+        <w:rPr>
+          <w:lang w:eastAsia="pl-PL"/>
+        </w:rPr>
+        <w:t>, czy też MLS.</w:t>
       </w:r>
     </w:p>
     <w:p/>
@@ -2293,14 +2377,14 @@
       <w:pPr>
         <w:pStyle w:val="Nagwek2"/>
       </w:pPr>
-      <w:bookmarkStart w:id="12" w:name="_Toc25515540"/>
-      <w:bookmarkStart w:id="13" w:name="_Toc30885535"/>
+      <w:bookmarkStart w:id="9" w:name="_Toc25515540"/>
+      <w:bookmarkStart w:id="10" w:name="_Toc30885535"/>
       <w:r>
         <w:lastRenderedPageBreak/>
         <w:t>Charakterystyka częstotliwościowa w zależności od długości impulsu.</w:t>
       </w:r>
-      <w:bookmarkEnd w:id="12"/>
-      <w:bookmarkEnd w:id="13"/>
+      <w:bookmarkEnd w:id="9"/>
+      <w:bookmarkEnd w:id="10"/>
     </w:p>
     <w:p>
       <w:pPr>
@@ -2568,7 +2652,7 @@
           <w:t>2</w:t>
         </w:r>
       </w:fldSimple>
-      <w:bookmarkStart w:id="14" w:name="_Hlk11353340"/>
+      <w:bookmarkStart w:id="11" w:name="_Hlk11353340"/>
       <w:r>
         <w:t xml:space="preserve"> Charakterystyka częstotliwościowa dla impulsu 75 </w:t>
       </w:r>
@@ -2576,7 +2660,7 @@
       <w:r>
         <w:t>μs</w:t>
       </w:r>
-      <w:bookmarkEnd w:id="14"/>
+      <w:bookmarkEnd w:id="11"/>
       <w:proofErr w:type="spellEnd"/>
     </w:p>
     <w:p>
@@ -3103,11 +3187,20 @@
       <w:proofErr w:type="spellEnd"/>
     </w:p>
     <w:p>
-      <w:pPr>
-        <w:pStyle w:val="TODO"/>
-      </w:pPr>
-      <w:r>
-        <w:t>Omówienie do każdego/kilku z wykresów</w:t>
+      <w:r>
+        <w:t xml:space="preserve">Na podstawie zaprezentowanych powyżej pomiarów widać, iż ze wzrostem długości trwania impulsu pomiarowego skraca się użyteczny zakres pasma częstotliwości mających płaską charakterystykę, co stanowi problem, gdy chcemy użyć takiego sygnału do pomiaru odpowiedzi impulsowej pomieszczenia. Niemniej jednak sygnał ten został wybrany, gdyż spełnia on założenia przedstawione w normie </w:t>
+      </w:r>
+      <w:r>
+        <w:t>EN ISO 3382</w:t>
+      </w:r>
+      <w:r>
+        <w:t xml:space="preserve">, która stwierdza, iż wystarczy źródło impulsowe potrafiące wytworzyć sygnał, </w:t>
+      </w:r>
+      <w:r>
+        <w:t>taki,</w:t>
+      </w:r>
+      <w:r>
+        <w:t xml:space="preserve"> aby krzywa zaniku poziomu energii zaczynała się co najmniej 45dB powyżej tła akustycznego pomieszczenia. </w:t>
       </w:r>
     </w:p>
     <w:p>
@@ -3123,14 +3216,14 @@
       <w:pPr>
         <w:pStyle w:val="Nagwek2"/>
       </w:pPr>
-      <w:bookmarkStart w:id="15" w:name="_Toc25515541"/>
-      <w:bookmarkStart w:id="16" w:name="_Toc30885536"/>
+      <w:bookmarkStart w:id="12" w:name="_Toc25515541"/>
+      <w:bookmarkStart w:id="13" w:name="_Toc30885536"/>
       <w:r>
         <w:lastRenderedPageBreak/>
         <w:t>Barwa dźwięku</w:t>
       </w:r>
-      <w:bookmarkEnd w:id="15"/>
-      <w:bookmarkEnd w:id="16"/>
+      <w:bookmarkEnd w:id="12"/>
+      <w:bookmarkEnd w:id="13"/>
     </w:p>
     <w:p>
       <w:pPr>
@@ -3349,14 +3442,14 @@
       <w:pPr>
         <w:pStyle w:val="Nagwek1"/>
       </w:pPr>
-      <w:bookmarkStart w:id="17" w:name="_Toc25515542"/>
-      <w:bookmarkStart w:id="18" w:name="_Toc30885537"/>
+      <w:bookmarkStart w:id="14" w:name="_Toc25515542"/>
+      <w:bookmarkStart w:id="15" w:name="_Toc30885537"/>
       <w:r>
         <w:lastRenderedPageBreak/>
         <w:t>Projekt aplikacji</w:t>
       </w:r>
-      <w:bookmarkEnd w:id="17"/>
-      <w:bookmarkEnd w:id="18"/>
+      <w:bookmarkEnd w:id="14"/>
+      <w:bookmarkEnd w:id="15"/>
     </w:p>
     <w:p>
       <w:pPr>
@@ -3513,13 +3606,13 @@
       <w:pPr>
         <w:pStyle w:val="Nagwek2"/>
       </w:pPr>
-      <w:bookmarkStart w:id="19" w:name="_Toc25515543"/>
-      <w:bookmarkStart w:id="20" w:name="_Toc30885538"/>
+      <w:bookmarkStart w:id="16" w:name="_Toc25515543"/>
+      <w:bookmarkStart w:id="17" w:name="_Toc30885538"/>
       <w:r>
         <w:t>Możliwości</w:t>
       </w:r>
-      <w:bookmarkEnd w:id="19"/>
-      <w:bookmarkEnd w:id="20"/>
+      <w:bookmarkEnd w:id="16"/>
+      <w:bookmarkEnd w:id="17"/>
     </w:p>
     <w:p>
       <w:pPr>
@@ -3854,8 +3947,16 @@
                           <w:p>
                             <w:pPr>
                               <w:jc w:val="center"/>
+                              <w:rPr>
+                                <w:b/>
+                                <w:bCs/>
+                              </w:rPr>
                             </w:pPr>
                             <w:r>
+                              <w:rPr>
+                                <w:b/>
+                                <w:bCs/>
+                              </w:rPr>
                               <w:t>Ilustracja koncepcji procesu</w:t>
                             </w:r>
                           </w:p>
@@ -3884,8 +3985,16 @@
                     <w:p>
                       <w:pPr>
                         <w:jc w:val="center"/>
+                        <w:rPr>
+                          <w:b/>
+                          <w:bCs/>
+                        </w:rPr>
                       </w:pPr>
                       <w:r>
+                        <w:rPr>
+                          <w:b/>
+                          <w:bCs/>
+                        </w:rPr>
                         <w:t>Ilustracja koncepcji procesu</w:t>
                       </w:r>
                     </w:p>
@@ -3926,8 +4035,8 @@
       <w:pPr>
         <w:pStyle w:val="Nagwek2"/>
       </w:pPr>
-      <w:bookmarkStart w:id="21" w:name="_Toc25515544"/>
-      <w:bookmarkStart w:id="22" w:name="_Toc30885539"/>
+      <w:bookmarkStart w:id="18" w:name="_Toc25515544"/>
+      <w:bookmarkStart w:id="19" w:name="_Toc30885539"/>
       <w:r>
         <w:lastRenderedPageBreak/>
         <w:t>Schemat</w:t>
@@ -3935,8 +4044,8 @@
       <w:r>
         <w:t xml:space="preserve"> działania</w:t>
       </w:r>
-      <w:bookmarkEnd w:id="21"/>
-      <w:bookmarkEnd w:id="22"/>
+      <w:bookmarkEnd w:id="18"/>
+      <w:bookmarkEnd w:id="19"/>
     </w:p>
     <w:p>
       <w:pPr>
@@ -4064,14 +4173,14 @@
       <w:pPr>
         <w:pStyle w:val="Nagwek2"/>
       </w:pPr>
-      <w:bookmarkStart w:id="23" w:name="_Toc25515545"/>
-      <w:bookmarkStart w:id="24" w:name="_Toc30885540"/>
+      <w:bookmarkStart w:id="20" w:name="_Toc25515545"/>
+      <w:bookmarkStart w:id="21" w:name="_Toc30885540"/>
       <w:r>
         <w:lastRenderedPageBreak/>
         <w:t>Implementacja</w:t>
       </w:r>
-      <w:bookmarkEnd w:id="23"/>
-      <w:bookmarkEnd w:id="24"/>
+      <w:bookmarkEnd w:id="20"/>
+      <w:bookmarkEnd w:id="21"/>
     </w:p>
     <w:p>
       <w:pPr>
@@ -4188,7 +4297,13 @@
     </w:p>
     <w:p>
       <w:pPr>
-        <w:shd w:val="clear" w:color="auto" w:fill="2B2B2B"/>
+        <w:pBdr>
+          <w:top w:val="single" w:sz="4" w:space="1" w:color="auto"/>
+          <w:left w:val="single" w:sz="4" w:space="4" w:color="auto"/>
+          <w:bottom w:val="single" w:sz="4" w:space="1" w:color="auto"/>
+          <w:right w:val="single" w:sz="4" w:space="4" w:color="auto"/>
+        </w:pBdr>
+        <w:shd w:val="clear" w:color="auto" w:fill="FFFFFF" w:themeFill="background1"/>
         <w:tabs>
           <w:tab w:val="left" w:pos="916"/>
           <w:tab w:val="left" w:pos="1832"/>
@@ -5088,7 +5203,13 @@
     </w:p>
     <w:p>
       <w:pPr>
-        <w:shd w:val="clear" w:color="auto" w:fill="2B2B2B"/>
+        <w:pBdr>
+          <w:top w:val="single" w:sz="4" w:space="1" w:color="auto"/>
+          <w:left w:val="single" w:sz="4" w:space="4" w:color="auto"/>
+          <w:bottom w:val="single" w:sz="4" w:space="1" w:color="auto"/>
+          <w:right w:val="single" w:sz="4" w:space="4" w:color="auto"/>
+        </w:pBdr>
+        <w:shd w:val="clear" w:color="auto" w:fill="FFFFFF" w:themeFill="background1"/>
         <w:tabs>
           <w:tab w:val="left" w:pos="916"/>
           <w:tab w:val="left" w:pos="1832"/>
@@ -5142,7 +5263,13 @@
     <w:p>
       <w:pPr>
         <w:pStyle w:val="HTML-wstpniesformatowany"/>
-        <w:shd w:val="clear" w:color="auto" w:fill="2B2B2B"/>
+        <w:pBdr>
+          <w:top w:val="single" w:sz="4" w:space="1" w:color="auto"/>
+          <w:left w:val="single" w:sz="4" w:space="4" w:color="auto"/>
+          <w:bottom w:val="single" w:sz="4" w:space="1" w:color="auto"/>
+          <w:right w:val="single" w:sz="4" w:space="4" w:color="auto"/>
+        </w:pBdr>
+        <w:shd w:val="clear" w:color="auto" w:fill="FFFFFF" w:themeFill="background1"/>
         <w:rPr>
           <w:rFonts w:ascii="Source Code Pro" w:hAnsi="Source Code Pro"/>
           <w:color w:val="A9B7C6"/>
@@ -5152,7 +5279,13 @@
     <w:p>
       <w:pPr>
         <w:pStyle w:val="HTML-wstpniesformatowany"/>
-        <w:shd w:val="clear" w:color="auto" w:fill="2B2B2B"/>
+        <w:pBdr>
+          <w:top w:val="single" w:sz="4" w:space="1" w:color="auto"/>
+          <w:left w:val="single" w:sz="4" w:space="4" w:color="auto"/>
+          <w:bottom w:val="single" w:sz="4" w:space="1" w:color="auto"/>
+          <w:right w:val="single" w:sz="4" w:space="4" w:color="auto"/>
+        </w:pBdr>
+        <w:shd w:val="clear" w:color="auto" w:fill="FFFFFF" w:themeFill="background1"/>
         <w:rPr>
           <w:rFonts w:ascii="Source Code Pro" w:hAnsi="Source Code Pro"/>
           <w:color w:val="A9B7C6"/>
@@ -5644,7 +5777,13 @@
     <w:p>
       <w:pPr>
         <w:pStyle w:val="HTML-wstpniesformatowany"/>
-        <w:shd w:val="clear" w:color="auto" w:fill="2B2B2B"/>
+        <w:pBdr>
+          <w:top w:val="single" w:sz="4" w:space="1" w:color="auto"/>
+          <w:left w:val="single" w:sz="4" w:space="4" w:color="auto"/>
+          <w:bottom w:val="single" w:sz="4" w:space="1" w:color="auto"/>
+          <w:right w:val="single" w:sz="4" w:space="4" w:color="auto"/>
+        </w:pBdr>
+        <w:shd w:val="clear" w:color="auto" w:fill="FFFFFF" w:themeFill="background1"/>
         <w:rPr>
           <w:rFonts w:ascii="Source Code Pro" w:hAnsi="Source Code Pro"/>
           <w:color w:val="A9B7C6"/>
@@ -5827,7 +5966,13 @@
     <w:p>
       <w:pPr>
         <w:pStyle w:val="HTML-wstpniesformatowany"/>
-        <w:shd w:val="clear" w:color="auto" w:fill="2B2B2B"/>
+        <w:pBdr>
+          <w:top w:val="single" w:sz="4" w:space="1" w:color="auto"/>
+          <w:left w:val="single" w:sz="4" w:space="4" w:color="auto"/>
+          <w:bottom w:val="single" w:sz="4" w:space="1" w:color="auto"/>
+          <w:right w:val="single" w:sz="4" w:space="4" w:color="auto"/>
+        </w:pBdr>
+        <w:shd w:val="clear" w:color="auto" w:fill="FFFFFF" w:themeFill="background1"/>
         <w:rPr>
           <w:rFonts w:ascii="Source Code Pro" w:hAnsi="Source Code Pro"/>
           <w:color w:val="A9B7C6"/>
@@ -5853,7 +5998,6 @@
         <w:t xml:space="preserve"> = </w:t>
       </w:r>
       <w:proofErr w:type="spellStart"/>
-      <w:proofErr w:type="gramStart"/>
       <w:r>
         <w:rPr>
           <w:rFonts w:ascii="Source Code Pro" w:hAnsi="Source Code Pro"/>
@@ -5871,7 +6015,6 @@
         <w:t>flip</w:t>
       </w:r>
       <w:proofErr w:type="spellEnd"/>
-      <w:proofErr w:type="gramEnd"/>
       <w:r>
         <w:rPr>
           <w:rFonts w:ascii="Source Code Pro" w:hAnsi="Source Code Pro"/>
@@ -5917,7 +6060,13 @@
     <w:p>
       <w:pPr>
         <w:pStyle w:val="HTML-wstpniesformatowany"/>
-        <w:shd w:val="clear" w:color="auto" w:fill="2B2B2B"/>
+        <w:pBdr>
+          <w:top w:val="single" w:sz="4" w:space="1" w:color="auto"/>
+          <w:left w:val="single" w:sz="4" w:space="4" w:color="auto"/>
+          <w:bottom w:val="single" w:sz="4" w:space="1" w:color="auto"/>
+          <w:right w:val="single" w:sz="4" w:space="4" w:color="auto"/>
+        </w:pBdr>
+        <w:shd w:val="clear" w:color="auto" w:fill="FFFFFF" w:themeFill="background1"/>
         <w:rPr>
           <w:rFonts w:ascii="Source Code Pro" w:hAnsi="Source Code Pro"/>
           <w:color w:val="A9B7C6"/>
@@ -5976,7 +6125,6 @@
         <w:t xml:space="preserve">time = </w:t>
       </w:r>
       <w:proofErr w:type="spellStart"/>
-      <w:proofErr w:type="gramStart"/>
       <w:r>
         <w:rPr>
           <w:rFonts w:ascii="Source Code Pro" w:hAnsi="Source Code Pro"/>
@@ -5994,7 +6142,6 @@
         <w:t>linspace</w:t>
       </w:r>
       <w:proofErr w:type="spellEnd"/>
-      <w:proofErr w:type="gramEnd"/>
       <w:r>
         <w:rPr>
           <w:rFonts w:ascii="Source Code Pro" w:hAnsi="Source Code Pro"/>
@@ -6103,7 +6250,13 @@
     <w:p>
       <w:pPr>
         <w:pStyle w:val="HTML-wstpniesformatowany"/>
-        <w:shd w:val="clear" w:color="auto" w:fill="2B2B2B"/>
+        <w:pBdr>
+          <w:top w:val="single" w:sz="4" w:space="1" w:color="auto"/>
+          <w:left w:val="single" w:sz="4" w:space="4" w:color="auto"/>
+          <w:bottom w:val="single" w:sz="4" w:space="1" w:color="auto"/>
+          <w:right w:val="single" w:sz="4" w:space="4" w:color="auto"/>
+        </w:pBdr>
+        <w:shd w:val="clear" w:color="auto" w:fill="FFFFFF" w:themeFill="background1"/>
         <w:rPr>
           <w:rFonts w:ascii="Source Code Pro" w:hAnsi="Source Code Pro"/>
           <w:color w:val="A9B7C6"/>
@@ -6831,6 +6984,7 @@
     <w:p>
       <w:pPr>
         <w:keepNext/>
+        <w:ind w:left="454"/>
         <w:jc w:val="center"/>
         <w:rPr>
           <w:sz w:val="28"/>
@@ -6838,218 +6992,296 @@
           <w:lang w:eastAsia="pl-PL"/>
         </w:rPr>
       </w:pPr>
-      <m:oMathPara>
-        <m:oMath>
-          <m:r>
+      <m:oMath>
+        <m:r>
+          <w:rPr>
+            <w:rFonts w:ascii="Cambria Math" w:hAnsi="Cambria Math"/>
+            <w:sz w:val="28"/>
+            <w:szCs w:val="28"/>
+            <w:lang w:eastAsia="pl-PL"/>
+          </w:rPr>
+          <m:t>E</m:t>
+        </m:r>
+        <m:d>
+          <m:dPr>
+            <m:ctrlPr>
+              <w:rPr>
+                <w:rFonts w:ascii="Cambria Math" w:hAnsi="Cambria Math"/>
+                <w:i/>
+                <w:sz w:val="28"/>
+                <w:szCs w:val="28"/>
+                <w:lang w:eastAsia="pl-PL"/>
+              </w:rPr>
+            </m:ctrlPr>
+          </m:dPr>
+          <m:e>
+            <m:r>
+              <w:rPr>
+                <w:rFonts w:ascii="Cambria Math" w:hAnsi="Cambria Math"/>
+                <w:sz w:val="28"/>
+                <w:szCs w:val="28"/>
+                <w:lang w:eastAsia="pl-PL"/>
+              </w:rPr>
+              <m:t>t</m:t>
+            </m:r>
+          </m:e>
+        </m:d>
+        <m:r>
+          <w:rPr>
+            <w:rFonts w:ascii="Cambria Math" w:hAnsi="Cambria Math"/>
+            <w:sz w:val="28"/>
+            <w:szCs w:val="28"/>
+            <w:lang w:eastAsia="pl-PL"/>
+          </w:rPr>
+          <m:t>=</m:t>
+        </m:r>
+        <m:nary>
+          <m:naryPr>
+            <m:limLoc m:val="undOvr"/>
+            <m:grow m:val="1"/>
+            <m:ctrlPr>
+              <w:rPr>
+                <w:rFonts w:ascii="Cambria Math" w:hAnsi="Cambria Math"/>
+                <w:i/>
+                <w:sz w:val="28"/>
+                <w:szCs w:val="28"/>
+                <w:lang w:eastAsia="pl-PL"/>
+              </w:rPr>
+            </m:ctrlPr>
+          </m:naryPr>
+          <m:sub>
+            <m:r>
+              <w:rPr>
+                <w:rFonts w:ascii="Cambria Math" w:hAnsi="Cambria Math"/>
+                <w:sz w:val="28"/>
+                <w:szCs w:val="28"/>
+                <w:lang w:eastAsia="pl-PL"/>
+              </w:rPr>
+              <m:t>t+</m:t>
+            </m:r>
+            <m:sSub>
+              <m:sSubPr>
+                <m:ctrlPr>
+                  <w:rPr>
+                    <w:rFonts w:ascii="Cambria Math" w:hAnsi="Cambria Math"/>
+                    <w:i/>
+                    <w:sz w:val="28"/>
+                    <w:szCs w:val="28"/>
+                    <w:lang w:eastAsia="pl-PL"/>
+                  </w:rPr>
+                </m:ctrlPr>
+              </m:sSubPr>
+              <m:e>
+                <m:r>
+                  <w:rPr>
+                    <w:rFonts w:ascii="Cambria Math" w:hAnsi="Cambria Math"/>
+                    <w:sz w:val="28"/>
+                    <w:szCs w:val="28"/>
+                    <w:lang w:eastAsia="pl-PL"/>
+                  </w:rPr>
+                  <m:t>T</m:t>
+                </m:r>
+              </m:e>
+              <m:sub>
+                <m:r>
+                  <w:rPr>
+                    <w:rFonts w:ascii="Cambria Math" w:hAnsi="Cambria Math"/>
+                    <w:sz w:val="28"/>
+                    <w:szCs w:val="28"/>
+                    <w:lang w:eastAsia="pl-PL"/>
+                  </w:rPr>
+                  <m:t>0</m:t>
+                </m:r>
+              </m:sub>
+            </m:sSub>
+          </m:sub>
+          <m:sup>
+            <m:r>
+              <w:rPr>
+                <w:rFonts w:ascii="Cambria Math" w:hAnsi="Cambria Math"/>
+                <w:sz w:val="28"/>
+                <w:szCs w:val="28"/>
+                <w:lang w:eastAsia="pl-PL"/>
+              </w:rPr>
+              <m:t>t</m:t>
+            </m:r>
+          </m:sup>
+          <m:e>
+            <m:sSup>
+              <m:sSupPr>
+                <m:ctrlPr>
+                  <w:rPr>
+                    <w:rFonts w:ascii="Cambria Math" w:hAnsi="Cambria Math"/>
+                    <w:i/>
+                    <w:sz w:val="28"/>
+                    <w:szCs w:val="28"/>
+                    <w:lang w:eastAsia="pl-PL"/>
+                  </w:rPr>
+                </m:ctrlPr>
+              </m:sSupPr>
+              <m:e>
+                <m:r>
+                  <w:rPr>
+                    <w:rFonts w:ascii="Cambria Math" w:hAnsi="Cambria Math"/>
+                    <w:sz w:val="28"/>
+                    <w:szCs w:val="28"/>
+                    <w:lang w:eastAsia="pl-PL"/>
+                  </w:rPr>
+                  <m:t>p</m:t>
+                </m:r>
+              </m:e>
+              <m:sup>
+                <m:r>
+                  <w:rPr>
+                    <w:rFonts w:ascii="Cambria Math" w:hAnsi="Cambria Math"/>
+                    <w:sz w:val="28"/>
+                    <w:szCs w:val="28"/>
+                    <w:lang w:eastAsia="pl-PL"/>
+                  </w:rPr>
+                  <m:t>2</m:t>
+                </m:r>
+              </m:sup>
+            </m:sSup>
+            <m:d>
+              <m:dPr>
+                <m:ctrlPr>
+                  <w:rPr>
+                    <w:rFonts w:ascii="Cambria Math" w:hAnsi="Cambria Math"/>
+                    <w:i/>
+                    <w:sz w:val="28"/>
+                    <w:szCs w:val="28"/>
+                    <w:lang w:eastAsia="pl-PL"/>
+                  </w:rPr>
+                </m:ctrlPr>
+              </m:dPr>
+              <m:e>
+                <m:r>
+                  <w:rPr>
+                    <w:rFonts w:ascii="Cambria Math" w:hAnsi="Cambria Math"/>
+                    <w:sz w:val="28"/>
+                    <w:szCs w:val="28"/>
+                    <w:lang w:eastAsia="pl-PL"/>
+                  </w:rPr>
+                  <m:t>τ</m:t>
+                </m:r>
+              </m:e>
+            </m:d>
+            <m:r>
+              <w:rPr>
+                <w:rFonts w:ascii="Cambria Math" w:hAnsi="Cambria Math"/>
+                <w:sz w:val="28"/>
+                <w:szCs w:val="28"/>
+                <w:lang w:eastAsia="pl-PL"/>
+              </w:rPr>
+              <m:t>ⅆ</m:t>
+            </m:r>
+            <m:d>
+              <m:dPr>
+                <m:ctrlPr>
+                  <w:rPr>
+                    <w:rFonts w:ascii="Cambria Math" w:hAnsi="Cambria Math"/>
+                    <w:i/>
+                    <w:sz w:val="28"/>
+                    <w:szCs w:val="28"/>
+                    <w:lang w:eastAsia="pl-PL"/>
+                  </w:rPr>
+                </m:ctrlPr>
+              </m:dPr>
+              <m:e>
+                <m:r>
+                  <w:rPr>
+                    <w:rFonts w:ascii="Cambria Math" w:hAnsi="Cambria Math"/>
+                    <w:sz w:val="28"/>
+                    <w:szCs w:val="28"/>
+                    <w:lang w:eastAsia="pl-PL"/>
+                  </w:rPr>
+                  <m:t>-τ</m:t>
+                </m:r>
+              </m:e>
+            </m:d>
+          </m:e>
+        </m:nary>
+      </m:oMath>
+      <w:r>
+        <w:rPr>
+          <w:rFonts w:eastAsiaTheme="minorEastAsia"/>
+          <w:sz w:val="28"/>
+          <w:szCs w:val="28"/>
+          <w:lang w:eastAsia="pl-PL"/>
+        </w:rPr>
+        <w:tab/>
+      </w:r>
+      <w:r>
+        <w:rPr>
+          <w:rFonts w:eastAsiaTheme="minorEastAsia"/>
+          <w:sz w:val="28"/>
+          <w:szCs w:val="28"/>
+          <w:lang w:eastAsia="pl-PL"/>
+        </w:rPr>
+        <w:tab/>
+      </w:r>
+      <w:r>
+        <w:rPr>
+          <w:sz w:val="28"/>
+          <w:szCs w:val="28"/>
+          <w:lang w:eastAsia="pl-PL"/>
+        </w:rPr>
+        <w:t xml:space="preserve"> </w:t>
+      </w:r>
+      <w:sdt>
+        <w:sdtPr>
+          <w:rPr>
+            <w:sz w:val="28"/>
+            <w:szCs w:val="28"/>
+            <w:lang w:eastAsia="pl-PL"/>
+          </w:rPr>
+          <w:id w:val="1530609492"/>
+          <w:citation/>
+        </w:sdtPr>
+        <w:sdtContent>
+          <w:r>
             <w:rPr>
-              <w:rFonts w:ascii="Cambria Math" w:hAnsi="Cambria Math"/>
               <w:sz w:val="28"/>
               <w:szCs w:val="28"/>
               <w:lang w:eastAsia="pl-PL"/>
             </w:rPr>
-            <m:t>E</m:t>
-          </m:r>
-          <m:d>
-            <m:dPr>
-              <m:ctrlPr>
-                <w:rPr>
-                  <w:rFonts w:ascii="Cambria Math" w:hAnsi="Cambria Math"/>
-                  <w:i/>
-                  <w:sz w:val="28"/>
-                  <w:szCs w:val="28"/>
-                  <w:lang w:eastAsia="pl-PL"/>
-                </w:rPr>
-              </m:ctrlPr>
-            </m:dPr>
-            <m:e>
-              <m:r>
-                <w:rPr>
-                  <w:rFonts w:ascii="Cambria Math" w:hAnsi="Cambria Math"/>
-                  <w:sz w:val="28"/>
-                  <w:szCs w:val="28"/>
-                  <w:lang w:eastAsia="pl-PL"/>
-                </w:rPr>
-                <m:t>t</m:t>
-              </m:r>
-            </m:e>
-          </m:d>
-          <m:r>
+            <w:fldChar w:fldCharType="begin"/>
+          </w:r>
+          <w:r>
             <w:rPr>
-              <w:rFonts w:ascii="Cambria Math" w:hAnsi="Cambria Math"/>
               <w:sz w:val="28"/>
               <w:szCs w:val="28"/>
               <w:lang w:eastAsia="pl-PL"/>
             </w:rPr>
-            <m:t>=</m:t>
-          </m:r>
-          <m:nary>
-            <m:naryPr>
-              <m:limLoc m:val="undOvr"/>
-              <m:grow m:val="1"/>
-              <m:ctrlPr>
-                <w:rPr>
-                  <w:rFonts w:ascii="Cambria Math" w:hAnsi="Cambria Math"/>
-                  <w:i/>
-                  <w:sz w:val="28"/>
-                  <w:szCs w:val="28"/>
-                  <w:lang w:eastAsia="pl-PL"/>
-                </w:rPr>
-              </m:ctrlPr>
-            </m:naryPr>
-            <m:sub>
-              <m:r>
-                <w:rPr>
-                  <w:rFonts w:ascii="Cambria Math" w:hAnsi="Cambria Math"/>
-                  <w:sz w:val="28"/>
-                  <w:szCs w:val="28"/>
-                  <w:lang w:eastAsia="pl-PL"/>
-                </w:rPr>
-                <m:t>t+</m:t>
-              </m:r>
-              <m:sSub>
-                <m:sSubPr>
-                  <m:ctrlPr>
-                    <w:rPr>
-                      <w:rFonts w:ascii="Cambria Math" w:hAnsi="Cambria Math"/>
-                      <w:i/>
-                      <w:sz w:val="28"/>
-                      <w:szCs w:val="28"/>
-                      <w:lang w:eastAsia="pl-PL"/>
-                    </w:rPr>
-                  </m:ctrlPr>
-                </m:sSubPr>
-                <m:e>
-                  <m:r>
-                    <w:rPr>
-                      <w:rFonts w:ascii="Cambria Math" w:hAnsi="Cambria Math"/>
-                      <w:sz w:val="28"/>
-                      <w:szCs w:val="28"/>
-                      <w:lang w:eastAsia="pl-PL"/>
-                    </w:rPr>
-                    <m:t>T</m:t>
-                  </m:r>
-                </m:e>
-                <m:sub>
-                  <m:r>
-                    <w:rPr>
-                      <w:rFonts w:ascii="Cambria Math" w:hAnsi="Cambria Math"/>
-                      <w:sz w:val="28"/>
-                      <w:szCs w:val="28"/>
-                      <w:lang w:eastAsia="pl-PL"/>
-                    </w:rPr>
-                    <m:t>0</m:t>
-                  </m:r>
-                </m:sub>
-              </m:sSub>
-            </m:sub>
-            <m:sup>
-              <m:r>
-                <w:rPr>
-                  <w:rFonts w:ascii="Cambria Math" w:hAnsi="Cambria Math"/>
-                  <w:sz w:val="28"/>
-                  <w:szCs w:val="28"/>
-                  <w:lang w:eastAsia="pl-PL"/>
-                </w:rPr>
-                <m:t>t</m:t>
-              </m:r>
-            </m:sup>
-            <m:e>
-              <m:sSup>
-                <m:sSupPr>
-                  <m:ctrlPr>
-                    <w:rPr>
-                      <w:rFonts w:ascii="Cambria Math" w:hAnsi="Cambria Math"/>
-                      <w:i/>
-                      <w:sz w:val="28"/>
-                      <w:szCs w:val="28"/>
-                      <w:lang w:eastAsia="pl-PL"/>
-                    </w:rPr>
-                  </m:ctrlPr>
-                </m:sSupPr>
-                <m:e>
-                  <m:r>
-                    <w:rPr>
-                      <w:rFonts w:ascii="Cambria Math" w:hAnsi="Cambria Math"/>
-                      <w:sz w:val="28"/>
-                      <w:szCs w:val="28"/>
-                      <w:lang w:eastAsia="pl-PL"/>
-                    </w:rPr>
-                    <m:t>p</m:t>
-                  </m:r>
-                </m:e>
-                <m:sup>
-                  <m:r>
-                    <w:rPr>
-                      <w:rFonts w:ascii="Cambria Math" w:hAnsi="Cambria Math"/>
-                      <w:sz w:val="28"/>
-                      <w:szCs w:val="28"/>
-                      <w:lang w:eastAsia="pl-PL"/>
-                    </w:rPr>
-                    <m:t>2</m:t>
-                  </m:r>
-                </m:sup>
-              </m:sSup>
-              <m:d>
-                <m:dPr>
-                  <m:ctrlPr>
-                    <w:rPr>
-                      <w:rFonts w:ascii="Cambria Math" w:hAnsi="Cambria Math"/>
-                      <w:i/>
-                      <w:sz w:val="28"/>
-                      <w:szCs w:val="28"/>
-                      <w:lang w:eastAsia="pl-PL"/>
-                    </w:rPr>
-                  </m:ctrlPr>
-                </m:dPr>
-                <m:e>
-                  <m:r>
-                    <w:rPr>
-                      <w:rFonts w:ascii="Cambria Math" w:hAnsi="Cambria Math"/>
-                      <w:sz w:val="28"/>
-                      <w:szCs w:val="28"/>
-                      <w:lang w:eastAsia="pl-PL"/>
-                    </w:rPr>
-                    <m:t>τ</m:t>
-                  </m:r>
-                </m:e>
-              </m:d>
-              <m:r>
-                <w:rPr>
-                  <w:rFonts w:ascii="Cambria Math" w:hAnsi="Cambria Math"/>
-                  <w:sz w:val="28"/>
-                  <w:szCs w:val="28"/>
-                  <w:lang w:eastAsia="pl-PL"/>
-                </w:rPr>
-                <m:t>ⅆ</m:t>
-              </m:r>
-              <m:d>
-                <m:dPr>
-                  <m:ctrlPr>
-                    <w:rPr>
-                      <w:rFonts w:ascii="Cambria Math" w:hAnsi="Cambria Math"/>
-                      <w:i/>
-                      <w:sz w:val="28"/>
-                      <w:szCs w:val="28"/>
-                      <w:lang w:eastAsia="pl-PL"/>
-                    </w:rPr>
-                  </m:ctrlPr>
-                </m:dPr>
-                <m:e>
-                  <m:r>
-                    <w:rPr>
-                      <w:rFonts w:ascii="Cambria Math" w:hAnsi="Cambria Math"/>
-                      <w:sz w:val="28"/>
-                      <w:szCs w:val="28"/>
-                      <w:lang w:eastAsia="pl-PL"/>
-                    </w:rPr>
-                    <m:t>-τ</m:t>
-                  </m:r>
-                </m:e>
-              </m:d>
-            </m:e>
-          </m:nary>
-        </m:oMath>
-      </m:oMathPara>
+            <w:instrText xml:space="preserve"> CITATION Leo15 \l 1045 </w:instrText>
+          </w:r>
+          <w:r>
+            <w:rPr>
+              <w:sz w:val="28"/>
+              <w:szCs w:val="28"/>
+              <w:lang w:eastAsia="pl-PL"/>
+            </w:rPr>
+            <w:fldChar w:fldCharType="separate"/>
+          </w:r>
+          <w:r>
+            <w:rPr>
+              <w:noProof/>
+              <w:sz w:val="28"/>
+              <w:szCs w:val="28"/>
+              <w:lang w:eastAsia="pl-PL"/>
+            </w:rPr>
+            <w:t>(1)</w:t>
+          </w:r>
+          <w:r>
+            <w:rPr>
+              <w:sz w:val="28"/>
+              <w:szCs w:val="28"/>
+              <w:lang w:eastAsia="pl-PL"/>
+            </w:rPr>
+            <w:fldChar w:fldCharType="end"/>
+          </w:r>
+        </w:sdtContent>
+      </w:sdt>
     </w:p>
     <w:p>
       <w:pPr>
@@ -8082,7 +8314,7 @@
                                 <w:noProof/>
                               </w:rPr>
                             </w:pPr>
-                            <w:bookmarkStart w:id="25" w:name="_Ref5043787"/>
+                            <w:bookmarkStart w:id="22" w:name="_Ref5043787"/>
                             <w:r>
                               <w:t xml:space="preserve">Wykres </w:t>
                             </w:r>
@@ -8094,7 +8326,7 @@
                                 <w:t>1</w:t>
                               </w:r>
                             </w:fldSimple>
-                            <w:bookmarkEnd w:id="25"/>
+                            <w:bookmarkEnd w:id="22"/>
                             <w:r>
                               <w:t xml:space="preserve">. </w:t>
                             </w:r>
@@ -8133,7 +8365,7 @@
                           <w:noProof/>
                         </w:rPr>
                       </w:pPr>
-                      <w:bookmarkStart w:id="26" w:name="_Ref5043787"/>
+                      <w:bookmarkStart w:id="23" w:name="_Ref5043787"/>
                       <w:r>
                         <w:t xml:space="preserve">Wykres </w:t>
                       </w:r>
@@ -8145,7 +8377,7 @@
                           <w:t>1</w:t>
                         </w:r>
                       </w:fldSimple>
-                      <w:bookmarkEnd w:id="26"/>
+                      <w:bookmarkEnd w:id="23"/>
                       <w:r>
                         <w:t xml:space="preserve">. </w:t>
                       </w:r>
@@ -9233,16 +9465,11 @@
         </w:numPr>
       </w:pPr>
       <w:r>
-        <w:t xml:space="preserve">FFT X log i Y </w:t>
-      </w:r>
-      <w:proofErr w:type="gramStart"/>
-      <w:r>
-        <w:t xml:space="preserve">log  </w:t>
+        <w:t xml:space="preserve">FFT X log i Y log  </w:t>
       </w:r>
       <w:r>
         <w:tab/>
       </w:r>
-      <w:proofErr w:type="gramEnd"/>
       <w:r>
         <w:tab/>
       </w:r>
@@ -9263,16 +9490,11 @@
         </w:numPr>
       </w:pPr>
       <w:r>
-        <w:t xml:space="preserve">FFT X log i Y </w:t>
-      </w:r>
-      <w:proofErr w:type="gramStart"/>
-      <w:r>
-        <w:t xml:space="preserve">log  </w:t>
+        <w:t xml:space="preserve">FFT X log i Y log  </w:t>
       </w:r>
       <w:r>
         <w:tab/>
       </w:r>
-      <w:proofErr w:type="gramEnd"/>
       <w:r>
         <w:tab/>
       </w:r>
@@ -10263,7 +10485,13 @@
     <w:p>
       <w:pPr>
         <w:pStyle w:val="HTML-wstpniesformatowany"/>
-        <w:shd w:val="clear" w:color="auto" w:fill="2B2B2B"/>
+        <w:pBdr>
+          <w:top w:val="single" w:sz="4" w:space="1" w:color="auto"/>
+          <w:left w:val="single" w:sz="4" w:space="4" w:color="auto"/>
+          <w:bottom w:val="single" w:sz="4" w:space="1" w:color="auto"/>
+          <w:right w:val="single" w:sz="4" w:space="4" w:color="auto"/>
+        </w:pBdr>
+        <w:shd w:val="clear" w:color="auto" w:fill="FFFFFF" w:themeFill="background1"/>
         <w:rPr>
           <w:rFonts w:ascii="Source Code Pro" w:hAnsi="Source Code Pro"/>
           <w:color w:val="A9B7C6"/>
@@ -10914,7 +11142,13 @@
     <w:p>
       <w:pPr>
         <w:pStyle w:val="HTML-wstpniesformatowany"/>
-        <w:shd w:val="clear" w:color="auto" w:fill="2B2B2B"/>
+        <w:pBdr>
+          <w:top w:val="single" w:sz="4" w:space="1" w:color="auto"/>
+          <w:left w:val="single" w:sz="4" w:space="4" w:color="auto"/>
+          <w:bottom w:val="single" w:sz="4" w:space="1" w:color="auto"/>
+          <w:right w:val="single" w:sz="4" w:space="4" w:color="auto"/>
+        </w:pBdr>
+        <w:shd w:val="clear" w:color="auto" w:fill="FFFFFF" w:themeFill="background1"/>
         <w:rPr>
           <w:rFonts w:ascii="Source Code Pro" w:hAnsi="Source Code Pro"/>
           <w:color w:val="A9B7C6"/>
@@ -10939,7 +11173,6 @@
         </w:rPr>
         <w:t xml:space="preserve"> = </w:t>
       </w:r>
-      <w:proofErr w:type="gramStart"/>
       <w:r>
         <w:rPr>
           <w:rFonts w:ascii="Source Code Pro" w:hAnsi="Source Code Pro"/>
@@ -10957,7 +11190,6 @@
         <w:t>(</w:t>
       </w:r>
       <w:proofErr w:type="spellStart"/>
-      <w:proofErr w:type="gramEnd"/>
       <w:r>
         <w:rPr>
           <w:rFonts w:ascii="Source Code Pro" w:hAnsi="Source Code Pro"/>
@@ -11179,7 +11411,13 @@
     <w:p>
       <w:pPr>
         <w:pStyle w:val="HTML-wstpniesformatowany"/>
-        <w:shd w:val="clear" w:color="auto" w:fill="2B2B2B"/>
+        <w:pBdr>
+          <w:top w:val="single" w:sz="4" w:space="1" w:color="auto"/>
+          <w:left w:val="single" w:sz="4" w:space="4" w:color="auto"/>
+          <w:bottom w:val="single" w:sz="4" w:space="1" w:color="auto"/>
+          <w:right w:val="single" w:sz="4" w:space="4" w:color="auto"/>
+        </w:pBdr>
+        <w:shd w:val="clear" w:color="auto" w:fill="FFFFFF" w:themeFill="background1"/>
         <w:rPr>
           <w:rFonts w:ascii="Source Code Pro" w:hAnsi="Source Code Pro"/>
           <w:color w:val="A9B7C6"/>
@@ -11843,6 +12081,13 @@
     </w:p>
     <w:p>
       <w:pPr>
+        <w:pBdr>
+          <w:top w:val="single" w:sz="4" w:space="1" w:color="auto"/>
+          <w:left w:val="single" w:sz="4" w:space="4" w:color="auto"/>
+          <w:bottom w:val="single" w:sz="4" w:space="1" w:color="auto"/>
+          <w:right w:val="single" w:sz="4" w:space="4" w:color="auto"/>
+        </w:pBdr>
+        <w:shd w:val="clear" w:color="auto" w:fill="FFFFFF" w:themeFill="background1"/>
         <w:rPr>
           <w:lang w:val="en-US" w:eastAsia="pl-PL"/>
         </w:rPr>
@@ -11851,7 +12096,13 @@
     <w:p>
       <w:pPr>
         <w:pStyle w:val="HTML-wstpniesformatowany"/>
-        <w:shd w:val="clear" w:color="auto" w:fill="2B2B2B"/>
+        <w:pBdr>
+          <w:top w:val="single" w:sz="4" w:space="1" w:color="auto"/>
+          <w:left w:val="single" w:sz="4" w:space="4" w:color="auto"/>
+          <w:bottom w:val="single" w:sz="4" w:space="1" w:color="auto"/>
+          <w:right w:val="single" w:sz="4" w:space="4" w:color="auto"/>
+        </w:pBdr>
+        <w:shd w:val="clear" w:color="auto" w:fill="FFFFFF" w:themeFill="background1"/>
         <w:rPr>
           <w:rFonts w:ascii="Source Code Pro" w:hAnsi="Source Code Pro"/>
           <w:color w:val="A9B7C6"/>
@@ -12537,7 +12788,13 @@
     <w:p>
       <w:pPr>
         <w:pStyle w:val="HTML-wstpniesformatowany"/>
-        <w:shd w:val="clear" w:color="auto" w:fill="2B2B2B"/>
+        <w:pBdr>
+          <w:top w:val="single" w:sz="4" w:space="1" w:color="auto"/>
+          <w:left w:val="single" w:sz="4" w:space="4" w:color="auto"/>
+          <w:bottom w:val="single" w:sz="4" w:space="1" w:color="auto"/>
+          <w:right w:val="single" w:sz="4" w:space="4" w:color="auto"/>
+        </w:pBdr>
+        <w:shd w:val="clear" w:color="auto" w:fill="FFFFFF" w:themeFill="background1"/>
         <w:rPr>
           <w:rFonts w:ascii="Source Code Pro" w:hAnsi="Source Code Pro"/>
           <w:color w:val="A9B7C6"/>
@@ -13004,7 +13261,13 @@
     <w:p>
       <w:pPr>
         <w:pStyle w:val="HTML-wstpniesformatowany"/>
-        <w:shd w:val="clear" w:color="auto" w:fill="2B2B2B"/>
+        <w:pBdr>
+          <w:top w:val="single" w:sz="4" w:space="1" w:color="auto"/>
+          <w:left w:val="single" w:sz="4" w:space="4" w:color="auto"/>
+          <w:bottom w:val="single" w:sz="4" w:space="1" w:color="auto"/>
+          <w:right w:val="single" w:sz="4" w:space="4" w:color="auto"/>
+        </w:pBdr>
+        <w:shd w:val="clear" w:color="auto" w:fill="FFFFFF" w:themeFill="background1"/>
         <w:rPr>
           <w:rFonts w:ascii="Source Code Pro" w:hAnsi="Source Code Pro"/>
           <w:color w:val="A9B7C6"/>
@@ -13529,7 +13792,13 @@
     <w:p>
       <w:pPr>
         <w:pStyle w:val="HTML-wstpniesformatowany"/>
-        <w:shd w:val="clear" w:color="auto" w:fill="2B2B2B"/>
+        <w:pBdr>
+          <w:top w:val="single" w:sz="4" w:space="1" w:color="auto"/>
+          <w:left w:val="single" w:sz="4" w:space="4" w:color="auto"/>
+          <w:bottom w:val="single" w:sz="4" w:space="1" w:color="auto"/>
+          <w:right w:val="single" w:sz="4" w:space="4" w:color="auto"/>
+        </w:pBdr>
+        <w:shd w:val="clear" w:color="auto" w:fill="FFFFFF" w:themeFill="background1"/>
         <w:rPr>
           <w:rFonts w:ascii="Source Code Pro" w:hAnsi="Source Code Pro"/>
           <w:color w:val="A9B7C6"/>
@@ -13543,16 +13812,7 @@
           <w:color w:val="A9B7C6"/>
           <w:lang w:val="en-US"/>
         </w:rPr>
-        <w:t>wav_</w:t>
-      </w:r>
-      <w:proofErr w:type="gramStart"/>
-      <w:r>
-        <w:rPr>
-          <w:rFonts w:ascii="Source Code Pro" w:hAnsi="Source Code Pro"/>
-          <w:color w:val="A9B7C6"/>
-          <w:lang w:val="en-US"/>
-        </w:rPr>
-        <w:t>file.</w:t>
+        <w:t>wav_file.</w:t>
       </w:r>
       <w:r>
         <w:rPr>
@@ -13563,7 +13823,6 @@
         <w:t>writeframes</w:t>
       </w:r>
       <w:proofErr w:type="spellEnd"/>
-      <w:proofErr w:type="gramEnd"/>
       <w:r>
         <w:rPr>
           <w:rFonts w:ascii="Source Code Pro" w:hAnsi="Source Code Pro"/>
@@ -13720,13 +13979,13 @@
       <w:pPr>
         <w:pStyle w:val="Nagwek2"/>
       </w:pPr>
-      <w:bookmarkStart w:id="27" w:name="_Toc25515546"/>
-      <w:bookmarkStart w:id="28" w:name="_Toc30885541"/>
+      <w:bookmarkStart w:id="24" w:name="_Toc25515546"/>
+      <w:bookmarkStart w:id="25" w:name="_Toc30885541"/>
       <w:r>
         <w:t>Pogłos</w:t>
       </w:r>
-      <w:bookmarkEnd w:id="27"/>
-      <w:bookmarkEnd w:id="28"/>
+      <w:bookmarkEnd w:id="24"/>
+      <w:bookmarkEnd w:id="25"/>
     </w:p>
     <w:p>
       <w:pPr>
@@ -13931,13 +14190,13 @@
       <w:pPr>
         <w:pStyle w:val="Nagwek2"/>
       </w:pPr>
-      <w:bookmarkStart w:id="29" w:name="_Toc25515547"/>
-      <w:bookmarkStart w:id="30" w:name="_Toc30885542"/>
+      <w:bookmarkStart w:id="26" w:name="_Toc25515547"/>
+      <w:bookmarkStart w:id="27" w:name="_Toc30885542"/>
       <w:r>
         <w:t>Równoległość parametryzowania</w:t>
       </w:r>
-      <w:bookmarkEnd w:id="29"/>
-      <w:bookmarkEnd w:id="30"/>
+      <w:bookmarkEnd w:id="26"/>
+      <w:bookmarkEnd w:id="27"/>
     </w:p>
     <w:p>
       <w:pPr>
@@ -14273,19 +14532,11 @@
         <w:t xml:space="preserve">), czyli funkcje wykonywane są na sygnale, ale w osobnych wątkach wywoływanych za pomocą instrukcji </w:t>
       </w:r>
       <w:proofErr w:type="spellStart"/>
-      <w:proofErr w:type="gramStart"/>
       <w:r>
         <w:rPr>
           <w:rStyle w:val="LiczbapochylZnak"/>
         </w:rPr>
-        <w:t>pool.apply</w:t>
-      </w:r>
-      <w:proofErr w:type="gramEnd"/>
-      <w:r>
-        <w:rPr>
-          <w:rStyle w:val="LiczbapochylZnak"/>
-        </w:rPr>
-        <w:t>_async</w:t>
+        <w:t>pool.apply_async</w:t>
       </w:r>
       <w:proofErr w:type="spellEnd"/>
       <w:r>
@@ -14505,35 +14756,14 @@
       <w:pPr>
         <w:pStyle w:val="Nagwek1"/>
       </w:pPr>
-      <w:bookmarkStart w:id="31" w:name="_Toc25515549"/>
-      <w:bookmarkStart w:id="32" w:name="_Toc30885543"/>
+      <w:bookmarkStart w:id="28" w:name="_Toc25515549"/>
+      <w:bookmarkStart w:id="29" w:name="_Toc30885543"/>
       <w:r>
         <w:lastRenderedPageBreak/>
         <w:t>Uczenie maszynowe</w:t>
       </w:r>
-      <w:bookmarkEnd w:id="31"/>
-      <w:bookmarkEnd w:id="32"/>
-    </w:p>
-    <w:p>
-      <w:pPr>
-        <w:pStyle w:val="TODO"/>
-      </w:pPr>
-      <w:r>
-        <w:t xml:space="preserve">Będzie tylko wspomniane, jako projekt, ale bez implementacji, </w:t>
-      </w:r>
-      <w:proofErr w:type="spellStart"/>
-      <w:r>
-        <w:t>boądź</w:t>
-      </w:r>
-      <w:proofErr w:type="spellEnd"/>
-      <w:r>
-        <w:t xml:space="preserve"> też ze szkicem jak mogłaby wyglądać implementacja, bo mam pomysły.</w:t>
-      </w:r>
-    </w:p>
-    <w:p>
-      <w:pPr>
-        <w:pStyle w:val="TODO"/>
-      </w:pPr>
+      <w:bookmarkEnd w:id="28"/>
+      <w:bookmarkEnd w:id="29"/>
     </w:p>
     <w:p>
       <w:pPr>
@@ -14584,13 +14814,13 @@
       <w:pPr>
         <w:pStyle w:val="Nagwek2"/>
       </w:pPr>
-      <w:bookmarkStart w:id="33" w:name="_Toc25515550"/>
-      <w:bookmarkStart w:id="34" w:name="_Toc30885544"/>
+      <w:bookmarkStart w:id="30" w:name="_Toc25515550"/>
+      <w:bookmarkStart w:id="31" w:name="_Toc30885544"/>
       <w:r>
         <w:t>Wstęp</w:t>
       </w:r>
-      <w:bookmarkEnd w:id="33"/>
-      <w:bookmarkEnd w:id="34"/>
+      <w:bookmarkEnd w:id="30"/>
+      <w:bookmarkEnd w:id="31"/>
     </w:p>
     <w:p>
       <w:pPr>
@@ -14602,7 +14832,13 @@
         <w:rPr>
           <w:lang w:eastAsia="pl-PL"/>
         </w:rPr>
-        <w:t>W celach eksperymentalnych założono implementację algorytmów uczenia maszynowego do wcześniej omówionego programu.</w:t>
+        <w:t xml:space="preserve">W celach eksperymentalnych </w:t>
+      </w:r>
+      <w:r>
+        <w:rPr>
+          <w:lang w:eastAsia="pl-PL"/>
+        </w:rPr>
+        <w:t>rozważono</w:t>
       </w:r>
       <w:r>
         <w:rPr>
@@ -14614,7 +14850,43 @@
         <w:rPr>
           <w:lang w:eastAsia="pl-PL"/>
         </w:rPr>
-        <w:t>Uczenie maszynowe pozwala na optymalizację oraz znajdywanie rozwiązań dla złożonych problemów w mniej konwencjonalny sposób, niż wierne sztuce metody opisywane w normach.</w:t>
+        <w:t>wykorzystanie</w:t>
+      </w:r>
+      <w:r>
+        <w:rPr>
+          <w:lang w:eastAsia="pl-PL"/>
+        </w:rPr>
+        <w:t xml:space="preserve"> algorytmów uczenia maszynowego do wcześniej omówionego programu.</w:t>
+      </w:r>
+      <w:r>
+        <w:rPr>
+          <w:lang w:eastAsia="pl-PL"/>
+        </w:rPr>
+        <w:t xml:space="preserve"> </w:t>
+      </w:r>
+      <w:r>
+        <w:rPr>
+          <w:lang w:eastAsia="pl-PL"/>
+        </w:rPr>
+        <w:t>Uczenie maszynowe pozwala na optymalizację oraz znajdywanie rozwiązań dla złożonych problemów</w:t>
+      </w:r>
+      <w:r>
+        <w:rPr>
+          <w:lang w:eastAsia="pl-PL"/>
+        </w:rPr>
+        <w:t xml:space="preserve"> </w:t>
+      </w:r>
+      <w:r>
+        <w:rPr>
+          <w:lang w:eastAsia="pl-PL"/>
+        </w:rPr>
+        <w:t>na podstawie danych wejściowych stanowiących zbiór danych treningowych algorytmu</w:t>
+      </w:r>
+      <w:r>
+        <w:rPr>
+          <w:lang w:eastAsia="pl-PL"/>
+        </w:rPr>
+        <w:t xml:space="preserve"> </w:t>
       </w:r>
     </w:p>
     <w:p>
@@ -14623,29 +14895,395 @@
           <w:lang w:eastAsia="pl-PL"/>
         </w:rPr>
       </w:pPr>
+      <w:r>
+        <w:rPr>
+          <w:lang w:eastAsia="pl-PL"/>
+        </w:rPr>
+        <w:t xml:space="preserve">Pomysł ten powstał </w:t>
+      </w:r>
+      <w:r>
+        <w:rPr>
+          <w:lang w:eastAsia="pl-PL"/>
+        </w:rPr>
+        <w:t xml:space="preserve">dzięki lekturze </w:t>
+      </w:r>
+      <w:sdt>
+        <w:sdtPr>
+          <w:rPr>
+            <w:lang w:eastAsia="pl-PL"/>
+          </w:rPr>
+          <w:id w:val="-1087920080"/>
+          <w:citation/>
+        </w:sdtPr>
+        <w:sdtContent>
+          <w:r>
+            <w:rPr>
+              <w:lang w:eastAsia="pl-PL"/>
+            </w:rPr>
+            <w:fldChar w:fldCharType="begin"/>
+          </w:r>
+          <w:r>
+            <w:rPr>
+              <w:lang w:eastAsia="pl-PL"/>
+            </w:rPr>
+            <w:instrText xml:space="preserve"> CITATION Leo15 \l 1045 </w:instrText>
+          </w:r>
+          <w:r>
+            <w:rPr>
+              <w:lang w:eastAsia="pl-PL"/>
+            </w:rPr>
+            <w:fldChar w:fldCharType="separate"/>
+          </w:r>
+          <w:r>
+            <w:rPr>
+              <w:noProof/>
+              <w:lang w:eastAsia="pl-PL"/>
+            </w:rPr>
+            <w:t>(1)</w:t>
+          </w:r>
+          <w:r>
+            <w:rPr>
+              <w:lang w:eastAsia="pl-PL"/>
+            </w:rPr>
+            <w:fldChar w:fldCharType="end"/>
+          </w:r>
+        </w:sdtContent>
+      </w:sdt>
+      <w:r>
+        <w:rPr>
+          <w:lang w:eastAsia="pl-PL"/>
+        </w:rPr>
+        <w:t xml:space="preserve"> </w:t>
+      </w:r>
+      <w:r>
+        <w:rPr>
+          <w:lang w:eastAsia="pl-PL"/>
+        </w:rPr>
+        <w:t>„</w:t>
+      </w:r>
+      <w:r>
+        <w:rPr>
+          <w:lang w:eastAsia="pl-PL"/>
+        </w:rPr>
+        <w:t xml:space="preserve">A </w:t>
+      </w:r>
+      <w:proofErr w:type="spellStart"/>
+      <w:r>
+        <w:rPr>
+          <w:lang w:eastAsia="pl-PL"/>
+        </w:rPr>
+        <w:t>Neural</w:t>
+      </w:r>
+      <w:proofErr w:type="spellEnd"/>
+      <w:r>
+        <w:rPr>
+          <w:lang w:eastAsia="pl-PL"/>
+        </w:rPr>
+        <w:t xml:space="preserve"> </w:t>
+      </w:r>
+      <w:proofErr w:type="spellStart"/>
+      <w:r>
+        <w:rPr>
+          <w:lang w:eastAsia="pl-PL"/>
+        </w:rPr>
+        <w:t>Algorithm</w:t>
+      </w:r>
+      <w:proofErr w:type="spellEnd"/>
+      <w:r>
+        <w:rPr>
+          <w:lang w:eastAsia="pl-PL"/>
+        </w:rPr>
+        <w:t xml:space="preserve"> of </w:t>
+      </w:r>
+      <w:proofErr w:type="spellStart"/>
+      <w:r>
+        <w:rPr>
+          <w:lang w:eastAsia="pl-PL"/>
+        </w:rPr>
+        <w:t>Artistic</w:t>
+      </w:r>
+      <w:proofErr w:type="spellEnd"/>
+      <w:r>
+        <w:rPr>
+          <w:lang w:eastAsia="pl-PL"/>
+        </w:rPr>
+        <w:t xml:space="preserve"> Style</w:t>
+      </w:r>
+      <w:r>
+        <w:rPr>
+          <w:lang w:eastAsia="pl-PL"/>
+        </w:rPr>
+        <w:t xml:space="preserve">”, która opisuje użycie algorytmów </w:t>
+      </w:r>
+      <w:proofErr w:type="spellStart"/>
+      <w:r>
+        <w:rPr>
+          <w:lang w:eastAsia="pl-PL"/>
+        </w:rPr>
+        <w:t>Deep</w:t>
+      </w:r>
+      <w:proofErr w:type="spellEnd"/>
+      <w:r>
+        <w:rPr>
+          <w:lang w:eastAsia="pl-PL"/>
+        </w:rPr>
+        <w:t xml:space="preserve"> </w:t>
+      </w:r>
+      <w:proofErr w:type="spellStart"/>
+      <w:r>
+        <w:rPr>
+          <w:lang w:eastAsia="pl-PL"/>
+        </w:rPr>
+        <w:t>Neural</w:t>
+      </w:r>
+      <w:proofErr w:type="spellEnd"/>
+      <w:r>
+        <w:rPr>
+          <w:lang w:eastAsia="pl-PL"/>
+        </w:rPr>
+        <w:t xml:space="preserve"> Network do ekstrakcji cech obrazu składających się na jego styl artystyczny, jaki jest postrzegany przez człowieka. Jako dane wejściowe użyte zostają trzy obrazy. Jeden </w:t>
+      </w:r>
+      <w:r>
+        <w:rPr>
+          <w:lang w:eastAsia="pl-PL"/>
+        </w:rPr>
+        <w:t>stanowi</w:t>
+      </w:r>
+      <w:r>
+        <w:rPr>
+          <w:lang w:eastAsia="pl-PL"/>
+        </w:rPr>
+        <w:t xml:space="preserve"> </w:t>
+      </w:r>
+      <w:r>
+        <w:rPr>
+          <w:lang w:eastAsia="pl-PL"/>
+        </w:rPr>
+        <w:t xml:space="preserve">obiekt poddawany transformacji, z drugiego pobierane są dane o stylu obrazu, a trzeci jest zawartością, do której dostosowany zostanie pierwszy obraz. Poniżej przedstawiono przykładowe działanie programu, gdzie danymi wejściowymi są dwa obrazy, przy czym pierwszy obraz został użyty zarówno jako ten, który ma zostać poddany transformacji, jak i ten reprezentujący zawartość. </w:t>
+      </w:r>
+      <w:r>
+        <w:rPr>
+          <w:lang w:eastAsia="pl-PL"/>
+        </w:rPr>
+        <w:t>Obraz,</w:t>
+      </w:r>
+      <w:r>
+        <w:rPr>
+          <w:lang w:eastAsia="pl-PL"/>
+        </w:rPr>
+        <w:t xml:space="preserve"> z którego pobrano </w:t>
+      </w:r>
+      <w:r>
+        <w:rPr>
+          <w:lang w:eastAsia="pl-PL"/>
+        </w:rPr>
+        <w:t>informacje</w:t>
+      </w:r>
+      <w:r>
+        <w:rPr>
+          <w:lang w:eastAsia="pl-PL"/>
+        </w:rPr>
+        <w:t xml:space="preserve"> o stylu znajduje się w lewym dolnym rogu obrazu „C”.</w:t>
+      </w:r>
     </w:p>
     <w:p>
       <w:pPr>
+        <w:keepNext/>
+      </w:pPr>
+      <w:r>
+        <w:rPr>
+          <w:lang w:eastAsia="pl-PL"/>
+        </w:rPr>
+        <w:t xml:space="preserve"> </w:t>
+      </w:r>
+      <w:r>
+        <w:rPr>
+          <w:noProof/>
+          <w:lang w:eastAsia="pl-PL"/>
+        </w:rPr>
+        <w:drawing>
+          <wp:inline distT="0" distB="0" distL="0" distR="0" wp14:anchorId="0AFEF8A3" wp14:editId="01D1D7A4">
+            <wp:extent cx="5752465" cy="2084070"/>
+            <wp:effectExtent l="0" t="0" r="635" b="0"/>
+            <wp:docPr id="18" name="Obraz 18"/>
+            <wp:cNvGraphicFramePr>
+              <a:graphicFrameLocks xmlns:a="http://schemas.openxmlformats.org/drawingml/2006/main" noChangeAspect="1"/>
+            </wp:cNvGraphicFramePr>
+            <a:graphic xmlns:a="http://schemas.openxmlformats.org/drawingml/2006/main">
+              <a:graphicData uri="http://schemas.openxmlformats.org/drawingml/2006/picture">
+                <pic:pic xmlns:pic="http://schemas.openxmlformats.org/drawingml/2006/picture">
+                  <pic:nvPicPr>
+                    <pic:cNvPr id="0" name="Picture 1"/>
+                    <pic:cNvPicPr>
+                      <a:picLocks noChangeAspect="1" noChangeArrowheads="1"/>
+                    </pic:cNvPicPr>
+                  </pic:nvPicPr>
+                  <pic:blipFill>
+                    <a:blip r:embed="rId38">
+                      <a:extLst>
+                        <a:ext uri="{28A0092B-C50C-407E-A947-70E740481C1C}">
+                          <a14:useLocalDpi xmlns:a14="http://schemas.microsoft.com/office/drawing/2010/main" val="0"/>
+                        </a:ext>
+                      </a:extLst>
+                    </a:blip>
+                    <a:srcRect/>
+                    <a:stretch>
+                      <a:fillRect/>
+                    </a:stretch>
+                  </pic:blipFill>
+                  <pic:spPr bwMode="auto">
+                    <a:xfrm>
+                      <a:off x="0" y="0"/>
+                      <a:ext cx="5752465" cy="2084070"/>
+                    </a:xfrm>
+                    <a:prstGeom prst="rect">
+                      <a:avLst/>
+                    </a:prstGeom>
+                    <a:noFill/>
+                    <a:ln>
+                      <a:noFill/>
+                    </a:ln>
+                  </pic:spPr>
+                </pic:pic>
+              </a:graphicData>
+            </a:graphic>
+          </wp:inline>
+        </w:drawing>
+      </w:r>
+    </w:p>
+    <w:p>
+      <w:pPr>
+        <w:pStyle w:val="Legenda"/>
+        <w:rPr>
+          <w:lang w:eastAsia="pl-PL"/>
+        </w:rPr>
+      </w:pPr>
+      <w:r>
+        <w:t xml:space="preserve">Ilustracja </w:t>
+      </w:r>
+      <w:fldSimple w:instr=" SEQ Ilustracja \* ARABIC ">
+        <w:r>
+          <w:rPr>
+            <w:noProof/>
+          </w:rPr>
+          <w:t>1</w:t>
+        </w:r>
+      </w:fldSimple>
+      <w:r>
+        <w:t xml:space="preserve"> Przykładowy wynik działania omawianego algorytmu w </w:t>
+      </w:r>
+      <w:r>
+        <w:rPr>
+          <w:lang w:eastAsia="pl-PL"/>
+        </w:rPr>
+        <w:t>„</w:t>
+      </w:r>
+      <w:r>
+        <w:rPr>
+          <w:lang w:eastAsia="pl-PL"/>
+        </w:rPr>
+        <w:t xml:space="preserve">A </w:t>
+      </w:r>
+      <w:proofErr w:type="spellStart"/>
+      <w:r>
+        <w:rPr>
+          <w:lang w:eastAsia="pl-PL"/>
+        </w:rPr>
+        <w:t>Neural</w:t>
+      </w:r>
+      <w:proofErr w:type="spellEnd"/>
+      <w:r>
+        <w:rPr>
+          <w:lang w:eastAsia="pl-PL"/>
+        </w:rPr>
+        <w:t xml:space="preserve"> </w:t>
+      </w:r>
+      <w:proofErr w:type="spellStart"/>
+      <w:r>
+        <w:rPr>
+          <w:lang w:eastAsia="pl-PL"/>
+        </w:rPr>
+        <w:t>Algorithm</w:t>
+      </w:r>
+      <w:proofErr w:type="spellEnd"/>
+      <w:r>
+        <w:rPr>
+          <w:lang w:eastAsia="pl-PL"/>
+        </w:rPr>
+        <w:t xml:space="preserve"> of </w:t>
+      </w:r>
+      <w:proofErr w:type="spellStart"/>
+      <w:r>
+        <w:rPr>
+          <w:lang w:eastAsia="pl-PL"/>
+        </w:rPr>
+        <w:t>Artistic</w:t>
+      </w:r>
+      <w:proofErr w:type="spellEnd"/>
+      <w:r>
+        <w:rPr>
+          <w:lang w:eastAsia="pl-PL"/>
+        </w:rPr>
+        <w:t xml:space="preserve"> Style</w:t>
+      </w:r>
+      <w:r>
+        <w:rPr>
+          <w:lang w:eastAsia="pl-PL"/>
+        </w:rPr>
+        <w:t>”</w:t>
+      </w:r>
+      <w:r>
+        <w:t xml:space="preserve"> </w:t>
+      </w:r>
+      <w:sdt>
+        <w:sdtPr>
+          <w:id w:val="-2080515408"/>
+          <w:citation/>
+        </w:sdtPr>
+        <w:sdtContent>
+          <w:r>
+            <w:fldChar w:fldCharType="begin"/>
+          </w:r>
+          <w:r>
+            <w:instrText xml:space="preserve"> CITATION Leo15 \l 1045 </w:instrText>
+          </w:r>
+          <w:r>
+            <w:fldChar w:fldCharType="separate"/>
+          </w:r>
+          <w:r>
+            <w:rPr>
+              <w:noProof/>
+            </w:rPr>
+            <w:t>(1)</w:t>
+          </w:r>
+          <w:r>
+            <w:fldChar w:fldCharType="end"/>
+          </w:r>
+        </w:sdtContent>
+      </w:sdt>
+      <w:r>
+        <w:t>.</w:t>
+      </w:r>
+    </w:p>
+    <w:p>
+      <w:pPr>
         <w:pStyle w:val="Nagwek1"/>
       </w:pPr>
-      <w:bookmarkStart w:id="35" w:name="_Toc25515548"/>
-      <w:bookmarkStart w:id="36" w:name="_Toc30885545"/>
+      <w:bookmarkStart w:id="32" w:name="_Toc25515548"/>
+      <w:bookmarkStart w:id="33" w:name="_Toc30885545"/>
       <w:r>
         <w:lastRenderedPageBreak/>
         <w:t>Podsumowanie</w:t>
       </w:r>
-      <w:bookmarkEnd w:id="35"/>
-      <w:bookmarkEnd w:id="36"/>
+      <w:bookmarkEnd w:id="32"/>
+      <w:bookmarkEnd w:id="33"/>
     </w:p>
     <w:p>
       <w:pPr>
         <w:ind w:firstLine="708"/>
       </w:pPr>
       <w:r>
-        <w:t xml:space="preserve">Zaprojektowana aplikacja dokonuje analizy nagrania odpowiedzi impulsowej danego pomierzenia wyznaczając czas pogłosu oraz szacuje barwę nagrania rozumianą jako określenia środka ciężkości </w:t>
-      </w:r>
-      <w:r>
-        <w:t>charakterystyki częstotliwościowej wskazując w ten sposób sparametryzowany współczynnik wysokości dominujących częstotliwości w nagraniu.</w:t>
+        <w:t>Badając charakter nagrania audio w dziedzinie czasu najważniejszymi elementami mającymi wpływ na jego brzmienie są przede wszystkim odbicia powstające w pomieszczeniu, w którym wykonano nagranie, pierwsze odbicia oraz stosunek energii pierwszych 50ms do reszty ogona pogłosowego nagrania impulsu w pomieszczeniu. W dziedzinie częstotliwości natomiast zaobserwować możemy zmianę barwy dźwięku przez akustykę pomieszczenia, czy też rezonanse powstające przez geometrię pomieszczenia.</w:t>
       </w:r>
     </w:p>
     <w:p>
@@ -14653,7 +15291,25 @@
         <w:ind w:firstLine="708"/>
       </w:pPr>
       <w:r>
-        <w:t>Badając charakter nagrania audio w dziedzinie czasu najważniejszymi elementami mającymi wpływ na jego brzmienie są przede wszystkim odbicia powstające w pomieszczeniu, w którym wykonano nagranie, pierwsze odbicia oraz stosunek energii pierwszych 50ms do reszty ogona pogłosowego nagrania impulsu w pomieszczeniu. W dziedzinie częstotliwości natomiast zaobserwować możemy zmianę barwy dźwięku przez akustykę pomieszczenia, czy też rezonanse powstające przez geometrię pomieszczenia.</w:t>
+        <w:t>Rez</w:t>
+      </w:r>
+      <w:r>
+        <w:t xml:space="preserve">ultatem działania aplikacji są dane przetworzonych dwóch nagrań audio stanowiących dane wejściowe programu. </w:t>
+      </w:r>
+      <w:r>
+        <w:rPr>
+          <w:rStyle w:val="przekrelZnak"/>
+        </w:rPr>
+        <w:t>Zaprojektowana aplikacja</w:t>
+      </w:r>
+      <w:r>
+        <w:t xml:space="preserve"> dokonuje analizy nagrania odpowiedzi impulsowej danego pomieszczenia wyznaczając czas pogłosu oraz szacuje barwę nagrania rozumianą jako określenie środka ciężkości charakterystyki częstotliwościowej, wskazując w ten sposób sparametryzowany współczynnik wysokości dominujących częstotliwości w nagraniu, przez co możemy określić wpływ pomieszczenia na </w:t>
+      </w:r>
+      <w:r>
+        <w:t>nagranie (przykładowo wokal) oraz względną zmianę barwy w odniesieniu do innej próbki</w:t>
+      </w:r>
+      <w:r>
+        <w:t>.</w:t>
       </w:r>
     </w:p>
     <w:p>
@@ -14661,7 +15317,13 @@
         <w:ind w:firstLine="708"/>
       </w:pPr>
       <w:r>
-        <w:t>Parametryzacja tychże wyżej omówionych elementów nagrania pozwala na implementację algorytmów uczenia maszynowego, które pozwolą na dokonanie eksperymentalnych korekt nagrania celem zmiany brzmienia nagrania czy usuwania wpływu pomieszczenia na nagranie, gdyż zastosowanie metody rozplotu odpowiedzi impulsowej z nagrania wykonanego w pomieszczeniu okazała się niesatysfakcjonującą.</w:t>
+        <w:t>Parametryzacja wyżej omówionych elementów nagrania pozwala na implementację algorytmów uczenia maszynowego, które pozwolą na dokonanie eksperymentalnych korekt nagrania celem zmiany brzmienia nagrania czy usuwania wpływu pomieszczenia na nagranie, gdyż zastosowanie metody rozplotu odpowiedzi impulsowej z nagrania wykonanego w pomieszczeniu okazała się</w:t>
+      </w:r>
+      <w:r>
+        <w:t xml:space="preserve"> wysoce</w:t>
+      </w:r>
+      <w:r>
+        <w:t xml:space="preserve"> niesatysfakcjonującą.</w:t>
       </w:r>
     </w:p>
     <w:p>
@@ -14725,25 +15387,23 @@
         <w:br w:type="page"/>
       </w:r>
     </w:p>
-    <w:bookmarkStart w:id="37" w:name="_Toc30885546" w:displacedByCustomXml="next"/>
+    <w:bookmarkStart w:id="34" w:name="_Toc30885546" w:displacedByCustomXml="next"/>
     <w:sdt>
       <w:sdtPr>
+        <w:rPr>
+          <w:rFonts w:eastAsiaTheme="minorHAnsi" w:cstheme="minorBidi"/>
+          <w:b w:val="0"/>
+          <w:color w:val="auto"/>
+          <w:sz w:val="24"/>
+          <w:szCs w:val="22"/>
+          <w:lang w:eastAsia="en-US"/>
+        </w:rPr>
         <w:id w:val="-1447153753"/>
         <w:docPartObj>
           <w:docPartGallery w:val="Bibliographies"/>
           <w:docPartUnique/>
         </w:docPartObj>
       </w:sdtPr>
-      <w:sdtEndPr>
-        <w:rPr>
-          <w:rFonts w:eastAsiaTheme="minorHAnsi" w:cstheme="minorBidi"/>
-          <w:b w:val="0"/>
-          <w:color w:val="auto"/>
-          <w:sz w:val="24"/>
-          <w:szCs w:val="22"/>
-          <w:lang w:eastAsia="en-US"/>
-        </w:rPr>
-      </w:sdtEndPr>
       <w:sdtContent>
         <w:p>
           <w:pPr>
@@ -14752,7 +15412,7 @@
           <w:r>
             <w:t>Odwołania</w:t>
           </w:r>
-          <w:bookmarkEnd w:id="37"/>
+          <w:bookmarkEnd w:id="34"/>
         </w:p>
         <w:sdt>
           <w:sdtPr>
@@ -14764,8 +15424,6 @@
               <w:pPr>
                 <w:pStyle w:val="Bibliografia"/>
                 <w:rPr>
-                  <w:b/>
-                  <w:bCs/>
                   <w:noProof/>
                   <w:szCs w:val="24"/>
                 </w:rPr>
@@ -14774,6 +15432,9 @@
                 <w:fldChar w:fldCharType="begin"/>
               </w:r>
               <w:r>
+                <w:rPr>
+                  <w:lang w:val="en-US"/>
+                </w:rPr>
                 <w:instrText>BIBLIOGRAPHY</w:instrText>
               </w:r>
               <w:r>
@@ -14782,8 +15443,47 @@
               <w:r>
                 <w:rPr>
                   <w:noProof/>
+                  <w:lang w:val="en-US"/>
                 </w:rPr>
                 <w:t xml:space="preserve">1. </w:t>
+              </w:r>
+              <w:r>
+                <w:rPr>
+                  <w:b/>
+                  <w:bCs/>
+                  <w:noProof/>
+                  <w:lang w:val="en-US"/>
+                </w:rPr>
+                <w:t>Leon A. Gatys Alexander S. Ecker, Matthias Bethge.</w:t>
+              </w:r>
+              <w:r>
+                <w:rPr>
+                  <w:noProof/>
+                  <w:lang w:val="en-US"/>
+                </w:rPr>
+                <w:t xml:space="preserve"> </w:t>
+              </w:r>
+              <w:r>
+                <w:rPr>
+                  <w:noProof/>
+                </w:rPr>
+                <w:t>A Neural Algorithm of Artistic Style. 2015.</w:t>
+              </w:r>
+            </w:p>
+            <w:p>
+              <w:pPr>
+                <w:pStyle w:val="Bibliografia"/>
+                <w:rPr>
+                  <w:b/>
+                  <w:bCs/>
+                  <w:noProof/>
+                </w:rPr>
+              </w:pPr>
+              <w:r>
+                <w:rPr>
+                  <w:noProof/>
+                </w:rPr>
+                <w:t xml:space="preserve">2. </w:t>
               </w:r>
               <w:r>
                 <w:rPr>
@@ -14817,10 +15517,10 @@
       </w:pPr>
     </w:p>
     <w:sectPr>
-      <w:headerReference w:type="even" r:id="rId38"/>
-      <w:headerReference w:type="default" r:id="rId39"/>
-      <w:footerReference w:type="even" r:id="rId40"/>
-      <w:footerReference w:type="default" r:id="rId41"/>
+      <w:headerReference w:type="even" r:id="rId39"/>
+      <w:headerReference w:type="default" r:id="rId40"/>
+      <w:footerReference w:type="even" r:id="rId41"/>
+      <w:footerReference w:type="default" r:id="rId42"/>
       <w:pgSz w:w="11906" w:h="16838"/>
       <w:pgMar w:top="1417" w:right="1417" w:bottom="1417" w:left="1417" w:header="340" w:footer="340" w:gutter="0"/>
       <w:cols w:space="708"/>
@@ -17215,7 +17915,6 @@
   <w:style w:type="character" w:default="1" w:styleId="Domylnaczcionkaakapitu">
     <w:name w:val="Default Paragraph Font"/>
     <w:uiPriority w:val="1"/>
-    <w:semiHidden/>
     <w:unhideWhenUsed/>
   </w:style>
   <w:style w:type="table" w:default="1" w:styleId="Standardowy">
@@ -26411,10 +27110,10 @@
   </w:font>
   <w:font w:name="Times New Roman">
     <w:panose1 w:val="02020603050405020304"/>
-    <w:charset w:val="00"/>
+    <w:charset w:val="EE"/>
     <w:family w:val="roman"/>
     <w:pitch w:val="variable"/>
-    <w:sig w:usb0="E0002AFF" w:usb1="C0007843" w:usb2="00000009" w:usb3="00000000" w:csb0="000001FF" w:csb1="00000000"/>
+    <w:sig w:usb0="E0002EFF" w:usb1="C000785B" w:usb2="00000009" w:usb3="00000000" w:csb0="000001FF" w:csb1="00000000"/>
   </w:font>
   <w:font w:name="Courier New">
     <w:panose1 w:val="02070309020205020404"/>
@@ -26432,24 +27131,25 @@
   </w:font>
   <w:font w:name="Calibri">
     <w:panose1 w:val="020F0502020204030204"/>
-    <w:charset w:val="00"/>
+    <w:charset w:val="EE"/>
     <w:family w:val="swiss"/>
     <w:pitch w:val="variable"/>
-    <w:sig w:usb0="E00002FF" w:usb1="4000ACFF" w:usb2="00000001" w:usb3="00000000" w:csb0="0000019F" w:csb1="00000000"/>
+    <w:sig w:usb0="E4002EFF" w:usb1="C000247B" w:usb2="00000009" w:usb3="00000000" w:csb0="000001FF" w:csb1="00000000"/>
   </w:font>
   <w:font w:name="Arial">
+    <w:altName w:val="Arial"/>
     <w:panose1 w:val="020B0604020202020204"/>
-    <w:charset w:val="00"/>
+    <w:charset w:val="EE"/>
     <w:family w:val="swiss"/>
     <w:pitch w:val="variable"/>
-    <w:sig w:usb0="E0002AFF" w:usb1="C0007843" w:usb2="00000009" w:usb3="00000000" w:csb0="000001FF" w:csb1="00000000"/>
+    <w:sig w:usb0="E0002EFF" w:usb1="C000785B" w:usb2="00000009" w:usb3="00000000" w:csb0="000001FF" w:csb1="00000000"/>
   </w:font>
   <w:font w:name="Calibri Light">
     <w:panose1 w:val="020F0302020204030204"/>
     <w:charset w:val="EE"/>
     <w:family w:val="swiss"/>
     <w:pitch w:val="variable"/>
-    <w:sig w:usb0="E0002AFF" w:usb1="C000247B" w:usb2="00000009" w:usb3="00000000" w:csb0="000001FF" w:csb1="00000000"/>
+    <w:sig w:usb0="E4002EFF" w:usb1="C000247B" w:usb2="00000009" w:usb3="00000000" w:csb0="000001FF" w:csb1="00000000"/>
   </w:font>
   <w:font w:name="Cambria Math">
     <w:panose1 w:val="02040503050406030204"/>
@@ -26490,6 +27190,7 @@
     <w:rsid w:val="001B72D5"/>
     <w:rsid w:val="00382706"/>
     <w:rsid w:val="00386A5B"/>
+    <w:rsid w:val="003B7D66"/>
     <w:rsid w:val="0040196A"/>
     <w:rsid w:val="00461894"/>
     <w:rsid w:val="005A6B35"/>
@@ -27338,6 +28039,25 @@
     <b:SourceType>BookSection</b:SourceType>
     <b:Guid>{BD584E02-57D2-4CD5-96C2-427BBB355010}</b:Guid>
     <b:Title>PN-EN ISO 3382</b:Title>
+    <b:RefOrder>2</b:RefOrder>
+  </b:Source>
+  <b:Source>
+    <b:Tag>Leo15</b:Tag>
+    <b:SourceType>BookSection</b:SourceType>
+    <b:Guid>{73F7975F-6263-424C-B8D7-D052820F2F13}</b:Guid>
+    <b:Author>
+      <b:Author>
+        <b:NameList>
+          <b:Person>
+            <b:Last>Leon A. Gatys</b:Last>
+            <b:First>Alexander</b:First>
+            <b:Middle>S. Ecker, Matthias Bethge</b:Middle>
+          </b:Person>
+        </b:NameList>
+      </b:Author>
+    </b:Author>
+    <b:Title>A Neural Algorithm of Artistic Style</b:Title>
+    <b:Year>2015</b:Year>
     <b:RefOrder>1</b:RefOrder>
   </b:Source>
 </b:Sources>
@@ -27352,7 +28072,7 @@
 </file>
 
 <file path=customXml/itemProps2.xml><?xml version="1.0" encoding="utf-8"?>
-<ds:datastoreItem xmlns:ds="http://schemas.openxmlformats.org/officeDocument/2006/customXml" ds:itemID="{FB534FB2-593A-441F-801F-29E8B8014630}">
+<ds:datastoreItem xmlns:ds="http://schemas.openxmlformats.org/officeDocument/2006/customXml" ds:itemID="{AEA0CE78-C71B-4DED-B788-2A486F468290}">
   <ds:schemaRefs>
     <ds:schemaRef ds:uri="http://schemas.openxmlformats.org/officeDocument/2006/bibliography"/>
   </ds:schemaRefs>

</xml_diff>